<commit_message>
Increased fontsizes and reduced axis increments on plots
</commit_message>
<xml_diff>
--- a/ELEC0148_Lab_Report.docx
+++ b/ELEC0148_Lab_Report.docx
@@ -298,15 +298,7 @@
           <w:bCs w:val="0"/>
           <w:highlight w:val="none"/>
         </w:rPr>
-        <w:t xml:space="preserve">) – The voltage produced by the cell when the terminals are left open and not connected to any load, indicating the maximum voltage it can generate</w:t>
-      </w:r>
-      <w:r>
-        <w:rPr>
-          <w:b w:val="0"/>
-          <w:bCs w:val="0"/>
-          <w:highlight w:val="none"/>
-        </w:rPr>
-        <w:t xml:space="preserve"> under illumination</w:t>
+        <w:t xml:space="preserve">) – The voltage when the current is zero, this would be the voltage produced by the cell when the terminals are open without a load connected</w:t>
       </w:r>
       <w:r>
         <w:rPr>
@@ -903,117 +895,10 @@
           <w:szCs w:val="22"/>
         </w:rPr>
       </w:r>
-    </w:p>
-    <w:p>
-      <w:pPr>
-        <w:pBdr>
-          <w:top w:val="none" w:color="000000" w:sz="4" w:space="0"/>
-          <w:left w:val="none" w:color="000000" w:sz="4" w:space="0"/>
-          <w:bottom w:val="none" w:color="000000" w:sz="4" w:space="0"/>
-          <w:right w:val="none" w:color="000000" w:sz="4" w:space="0"/>
-        </w:pBdr>
-        <w:spacing/>
-        <w:ind w:right="0" w:firstLine="0" w:left="0"/>
-        <w:rPr>
-          <w:rFonts w:ascii="Arial" w:hAnsi="Arial" w:cs="Arial"/>
-          <w:b w:val="0"/>
-          <w:bCs w:val="0"/>
-          <w:sz w:val="22"/>
-          <w:szCs w:val="22"/>
-        </w:rPr>
-      </w:pPr>
-      <w:r>
-        <w:rPr>
-          <w:rFonts w:ascii="Arial" w:hAnsi="Arial" w:eastAsia="Arial" w:cs="Arial"/>
-          <w:b w:val="0"/>
-          <w:bCs w:val="0"/>
-          <w:color w:val="000000"/>
-          <w:sz w:val="22"/>
-          <w:szCs w:val="22"/>
-          <w:highlight w:val="none"/>
-        </w:rPr>
-      </w:r>
-      <w:r>
-        <w:rPr>
-          <w:rFonts w:ascii="Arial" w:hAnsi="Arial" w:eastAsia="Arial" w:cs="Arial"/>
-          <w:b w:val="0"/>
-          <w:bCs w:val="0"/>
-          <w:color w:val="000000"/>
-          <w:sz w:val="22"/>
-          <w:szCs w:val="22"/>
-          <w:highlight w:val="none"/>
-        </w:rPr>
-      </w:r>
-      <w:r>
-        <w:rPr>
-          <w:rFonts w:ascii="Arial" w:hAnsi="Arial" w:eastAsia="Arial" w:cs="Arial"/>
-          <w:b w:val="0"/>
-          <w:bCs w:val="0"/>
-          <w:color w:val="000000"/>
-          <w:sz w:val="22"/>
-          <w:szCs w:val="22"/>
-          <w:highlight w:val="none"/>
-        </w:rPr>
-      </w:r>
-    </w:p>
-    <w:p>
-      <w:pPr>
-        <w:pBdr>
-          <w:top w:val="none" w:color="000000" w:sz="4" w:space="0"/>
-          <w:left w:val="none" w:color="000000" w:sz="4" w:space="0"/>
-          <w:bottom w:val="none" w:color="000000" w:sz="4" w:space="0"/>
-          <w:right w:val="none" w:color="000000" w:sz="4" w:space="0"/>
-        </w:pBdr>
-        <w:spacing/>
-        <w:ind w:right="0" w:firstLine="0" w:left="0"/>
-        <w:rPr>
-          <w:b w:val="0"/>
-          <w:bCs w:val="0"/>
-        </w:rPr>
-      </w:pPr>
-      <w:r>
-        <w:rPr>
-          <w:rFonts w:ascii="Times New Roman" w:hAnsi="Times New Roman" w:eastAsia="Times New Roman" w:cs="Times New Roman"/>
-          <w:b w:val="0"/>
-          <w:bCs w:val="0"/>
-          <w:color w:val="000000"/>
-          <w:sz w:val="24"/>
-        </w:rPr>
-        <w:t xml:space="preserve">‌</w:t>
-      </w:r>
       <w:r>
         <w:rPr>
           <w:b w:val="0"/>
           <w:bCs w:val="0"/>
-        </w:rPr>
-      </w:r>
-    </w:p>
-    <w:p>
-      <w:pPr>
-        <w:pBdr>
-          <w:top w:val="none" w:color="000000" w:sz="4" w:space="0"/>
-          <w:left w:val="none" w:color="000000" w:sz="4" w:space="0"/>
-          <w:bottom w:val="none" w:color="000000" w:sz="4" w:space="0"/>
-          <w:right w:val="none" w:color="000000" w:sz="4" w:space="0"/>
-        </w:pBdr>
-        <w:spacing/>
-        <w:ind w:right="0" w:firstLine="0" w:left="0"/>
-        <w:rPr>
-          <w:rFonts w:ascii="Arial" w:hAnsi="Arial" w:cs="Arial"/>
-          <w:b w:val="0"/>
-          <w:bCs w:val="0"/>
-          <w:sz w:val="22"/>
-          <w:szCs w:val="22"/>
-        </w:rPr>
-      </w:pPr>
-      <w:r>
-        <w:rPr>
-          <w:rFonts w:ascii="Arial" w:hAnsi="Arial" w:eastAsia="Arial" w:cs="Arial"/>
-          <w:b w:val="0"/>
-          <w:bCs w:val="0"/>
-          <w:sz w:val="20"/>
-          <w:szCs w:val="20"/>
-          <w:highlight w:val="none"/>
         </w:rPr>
       </w:r>
       <w:r>
@@ -1032,36 +917,29 @@
           <w:bCs w:val="0"/>
         </w:rPr>
       </w:r>
-    </w:p>
-    <w:p>
-      <w:pPr>
-        <w:pBdr>
-          <w:top w:val="none" w:color="000000" w:sz="4" w:space="0"/>
-          <w:left w:val="none" w:color="000000" w:sz="4" w:space="0"/>
-          <w:bottom w:val="none" w:color="000000" w:sz="4" w:space="0"/>
-          <w:right w:val="none" w:color="000000" w:sz="4" w:space="0"/>
-        </w:pBdr>
-        <w:spacing/>
-        <w:ind w:right="0" w:firstLine="0" w:left="0"/>
+      <w:r>
         <w:rPr>
           <w:b w:val="0"/>
           <w:bCs w:val="0"/>
         </w:rPr>
-      </w:pPr>
+      </w:r>
       <w:r>
         <w:rPr>
           <w:rFonts w:ascii="Times New Roman" w:hAnsi="Times New Roman" w:eastAsia="Times New Roman" w:cs="Times New Roman"/>
           <w:b w:val="0"/>
           <w:bCs w:val="0"/>
-          <w:color w:val="000000"/>
           <w:sz w:val="24"/>
         </w:rPr>
-        <w:t xml:space="preserve">‌</w:t>
       </w:r>
       <w:r>
         <w:rPr>
+          <w:rFonts w:ascii="Arial" w:hAnsi="Arial" w:eastAsia="Arial" w:cs="Arial"/>
           <w:b w:val="0"/>
           <w:bCs w:val="0"/>
+          <w:color w:val="000000"/>
+          <w:sz w:val="22"/>
+          <w:szCs w:val="22"/>
+          <w:highlight w:val="none"/>
         </w:rPr>
       </w:r>
     </w:p>

</xml_diff>

<commit_message>
Changed fontsizes and updated report
</commit_message>
<xml_diff>
--- a/ELEC0148_Lab_Report.docx
+++ b/ELEC0148_Lab_Report.docx
@@ -648,6 +648,150 @@
         <w:rPr>
           <w:b w:val="0"/>
           <w:bCs w:val="0"/>
+          <w:highlight w:val="none"/>
+        </w:rPr>
+      </w:pPr>
+      <w:r>
+        <w:rPr>
+          <w:b w:val="0"/>
+          <w:bCs w:val="0"/>
+          <w:highlight w:val="none"/>
+        </w:rPr>
+      </w:r>
+      <w:r>
+        <mc:AlternateContent>
+          <mc:Choice Requires="wpg">
+            <w:drawing>
+              <wp:anchor xmlns:wp="http://schemas.openxmlformats.org/drawingml/2006/wordprocessingDrawing" xmlns:wp14="http://schemas.microsoft.com/office/word/2010/wordprocessingDrawing" distT="0" distB="0" distL="115200" distR="115200" simplePos="0" relativeHeight="3072" behindDoc="0" locked="0" layoutInCell="1" allowOverlap="1">
+                <wp:simplePos x="0" y="0"/>
+                <wp:positionH relativeFrom="column">
+                  <wp:posOffset>-789214</wp:posOffset>
+                </wp:positionH>
+                <wp:positionV relativeFrom="paragraph">
+                  <wp:posOffset>318651</wp:posOffset>
+                </wp:positionV>
+                <wp:extent cx="7044722" cy="4078233"/>
+                <wp:effectExtent l="0" t="0" r="0" b="0"/>
+                <wp:wrapTight wrapText="bothSides">
+                  <wp:wrapPolygon edited="1">
+                    <wp:start x="0" y="0"/>
+                    <wp:lineTo x="21600" y="0"/>
+                    <wp:lineTo x="21600" y="21600"/>
+                    <wp:lineTo x="0" y="21600"/>
+                  </wp:wrapPolygon>
+                </wp:wrapTight>
+                <wp:docPr id="1" name=""/>
+                <wp:cNvGraphicFramePr>
+                  <a:graphicFrameLocks xmlns:a="http://schemas.openxmlformats.org/drawingml/2006/main" noChangeAspect="1"/>
+                </wp:cNvGraphicFramePr>
+                <a:graphic xmlns:a="http://schemas.openxmlformats.org/drawingml/2006/main">
+                  <a:graphicData uri="http://schemas.openxmlformats.org/drawingml/2006/picture">
+                    <pic:pic xmlns:pic="http://schemas.openxmlformats.org/drawingml/2006/picture">
+                      <pic:nvPicPr>
+                        <pic:cNvPr id="342229447" name=""/>
+                        <pic:cNvPicPr>
+                          <a:picLocks noChangeAspect="1"/>
+                        </pic:cNvPicPr>
+                        <pic:nvPr/>
+                      </pic:nvPicPr>
+                      <pic:blipFill rotWithShape="1">
+                        <a:blip r:embed="rId9"/>
+                        <a:stretch/>
+                      </pic:blipFill>
+                      <pic:spPr bwMode="auto">
+                        <a:xfrm flipH="0" flipV="0">
+                          <a:off x="0" y="0"/>
+                          <a:ext cx="7044721" cy="4078233"/>
+                        </a:xfrm>
+                        <a:prstGeom prst="rect">
+                          <a:avLst/>
+                        </a:prstGeom>
+                      </pic:spPr>
+                    </pic:pic>
+                  </a:graphicData>
+                </a:graphic>
+              </wp:anchor>
+            </w:drawing>
+          </mc:Choice>
+          <mc:Fallback>
+            <w:pict>
+              <v:shapetype id="_x0000_t75" coordsize="21600,21600" o:spt="75" o:preferrelative="t" path="m@4@5l@4@11@9@11@9@5xe" filled="f" stroked="f">
+                <v:stroke joinstyle="miter"/>
+                <v:formulas>
+                  <v:f eqn="if lineDrawn pixelLineWidth 0"/>
+                  <v:f eqn="sum @0 1 0"/>
+                  <v:f eqn="sum 0 0 @1"/>
+                  <v:f eqn="prod @2 1 2"/>
+                  <v:f eqn="prod @3 21600 pixelWidth"/>
+                  <v:f eqn="prod @3 21600 pixelHeight"/>
+                  <v:f eqn="sum @0 0 1"/>
+                  <v:f eqn="prod @6 1 2"/>
+                  <v:f eqn="prod @7 21600 pixelWidth"/>
+                  <v:f eqn="sum @8 21600 0"/>
+                  <v:f eqn="prod @7 21600 pixelHeight"/>
+                  <v:f eqn="sum @10 21600 0"/>
+                </v:formulas>
+                <v:path o:extrusionok="f" gradientshapeok="t" o:connecttype="rect"/>
+                <o:lock v:ext="edit" aspectratio="t"/>
+              </v:shapetype>
+              <v:shape id="_x0000_i0" o:spid="_x0000_s0" type="#_x0000_t75" style="position:absolute;z-index:3072;o:allowoverlap:true;o:allowincell:true;mso-position-horizontal-relative:text;margin-left:-62.14pt;mso-position-horizontal:absolute;mso-position-vertical-relative:text;margin-top:25.09pt;mso-position-vertical:absolute;width:554.70pt;height:321.12pt;mso-wrap-distance-left:9.07pt;mso-wrap-distance-top:0.00pt;mso-wrap-distance-right:9.07pt;mso-wrap-distance-bottom:0.00pt;z-index:1;" wrapcoords="0 0 100000 0 100000 100000 0 100000" stroked="false">
+                <w10:wrap type="tight"/>
+                <v:imagedata r:id="rId9" o:title=""/>
+                <o:lock v:ext="edit" rotation="t"/>
+              </v:shape>
+            </w:pict>
+          </mc:Fallback>
+        </mc:AlternateContent>
+      </w:r>
+      <w:r>
+        <w:rPr>
+          <w:b w:val="0"/>
+          <w:bCs w:val="0"/>
+          <w:highlight w:val="none"/>
+        </w:rPr>
+        <w:t xml:space="preserve">Data Analysis</w:t>
+      </w:r>
+      <w:r>
+        <w:rPr>
+          <w:b w:val="0"/>
+          <w:bCs w:val="0"/>
+          <w:highlight w:val="none"/>
+        </w:rPr>
+      </w:r>
+    </w:p>
+    <w:p>
+      <w:pPr>
+        <w:pBdr/>
+        <w:spacing/>
+        <w:ind/>
+        <w:rPr/>
+      </w:pPr>
+      <w:r>
+        <w:rPr>
+          <w:b w:val="0"/>
+          <w:bCs w:val="0"/>
+          <w:highlight w:val="none"/>
+        </w:rPr>
+      </w:r>
+      <w:r>
+        <w:rPr>
+          <w:b w:val="0"/>
+          <w:bCs w:val="0"/>
+          <w:highlight w:val="none"/>
+        </w:rPr>
+        <w:t xml:space="preserve">Above is a plot of the JV curves of all the light intensities in the given data set.</w:t>
+      </w:r>
+      <w:r/>
+    </w:p>
+    <w:p>
+      <w:pPr>
+        <w:pStyle w:val="139"/>
+        <w:pBdr/>
+        <w:spacing/>
+        <w:ind/>
+        <w:rPr>
+          <w:b w:val="0"/>
+          <w:bCs w:val="0"/>
         </w:rPr>
       </w:pPr>
       <w:r>
@@ -729,7 +873,7 @@
         </w:rPr>
         <w:t xml:space="preserve">, vol. 116, no. 21, pp. 12956–13008, Jun. 2016, doi: </w:t>
       </w:r>
-      <w:hyperlink r:id="rId9" w:tooltip="https://doi.org/10.1021/acs.chemrev.6b00136" w:history="1">
+      <w:hyperlink r:id="rId10" w:tooltip="https://doi.org/10.1021/acs.chemrev.6b00136" w:history="1">
         <w:r>
           <w:rPr>
             <w:rStyle w:val="187"/>
@@ -857,7 +1001,7 @@
         </w:rPr>
         <w:t xml:space="preserve">, vol. 8, no. 8, pp. 33–54, Oct. 2025, doi: </w:t>
       </w:r>
-      <w:hyperlink r:id="rId10" w:tooltip="https://doi.org/10.53894/ijirss.v8i8.10543" w:history="1">
+      <w:hyperlink r:id="rId11" w:tooltip="https://doi.org/10.53894/ijirss.v8i8.10543" w:history="1">
         <w:r>
           <w:rPr>
             <w:rStyle w:val="187"/>

</xml_diff>

<commit_message>
Created dictionary for just plotting 10%, 50% and 100%
</commit_message>
<xml_diff>
--- a/ELEC0148_Lab_Report.docx
+++ b/ELEC0148_Lab_Report.docx
@@ -57,7 +57,7 @@
       <w:pPr>
         <w:pBdr/>
         <w:spacing/>
-        <w:ind/>
+        <w:ind w:right="-45" w:firstLine="0" w:left="0"/>
         <w:rPr>
           <w:b w:val="0"/>
           <w:bCs w:val="0"/>
@@ -382,7 +382,7 @@
           <w:bCs w:val="0"/>
           <w:highlight w:val="none"/>
         </w:rPr>
-        <w:t xml:space="preserve">roduced by the cell when the terminals are shorted, indicating the maximum current the cell can generate under illumination</w:t>
+        <w:t xml:space="preserve">roduced by the cell when the voltage is zero. This happens when the terminals are shorted, indicating the maximum current the cell can generate under illumination</w:t>
       </w:r>
       <w:r>
         <w:rPr>
@@ -658,28 +658,72 @@
           <w:highlight w:val="none"/>
         </w:rPr>
       </w:r>
+      <w:r/>
+      <w:r>
+        <w:rPr>
+          <w:b w:val="0"/>
+          <w:bCs w:val="0"/>
+          <w:highlight w:val="none"/>
+        </w:rPr>
+      </w:r>
+      <w:r/>
+      <w:r>
+        <w:rPr>
+          <w:b w:val="0"/>
+          <w:bCs w:val="0"/>
+          <w:highlight w:val="none"/>
+        </w:rPr>
+      </w:r>
+      <w:r/>
+      <w:r>
+        <w:rPr>
+          <w:b w:val="0"/>
+          <w:bCs w:val="0"/>
+          <w:highlight w:val="none"/>
+        </w:rPr>
+      </w:r>
+      <w:r/>
+      <w:r>
+        <w:rPr>
+          <w:b w:val="0"/>
+          <w:bCs w:val="0"/>
+          <w:highlight w:val="none"/>
+        </w:rPr>
+        <w:t xml:space="preserve">Data Analysis</w:t>
+      </w:r>
+      <w:r>
+        <w:rPr>
+          <w:b w:val="0"/>
+          <w:bCs w:val="0"/>
+          <w:highlight w:val="none"/>
+        </w:rPr>
+      </w:r>
+    </w:p>
+    <w:p>
+      <w:pPr>
+        <w:pBdr/>
+        <w:spacing/>
+        <w:ind w:right="851" w:firstLine="0" w:left="0"/>
+        <w:rPr>
+          <w:b w:val="0"/>
+          <w:bCs w:val="0"/>
+          <w:highlight w:val="none"/>
+        </w:rPr>
+      </w:pPr>
+      <w:r>
+        <w:rPr>
+          <w:b w:val="0"/>
+          <w:bCs w:val="0"/>
+          <w:highlight w:val="none"/>
+        </w:rPr>
+      </w:r>
       <w:r>
         <mc:AlternateContent>
           <mc:Choice Requires="wpg">
             <w:drawing>
-              <wp:anchor xmlns:wp="http://schemas.openxmlformats.org/drawingml/2006/wordprocessingDrawing" xmlns:wp14="http://schemas.microsoft.com/office/word/2010/wordprocessingDrawing" distT="0" distB="0" distL="115200" distR="115200" simplePos="0" relativeHeight="3072" behindDoc="0" locked="0" layoutInCell="1" allowOverlap="1">
-                <wp:simplePos x="0" y="0"/>
-                <wp:positionH relativeFrom="column">
-                  <wp:posOffset>-789214</wp:posOffset>
-                </wp:positionH>
-                <wp:positionV relativeFrom="paragraph">
-                  <wp:posOffset>318651</wp:posOffset>
-                </wp:positionV>
-                <wp:extent cx="7044722" cy="4078233"/>
+              <wp:inline xmlns:wp="http://schemas.openxmlformats.org/drawingml/2006/wordprocessingDrawing" distT="0" distB="0" distL="0" distR="0">
+                <wp:extent cx="5731510" cy="3295056"/>
                 <wp:effectExtent l="0" t="0" r="0" b="0"/>
-                <wp:wrapTight wrapText="bothSides">
-                  <wp:wrapPolygon edited="1">
-                    <wp:start x="0" y="0"/>
-                    <wp:lineTo x="21600" y="0"/>
-                    <wp:lineTo x="21600" y="21600"/>
-                    <wp:lineTo x="0" y="21600"/>
-                  </wp:wrapPolygon>
-                </wp:wrapTight>
                 <wp:docPr id="1" name=""/>
                 <wp:cNvGraphicFramePr>
                   <a:graphicFrameLocks xmlns:a="http://schemas.openxmlformats.org/drawingml/2006/main" noChangeAspect="1"/>
@@ -688,7 +732,7 @@
                   <a:graphicData uri="http://schemas.openxmlformats.org/drawingml/2006/picture">
                     <pic:pic xmlns:pic="http://schemas.openxmlformats.org/drawingml/2006/picture">
                       <pic:nvPicPr>
-                        <pic:cNvPr id="342229447" name=""/>
+                        <pic:cNvPr id="74915991" name=""/>
                         <pic:cNvPicPr>
                           <a:picLocks noChangeAspect="1"/>
                         </pic:cNvPicPr>
@@ -699,9 +743,9 @@
                         <a:stretch/>
                       </pic:blipFill>
                       <pic:spPr bwMode="auto">
-                        <a:xfrm flipH="0" flipV="0">
+                        <a:xfrm>
                           <a:off x="0" y="0"/>
-                          <a:ext cx="7044721" cy="4078233"/>
+                          <a:ext cx="5731509" cy="3295056"/>
                         </a:xfrm>
                         <a:prstGeom prst="rect">
                           <a:avLst/>
@@ -710,7 +754,7 @@
                     </pic:pic>
                   </a:graphicData>
                 </a:graphic>
-              </wp:anchor>
+              </wp:inline>
             </w:drawing>
           </mc:Choice>
           <mc:Fallback>
@@ -734,8 +778,7 @@
                 <v:path o:extrusionok="f" gradientshapeok="t" o:connecttype="rect"/>
                 <o:lock v:ext="edit" aspectratio="t"/>
               </v:shapetype>
-              <v:shape id="_x0000_i0" o:spid="_x0000_s0" type="#_x0000_t75" style="position:absolute;z-index:3072;o:allowoverlap:true;o:allowincell:true;mso-position-horizontal-relative:text;margin-left:-62.14pt;mso-position-horizontal:absolute;mso-position-vertical-relative:text;margin-top:25.09pt;mso-position-vertical:absolute;width:554.70pt;height:321.12pt;mso-wrap-distance-left:9.07pt;mso-wrap-distance-top:0.00pt;mso-wrap-distance-right:9.07pt;mso-wrap-distance-bottom:0.00pt;z-index:1;" wrapcoords="0 0 100000 0 100000 100000 0 100000" stroked="false">
-                <w10:wrap type="tight"/>
+              <v:shape id="_x0000_i0" o:spid="_x0000_s0" type="#_x0000_t75" style="width:451.30pt;height:259.45pt;mso-wrap-distance-left:0.00pt;mso-wrap-distance-top:0.00pt;mso-wrap-distance-right:0.00pt;mso-wrap-distance-bottom:0.00pt;z-index:1;" stroked="false">
                 <v:imagedata r:id="rId9" o:title=""/>
                 <o:lock v:ext="edit" rotation="t"/>
               </v:shape>
@@ -749,8 +792,916 @@
           <w:bCs w:val="0"/>
           <w:highlight w:val="none"/>
         </w:rPr>
-        <w:t xml:space="preserve">Data Analysis</w:t>
       </w:r>
+      <w:r>
+        <w:rPr>
+          <w:highlight w:val="none"/>
+        </w:rPr>
+      </w:r>
+    </w:p>
+    <w:p>
+      <w:pPr>
+        <w:pStyle w:val="180"/>
+        <w:pBdr/>
+        <w:spacing/>
+        <w:ind/>
+        <w:jc w:val="center"/>
+        <w:rPr/>
+      </w:pPr>
+      <w:r>
+        <w:t xml:space="preserve">Figure </w:t>
+      </w:r>
+      <w:r>
+        <w:fldChar w:fldCharType="begin"/>
+        <w:instrText xml:space="preserve"> SEQ Figure \* Arabic </w:instrText>
+        <w:fldChar w:fldCharType="separate"/>
+      </w:r>
+      <w:r>
+        <w:t xml:space="preserve">1</w:t>
+      </w:r>
+      <w:r/>
+      <w:r>
+        <w:fldChar w:fldCharType="end"/>
+      </w:r>
+      <w:r>
+        <w:t xml:space="preserve">: JV curves of all the light intensities given in the data set </w:t>
+      </w:r>
+      <w:r/>
+      <w:r/>
+    </w:p>
+    <w:p>
+      <w:pPr>
+        <w:pStyle w:val="180"/>
+        <w:pBdr/>
+        <w:spacing/>
+        <w:ind/>
+        <w:jc w:val="center"/>
+        <w:rPr/>
+      </w:pPr>
+      <w:r>
+        <mc:AlternateContent>
+          <mc:Choice Requires="wpg">
+            <w:drawing>
+              <wp:inline xmlns:wp="http://schemas.openxmlformats.org/drawingml/2006/wordprocessingDrawing" distT="0" distB="0" distL="0" distR="0">
+                <wp:extent cx="5731510" cy="3317179"/>
+                <wp:effectExtent l="0" t="0" r="0" b="0"/>
+                <wp:docPr id="2" name=""/>
+                <wp:cNvGraphicFramePr>
+                  <a:graphicFrameLocks xmlns:a="http://schemas.openxmlformats.org/drawingml/2006/main" noChangeAspect="1"/>
+                </wp:cNvGraphicFramePr>
+                <a:graphic xmlns:a="http://schemas.openxmlformats.org/drawingml/2006/main">
+                  <a:graphicData uri="http://schemas.openxmlformats.org/drawingml/2006/picture">
+                    <pic:pic xmlns:pic="http://schemas.openxmlformats.org/drawingml/2006/picture">
+                      <pic:nvPicPr>
+                        <pic:cNvPr id="199694596" name=""/>
+                        <pic:cNvPicPr>
+                          <a:picLocks noChangeAspect="1"/>
+                        </pic:cNvPicPr>
+                        <pic:nvPr/>
+                      </pic:nvPicPr>
+                      <pic:blipFill rotWithShape="1">
+                        <a:blip r:embed="rId10"/>
+                        <a:stretch/>
+                      </pic:blipFill>
+                      <pic:spPr bwMode="auto">
+                        <a:xfrm>
+                          <a:off x="0" y="0"/>
+                          <a:ext cx="5731509" cy="3317178"/>
+                        </a:xfrm>
+                        <a:prstGeom prst="rect">
+                          <a:avLst/>
+                        </a:prstGeom>
+                      </pic:spPr>
+                    </pic:pic>
+                  </a:graphicData>
+                </a:graphic>
+              </wp:inline>
+            </w:drawing>
+          </mc:Choice>
+          <mc:Fallback>
+            <w:pict>
+              <v:shapetype id="_x0000_t75" coordsize="21600,21600" o:spt="75" o:preferrelative="t" path="m@4@5l@4@11@9@11@9@5xe" filled="f" stroked="f">
+                <v:stroke joinstyle="miter"/>
+                <v:formulas>
+                  <v:f eqn="if lineDrawn pixelLineWidth 0"/>
+                  <v:f eqn="sum @0 1 0"/>
+                  <v:f eqn="sum 0 0 @1"/>
+                  <v:f eqn="prod @2 1 2"/>
+                  <v:f eqn="prod @3 21600 pixelWidth"/>
+                  <v:f eqn="prod @3 21600 pixelHeight"/>
+                  <v:f eqn="sum @0 0 1"/>
+                  <v:f eqn="prod @6 1 2"/>
+                  <v:f eqn="prod @7 21600 pixelWidth"/>
+                  <v:f eqn="sum @8 21600 0"/>
+                  <v:f eqn="prod @7 21600 pixelHeight"/>
+                  <v:f eqn="sum @10 21600 0"/>
+                </v:formulas>
+                <v:path o:extrusionok="f" gradientshapeok="t" o:connecttype="rect"/>
+                <o:lock v:ext="edit" aspectratio="t"/>
+              </v:shapetype>
+              <v:shape id="_x0000_i1" o:spid="_x0000_s1" type="#_x0000_t75" style="width:451.30pt;height:261.20pt;mso-wrap-distance-left:0.00pt;mso-wrap-distance-top:0.00pt;mso-wrap-distance-right:0.00pt;mso-wrap-distance-bottom:0.00pt;z-index:1;" stroked="false">
+                <v:imagedata r:id="rId10" o:title=""/>
+                <o:lock v:ext="edit" rotation="t"/>
+              </v:shape>
+            </w:pict>
+          </mc:Fallback>
+        </mc:AlternateContent>
+      </w:r>
+      <w:r/>
+      <w:r/>
+    </w:p>
+    <w:p>
+      <w:pPr>
+        <w:pStyle w:val="180"/>
+        <w:pBdr/>
+        <w:spacing/>
+        <w:ind/>
+        <w:jc w:val="center"/>
+        <w:rPr/>
+      </w:pPr>
+      <w:r>
+        <w:t xml:space="preserve">Figure </w:t>
+      </w:r>
+      <w:r>
+        <w:fldChar w:fldCharType="begin"/>
+        <w:instrText xml:space="preserve"> SEQ Figure \* Arabic </w:instrText>
+        <w:fldChar w:fldCharType="separate"/>
+      </w:r>
+      <w:r>
+        <w:t xml:space="preserve">2</w:t>
+      </w:r>
+      <w:r/>
+      <w:r>
+        <w:fldChar w:fldCharType="end"/>
+      </w:r>
+      <w:r>
+        <w:t xml:space="preserve">: JV curves of light intensities 10%, 50% and 100% </w:t>
+      </w:r>
+      <w:r/>
+    </w:p>
+    <w:tbl>
+      <w:tblPr>
+        <w:tblStyle w:val="12"/>
+        <w:tblW w:w="0" w:type="auto"/>
+        <w:tblBorders/>
+        <w:tblLayout w:type="fixed"/>
+        <w:tblLook w:val="04A0" w:firstRow="1" w:lastRow="0" w:firstColumn="1" w:lastColumn="0" w:noHBand="0" w:noVBand="1"/>
+      </w:tblPr>
+      <w:tblGrid>
+        <w:gridCol w:w="686"/>
+        <w:gridCol w:w="2976"/>
+        <w:gridCol w:w="3107"/>
+        <w:gridCol w:w="2256"/>
+      </w:tblGrid>
+      <w:tr>
+        <w:trPr/>
+        <w:tc>
+          <w:tcPr>
+            <w:tcBorders/>
+            <w:tcW w:w="686" w:type="dxa"/>
+            <w:textDirection w:val="lrTb"/>
+            <w:noWrap w:val="false"/>
+          </w:tcPr>
+          <w:p>
+            <w:pPr>
+              <w:pBdr/>
+              <w:spacing/>
+              <w:ind/>
+              <w:rPr>
+                <w:b w:val="0"/>
+                <w:bCs w:val="0"/>
+                <w:highlight w:val="none"/>
+              </w:rPr>
+            </w:pPr>
+            <w:r>
+              <w:rPr>
+                <w:b w:val="0"/>
+                <w:bCs w:val="0"/>
+                <w:highlight w:val="none"/>
+              </w:rPr>
+            </w:r>
+            <w:r>
+              <w:rPr>
+                <w:b w:val="0"/>
+                <w:bCs w:val="0"/>
+                <w:highlight w:val="none"/>
+              </w:rPr>
+            </w:r>
+          </w:p>
+        </w:tc>
+        <w:tc>
+          <w:tcPr>
+            <w:tcBorders/>
+            <w:tcW w:w="2976" w:type="dxa"/>
+            <w:textDirection w:val="lrTb"/>
+            <w:noWrap w:val="false"/>
+          </w:tcPr>
+          <w:p>
+            <w:pPr>
+              <w:pBdr/>
+              <w:spacing/>
+              <w:ind/>
+              <w:rPr>
+                <w:b/>
+                <w:bCs/>
+                <w:highlight w:val="none"/>
+                <w:u w:val="single"/>
+              </w:rPr>
+            </w:pPr>
+            <w:r>
+              <w:rPr>
+                <w:b/>
+                <w:bCs/>
+                <w:highlight w:val="none"/>
+                <w:u w:val="single"/>
+              </w:rPr>
+              <w:t xml:space="preserve">10% </w:t>
+            </w:r>
+            <w:r>
+              <w:rPr>
+                <w:b/>
+                <w:bCs/>
+                <w:highlight w:val="none"/>
+                <w:u w:val="single"/>
+              </w:rPr>
+            </w:r>
+          </w:p>
+        </w:tc>
+        <w:tc>
+          <w:tcPr>
+            <w:tcBorders/>
+            <w:tcW w:w="3107" w:type="dxa"/>
+            <w:textDirection w:val="lrTb"/>
+            <w:noWrap w:val="false"/>
+          </w:tcPr>
+          <w:p>
+            <w:pPr>
+              <w:pBdr/>
+              <w:spacing/>
+              <w:ind/>
+              <w:rPr>
+                <w:b/>
+                <w:bCs/>
+                <w:highlight w:val="none"/>
+                <w:u w:val="single"/>
+              </w:rPr>
+            </w:pPr>
+            <w:r>
+              <w:rPr>
+                <w:b/>
+                <w:bCs/>
+                <w:highlight w:val="none"/>
+                <w:u w:val="single"/>
+              </w:rPr>
+              <w:t xml:space="preserve">50%</w:t>
+            </w:r>
+            <w:r>
+              <w:rPr>
+                <w:b/>
+                <w:bCs/>
+                <w:highlight w:val="none"/>
+                <w:u w:val="single"/>
+              </w:rPr>
+            </w:r>
+          </w:p>
+        </w:tc>
+        <w:tc>
+          <w:tcPr>
+            <w:tcBorders/>
+            <w:tcW w:w="2256" w:type="dxa"/>
+            <w:textDirection w:val="lrTb"/>
+            <w:noWrap w:val="false"/>
+          </w:tcPr>
+          <w:p>
+            <w:pPr>
+              <w:pBdr/>
+              <w:spacing/>
+              <w:ind/>
+              <w:rPr>
+                <w:b/>
+                <w:bCs/>
+                <w:highlight w:val="none"/>
+                <w:u w:val="single"/>
+              </w:rPr>
+            </w:pPr>
+            <w:r>
+              <w:rPr>
+                <w:b/>
+                <w:bCs/>
+                <w:highlight w:val="none"/>
+                <w:u w:val="single"/>
+              </w:rPr>
+              <w:t xml:space="preserve">100%</w:t>
+            </w:r>
+            <w:r>
+              <w:rPr>
+                <w:b/>
+                <w:bCs/>
+                <w:highlight w:val="none"/>
+                <w:u w:val="single"/>
+              </w:rPr>
+            </w:r>
+          </w:p>
+        </w:tc>
+      </w:tr>
+      <w:tr>
+        <w:trPr/>
+        <w:tc>
+          <w:tcPr>
+            <w:tcBorders/>
+            <w:tcW w:w="686" w:type="dxa"/>
+            <w:textDirection w:val="lrTb"/>
+            <w:noWrap w:val="false"/>
+          </w:tcPr>
+          <w:p>
+            <w:pPr>
+              <w:pBdr/>
+              <w:spacing/>
+              <w:ind/>
+              <w:rPr>
+                <w:b/>
+                <w:bCs/>
+                <w:highlight w:val="none"/>
+                <w:u w:val="none"/>
+              </w:rPr>
+            </w:pPr>
+            <w:r>
+              <w:rPr>
+                <w:b w:val="0"/>
+                <w:bCs w:val="0"/>
+                <w:highlight w:val="none"/>
+              </w:rPr>
+            </w:r>
+            <m:oMathPara>
+              <m:oMathParaPr/>
+              <m:oMath>
+                <m:sSub>
+                  <m:sSubPr>
+                    <m:ctrlPr>
+                      <w:rPr>
+                        <w:rFonts w:ascii="Cambria Math" w:hAnsi="Cambria Math" w:eastAsia="Cambria Math" w:cs="Cambria Math"/>
+                        <w:highlight w:val="none"/>
+                        <w:u w:val="none"/>
+                      </w:rPr>
+                    </m:ctrlPr>
+                  </m:sSubPr>
+                  <m:e>
+                    <m:r>
+                      <w:rPr>
+                        <w:rFonts w:hint="default" w:ascii="Cambria Math" w:hAnsi="Cambria Math" w:eastAsia="Cambria Math" w:cs="Cambria Math"/>
+                        <w:highlight w:val="none"/>
+                        <w:u w:val="none"/>
+                      </w:rPr>
+                      <m:rPr>
+                        <m:sty m:val="bi"/>
+                      </m:rPr>
+                      <m:t>V</m:t>
+                    </m:r>
+                  </m:e>
+                  <m:sub>
+                    <m:r>
+                      <w:rPr>
+                        <w:rFonts w:hint="default" w:ascii="Cambria Math" w:hAnsi="Cambria Math" w:eastAsia="Cambria Math" w:cs="Cambria Math"/>
+                        <w:highlight w:val="none"/>
+                        <w:u w:val="none"/>
+                      </w:rPr>
+                      <m:rPr>
+                        <m:sty m:val="bi"/>
+                      </m:rPr>
+                      <m:t>OC</m:t>
+                    </m:r>
+                  </m:sub>
+                </m:sSub>
+              </m:oMath>
+            </m:oMathPara>
+            <w:r>
+              <w:rPr>
+                <w:b w:val="0"/>
+                <w:bCs w:val="0"/>
+                <w:highlight w:val="none"/>
+              </w:rPr>
+            </w:r>
+            <w:r>
+              <w:rPr>
+                <w:b w:val="0"/>
+                <w:bCs w:val="0"/>
+                <w:highlight w:val="none"/>
+              </w:rPr>
+            </w:r>
+          </w:p>
+        </w:tc>
+        <w:tc>
+          <w:tcPr>
+            <w:tcBorders/>
+            <w:tcW w:w="2976" w:type="dxa"/>
+            <w:textDirection w:val="lrTb"/>
+            <w:noWrap w:val="false"/>
+          </w:tcPr>
+          <w:p>
+            <w:pPr>
+              <w:pBdr/>
+              <w:spacing/>
+              <w:ind/>
+              <w:rPr>
+                <w:b w:val="0"/>
+                <w:bCs w:val="0"/>
+                <w:highlight w:val="none"/>
+              </w:rPr>
+            </w:pPr>
+            <w:r>
+              <w:rPr>
+                <w:b w:val="0"/>
+                <w:bCs w:val="0"/>
+                <w:highlight w:val="none"/>
+              </w:rPr>
+            </w:r>
+            <w:r>
+              <w:rPr>
+                <w:b w:val="0"/>
+                <w:bCs w:val="0"/>
+                <w:highlight w:val="none"/>
+              </w:rPr>
+            </w:r>
+          </w:p>
+        </w:tc>
+        <w:tc>
+          <w:tcPr>
+            <w:tcBorders/>
+            <w:tcW w:w="3107" w:type="dxa"/>
+            <w:textDirection w:val="lrTb"/>
+            <w:noWrap w:val="false"/>
+          </w:tcPr>
+          <w:p>
+            <w:pPr>
+              <w:pBdr/>
+              <w:spacing/>
+              <w:ind/>
+              <w:rPr>
+                <w:b w:val="0"/>
+                <w:bCs w:val="0"/>
+                <w:highlight w:val="none"/>
+              </w:rPr>
+            </w:pPr>
+            <w:r>
+              <w:rPr>
+                <w:b w:val="0"/>
+                <w:bCs w:val="0"/>
+                <w:highlight w:val="none"/>
+              </w:rPr>
+            </w:r>
+            <w:r>
+              <w:rPr>
+                <w:b w:val="0"/>
+                <w:bCs w:val="0"/>
+                <w:highlight w:val="none"/>
+              </w:rPr>
+            </w:r>
+          </w:p>
+        </w:tc>
+        <w:tc>
+          <w:tcPr>
+            <w:tcBorders/>
+            <w:tcW w:w="2256" w:type="dxa"/>
+            <w:textDirection w:val="lrTb"/>
+            <w:noWrap w:val="false"/>
+          </w:tcPr>
+          <w:p>
+            <w:pPr>
+              <w:pBdr/>
+              <w:spacing/>
+              <w:ind/>
+              <w:rPr>
+                <w:b w:val="0"/>
+                <w:bCs w:val="0"/>
+                <w:highlight w:val="none"/>
+              </w:rPr>
+            </w:pPr>
+            <w:r>
+              <w:rPr>
+                <w:b w:val="0"/>
+                <w:bCs w:val="0"/>
+                <w:highlight w:val="none"/>
+              </w:rPr>
+            </w:r>
+            <w:r>
+              <w:rPr>
+                <w:b w:val="0"/>
+                <w:bCs w:val="0"/>
+                <w:highlight w:val="none"/>
+              </w:rPr>
+            </w:r>
+          </w:p>
+        </w:tc>
+      </w:tr>
+      <w:tr>
+        <w:trPr/>
+        <w:tc>
+          <w:tcPr>
+            <w:tcBorders/>
+            <w:tcW w:w="686" w:type="dxa"/>
+            <w:vMerge w:val="restart"/>
+            <w:textDirection w:val="lrTb"/>
+            <w:noWrap w:val="false"/>
+          </w:tcPr>
+          <w:p>
+            <w:pPr>
+              <w:pBdr/>
+              <w:spacing/>
+              <w:ind/>
+              <w:rPr>
+                <w:b/>
+                <w:bCs/>
+                <w:highlight w:val="none"/>
+              </w:rPr>
+            </w:pPr>
+            <w:r>
+              <w:rPr>
+                <w:b w:val="0"/>
+                <w:bCs w:val="0"/>
+                <w:highlight w:val="none"/>
+              </w:rPr>
+            </w:r>
+            <m:oMathPara>
+              <m:oMathParaPr/>
+              <m:oMath>
+                <m:sSub>
+                  <m:sSubPr>
+                    <m:ctrlPr>
+                      <w:rPr>
+                        <w:rFonts w:ascii="Cambria Math" w:hAnsi="Cambria Math" w:eastAsia="Cambria Math" w:cs="Cambria Math"/>
+                        <w:highlight w:val="none"/>
+                      </w:rPr>
+                    </m:ctrlPr>
+                  </m:sSubPr>
+                  <m:e>
+                    <m:r>
+                      <w:rPr>
+                        <w:rFonts w:hint="default" w:ascii="Cambria Math" w:hAnsi="Cambria Math" w:eastAsia="Cambria Math" w:cs="Cambria Math"/>
+                        <w:highlight w:val="none"/>
+                      </w:rPr>
+                      <m:rPr>
+                        <m:sty m:val="bi"/>
+                      </m:rPr>
+                      <m:t>J</m:t>
+                    </m:r>
+                  </m:e>
+                  <m:sub>
+                    <m:r>
+                      <w:rPr>
+                        <w:rFonts w:hint="default" w:ascii="Cambria Math" w:hAnsi="Cambria Math" w:eastAsia="Cambria Math" w:cs="Cambria Math"/>
+                        <w:highlight w:val="none"/>
+                      </w:rPr>
+                      <m:rPr>
+                        <m:sty m:val="bi"/>
+                      </m:rPr>
+                      <m:t>SC</m:t>
+                    </m:r>
+                  </m:sub>
+                </m:sSub>
+              </m:oMath>
+            </m:oMathPara>
+            <w:r>
+              <w:rPr>
+                <w:b/>
+                <w:bCs/>
+                <w:highlight w:val="none"/>
+              </w:rPr>
+            </w:r>
+            <w:r>
+              <w:rPr>
+                <w:b/>
+                <w:bCs/>
+                <w:highlight w:val="none"/>
+              </w:rPr>
+            </w:r>
+          </w:p>
+        </w:tc>
+        <w:tc>
+          <w:tcPr>
+            <w:tcBorders/>
+            <w:tcW w:w="2976" w:type="dxa"/>
+            <w:vMerge w:val="restart"/>
+            <w:textDirection w:val="lrTb"/>
+            <w:noWrap w:val="false"/>
+          </w:tcPr>
+          <w:p>
+            <w:pPr>
+              <w:pBdr/>
+              <w:spacing/>
+              <w:ind/>
+              <w:rPr>
+                <w:b w:val="0"/>
+                <w:bCs w:val="0"/>
+                <w:highlight w:val="none"/>
+              </w:rPr>
+            </w:pPr>
+            <w:r>
+              <w:rPr>
+                <w:b w:val="0"/>
+                <w:bCs w:val="0"/>
+                <w:highlight w:val="none"/>
+              </w:rPr>
+            </w:r>
+            <w:r>
+              <w:rPr>
+                <w:b w:val="0"/>
+                <w:bCs w:val="0"/>
+                <w:highlight w:val="none"/>
+              </w:rPr>
+            </w:r>
+          </w:p>
+        </w:tc>
+        <w:tc>
+          <w:tcPr>
+            <w:tcBorders/>
+            <w:tcW w:w="3107" w:type="dxa"/>
+            <w:vMerge w:val="restart"/>
+            <w:textDirection w:val="lrTb"/>
+            <w:noWrap w:val="false"/>
+          </w:tcPr>
+          <w:p>
+            <w:pPr>
+              <w:pBdr/>
+              <w:spacing/>
+              <w:ind/>
+              <w:rPr>
+                <w:b w:val="0"/>
+                <w:bCs w:val="0"/>
+                <w:highlight w:val="none"/>
+              </w:rPr>
+            </w:pPr>
+            <w:r>
+              <w:rPr>
+                <w:b w:val="0"/>
+                <w:bCs w:val="0"/>
+                <w:highlight w:val="none"/>
+              </w:rPr>
+            </w:r>
+            <w:r>
+              <w:rPr>
+                <w:b w:val="0"/>
+                <w:bCs w:val="0"/>
+                <w:highlight w:val="none"/>
+              </w:rPr>
+            </w:r>
+          </w:p>
+        </w:tc>
+        <w:tc>
+          <w:tcPr>
+            <w:tcBorders/>
+            <w:tcW w:w="2256" w:type="dxa"/>
+            <w:vMerge w:val="restart"/>
+            <w:textDirection w:val="lrTb"/>
+            <w:noWrap w:val="false"/>
+          </w:tcPr>
+          <w:p>
+            <w:pPr>
+              <w:pBdr/>
+              <w:spacing/>
+              <w:ind/>
+              <w:rPr>
+                <w:b w:val="0"/>
+                <w:bCs w:val="0"/>
+                <w:highlight w:val="none"/>
+              </w:rPr>
+            </w:pPr>
+            <w:r>
+              <w:rPr>
+                <w:b w:val="0"/>
+                <w:bCs w:val="0"/>
+                <w:highlight w:val="none"/>
+              </w:rPr>
+            </w:r>
+            <w:r>
+              <w:rPr>
+                <w:b w:val="0"/>
+                <w:bCs w:val="0"/>
+                <w:highlight w:val="none"/>
+              </w:rPr>
+            </w:r>
+          </w:p>
+        </w:tc>
+      </w:tr>
+      <w:tr>
+        <w:trPr/>
+        <w:tc>
+          <w:tcPr>
+            <w:tcBorders/>
+            <w:tcW w:w="686" w:type="dxa"/>
+            <w:vMerge w:val="restart"/>
+            <w:textDirection w:val="lrTb"/>
+            <w:noWrap w:val="false"/>
+          </w:tcPr>
+          <w:p>
+            <w:pPr>
+              <w:pBdr/>
+              <w:spacing/>
+              <w:ind/>
+              <w:rPr>
+                <w:b/>
+                <w:bCs/>
+                <w:highlight w:val="none"/>
+              </w:rPr>
+            </w:pPr>
+            <w:r>
+              <w:rPr>
+                <w:b w:val="0"/>
+                <w:bCs w:val="0"/>
+                <w:highlight w:val="none"/>
+              </w:rPr>
+            </w:r>
+            <m:oMathPara>
+              <m:oMathParaPr/>
+              <m:oMath>
+                <m:sSub>
+                  <m:sSubPr>
+                    <m:ctrlPr>
+                      <w:rPr>
+                        <w:rFonts w:ascii="Cambria Math" w:hAnsi="Cambria Math" w:eastAsia="Cambria Math" w:cs="Cambria Math"/>
+                        <w:highlight w:val="none"/>
+                      </w:rPr>
+                    </m:ctrlPr>
+                  </m:sSubPr>
+                  <m:e>
+                    <m:r>
+                      <w:rPr>
+                        <w:rFonts w:hint="default" w:ascii="Cambria Math" w:hAnsi="Cambria Math" w:eastAsia="Cambria Math" w:cs="Cambria Math"/>
+                        <w:highlight w:val="none"/>
+                      </w:rPr>
+                      <m:rPr>
+                        <m:sty m:val="bi"/>
+                      </m:rPr>
+                      <m:t>I</m:t>
+                    </m:r>
+                  </m:e>
+                  <m:sub>
+                    <m:r>
+                      <w:rPr>
+                        <w:rFonts w:hint="default" w:ascii="Cambria Math" w:hAnsi="Cambria Math" w:eastAsia="Cambria Math" w:cs="Cambria Math"/>
+                        <w:highlight w:val="none"/>
+                      </w:rPr>
+                      <m:rPr>
+                        <m:sty m:val="bi"/>
+                      </m:rPr>
+                      <m:t>SC</m:t>
+                    </m:r>
+                  </m:sub>
+                </m:sSub>
+              </m:oMath>
+            </m:oMathPara>
+            <w:r>
+              <w:rPr>
+                <w:b/>
+                <w:bCs/>
+                <w:highlight w:val="none"/>
+              </w:rPr>
+            </w:r>
+            <w:r>
+              <w:rPr>
+                <w:b/>
+                <w:bCs/>
+                <w:highlight w:val="none"/>
+              </w:rPr>
+            </w:r>
+            <w:r>
+              <w:rPr>
+                <w:b w:val="0"/>
+                <w:bCs w:val="0"/>
+                <w:highlight w:val="none"/>
+              </w:rPr>
+            </w:r>
+            <w:r>
+              <w:rPr>
+                <w:b w:val="0"/>
+                <w:bCs w:val="0"/>
+                <w:highlight w:val="none"/>
+              </w:rPr>
+            </w:r>
+            <w:r>
+              <w:rPr>
+                <w:b/>
+                <w:bCs/>
+                <w:highlight w:val="none"/>
+              </w:rPr>
+            </w:r>
+          </w:p>
+        </w:tc>
+        <w:tc>
+          <w:tcPr>
+            <w:tcBorders/>
+            <w:tcW w:w="2976" w:type="dxa"/>
+            <w:vMerge w:val="restart"/>
+            <w:textDirection w:val="lrTb"/>
+            <w:noWrap w:val="false"/>
+          </w:tcPr>
+          <w:p>
+            <w:pPr>
+              <w:pBdr/>
+              <w:spacing/>
+              <w:ind/>
+              <w:rPr>
+                <w:b w:val="0"/>
+                <w:bCs w:val="0"/>
+                <w:highlight w:val="none"/>
+              </w:rPr>
+            </w:pPr>
+            <w:r>
+              <w:rPr>
+                <w:b w:val="0"/>
+                <w:bCs w:val="0"/>
+                <w:highlight w:val="none"/>
+              </w:rPr>
+            </w:r>
+            <w:r>
+              <w:rPr>
+                <w:b w:val="0"/>
+                <w:bCs w:val="0"/>
+                <w:highlight w:val="none"/>
+              </w:rPr>
+            </w:r>
+          </w:p>
+        </w:tc>
+        <w:tc>
+          <w:tcPr>
+            <w:tcBorders/>
+            <w:tcW w:w="3107" w:type="dxa"/>
+            <w:vMerge w:val="restart"/>
+            <w:textDirection w:val="lrTb"/>
+            <w:noWrap w:val="false"/>
+          </w:tcPr>
+          <w:p>
+            <w:pPr>
+              <w:pBdr/>
+              <w:spacing/>
+              <w:ind/>
+              <w:rPr>
+                <w:b w:val="0"/>
+                <w:bCs w:val="0"/>
+                <w:highlight w:val="none"/>
+              </w:rPr>
+            </w:pPr>
+            <w:r>
+              <w:rPr>
+                <w:b w:val="0"/>
+                <w:bCs w:val="0"/>
+                <w:highlight w:val="none"/>
+              </w:rPr>
+            </w:r>
+            <w:r>
+              <w:rPr>
+                <w:b w:val="0"/>
+                <w:bCs w:val="0"/>
+                <w:highlight w:val="none"/>
+              </w:rPr>
+            </w:r>
+          </w:p>
+        </w:tc>
+        <w:tc>
+          <w:tcPr>
+            <w:tcBorders/>
+            <w:tcW w:w="2256" w:type="dxa"/>
+            <w:vMerge w:val="restart"/>
+            <w:textDirection w:val="lrTb"/>
+            <w:noWrap w:val="false"/>
+          </w:tcPr>
+          <w:p>
+            <w:pPr>
+              <w:pBdr/>
+              <w:spacing/>
+              <w:ind/>
+              <w:rPr>
+                <w:b w:val="0"/>
+                <w:bCs w:val="0"/>
+                <w:highlight w:val="none"/>
+              </w:rPr>
+            </w:pPr>
+            <w:r>
+              <w:rPr>
+                <w:b w:val="0"/>
+                <w:bCs w:val="0"/>
+                <w:highlight w:val="none"/>
+              </w:rPr>
+            </w:r>
+            <w:r>
+              <w:rPr>
+                <w:b w:val="0"/>
+                <w:bCs w:val="0"/>
+                <w:highlight w:val="none"/>
+              </w:rPr>
+            </w:r>
+          </w:p>
+        </w:tc>
+      </w:tr>
+    </w:tbl>
+    <w:p>
+      <w:pPr>
+        <w:pBdr/>
+        <w:spacing/>
+        <w:ind w:right="851" w:firstLine="0" w:left="0"/>
+        <w:rPr>
+          <w:highlight w:val="none"/>
+        </w:rPr>
+      </w:pPr>
       <w:r>
         <w:rPr>
           <w:b w:val="0"/>
@@ -758,14 +1709,7 @@
           <w:highlight w:val="none"/>
         </w:rPr>
       </w:r>
-    </w:p>
-    <w:p>
-      <w:pPr>
-        <w:pBdr/>
-        <w:spacing/>
-        <w:ind/>
-        <w:rPr/>
-      </w:pPr>
+      <w:r/>
       <w:r>
         <w:rPr>
           <w:b w:val="0"/>
@@ -779,7 +1723,36 @@
           <w:bCs w:val="0"/>
           <w:highlight w:val="none"/>
         </w:rPr>
-        <w:t xml:space="preserve">Above is a plot of the JV curves of all the light intensities in the given data set.</w:t>
+      </w:r>
+    </w:p>
+    <w:p>
+      <w:pPr>
+        <w:pBdr/>
+        <w:spacing/>
+        <w:ind/>
+        <w:rPr/>
+      </w:pPr>
+      <w:r>
+        <w:rPr>
+          <w:b w:val="0"/>
+          <w:bCs w:val="0"/>
+          <w:highlight w:val="none"/>
+        </w:rPr>
+      </w:r>
+      <w:r/>
+      <w:r>
+        <w:rPr>
+          <w:b w:val="0"/>
+          <w:bCs w:val="0"/>
+          <w:highlight w:val="none"/>
+        </w:rPr>
+      </w:r>
+      <w:r>
+        <w:rPr>
+          <w:b w:val="0"/>
+          <w:bCs w:val="0"/>
+          <w:highlight w:val="none"/>
+        </w:rPr>
       </w:r>
       <w:r/>
     </w:p>
@@ -794,6 +1767,14 @@
           <w:bCs w:val="0"/>
         </w:rPr>
       </w:pPr>
+      <w:r>
+        <w:rPr>
+          <w:b w:val="0"/>
+          <w:bCs w:val="0"/>
+          <w:highlight w:val="none"/>
+        </w:rPr>
+      </w:r>
+      <w:r/>
       <w:r>
         <w:rPr>
           <w:b w:val="0"/>
@@ -873,7 +1854,7 @@
         </w:rPr>
         <w:t xml:space="preserve">, vol. 116, no. 21, pp. 12956–13008, Jun. 2016, doi: </w:t>
       </w:r>
-      <w:hyperlink r:id="rId10" w:tooltip="https://doi.org/10.1021/acs.chemrev.6b00136" w:history="1">
+      <w:hyperlink r:id="rId11" w:tooltip="https://doi.org/10.1021/acs.chemrev.6b00136" w:history="1">
         <w:r>
           <w:rPr>
             <w:rStyle w:val="187"/>
@@ -1001,7 +1982,7 @@
         </w:rPr>
         <w:t xml:space="preserve">, vol. 8, no. 8, pp. 33–54, Oct. 2025, doi: </w:t>
       </w:r>
-      <w:hyperlink r:id="rId11" w:tooltip="https://doi.org/10.53894/ijirss.v8i8.10543" w:history="1">
+      <w:hyperlink r:id="rId12" w:tooltip="https://doi.org/10.53894/ijirss.v8i8.10543" w:history="1">
         <w:r>
           <w:rPr>
             <w:rStyle w:val="187"/>
@@ -1123,7 +2104,7 @@
       <w:endnotePr/>
       <w:type w:val="nextPage"/>
       <w:pgSz w:h="16838" w:orient="portrait" w:w="11906"/>
-      <w:pgMar w:top="1134" w:right="850" w:bottom="1134" w:left="1701" w:header="709" w:footer="709" w:gutter="0"/>
+      <w:pgMar w:top="1440" w:right="1440" w:bottom="1440" w:left="1440" w:header="709" w:footer="709" w:gutter="0"/>
       <w:cols w:num="1" w:sep="0" w:space="708" w:equalWidth="1"/>
     </w:sectPr>
   </w:body>

</xml_diff>

<commit_message>
Made intensity plotting into a function
</commit_message>
<xml_diff>
--- a/ELEC0148_Lab_Report.docx
+++ b/ELEC0148_Lab_Report.docx
@@ -967,6 +967,7 @@
               <w:pBdr/>
               <w:spacing/>
               <w:ind/>
+              <w:jc w:val="center"/>
               <w:rPr>
                 <w:b w:val="0"/>
                 <w:bCs w:val="0"/>
@@ -1001,6 +1002,7 @@
               <w:pBdr/>
               <w:spacing/>
               <w:ind/>
+              <w:jc w:val="center"/>
               <w:rPr>
                 <w:b/>
                 <w:bCs/>
@@ -1015,7 +1017,30 @@
                 <w:highlight w:val="none"/>
                 <w:u w:val="single"/>
               </w:rPr>
-              <w:t xml:space="preserve">10% </w:t>
+            </w:r>
+            <m:oMathPara>
+              <m:oMathParaPr/>
+              <m:oMath>
+                <m:r>
+                  <w:rPr>
+                    <w:rFonts w:ascii="Cambria Math" w:hAnsi="Cambria Math" w:eastAsia="Cambria Math" w:cs="Cambria Math"/>
+                    <w:highlight w:val="none"/>
+                    <w:u w:val="single"/>
+                  </w:rPr>
+                  <m:rPr>
+                    <m:sty m:val="bi"/>
+                  </m:rPr>
+                  <m:t>10%</m:t>
+                </m:r>
+              </m:oMath>
+            </m:oMathPara>
+            <w:r>
+              <w:rPr>
+                <w:b/>
+                <w:bCs/>
+                <w:highlight w:val="none"/>
+                <w:u w:val="single"/>
+              </w:rPr>
             </w:r>
             <w:r>
               <w:rPr>
@@ -1039,6 +1064,7 @@
               <w:pBdr/>
               <w:spacing/>
               <w:ind/>
+              <w:jc w:val="center"/>
               <w:rPr>
                 <w:b/>
                 <w:bCs/>
@@ -1053,7 +1079,46 @@
                 <w:highlight w:val="none"/>
                 <w:u w:val="single"/>
               </w:rPr>
-              <w:t xml:space="preserve">50%</w:t>
+            </w:r>
+            <m:oMathPara>
+              <m:oMathParaPr/>
+              <m:oMath>
+                <m:r>
+                  <w:rPr>
+                    <w:rFonts w:ascii="Cambria Math" w:hAnsi="Cambria Math" w:eastAsia="Cambria Math" w:cs="Cambria Math"/>
+                    <w:highlight w:val="none"/>
+                    <w:u w:val="single"/>
+                  </w:rPr>
+                  <m:rPr>
+                    <m:sty m:val="bi"/>
+                  </m:rPr>
+                  <m:t>50%</m:t>
+                </m:r>
+              </m:oMath>
+            </m:oMathPara>
+            <w:r>
+              <w:rPr>
+                <w:b/>
+                <w:bCs/>
+                <w:highlight w:val="none"/>
+                <w:u w:val="single"/>
+              </w:rPr>
+            </w:r>
+            <w:r>
+              <w:rPr>
+                <w:b/>
+                <w:bCs/>
+                <w:highlight w:val="none"/>
+                <w:u w:val="single"/>
+              </w:rPr>
+            </w:r>
+            <w:r>
+              <w:rPr>
+                <w:b/>
+                <w:bCs/>
+                <w:highlight w:val="none"/>
+                <w:u w:val="single"/>
+              </w:rPr>
             </w:r>
             <w:r>
               <w:rPr>
@@ -1077,6 +1142,7 @@
               <w:pBdr/>
               <w:spacing/>
               <w:ind/>
+              <w:jc w:val="center"/>
               <w:rPr>
                 <w:b/>
                 <w:bCs/>
@@ -1091,7 +1157,54 @@
                 <w:highlight w:val="none"/>
                 <w:u w:val="single"/>
               </w:rPr>
-              <w:t xml:space="preserve">100%</w:t>
+            </w:r>
+            <m:oMathPara>
+              <m:oMathParaPr/>
+              <m:oMath>
+                <m:r>
+                  <w:rPr>
+                    <w:rFonts w:ascii="Cambria Math" w:hAnsi="Cambria Math" w:eastAsia="Cambria Math" w:cs="Cambria Math"/>
+                    <w:highlight w:val="none"/>
+                    <w:u w:val="single"/>
+                  </w:rPr>
+                  <m:rPr>
+                    <m:sty m:val="bi"/>
+                  </m:rPr>
+                  <m:t>100%</m:t>
+                </m:r>
+              </m:oMath>
+            </m:oMathPara>
+            <w:r>
+              <w:rPr>
+                <w:b/>
+                <w:bCs/>
+                <w:highlight w:val="none"/>
+                <w:u w:val="single"/>
+              </w:rPr>
+            </w:r>
+            <w:r>
+              <w:rPr>
+                <w:b/>
+                <w:bCs/>
+                <w:highlight w:val="none"/>
+                <w:u w:val="single"/>
+              </w:rPr>
+            </w:r>
+            <w:r>
+              <w:rPr>
+                <w:b/>
+                <w:bCs/>
+                <w:highlight w:val="none"/>
+                <w:u w:val="single"/>
+              </w:rPr>
+            </w:r>
+            <w:r>
+              <w:rPr>
+                <w:b/>
+                <w:bCs/>
+                <w:highlight w:val="none"/>
+                <w:u w:val="single"/>
+              </w:rPr>
             </w:r>
             <w:r>
               <w:rPr>
@@ -1118,6 +1231,7 @@
               <w:pBdr/>
               <w:spacing/>
               <w:ind/>
+              <w:jc w:val="center"/>
               <w:rPr>
                 <w:b/>
                 <w:bCs/>
@@ -1133,7 +1247,9 @@
               </w:rPr>
             </w:r>
             <m:oMathPara>
-              <m:oMathParaPr/>
+              <m:oMathParaPr>
+                <m:jc m:val="center"/>
+              </m:oMathParaPr>
               <m:oMath>
                 <m:sSub>
                   <m:sSubPr>
@@ -1202,12 +1318,35 @@
               <w:pBdr/>
               <w:spacing/>
               <w:ind/>
+              <w:jc w:val="center"/>
               <w:rPr>
                 <w:b w:val="0"/>
                 <w:bCs w:val="0"/>
                 <w:highlight w:val="none"/>
               </w:rPr>
             </w:pPr>
+            <w:r>
+              <w:rPr>
+                <w:b w:val="0"/>
+                <w:bCs w:val="0"/>
+                <w:highlight w:val="none"/>
+              </w:rPr>
+            </w:r>
+            <m:oMathPara>
+              <m:oMathParaPr/>
+              <m:oMath>
+                <m:r>
+                  <w:rPr>
+                    <w:rFonts w:ascii="Cambria Math" w:hAnsi="Cambria Math" w:eastAsia="Cambria Math" w:cs="Cambria Math"/>
+                    <w:highlight w:val="none"/>
+                  </w:rPr>
+                  <m:rPr>
+                    <m:sty m:val="i"/>
+                  </m:rPr>
+                  <m:t>0.98V</m:t>
+                </m:r>
+              </m:oMath>
+            </m:oMathPara>
             <w:r>
               <w:rPr>
                 <w:b w:val="0"/>
@@ -1236,12 +1375,35 @@
               <w:pBdr/>
               <w:spacing/>
               <w:ind/>
+              <w:jc w:val="center"/>
               <w:rPr>
                 <w:b w:val="0"/>
                 <w:bCs w:val="0"/>
                 <w:highlight w:val="none"/>
               </w:rPr>
             </w:pPr>
+            <w:r>
+              <w:rPr>
+                <w:b w:val="0"/>
+                <w:bCs w:val="0"/>
+                <w:highlight w:val="none"/>
+              </w:rPr>
+            </w:r>
+            <m:oMathPara>
+              <m:oMathParaPr/>
+              <m:oMath>
+                <m:r>
+                  <w:rPr>
+                    <w:rFonts w:ascii="Cambria Math" w:hAnsi="Cambria Math" w:eastAsia="Cambria Math" w:cs="Cambria Math"/>
+                    <w:highlight w:val="none"/>
+                  </w:rPr>
+                  <m:rPr>
+                    <m:sty m:val="i"/>
+                  </m:rPr>
+                  <m:t>1.04V</m:t>
+                </m:r>
+              </m:oMath>
+            </m:oMathPara>
             <w:r>
               <w:rPr>
                 <w:b w:val="0"/>
@@ -1270,12 +1432,35 @@
               <w:pBdr/>
               <w:spacing/>
               <w:ind/>
+              <w:jc w:val="center"/>
               <w:rPr>
                 <w:b w:val="0"/>
                 <w:bCs w:val="0"/>
                 <w:highlight w:val="none"/>
               </w:rPr>
             </w:pPr>
+            <w:r>
+              <w:rPr>
+                <w:b w:val="0"/>
+                <w:bCs w:val="0"/>
+                <w:highlight w:val="none"/>
+              </w:rPr>
+            </w:r>
+            <m:oMathPara>
+              <m:oMathParaPr/>
+              <m:oMath>
+                <m:r>
+                  <w:rPr>
+                    <w:rFonts w:ascii="Cambria Math" w:hAnsi="Cambria Math" w:eastAsia="Cambria Math" w:cs="Cambria Math"/>
+                    <w:highlight w:val="none"/>
+                  </w:rPr>
+                  <m:rPr>
+                    <m:sty m:val="i"/>
+                  </m:rPr>
+                  <m:t>1.06V</m:t>
+                </m:r>
+              </m:oMath>
+            </m:oMathPara>
             <w:r>
               <w:rPr>
                 <w:b w:val="0"/>
@@ -1308,6 +1493,7 @@
               <w:pBdr/>
               <w:spacing/>
               <w:ind/>
+              <w:jc w:val="center"/>
               <w:rPr>
                 <w:b/>
                 <w:bCs/>
@@ -1322,7 +1508,9 @@
               </w:rPr>
             </w:r>
             <m:oMathPara>
-              <m:oMathParaPr/>
+              <m:oMathParaPr>
+                <m:jc m:val="center"/>
+              </m:oMathParaPr>
               <m:oMath>
                 <m:sSub>
                   <m:sSubPr>
@@ -1389,6 +1577,7 @@
               <w:pBdr/>
               <w:spacing/>
               <w:ind/>
+              <w:jc w:val="center"/>
               <w:rPr>
                 <w:b w:val="0"/>
                 <w:bCs w:val="0"/>
@@ -1424,6 +1613,7 @@
               <w:pBdr/>
               <w:spacing/>
               <w:ind/>
+              <w:jc w:val="center"/>
               <w:rPr>
                 <w:b w:val="0"/>
                 <w:bCs w:val="0"/>
@@ -1459,6 +1649,7 @@
               <w:pBdr/>
               <w:spacing/>
               <w:ind/>
+              <w:jc w:val="center"/>
               <w:rPr>
                 <w:b w:val="0"/>
                 <w:bCs w:val="0"/>
@@ -1497,6 +1688,7 @@
               <w:pBdr/>
               <w:spacing/>
               <w:ind/>
+              <w:jc w:val="center"/>
               <w:rPr>
                 <w:b/>
                 <w:bCs/>
@@ -1511,7 +1703,9 @@
               </w:rPr>
             </w:r>
             <m:oMathPara>
-              <m:oMathParaPr/>
+              <m:oMathParaPr>
+                <m:jc m:val="center"/>
+              </m:oMathParaPr>
               <m:oMath>
                 <m:sSub>
                   <m:sSubPr>
@@ -1599,6 +1793,7 @@
               <w:pBdr/>
               <w:spacing/>
               <w:ind/>
+              <w:jc w:val="center"/>
               <w:rPr>
                 <w:b w:val="0"/>
                 <w:bCs w:val="0"/>
@@ -1634,6 +1829,7 @@
               <w:pBdr/>
               <w:spacing/>
               <w:ind/>
+              <w:jc w:val="center"/>
               <w:rPr>
                 <w:b w:val="0"/>
                 <w:bCs w:val="0"/>
@@ -1669,6 +1865,7 @@
               <w:pBdr/>
               <w:spacing/>
               <w:ind/>
+              <w:jc w:val="center"/>
               <w:rPr>
                 <w:b w:val="0"/>
                 <w:bCs w:val="0"/>

</xml_diff>

<commit_message>
Increased y axis range
</commit_message>
<xml_diff>
--- a/ELEC0148_Lab_Report.docx
+++ b/ELEC0148_Lab_Report.docx
@@ -722,7 +722,7 @@
           <mc:Choice Requires="wpg">
             <w:drawing>
               <wp:inline xmlns:wp="http://schemas.openxmlformats.org/drawingml/2006/wordprocessingDrawing" distT="0" distB="0" distL="0" distR="0">
-                <wp:extent cx="5731510" cy="3295056"/>
+                <wp:extent cx="5731510" cy="3298937"/>
                 <wp:effectExtent l="0" t="0" r="0" b="0"/>
                 <wp:docPr id="1" name=""/>
                 <wp:cNvGraphicFramePr>
@@ -732,7 +732,7 @@
                   <a:graphicData uri="http://schemas.openxmlformats.org/drawingml/2006/picture">
                     <pic:pic xmlns:pic="http://schemas.openxmlformats.org/drawingml/2006/picture">
                       <pic:nvPicPr>
-                        <pic:cNvPr id="74915991" name=""/>
+                        <pic:cNvPr id="2122308873" name=""/>
                         <pic:cNvPicPr>
                           <a:picLocks noChangeAspect="1"/>
                         </pic:cNvPicPr>
@@ -745,7 +745,7 @@
                       <pic:spPr bwMode="auto">
                         <a:xfrm>
                           <a:off x="0" y="0"/>
-                          <a:ext cx="5731509" cy="3295056"/>
+                          <a:ext cx="5731509" cy="3298937"/>
                         </a:xfrm>
                         <a:prstGeom prst="rect">
                           <a:avLst/>
@@ -778,7 +778,7 @@
                 <v:path o:extrusionok="f" gradientshapeok="t" o:connecttype="rect"/>
                 <o:lock v:ext="edit" aspectratio="t"/>
               </v:shapetype>
-              <v:shape id="_x0000_i0" o:spid="_x0000_s0" type="#_x0000_t75" style="width:451.30pt;height:259.45pt;mso-wrap-distance-left:0.00pt;mso-wrap-distance-top:0.00pt;mso-wrap-distance-right:0.00pt;mso-wrap-distance-bottom:0.00pt;z-index:1;" stroked="false">
+              <v:shape id="_x0000_i0" o:spid="_x0000_s0" type="#_x0000_t75" style="width:451.30pt;height:259.76pt;mso-wrap-distance-left:0.00pt;mso-wrap-distance-top:0.00pt;mso-wrap-distance-right:0.00pt;mso-wrap-distance-bottom:0.00pt;z-index:1;" stroked="false">
                 <v:imagedata r:id="rId9" o:title=""/>
                 <o:lock v:ext="edit" rotation="t"/>
               </v:shape>
@@ -786,6 +786,14 @@
           </mc:Fallback>
         </mc:AlternateContent>
       </w:r>
+      <w:r>
+        <w:rPr>
+          <w:b w:val="0"/>
+          <w:bCs w:val="0"/>
+          <w:highlight w:val="none"/>
+        </w:rPr>
+      </w:r>
+      <w:r/>
       <w:r>
         <w:rPr>
           <w:b w:val="0"/>
@@ -838,12 +846,13 @@
         <w:jc w:val="center"/>
         <w:rPr/>
       </w:pPr>
+      <w:r/>
       <w:r>
         <mc:AlternateContent>
           <mc:Choice Requires="wpg">
             <w:drawing>
               <wp:inline xmlns:wp="http://schemas.openxmlformats.org/drawingml/2006/wordprocessingDrawing" distT="0" distB="0" distL="0" distR="0">
-                <wp:extent cx="5731510" cy="3317179"/>
+                <wp:extent cx="5731510" cy="3284751"/>
                 <wp:effectExtent l="0" t="0" r="0" b="0"/>
                 <wp:docPr id="2" name=""/>
                 <wp:cNvGraphicFramePr>
@@ -853,7 +862,7 @@
                   <a:graphicData uri="http://schemas.openxmlformats.org/drawingml/2006/picture">
                     <pic:pic xmlns:pic="http://schemas.openxmlformats.org/drawingml/2006/picture">
                       <pic:nvPicPr>
-                        <pic:cNvPr id="199694596" name=""/>
+                        <pic:cNvPr id="419414386" name=""/>
                         <pic:cNvPicPr>
                           <a:picLocks noChangeAspect="1"/>
                         </pic:cNvPicPr>
@@ -866,7 +875,7 @@
                       <pic:spPr bwMode="auto">
                         <a:xfrm>
                           <a:off x="0" y="0"/>
-                          <a:ext cx="5731509" cy="3317178"/>
+                          <a:ext cx="5731509" cy="3284750"/>
                         </a:xfrm>
                         <a:prstGeom prst="rect">
                           <a:avLst/>
@@ -899,7 +908,7 @@
                 <v:path o:extrusionok="f" gradientshapeok="t" o:connecttype="rect"/>
                 <o:lock v:ext="edit" aspectratio="t"/>
               </v:shapetype>
-              <v:shape id="_x0000_i1" o:spid="_x0000_s1" type="#_x0000_t75" style="width:451.30pt;height:261.20pt;mso-wrap-distance-left:0.00pt;mso-wrap-distance-top:0.00pt;mso-wrap-distance-right:0.00pt;mso-wrap-distance-bottom:0.00pt;z-index:1;" stroked="false">
+              <v:shape id="_x0000_i1" o:spid="_x0000_s1" type="#_x0000_t75" style="width:451.30pt;height:258.64pt;mso-wrap-distance-left:0.00pt;mso-wrap-distance-top:0.00pt;mso-wrap-distance-right:0.00pt;mso-wrap-distance-bottom:0.00pt;z-index:1;" stroked="false">
                 <v:imagedata r:id="rId10" o:title=""/>
                 <o:lock v:ext="edit" rotation="t"/>
               </v:shape>
@@ -907,6 +916,7 @@
           </mc:Fallback>
         </mc:AlternateContent>
       </w:r>
+      <w:r/>
       <w:r/>
       <w:r/>
     </w:p>

</xml_diff>

<commit_message>
Modified plotting function to allow for power against voltage plots
</commit_message>
<xml_diff>
--- a/ELEC0148_Lab_Report.docx
+++ b/ELEC0148_Lab_Report.docx
@@ -949,6 +949,118 @@
       </w:r>
       <w:r/>
     </w:p>
+    <w:p>
+      <w:pPr>
+        <w:pBdr/>
+        <w:spacing/>
+        <w:ind/>
+        <w:rPr/>
+      </w:pPr>
+      <w:r>
+        <w:rPr>
+          <w:highlight w:val="none"/>
+        </w:rPr>
+      </w:r>
+      <w:r>
+        <w:rPr>
+          <w:highlight w:val="none"/>
+        </w:rPr>
+      </w:r>
+      <w:r>
+        <w:rPr>
+          <w:highlight w:val="none"/>
+        </w:rPr>
+      </w:r>
+    </w:p>
+    <w:p>
+      <w:pPr>
+        <w:pBdr/>
+        <w:spacing/>
+        <w:ind/>
+        <w:rPr>
+          <w:highlight w:val="none"/>
+        </w:rPr>
+      </w:pPr>
+      <w:r>
+        <w:rPr>
+          <w:highlight w:val="none"/>
+        </w:rPr>
+      </w:r>
+      <w:r>
+        <w:rPr>
+          <w:highlight w:val="none"/>
+        </w:rPr>
+      </w:r>
+      <w:r>
+        <w:rPr>
+          <w:highlight w:val="none"/>
+        </w:rPr>
+      </w:r>
+    </w:p>
+    <w:p>
+      <w:pPr>
+        <w:pBdr/>
+        <w:spacing/>
+        <w:ind/>
+        <w:rPr>
+          <w:highlight w:val="none"/>
+        </w:rPr>
+      </w:pPr>
+      <w:r>
+        <w:rPr>
+          <w:highlight w:val="none"/>
+        </w:rPr>
+      </w:r>
+      <w:r>
+        <w:rPr>
+          <w:highlight w:val="none"/>
+        </w:rPr>
+      </w:r>
+      <w:r>
+        <w:rPr>
+          <w:highlight w:val="none"/>
+        </w:rPr>
+      </w:r>
+    </w:p>
+    <w:p>
+      <w:pPr>
+        <w:pBdr/>
+        <w:spacing/>
+        <w:ind/>
+        <w:rPr>
+          <w:highlight w:val="none"/>
+        </w:rPr>
+      </w:pPr>
+      <w:r>
+        <w:rPr>
+          <w:highlight w:val="none"/>
+        </w:rPr>
+      </w:r>
+      <w:r>
+        <w:rPr>
+          <w:highlight w:val="none"/>
+        </w:rPr>
+      </w:r>
+      <w:r>
+        <w:rPr>
+          <w:highlight w:val="none"/>
+        </w:rPr>
+      </w:r>
+    </w:p>
+    <w:p>
+      <w:pPr>
+        <w:pBdr/>
+        <w:spacing/>
+        <w:ind/>
+        <w:rPr>
+          <w:highlight w:val="none"/>
+        </w:rPr>
+      </w:pPr>
+      <w:r>
+        <w:t xml:space="preserve">From zooming into the graphs, the values in the table below can be deduced.</w:t>
+      </w:r>
+      <w:r/>
+    </w:p>
     <w:tbl>
       <w:tblPr>
         <w:tblStyle w:val="12"/>
@@ -959,9 +1071,9 @@
       </w:tblPr>
       <w:tblGrid>
         <w:gridCol w:w="686"/>
-        <w:gridCol w:w="2976"/>
-        <w:gridCol w:w="3107"/>
-        <w:gridCol w:w="2256"/>
+        <w:gridCol w:w="2693"/>
+        <w:gridCol w:w="2835"/>
+        <w:gridCol w:w="2812"/>
       </w:tblGrid>
       <w:tr>
         <w:trPr/>
@@ -1003,7 +1115,7 @@
         <w:tc>
           <w:tcPr>
             <w:tcBorders/>
-            <w:tcW w:w="2976" w:type="dxa"/>
+            <w:tcW w:w="2693" w:type="dxa"/>
             <w:textDirection w:val="lrTb"/>
             <w:noWrap w:val="false"/>
           </w:tcPr>
@@ -1065,7 +1177,7 @@
         <w:tc>
           <w:tcPr>
             <w:tcBorders/>
-            <w:tcW w:w="3107" w:type="dxa"/>
+            <w:tcW w:w="2835" w:type="dxa"/>
             <w:textDirection w:val="lrTb"/>
             <w:noWrap w:val="false"/>
           </w:tcPr>
@@ -1143,7 +1255,7 @@
         <w:tc>
           <w:tcPr>
             <w:tcBorders/>
-            <w:tcW w:w="2256" w:type="dxa"/>
+            <w:tcW w:w="2812" w:type="dxa"/>
             <w:textDirection w:val="lrTb"/>
             <w:noWrap w:val="false"/>
           </w:tcPr>
@@ -1319,7 +1431,7 @@
         <w:tc>
           <w:tcPr>
             <w:tcBorders/>
-            <w:tcW w:w="2976" w:type="dxa"/>
+            <w:tcW w:w="2693" w:type="dxa"/>
             <w:textDirection w:val="lrTb"/>
             <w:noWrap w:val="false"/>
           </w:tcPr>
@@ -1376,7 +1488,7 @@
         <w:tc>
           <w:tcPr>
             <w:tcBorders/>
-            <w:tcW w:w="3107" w:type="dxa"/>
+            <w:tcW w:w="2835" w:type="dxa"/>
             <w:textDirection w:val="lrTb"/>
             <w:noWrap w:val="false"/>
           </w:tcPr>
@@ -1433,7 +1545,7 @@
         <w:tc>
           <w:tcPr>
             <w:tcBorders/>
-            <w:tcW w:w="2256" w:type="dxa"/>
+            <w:tcW w:w="2812" w:type="dxa"/>
             <w:textDirection w:val="lrTb"/>
             <w:noWrap w:val="false"/>
           </w:tcPr>
@@ -1577,7 +1689,7 @@
         <w:tc>
           <w:tcPr>
             <w:tcBorders/>
-            <w:tcW w:w="2976" w:type="dxa"/>
+            <w:tcW w:w="2693" w:type="dxa"/>
             <w:vMerge w:val="restart"/>
             <w:textDirection w:val="lrTb"/>
             <w:noWrap w:val="false"/>
@@ -1601,6 +1713,59 @@
                 <w:highlight w:val="none"/>
               </w:rPr>
             </w:r>
+            <m:oMathPara>
+              <m:oMathParaPr/>
+              <m:oMath>
+                <m:r>
+                  <w:rPr>
+                    <w:rFonts w:hint="default" w:ascii="Cambria Math" w:hAnsi="Cambria Math" w:eastAsia="Cambria Math" w:cs="Cambria Math"/>
+                    <w:highlight w:val="none"/>
+                  </w:rPr>
+                  <m:rPr>
+                    <m:sty m:val="i"/>
+                  </m:rPr>
+                  <m:t>-</m:t>
+                </m:r>
+                <m:sSup>
+                  <m:sSupPr>
+                    <m:ctrlPr>
+                      <w:rPr>
+                        <w:rFonts w:ascii="Cambria Math" w:hAnsi="Cambria Math" w:eastAsia="Cambria Math" w:cs="Cambria Math"/>
+                        <w:highlight w:val="none"/>
+                      </w:rPr>
+                    </m:ctrlPr>
+                  </m:sSupPr>
+                  <m:e>
+                    <m:r>
+                      <w:rPr>
+                        <w:rFonts w:hint="default" w:ascii="Cambria Math" w:hAnsi="Cambria Math" w:eastAsia="Cambria Math" w:cs="Cambria Math"/>
+                        <w:highlight w:val="none"/>
+                      </w:rPr>
+                      <m:rPr>
+                        <m:sty m:val="i"/>
+                      </m:rPr>
+                      <m:t>2.7mAcm</m:t>
+                    </m:r>
+                  </m:e>
+                  <m:sup>
+                    <m:r>
+                      <w:rPr>
+                        <w:rFonts w:ascii="Cambria Math" w:hAnsi="Cambria Math" w:eastAsia="Cambria Math" w:cs="Cambria Math"/>
+                      </w:rPr>
+                      <m:rPr/>
+                      <m:t>-2</m:t>
+                    </m:r>
+                  </m:sup>
+                </m:sSup>
+              </m:oMath>
+            </m:oMathPara>
+            <w:r>
+              <w:rPr>
+                <w:b w:val="0"/>
+                <w:bCs w:val="0"/>
+                <w:highlight w:val="none"/>
+              </w:rPr>
+            </w:r>
             <w:r>
               <w:rPr>
                 <w:b w:val="0"/>
@@ -1613,7 +1778,7 @@
         <w:tc>
           <w:tcPr>
             <w:tcBorders/>
-            <w:tcW w:w="3107" w:type="dxa"/>
+            <w:tcW w:w="2835" w:type="dxa"/>
             <w:vMerge w:val="restart"/>
             <w:textDirection w:val="lrTb"/>
             <w:noWrap w:val="false"/>
@@ -1637,6 +1802,59 @@
                 <w:highlight w:val="none"/>
               </w:rPr>
             </w:r>
+            <m:oMathPara>
+              <m:oMathParaPr/>
+              <m:oMath>
+                <m:r>
+                  <w:rPr>
+                    <w:rFonts w:hint="default" w:ascii="Cambria Math" w:hAnsi="Cambria Math" w:eastAsia="Cambria Math" w:cs="Cambria Math"/>
+                    <w:highlight w:val="none"/>
+                  </w:rPr>
+                  <m:rPr>
+                    <m:sty m:val="i"/>
+                  </m:rPr>
+                  <m:t>-</m:t>
+                </m:r>
+                <m:sSup>
+                  <m:sSupPr>
+                    <m:ctrlPr>
+                      <w:rPr>
+                        <w:rFonts w:ascii="Cambria Math" w:hAnsi="Cambria Math" w:eastAsia="Cambria Math" w:cs="Cambria Math"/>
+                        <w:highlight w:val="none"/>
+                      </w:rPr>
+                    </m:ctrlPr>
+                  </m:sSupPr>
+                  <m:e>
+                    <m:r>
+                      <w:rPr>
+                        <w:rFonts w:hint="default" w:ascii="Cambria Math" w:hAnsi="Cambria Math" w:eastAsia="Cambria Math" w:cs="Cambria Math"/>
+                        <w:highlight w:val="none"/>
+                      </w:rPr>
+                      <m:rPr>
+                        <m:sty m:val="i"/>
+                      </m:rPr>
+                      <m:t>12.2mAcm</m:t>
+                    </m:r>
+                  </m:e>
+                  <m:sup>
+                    <m:r>
+                      <w:rPr>
+                        <w:rFonts w:ascii="Cambria Math" w:hAnsi="Cambria Math" w:eastAsia="Cambria Math" w:cs="Cambria Math"/>
+                      </w:rPr>
+                      <m:rPr/>
+                      <m:t>-2</m:t>
+                    </m:r>
+                  </m:sup>
+                </m:sSup>
+              </m:oMath>
+            </m:oMathPara>
+            <w:r>
+              <w:rPr>
+                <w:b w:val="0"/>
+                <w:bCs w:val="0"/>
+                <w:highlight w:val="none"/>
+              </w:rPr>
+            </w:r>
             <w:r>
               <w:rPr>
                 <w:b w:val="0"/>
@@ -1649,7 +1867,7 @@
         <w:tc>
           <w:tcPr>
             <w:tcBorders/>
-            <w:tcW w:w="2256" w:type="dxa"/>
+            <w:tcW w:w="2812" w:type="dxa"/>
             <w:vMerge w:val="restart"/>
             <w:textDirection w:val="lrTb"/>
             <w:noWrap w:val="false"/>
@@ -1666,6 +1884,59 @@
                 <w:highlight w:val="none"/>
               </w:rPr>
             </w:pPr>
+            <w:r>
+              <w:rPr>
+                <w:b w:val="0"/>
+                <w:bCs w:val="0"/>
+                <w:highlight w:val="none"/>
+              </w:rPr>
+            </w:r>
+            <m:oMathPara>
+              <m:oMathParaPr/>
+              <m:oMath>
+                <m:r>
+                  <w:rPr>
+                    <w:rFonts w:hint="default" w:ascii="Cambria Math" w:hAnsi="Cambria Math" w:eastAsia="Cambria Math" w:cs="Cambria Math"/>
+                    <w:highlight w:val="none"/>
+                  </w:rPr>
+                  <m:rPr>
+                    <m:sty m:val="i"/>
+                  </m:rPr>
+                  <m:t>-</m:t>
+                </m:r>
+                <m:sSup>
+                  <m:sSupPr>
+                    <m:ctrlPr>
+                      <w:rPr>
+                        <w:rFonts w:ascii="Cambria Math" w:hAnsi="Cambria Math" w:eastAsia="Cambria Math" w:cs="Cambria Math"/>
+                        <w:highlight w:val="none"/>
+                      </w:rPr>
+                    </m:ctrlPr>
+                  </m:sSupPr>
+                  <m:e>
+                    <m:r>
+                      <w:rPr>
+                        <w:rFonts w:hint="default" w:ascii="Cambria Math" w:hAnsi="Cambria Math" w:eastAsia="Cambria Math" w:cs="Cambria Math"/>
+                        <w:highlight w:val="none"/>
+                      </w:rPr>
+                      <m:rPr>
+                        <m:sty m:val="i"/>
+                      </m:rPr>
+                      <m:t>23.3mAcm</m:t>
+                    </m:r>
+                  </m:e>
+                  <m:sup>
+                    <m:r>
+                      <w:rPr>
+                        <w:rFonts w:ascii="Cambria Math" w:hAnsi="Cambria Math" w:eastAsia="Cambria Math" w:cs="Cambria Math"/>
+                      </w:rPr>
+                      <m:rPr/>
+                      <m:t>-2</m:t>
+                    </m:r>
+                  </m:sup>
+                </m:sSup>
+              </m:oMath>
+            </m:oMathPara>
             <w:r>
               <w:rPr>
                 <w:b w:val="0"/>
@@ -1793,7 +2064,7 @@
         <w:tc>
           <w:tcPr>
             <w:tcBorders/>
-            <w:tcW w:w="2976" w:type="dxa"/>
+            <w:tcW w:w="2693" w:type="dxa"/>
             <w:vMerge w:val="restart"/>
             <w:textDirection w:val="lrTb"/>
             <w:noWrap w:val="false"/>
@@ -1817,39 +2088,147 @@
                 <w:highlight w:val="none"/>
               </w:rPr>
             </w:r>
+            <m:oMathPara>
+              <m:oMathParaPr/>
+              <m:oMath>
+                <m:sSub>
+                  <m:sSubPr>
+                    <m:ctrlPr>
+                      <w:rPr>
+                        <w:rFonts w:hint="default" w:ascii="Cambria Math" w:hAnsi="Cambria Math" w:eastAsia="Cambria Math" w:cs="Cambria Math"/>
+                        <w:highlight w:val="none"/>
+                        <w:u w:val="none"/>
+                      </w:rPr>
+                    </m:ctrlPr>
+                  </m:sSubPr>
+                  <m:e>
+                    <m:r>
+                      <w:rPr>
+                        <w:rFonts w:hint="default" w:ascii="Cambria Math" w:hAnsi="Cambria Math" w:eastAsia="Cambria Math" w:cs="Cambria Math"/>
+                        <w:highlight w:val="none"/>
+                        <w:u w:val="none"/>
+                      </w:rPr>
+                      <m:rPr>
+                        <m:sty m:val="i"/>
+                      </m:rPr>
+                      <m:t>I</m:t>
+                    </m:r>
+                  </m:e>
+                  <m:sub>
+                    <m:r>
+                      <w:rPr>
+                        <w:rFonts w:hint="default" w:ascii="Cambria Math" w:hAnsi="Cambria Math" w:eastAsia="Cambria Math" w:cs="Cambria Math"/>
+                        <w:highlight w:val="none"/>
+                      </w:rPr>
+                      <m:rPr>
+                        <m:sty m:val="i"/>
+                      </m:rPr>
+                      <m:t>SC</m:t>
+                    </m:r>
+                  </m:sub>
+                </m:sSub>
+                <m:r>
+                  <w:rPr>
+                    <w:rFonts w:hint="default" w:ascii="Cambria Math" w:hAnsi="Cambria Math" w:eastAsia="Cambria Math" w:cs="Cambria Math"/>
+                    <w:highlight w:val="none"/>
+                    <w:u w:val="none"/>
+                  </w:rPr>
+                  <m:rPr/>
+                  <m:t>=</m:t>
+                </m:r>
+                <m:sSub>
+                  <m:sSubPr>
+                    <m:ctrlPr>
+                      <w:rPr>
+                        <w:rFonts w:hint="default" w:ascii="Cambria Math" w:hAnsi="Cambria Math" w:eastAsia="Cambria Math" w:cs="Cambria Math"/>
+                        <w:highlight w:val="none"/>
+                        <w:u w:val="none"/>
+                      </w:rPr>
+                    </m:ctrlPr>
+                  </m:sSubPr>
+                  <m:e>
+                    <m:r>
+                      <w:rPr>
+                        <w:rFonts w:hint="default" w:ascii="Cambria Math" w:hAnsi="Cambria Math" w:eastAsia="Cambria Math" w:cs="Cambria Math"/>
+                        <w:highlight w:val="none"/>
+                        <w:u w:val="none"/>
+                      </w:rPr>
+                      <m:rPr/>
+                      <m:t>J</m:t>
+                    </m:r>
+                  </m:e>
+                  <m:sub>
+                    <m:r>
+                      <w:rPr>
+                        <w:rFonts w:hint="default" w:ascii="Cambria Math" w:hAnsi="Cambria Math" w:eastAsia="Cambria Math" w:cs="Cambria Math"/>
+                        <w:highlight w:val="none"/>
+                      </w:rPr>
+                      <m:rPr/>
+                      <m:t>SC</m:t>
+                    </m:r>
+                  </m:sub>
+                </m:sSub>
+                <m:r>
+                  <w:rPr>
+                    <w:rFonts w:hint="default" w:ascii="Cambria Math" w:hAnsi="Cambria Math" w:eastAsia="Cambria Math" w:cs="Cambria Math"/>
+                    <w:highlight w:val="none"/>
+                    <w:u w:val="none"/>
+                  </w:rPr>
+                  <m:rPr>
+                    <m:sty m:val="i"/>
+                  </m:rPr>
+                  <m:t>×Area=-2.7</m:t>
+                </m:r>
+                <m:r>
+                  <w:rPr>
+                    <w:rFonts w:hint="default" w:ascii="Cambria Math" w:hAnsi="Cambria Math" w:eastAsia="Cambria Math" w:cs="Cambria Math"/>
+                    <w:highlight w:val="none"/>
+                    <w:u w:val="none"/>
+                  </w:rPr>
+                  <m:rPr>
+                    <m:sty m:val="i"/>
+                  </m:rPr>
+                  <m:t>×</m:t>
+                </m:r>
+                <m:r>
+                  <w:rPr>
+                    <w:rFonts w:hint="default" w:ascii="Cambria Math" w:hAnsi="Cambria Math" w:eastAsia="Cambria Math" w:cs="Cambria Math"/>
+                    <w:highlight w:val="none"/>
+                    <w:u w:val="none"/>
+                  </w:rPr>
+                  <m:rPr>
+                    <m:sty m:val="i"/>
+                  </m:rPr>
+                  <m:t>0.045</m:t>
+                </m:r>
+                <m:r>
+                  <w:rPr>
+                    <w:rFonts w:hint="default" w:ascii="Cambria Math" w:hAnsi="Cambria Math" w:eastAsia="Cambria Math" w:cs="Cambria Math"/>
+                    <w:highlight w:val="none"/>
+                    <w:u w:val="none"/>
+                  </w:rPr>
+                  <m:rPr>
+                    <m:sty m:val="i"/>
+                  </m:rPr>
+                  <m:t> =</m:t>
+                </m:r>
+                <m:r>
+                  <w:rPr>
+                    <w:rFonts w:hint="default" w:ascii="Cambria Math" w:hAnsi="Cambria Math" w:eastAsia="Cambria Math" w:cs="Cambria Math"/>
+                    <w:highlight w:val="none"/>
+                    <w:u w:val="none"/>
+                  </w:rPr>
+                  <m:rPr>
+                    <m:sty m:val="bi"/>
+                  </m:rPr>
+                  <m:t>-0.1215mA</m:t>
+                </m:r>
+              </m:oMath>
+            </m:oMathPara>
             <w:r>
               <w:rPr>
-                <w:b w:val="0"/>
-                <w:bCs w:val="0"/>
-                <w:highlight w:val="none"/>
-              </w:rPr>
-            </w:r>
-          </w:p>
-        </w:tc>
-        <w:tc>
-          <w:tcPr>
-            <w:tcBorders/>
-            <w:tcW w:w="3107" w:type="dxa"/>
-            <w:vMerge w:val="restart"/>
-            <w:textDirection w:val="lrTb"/>
-            <w:noWrap w:val="false"/>
-          </w:tcPr>
-          <w:p>
-            <w:pPr>
-              <w:pBdr/>
-              <w:spacing/>
-              <w:ind/>
-              <w:jc w:val="center"/>
-              <w:rPr>
-                <w:b w:val="0"/>
-                <w:bCs w:val="0"/>
-                <w:highlight w:val="none"/>
-              </w:rPr>
-            </w:pPr>
-            <w:r>
-              <w:rPr>
-                <w:b w:val="0"/>
-                <w:bCs w:val="0"/>
+                <w:b/>
+                <w:bCs/>
                 <w:highlight w:val="none"/>
               </w:rPr>
             </w:r>
@@ -1865,7 +2244,7 @@
         <w:tc>
           <w:tcPr>
             <w:tcBorders/>
-            <w:tcW w:w="2256" w:type="dxa"/>
+            <w:tcW w:w="2835" w:type="dxa"/>
             <w:vMerge w:val="restart"/>
             <w:textDirection w:val="lrTb"/>
             <w:noWrap w:val="false"/>
@@ -1877,8 +2256,8 @@
               <w:ind/>
               <w:jc w:val="center"/>
               <w:rPr>
-                <w:b w:val="0"/>
-                <w:bCs w:val="0"/>
+                <w:b/>
+                <w:bCs/>
                 <w:highlight w:val="none"/>
               </w:rPr>
             </w:pPr>
@@ -1889,10 +2268,276 @@
                 <w:highlight w:val="none"/>
               </w:rPr>
             </w:r>
+            <w:r/>
+            <m:oMathPara>
+              <m:oMathParaPr/>
+              <m:oMath>
+                <m:sSub>
+                  <m:sSubPr>
+                    <m:ctrlPr>
+                      <w:rPr>
+                        <w:rFonts w:ascii="Cambria Math" w:hAnsi="Cambria Math" w:eastAsia="Cambria Math" w:cs="Cambria Math"/>
+                        <w:highlight w:val="none"/>
+                      </w:rPr>
+                    </m:ctrlPr>
+                  </m:sSubPr>
+                  <m:e>
+                    <m:r>
+                      <w:rPr>
+                        <w:rFonts w:hint="default" w:ascii="Cambria Math" w:hAnsi="Cambria Math" w:eastAsia="Cambria Math" w:cs="Cambria Math"/>
+                        <w:highlight w:val="none"/>
+                      </w:rPr>
+                      <m:rPr>
+                        <m:sty m:val="i"/>
+                      </m:rPr>
+                      <m:t>I</m:t>
+                    </m:r>
+                  </m:e>
+                  <m:sub>
+                    <m:r>
+                      <w:rPr>
+                        <w:rFonts w:hint="default" w:ascii="Cambria Math" w:hAnsi="Cambria Math" w:eastAsia="Cambria Math" w:cs="Cambria Math"/>
+                        <w:highlight w:val="none"/>
+                      </w:rPr>
+                      <m:rPr>
+                        <m:sty m:val="i"/>
+                      </m:rPr>
+                      <m:t>SC</m:t>
+                    </m:r>
+                  </m:sub>
+                </m:sSub>
+                <m:r>
+                  <w:rPr>
+                    <w:rFonts w:hint="default" w:ascii="Cambria Math" w:hAnsi="Cambria Math" w:eastAsia="Cambria Math" w:cs="Cambria Math"/>
+                    <w:highlight w:val="none"/>
+                  </w:rPr>
+                  <m:rPr/>
+                  <m:t>=</m:t>
+                </m:r>
+                <m:sSub>
+                  <m:sSubPr>
+                    <m:ctrlPr>
+                      <w:rPr>
+                        <w:rFonts w:ascii="Cambria Math" w:hAnsi="Cambria Math" w:eastAsia="Cambria Math" w:cs="Cambria Math"/>
+                        <w:highlight w:val="none"/>
+                      </w:rPr>
+                    </m:ctrlPr>
+                  </m:sSubPr>
+                  <m:e>
+                    <m:r>
+                      <w:rPr>
+                        <w:rFonts w:hint="default" w:ascii="Cambria Math" w:hAnsi="Cambria Math" w:eastAsia="Cambria Math" w:cs="Cambria Math"/>
+                        <w:highlight w:val="none"/>
+                      </w:rPr>
+                      <m:rPr/>
+                      <m:t>J</m:t>
+                    </m:r>
+                  </m:e>
+                  <m:sub>
+                    <m:r>
+                      <w:rPr>
+                        <w:rFonts w:hint="default" w:ascii="Cambria Math" w:hAnsi="Cambria Math" w:eastAsia="Cambria Math" w:cs="Cambria Math"/>
+                        <w:highlight w:val="none"/>
+                      </w:rPr>
+                      <m:rPr/>
+                      <m:t>SC</m:t>
+                    </m:r>
+                  </m:sub>
+                </m:sSub>
+                <m:r>
+                  <w:rPr>
+                    <w:rFonts w:hint="default" w:ascii="Cambria Math" w:hAnsi="Cambria Math" w:eastAsia="Cambria Math" w:cs="Cambria Math"/>
+                    <w:highlight w:val="none"/>
+                  </w:rPr>
+                  <m:rPr>
+                    <m:sty m:val="i"/>
+                  </m:rPr>
+                  <m:t>×Area=-</m:t>
+                </m:r>
+                <m:r>
+                  <w:rPr>
+                    <w:rFonts w:hint="default" w:ascii="Cambria Math" w:hAnsi="Cambria Math" w:eastAsia="Cambria Math" w:cs="Cambria Math"/>
+                    <w:highlight w:val="none"/>
+                  </w:rPr>
+                  <m:rPr>
+                    <m:sty m:val="i"/>
+                  </m:rPr>
+                  <m:t>12.2×0.045 =</m:t>
+                </m:r>
+                <m:r>
+                  <w:rPr>
+                    <w:rFonts w:hint="default" w:ascii="Cambria Math" w:hAnsi="Cambria Math" w:eastAsia="Cambria Math" w:cs="Cambria Math"/>
+                    <w:highlight w:val="none"/>
+                  </w:rPr>
+                  <m:rPr>
+                    <m:sty m:val="bi"/>
+                  </m:rPr>
+                  <m:t>-0.549mA</m:t>
+                </m:r>
+              </m:oMath>
+            </m:oMathPara>
+            <w:r>
+              <w:rPr>
+                <w:b/>
+                <w:bCs/>
+                <w:highlight w:val="none"/>
+              </w:rPr>
+            </w:r>
+            <w:r>
+              <w:rPr>
+                <w:b/>
+                <w:bCs/>
+                <w:highlight w:val="none"/>
+              </w:rPr>
+            </w:r>
+          </w:p>
+        </w:tc>
+        <w:tc>
+          <w:tcPr>
+            <w:tcBorders/>
+            <w:tcW w:w="2812" w:type="dxa"/>
+            <w:vMerge w:val="restart"/>
+            <w:textDirection w:val="lrTb"/>
+            <w:noWrap w:val="false"/>
+          </w:tcPr>
+          <w:p>
+            <w:pPr>
+              <w:pBdr/>
+              <w:spacing/>
+              <w:ind/>
+              <w:jc w:val="center"/>
+              <w:rPr>
+                <w:b/>
+                <w:bCs/>
+                <w:highlight w:val="none"/>
+              </w:rPr>
+            </w:pPr>
             <w:r>
               <w:rPr>
                 <w:b w:val="0"/>
                 <w:bCs w:val="0"/>
+                <w:highlight w:val="none"/>
+              </w:rPr>
+            </w:r>
+            <w:r/>
+            <m:oMathPara>
+              <m:oMathParaPr/>
+              <m:oMath>
+                <m:sSub>
+                  <m:sSubPr>
+                    <m:ctrlPr>
+                      <w:rPr>
+                        <w:rFonts w:ascii="Cambria Math" w:hAnsi="Cambria Math" w:eastAsia="Cambria Math" w:cs="Cambria Math"/>
+                        <w:highlight w:val="none"/>
+                      </w:rPr>
+                    </m:ctrlPr>
+                  </m:sSubPr>
+                  <m:e>
+                    <m:r>
+                      <w:rPr>
+                        <w:rFonts w:hint="default" w:ascii="Cambria Math" w:hAnsi="Cambria Math" w:eastAsia="Cambria Math" w:cs="Cambria Math"/>
+                        <w:highlight w:val="none"/>
+                      </w:rPr>
+                      <m:rPr>
+                        <m:sty m:val="i"/>
+                      </m:rPr>
+                      <m:t>I</m:t>
+                    </m:r>
+                  </m:e>
+                  <m:sub>
+                    <m:r>
+                      <w:rPr>
+                        <w:rFonts w:hint="default" w:ascii="Cambria Math" w:hAnsi="Cambria Math" w:eastAsia="Cambria Math" w:cs="Cambria Math"/>
+                        <w:highlight w:val="none"/>
+                      </w:rPr>
+                      <m:rPr>
+                        <m:sty m:val="i"/>
+                      </m:rPr>
+                      <m:t>SC</m:t>
+                    </m:r>
+                  </m:sub>
+                </m:sSub>
+                <m:r>
+                  <w:rPr>
+                    <w:rFonts w:hint="default" w:ascii="Cambria Math" w:hAnsi="Cambria Math" w:eastAsia="Cambria Math" w:cs="Cambria Math"/>
+                    <w:highlight w:val="none"/>
+                  </w:rPr>
+                  <m:rPr/>
+                  <m:t>=</m:t>
+                </m:r>
+                <m:sSub>
+                  <m:sSubPr>
+                    <m:ctrlPr>
+                      <w:rPr>
+                        <w:rFonts w:ascii="Cambria Math" w:hAnsi="Cambria Math" w:eastAsia="Cambria Math" w:cs="Cambria Math"/>
+                        <w:highlight w:val="none"/>
+                      </w:rPr>
+                    </m:ctrlPr>
+                  </m:sSubPr>
+                  <m:e>
+                    <m:r>
+                      <w:rPr>
+                        <w:rFonts w:hint="default" w:ascii="Cambria Math" w:hAnsi="Cambria Math" w:eastAsia="Cambria Math" w:cs="Cambria Math"/>
+                        <w:highlight w:val="none"/>
+                      </w:rPr>
+                      <m:rPr/>
+                      <m:t>J</m:t>
+                    </m:r>
+                  </m:e>
+                  <m:sub>
+                    <m:r>
+                      <w:rPr>
+                        <w:rFonts w:hint="default" w:ascii="Cambria Math" w:hAnsi="Cambria Math" w:eastAsia="Cambria Math" w:cs="Cambria Math"/>
+                        <w:highlight w:val="none"/>
+                      </w:rPr>
+                      <m:rPr/>
+                      <m:t>SC</m:t>
+                    </m:r>
+                  </m:sub>
+                </m:sSub>
+                <m:r>
+                  <w:rPr>
+                    <w:rFonts w:hint="default" w:ascii="Cambria Math" w:hAnsi="Cambria Math" w:eastAsia="Cambria Math" w:cs="Cambria Math"/>
+                    <w:highlight w:val="none"/>
+                  </w:rPr>
+                  <m:rPr>
+                    <m:sty m:val="i"/>
+                  </m:rPr>
+                  <m:t>×Area=-23.3</m:t>
+                </m:r>
+                <m:r>
+                  <w:rPr>
+                    <w:rFonts w:hint="default" w:ascii="Cambria Math" w:hAnsi="Cambria Math" w:eastAsia="Cambria Math" w:cs="Cambria Math"/>
+                    <w:highlight w:val="none"/>
+                  </w:rPr>
+                  <m:rPr>
+                    <m:sty m:val="i"/>
+                  </m:rPr>
+                  <m:t>×0.045 =</m:t>
+                </m:r>
+                <m:r>
+                  <w:rPr>
+                    <w:rFonts w:hint="default" w:ascii="Cambria Math" w:hAnsi="Cambria Math" w:eastAsia="Cambria Math" w:cs="Cambria Math"/>
+                    <w:highlight w:val="none"/>
+                  </w:rPr>
+                  <m:rPr>
+                    <m:sty m:val="bi"/>
+                  </m:rPr>
+                  <m:t>-1.0485mA</m:t>
+                </m:r>
+              </m:oMath>
+            </m:oMathPara>
+            <w:r>
+              <w:rPr>
+                <w:b/>
+                <w:bCs/>
+                <w:highlight w:val="none"/>
+              </w:rPr>
+            </w:r>
+            <w:r>
+              <w:rPr>
+                <w:b/>
+                <w:bCs/>
                 <w:highlight w:val="none"/>
               </w:rPr>
             </w:r>

</xml_diff>

<commit_message>
Updated report with max power point and Fill Factor values + minor edits to code
</commit_message>
<xml_diff>
--- a/ELEC0148_Lab_Report.docx
+++ b/ELEC0148_Lab_Report.docx
@@ -1955,7 +1955,9 @@
         </w:tc>
       </w:tr>
       <w:tr>
-        <w:trPr/>
+        <w:trPr>
+          <w:trHeight w:val="686"/>
+        </w:trPr>
         <w:tc>
           <w:tcPr>
             <w:tcBorders/>
@@ -2544,6 +2546,1339 @@
           </w:p>
         </w:tc>
       </w:tr>
+      <w:tr>
+        <w:trPr/>
+        <w:tc>
+          <w:tcPr>
+            <w:tcBorders/>
+            <w:tcW w:w="686" w:type="dxa"/>
+            <w:vMerge w:val="restart"/>
+            <w:textDirection w:val="lrTb"/>
+            <w:noWrap w:val="false"/>
+          </w:tcPr>
+          <w:p>
+            <w:pPr>
+              <w:pBdr/>
+              <w:spacing/>
+              <w:ind/>
+              <w:jc w:val="center"/>
+              <w:rPr>
+                <w:b w:val="0"/>
+                <w:bCs w:val="0"/>
+                <w:highlight w:val="none"/>
+              </w:rPr>
+            </w:pPr>
+            <w:r>
+              <w:rPr>
+                <w:b w:val="0"/>
+                <w:bCs w:val="0"/>
+                <w:highlight w:val="none"/>
+              </w:rPr>
+            </w:r>
+            <w:r>
+              <w:rPr>
+                <w:b w:val="0"/>
+                <w:bCs w:val="0"/>
+                <w:highlight w:val="none"/>
+              </w:rPr>
+            </w:r>
+            <m:oMathPara>
+              <m:oMathParaPr/>
+              <m:oMath>
+                <m:sSub>
+                  <m:sSubPr>
+                    <m:ctrlPr>
+                      <w:rPr>
+                        <w:rFonts w:ascii="Cambria Math" w:hAnsi="Cambria Math" w:eastAsia="Cambria Math" w:cs="Cambria Math"/>
+                        <w:highlight w:val="none"/>
+                      </w:rPr>
+                    </m:ctrlPr>
+                  </m:sSubPr>
+                  <m:e>
+                    <m:r>
+                      <w:rPr>
+                        <w:rFonts w:hint="default" w:ascii="Cambria Math" w:hAnsi="Cambria Math" w:eastAsia="Cambria Math" w:cs="Cambria Math"/>
+                        <w:highlight w:val="none"/>
+                      </w:rPr>
+                      <m:rPr>
+                        <m:sty m:val="bi"/>
+                      </m:rPr>
+                      <m:t>V</m:t>
+                    </m:r>
+                  </m:e>
+                  <m:sub>
+                    <m:r>
+                      <w:rPr>
+                        <w:rFonts w:hint="default" w:ascii="Cambria Math" w:hAnsi="Cambria Math" w:eastAsia="Cambria Math" w:cs="Cambria Math"/>
+                        <w:highlight w:val="none"/>
+                      </w:rPr>
+                      <m:rPr>
+                        <m:sty m:val="bi"/>
+                      </m:rPr>
+                      <m:t>MP</m:t>
+                    </m:r>
+                  </m:sub>
+                </m:sSub>
+              </m:oMath>
+            </m:oMathPara>
+            <w:r>
+              <w:rPr>
+                <w:b w:val="0"/>
+                <w:bCs w:val="0"/>
+                <w:highlight w:val="none"/>
+              </w:rPr>
+            </w:r>
+            <w:r>
+              <w:rPr>
+                <w:b w:val="0"/>
+                <w:bCs w:val="0"/>
+                <w:highlight w:val="none"/>
+              </w:rPr>
+            </w:r>
+          </w:p>
+        </w:tc>
+        <w:tc>
+          <w:tcPr>
+            <w:tcBorders/>
+            <w:tcW w:w="2693" w:type="dxa"/>
+            <w:vMerge w:val="restart"/>
+            <w:textDirection w:val="lrTb"/>
+            <w:noWrap w:val="false"/>
+          </w:tcPr>
+          <w:p>
+            <w:pPr>
+              <w:pBdr/>
+              <w:spacing/>
+              <w:ind/>
+              <w:jc w:val="center"/>
+              <w:rPr>
+                <w:b w:val="0"/>
+                <w:bCs w:val="0"/>
+                <w:highlight w:val="none"/>
+              </w:rPr>
+            </w:pPr>
+            <w:r>
+              <w:rPr>
+                <w:b w:val="0"/>
+                <w:bCs w:val="0"/>
+                <w:highlight w:val="none"/>
+              </w:rPr>
+            </w:r>
+            <m:oMathPara>
+              <m:oMathParaPr/>
+              <m:oMath>
+                <m:r>
+                  <w:rPr>
+                    <w:rFonts w:hint="default" w:ascii="Cambria Math" w:hAnsi="Cambria Math" w:eastAsia="Cambria Math" w:cs="Cambria Math"/>
+                    <w:highlight w:val="none"/>
+                  </w:rPr>
+                  <m:rPr>
+                    <m:sty m:val="i"/>
+                  </m:rPr>
+                  <m:t>0.85V</m:t>
+                </m:r>
+              </m:oMath>
+            </m:oMathPara>
+            <w:r>
+              <w:rPr>
+                <w:b w:val="0"/>
+                <w:bCs w:val="0"/>
+                <w:highlight w:val="none"/>
+              </w:rPr>
+            </w:r>
+            <w:r>
+              <w:rPr>
+                <w:b w:val="0"/>
+                <w:bCs w:val="0"/>
+                <w:highlight w:val="none"/>
+              </w:rPr>
+            </w:r>
+          </w:p>
+        </w:tc>
+        <w:tc>
+          <w:tcPr>
+            <w:tcBorders/>
+            <w:tcW w:w="2835" w:type="dxa"/>
+            <w:vMerge w:val="restart"/>
+            <w:textDirection w:val="lrTb"/>
+            <w:noWrap w:val="false"/>
+          </w:tcPr>
+          <w:p>
+            <w:pPr>
+              <w:pBdr/>
+              <w:spacing/>
+              <w:ind/>
+              <w:jc w:val="center"/>
+              <w:rPr>
+                <w:b w:val="0"/>
+                <w:bCs w:val="0"/>
+                <w:highlight w:val="none"/>
+              </w:rPr>
+            </w:pPr>
+            <w:r>
+              <w:rPr>
+                <w:b w:val="0"/>
+                <w:bCs w:val="0"/>
+                <w:highlight w:val="none"/>
+              </w:rPr>
+            </w:r>
+            <m:oMathPara>
+              <m:oMathParaPr/>
+              <m:oMath>
+                <m:r>
+                  <w:rPr>
+                    <w:rFonts w:hint="default" w:ascii="Cambria Math" w:hAnsi="Cambria Math" w:eastAsia="Cambria Math" w:cs="Cambria Math"/>
+                    <w:highlight w:val="none"/>
+                  </w:rPr>
+                  <m:rPr>
+                    <m:sty m:val="i"/>
+                  </m:rPr>
+                  <m:t>0.89V</m:t>
+                </m:r>
+              </m:oMath>
+            </m:oMathPara>
+            <w:r>
+              <w:rPr>
+                <w:b w:val="0"/>
+                <w:bCs w:val="0"/>
+                <w:highlight w:val="none"/>
+              </w:rPr>
+            </w:r>
+            <w:r>
+              <w:rPr>
+                <w:b w:val="0"/>
+                <w:bCs w:val="0"/>
+                <w:highlight w:val="none"/>
+              </w:rPr>
+            </w:r>
+          </w:p>
+        </w:tc>
+        <w:tc>
+          <w:tcPr>
+            <w:tcBorders/>
+            <w:tcW w:w="2812" w:type="dxa"/>
+            <w:vMerge w:val="restart"/>
+            <w:textDirection w:val="lrTb"/>
+            <w:noWrap w:val="false"/>
+          </w:tcPr>
+          <w:p>
+            <w:pPr>
+              <w:pBdr/>
+              <w:spacing/>
+              <w:ind/>
+              <w:jc w:val="center"/>
+              <w:rPr>
+                <w:b w:val="0"/>
+                <w:bCs w:val="0"/>
+                <w:highlight w:val="none"/>
+              </w:rPr>
+            </w:pPr>
+            <w:r>
+              <w:rPr>
+                <w:b w:val="0"/>
+                <w:bCs w:val="0"/>
+                <w:highlight w:val="none"/>
+              </w:rPr>
+            </w:r>
+            <m:oMathPara>
+              <m:oMathParaPr/>
+              <m:oMath>
+                <m:r>
+                  <w:rPr>
+                    <w:rFonts w:hint="default" w:ascii="Cambria Math" w:hAnsi="Cambria Math" w:eastAsia="Cambria Math" w:cs="Cambria Math"/>
+                    <w:highlight w:val="none"/>
+                  </w:rPr>
+                  <m:rPr>
+                    <m:sty m:val="i"/>
+                  </m:rPr>
+                  <m:t>0.89V</m:t>
+                </m:r>
+              </m:oMath>
+            </m:oMathPara>
+            <w:r>
+              <w:rPr>
+                <w:b w:val="0"/>
+                <w:bCs w:val="0"/>
+                <w:highlight w:val="none"/>
+              </w:rPr>
+            </w:r>
+            <w:r>
+              <w:rPr>
+                <w:b w:val="0"/>
+                <w:bCs w:val="0"/>
+                <w:highlight w:val="none"/>
+              </w:rPr>
+            </w:r>
+          </w:p>
+        </w:tc>
+      </w:tr>
+      <w:tr>
+        <w:trPr/>
+        <w:tc>
+          <w:tcPr>
+            <w:tcBorders/>
+            <w:tcW w:w="686" w:type="dxa"/>
+            <w:vMerge w:val="restart"/>
+            <w:textDirection w:val="lrTb"/>
+            <w:noWrap w:val="false"/>
+          </w:tcPr>
+          <w:p>
+            <w:pPr>
+              <w:pBdr/>
+              <w:spacing/>
+              <w:ind/>
+              <w:jc w:val="center"/>
+              <w:rPr>
+                <w:b w:val="0"/>
+                <w:bCs w:val="0"/>
+                <w:highlight w:val="none"/>
+              </w:rPr>
+            </w:pPr>
+            <w:r>
+              <w:rPr>
+                <w:b w:val="0"/>
+                <w:bCs w:val="0"/>
+                <w:highlight w:val="none"/>
+              </w:rPr>
+            </w:r>
+            <m:oMathPara>
+              <m:oMathParaPr/>
+              <m:oMath>
+                <m:sSub>
+                  <m:sSubPr>
+                    <m:ctrlPr>
+                      <w:rPr>
+                        <w:rFonts w:ascii="Cambria Math" w:hAnsi="Cambria Math" w:eastAsia="Cambria Math" w:cs="Cambria Math"/>
+                        <w:highlight w:val="none"/>
+                      </w:rPr>
+                    </m:ctrlPr>
+                  </m:sSubPr>
+                  <m:e>
+                    <m:r>
+                      <w:rPr>
+                        <w:rFonts w:hint="default" w:ascii="Cambria Math" w:hAnsi="Cambria Math" w:eastAsia="Cambria Math" w:cs="Cambria Math"/>
+                        <w:highlight w:val="none"/>
+                      </w:rPr>
+                      <m:rPr>
+                        <m:sty m:val="bi"/>
+                      </m:rPr>
+                      <m:t>I</m:t>
+                    </m:r>
+                  </m:e>
+                  <m:sub>
+                    <m:r>
+                      <w:rPr>
+                        <w:rFonts w:hint="default" w:ascii="Cambria Math" w:hAnsi="Cambria Math" w:eastAsia="Cambria Math" w:cs="Cambria Math"/>
+                        <w:highlight w:val="none"/>
+                      </w:rPr>
+                      <m:rPr>
+                        <m:sty m:val="bi"/>
+                      </m:rPr>
+                      <m:t>MP</m:t>
+                    </m:r>
+                  </m:sub>
+                </m:sSub>
+              </m:oMath>
+            </m:oMathPara>
+            <w:r>
+              <w:rPr>
+                <w:b w:val="0"/>
+                <w:bCs w:val="0"/>
+                <w:highlight w:val="none"/>
+              </w:rPr>
+            </w:r>
+            <w:r>
+              <w:rPr>
+                <w:b w:val="0"/>
+                <w:bCs w:val="0"/>
+                <w:highlight w:val="none"/>
+              </w:rPr>
+            </w:r>
+          </w:p>
+        </w:tc>
+        <w:tc>
+          <w:tcPr>
+            <w:tcBorders/>
+            <w:tcW w:w="2693" w:type="dxa"/>
+            <w:vMerge w:val="restart"/>
+            <w:textDirection w:val="lrTb"/>
+            <w:noWrap w:val="false"/>
+          </w:tcPr>
+          <w:p>
+            <w:pPr>
+              <w:pBdr/>
+              <w:spacing/>
+              <w:ind/>
+              <w:jc w:val="center"/>
+              <w:rPr>
+                <w:b w:val="0"/>
+                <w:bCs w:val="0"/>
+                <w:highlight w:val="none"/>
+              </w:rPr>
+            </w:pPr>
+            <w:r>
+              <w:rPr>
+                <w:b w:val="0"/>
+                <w:bCs w:val="0"/>
+                <w:highlight w:val="none"/>
+              </w:rPr>
+            </w:r>
+            <m:oMathPara>
+              <m:oMathParaPr/>
+              <m:oMath>
+                <m:r>
+                  <w:rPr>
+                    <w:rFonts w:hint="default" w:ascii="Cambria Math" w:hAnsi="Cambria Math" w:eastAsia="Cambria Math" w:cs="Cambria Math"/>
+                    <w:highlight w:val="none"/>
+                  </w:rPr>
+                  <m:rPr>
+                    <m:sty m:val="i"/>
+                  </m:rPr>
+                  <m:t>-0.11mA</m:t>
+                </m:r>
+              </m:oMath>
+            </m:oMathPara>
+            <w:r>
+              <w:rPr>
+                <w:b w:val="0"/>
+                <w:bCs w:val="0"/>
+                <w:highlight w:val="none"/>
+              </w:rPr>
+            </w:r>
+            <w:r>
+              <w:rPr>
+                <w:b w:val="0"/>
+                <w:bCs w:val="0"/>
+                <w:highlight w:val="none"/>
+              </w:rPr>
+            </w:r>
+          </w:p>
+        </w:tc>
+        <w:tc>
+          <w:tcPr>
+            <w:tcBorders/>
+            <w:tcW w:w="2835" w:type="dxa"/>
+            <w:vMerge w:val="restart"/>
+            <w:textDirection w:val="lrTb"/>
+            <w:noWrap w:val="false"/>
+          </w:tcPr>
+          <w:p>
+            <w:pPr>
+              <w:pBdr/>
+              <w:spacing/>
+              <w:ind/>
+              <w:jc w:val="center"/>
+              <w:rPr>
+                <w:b w:val="0"/>
+                <w:bCs w:val="0"/>
+                <w:highlight w:val="none"/>
+              </w:rPr>
+            </w:pPr>
+            <w:r>
+              <w:rPr>
+                <w:b w:val="0"/>
+                <w:bCs w:val="0"/>
+                <w:highlight w:val="none"/>
+              </w:rPr>
+            </w:r>
+            <m:oMathPara>
+              <m:oMathParaPr/>
+              <m:oMath>
+                <m:r>
+                  <w:rPr>
+                    <w:rFonts w:hint="default" w:ascii="Cambria Math" w:hAnsi="Cambria Math" w:eastAsia="Cambria Math" w:cs="Cambria Math"/>
+                    <w:highlight w:val="none"/>
+                  </w:rPr>
+                  <m:rPr>
+                    <m:sty m:val="i"/>
+                  </m:rPr>
+                  <m:t>-0.51mA</m:t>
+                </m:r>
+              </m:oMath>
+            </m:oMathPara>
+            <w:r>
+              <w:rPr>
+                <w:b w:val="0"/>
+                <w:bCs w:val="0"/>
+                <w:highlight w:val="none"/>
+              </w:rPr>
+            </w:r>
+            <w:r>
+              <w:rPr>
+                <w:b w:val="0"/>
+                <w:bCs w:val="0"/>
+                <w:highlight w:val="none"/>
+              </w:rPr>
+            </w:r>
+          </w:p>
+        </w:tc>
+        <w:tc>
+          <w:tcPr>
+            <w:tcBorders/>
+            <w:tcW w:w="2812" w:type="dxa"/>
+            <w:vMerge w:val="restart"/>
+            <w:textDirection w:val="lrTb"/>
+            <w:noWrap w:val="false"/>
+          </w:tcPr>
+          <w:p>
+            <w:pPr>
+              <w:pBdr/>
+              <w:spacing/>
+              <w:ind/>
+              <w:jc w:val="center"/>
+              <w:rPr>
+                <w:b w:val="0"/>
+                <w:bCs w:val="0"/>
+                <w:highlight w:val="none"/>
+              </w:rPr>
+            </w:pPr>
+            <w:r>
+              <w:rPr>
+                <w:b w:val="0"/>
+                <w:bCs w:val="0"/>
+                <w:highlight w:val="none"/>
+              </w:rPr>
+            </w:r>
+            <m:oMathPara>
+              <m:oMathParaPr/>
+              <m:oMath>
+                <m:r>
+                  <w:rPr>
+                    <w:rFonts w:hint="default" w:ascii="Cambria Math" w:hAnsi="Cambria Math" w:eastAsia="Cambria Math" w:cs="Cambria Math"/>
+                    <w:highlight w:val="none"/>
+                  </w:rPr>
+                  <m:rPr>
+                    <m:sty m:val="i"/>
+                  </m:rPr>
+                  <m:t>-0.966mA</m:t>
+                </m:r>
+              </m:oMath>
+            </m:oMathPara>
+            <w:r>
+              <w:rPr>
+                <w:b w:val="0"/>
+                <w:bCs w:val="0"/>
+                <w:highlight w:val="none"/>
+              </w:rPr>
+            </w:r>
+            <w:r>
+              <w:rPr>
+                <w:b w:val="0"/>
+                <w:bCs w:val="0"/>
+                <w:highlight w:val="none"/>
+              </w:rPr>
+            </w:r>
+          </w:p>
+        </w:tc>
+      </w:tr>
+      <w:tr>
+        <w:trPr/>
+        <w:tc>
+          <w:tcPr>
+            <w:tcBorders/>
+            <w:tcW w:w="686" w:type="dxa"/>
+            <w:vMerge w:val="restart"/>
+            <w:textDirection w:val="lrTb"/>
+            <w:noWrap w:val="false"/>
+          </w:tcPr>
+          <w:p>
+            <w:pPr>
+              <w:pBdr/>
+              <w:spacing/>
+              <w:ind/>
+              <w:jc w:val="center"/>
+              <w:rPr>
+                <w:b w:val="0"/>
+                <w:bCs w:val="0"/>
+                <w:highlight w:val="none"/>
+              </w:rPr>
+            </w:pPr>
+            <w:r>
+              <w:rPr>
+                <w:b w:val="0"/>
+                <w:bCs w:val="0"/>
+                <w:highlight w:val="none"/>
+              </w:rPr>
+            </w:r>
+            <w:r>
+              <w:rPr>
+                <w:b w:val="0"/>
+                <w:bCs w:val="0"/>
+                <w:highlight w:val="none"/>
+              </w:rPr>
+            </w:r>
+            <m:oMathPara>
+              <m:oMathParaPr/>
+              <m:oMath>
+                <m:r>
+                  <w:rPr>
+                    <w:rFonts w:hint="default" w:ascii="Cambria Math" w:hAnsi="Cambria Math" w:eastAsia="Cambria Math" w:cs="Cambria Math"/>
+                    <w:highlight w:val="none"/>
+                  </w:rPr>
+                  <m:rPr>
+                    <m:sty m:val="bi"/>
+                  </m:rPr>
+                  <m:t>FF</m:t>
+                </m:r>
+              </m:oMath>
+            </m:oMathPara>
+            <w:r>
+              <w:rPr>
+                <w:b w:val="0"/>
+                <w:bCs w:val="0"/>
+                <w:highlight w:val="none"/>
+              </w:rPr>
+            </w:r>
+            <w:r>
+              <w:rPr>
+                <w:b w:val="0"/>
+                <w:bCs w:val="0"/>
+                <w:highlight w:val="none"/>
+              </w:rPr>
+            </w:r>
+          </w:p>
+        </w:tc>
+        <w:tc>
+          <w:tcPr>
+            <w:tcBorders/>
+            <w:tcW w:w="2693" w:type="dxa"/>
+            <w:vMerge w:val="restart"/>
+            <w:textDirection w:val="lrTb"/>
+            <w:noWrap w:val="false"/>
+          </w:tcPr>
+          <w:p>
+            <w:pPr>
+              <w:pBdr/>
+              <w:spacing/>
+              <w:ind/>
+              <w:jc w:val="center"/>
+              <w:rPr>
+                <w:b w:val="0"/>
+                <w:bCs w:val="0"/>
+                <w:highlight w:val="none"/>
+              </w:rPr>
+            </w:pPr>
+            <w:r>
+              <w:rPr>
+                <w:b w:val="0"/>
+                <w:bCs w:val="0"/>
+                <w:highlight w:val="none"/>
+              </w:rPr>
+            </w:r>
+            <m:oMathPara>
+              <m:oMathParaPr/>
+              <m:oMath>
+                <m:r>
+                  <w:rPr>
+                    <w:rFonts w:hint="default" w:ascii="Cambria Math" w:hAnsi="Cambria Math" w:eastAsia="Cambria Math" w:cs="Cambria Math"/>
+                    <w:highlight w:val="none"/>
+                  </w:rPr>
+                  <m:rPr>
+                    <m:sty m:val="i"/>
+                  </m:rPr>
+                  <m:t>FF =</m:t>
+                </m:r>
+                <m:f>
+                  <m:fPr>
+                    <m:ctrlPr>
+                      <w:rPr>
+                        <w:rFonts w:ascii="Cambria Math" w:hAnsi="Cambria Math" w:eastAsia="Cambria Math" w:cs="Cambria Math"/>
+                        <w:highlight w:val="none"/>
+                      </w:rPr>
+                    </m:ctrlPr>
+                  </m:fPr>
+                  <m:num>
+                    <m:sSub>
+                      <m:sSubPr>
+                        <m:ctrlPr>
+                          <w:rPr>
+                            <w:rFonts w:ascii="Cambria Math" w:hAnsi="Cambria Math" w:eastAsia="Cambria Math" w:cs="Cambria Math"/>
+                            <w:highlight w:val="none"/>
+                          </w:rPr>
+                        </m:ctrlPr>
+                      </m:sSubPr>
+                      <m:e>
+                        <m:r>
+                          <w:rPr>
+                            <w:rFonts w:hint="default" w:ascii="Cambria Math" w:hAnsi="Cambria Math" w:eastAsia="Cambria Math" w:cs="Cambria Math"/>
+                            <w:highlight w:val="none"/>
+                          </w:rPr>
+                          <m:rPr>
+                            <m:sty m:val="i"/>
+                          </m:rPr>
+                          <m:t>V</m:t>
+                        </m:r>
+                      </m:e>
+                      <m:sub>
+                        <m:r>
+                          <w:rPr>
+                            <w:rFonts w:hint="default" w:ascii="Cambria Math" w:hAnsi="Cambria Math" w:eastAsia="Cambria Math" w:cs="Cambria Math"/>
+                            <w:highlight w:val="none"/>
+                          </w:rPr>
+                          <m:rPr>
+                            <m:sty m:val="i"/>
+                          </m:rPr>
+                          <m:t>MP</m:t>
+                        </m:r>
+                      </m:sub>
+                    </m:sSub>
+                    <m:sSub>
+                      <m:sSubPr>
+                        <m:ctrlPr>
+                          <w:rPr>
+                            <w:rFonts w:ascii="Cambria Math" w:hAnsi="Cambria Math" w:eastAsia="Cambria Math" w:cs="Cambria Math"/>
+                            <w:highlight w:val="none"/>
+                          </w:rPr>
+                        </m:ctrlPr>
+                      </m:sSubPr>
+                      <m:e>
+                        <m:r>
+                          <w:rPr>
+                            <w:rFonts w:hint="default" w:ascii="Cambria Math" w:hAnsi="Cambria Math" w:eastAsia="Cambria Math" w:cs="Cambria Math"/>
+                            <w:highlight w:val="none"/>
+                          </w:rPr>
+                          <m:rPr>
+                            <m:sty m:val="i"/>
+                          </m:rPr>
+                          <m:t>I</m:t>
+                        </m:r>
+                      </m:e>
+                      <m:sub>
+                        <m:r>
+                          <w:rPr>
+                            <w:rFonts w:hint="default" w:ascii="Cambria Math" w:hAnsi="Cambria Math" w:eastAsia="Cambria Math" w:cs="Cambria Math"/>
+                            <w:highlight w:val="none"/>
+                          </w:rPr>
+                          <m:rPr>
+                            <m:sty m:val="i"/>
+                          </m:rPr>
+                          <m:t>MP</m:t>
+                        </m:r>
+                      </m:sub>
+                    </m:sSub>
+                  </m:num>
+                  <m:den>
+                    <m:sSub>
+                      <m:sSubPr>
+                        <m:ctrlPr>
+                          <w:rPr>
+                            <w:rFonts w:ascii="Cambria Math" w:hAnsi="Cambria Math" w:eastAsia="Cambria Math" w:cs="Cambria Math"/>
+                            <w:highlight w:val="none"/>
+                          </w:rPr>
+                        </m:ctrlPr>
+                      </m:sSubPr>
+                      <m:e>
+                        <m:r>
+                          <w:rPr>
+                            <w:rFonts w:hint="default" w:ascii="Cambria Math" w:hAnsi="Cambria Math" w:eastAsia="Cambria Math" w:cs="Cambria Math"/>
+                            <w:highlight w:val="none"/>
+                          </w:rPr>
+                          <m:rPr/>
+                          <m:t>V</m:t>
+                        </m:r>
+                      </m:e>
+                      <m:sub>
+                        <m:r>
+                          <w:rPr>
+                            <w:rFonts w:hint="default" w:ascii="Cambria Math" w:hAnsi="Cambria Math" w:eastAsia="Cambria Math" w:cs="Cambria Math"/>
+                            <w:highlight w:val="none"/>
+                          </w:rPr>
+                          <m:rPr/>
+                          <m:t>OC</m:t>
+                        </m:r>
+                      </m:sub>
+                    </m:sSub>
+                    <m:sSub>
+                      <m:sSubPr>
+                        <m:ctrlPr>
+                          <w:rPr>
+                            <w:rFonts w:ascii="Cambria Math" w:hAnsi="Cambria Math" w:eastAsia="Cambria Math" w:cs="Cambria Math"/>
+                            <w:highlight w:val="none"/>
+                          </w:rPr>
+                        </m:ctrlPr>
+                      </m:sSubPr>
+                      <m:e>
+                        <m:r>
+                          <w:rPr>
+                            <w:rFonts w:hint="default" w:ascii="Cambria Math" w:hAnsi="Cambria Math" w:eastAsia="Cambria Math" w:cs="Cambria Math"/>
+                            <w:highlight w:val="none"/>
+                          </w:rPr>
+                          <m:rPr/>
+                          <m:t>I</m:t>
+                        </m:r>
+                      </m:e>
+                      <m:sub>
+                        <m:r>
+                          <w:rPr>
+                            <w:rFonts w:hint="default" w:ascii="Cambria Math" w:hAnsi="Cambria Math" w:eastAsia="Cambria Math" w:cs="Cambria Math"/>
+                            <w:highlight w:val="none"/>
+                          </w:rPr>
+                          <m:rPr/>
+                          <m:t>SC</m:t>
+                        </m:r>
+                      </m:sub>
+                    </m:sSub>
+                  </m:den>
+                </m:f>
+                <m:r>
+                  <w:rPr>
+                    <w:rFonts w:hint="default" w:ascii="Cambria Math" w:hAnsi="Cambria Math" w:eastAsia="Cambria Math" w:cs="Cambria Math"/>
+                    <w:highlight w:val="none"/>
+                  </w:rPr>
+                  <m:rPr/>
+                  <m:t>=</m:t>
+                </m:r>
+                <m:f>
+                  <m:fPr>
+                    <m:ctrlPr>
+                      <w:rPr>
+                        <w:rFonts w:ascii="Cambria Math" w:hAnsi="Cambria Math" w:eastAsia="Cambria Math" w:cs="Cambria Math"/>
+                        <w:highlight w:val="none"/>
+                      </w:rPr>
+                    </m:ctrlPr>
+                  </m:fPr>
+                  <m:num>
+                    <m:r>
+                      <w:rPr>
+                        <w:rFonts w:hint="default" w:ascii="Cambria Math" w:hAnsi="Cambria Math" w:eastAsia="Cambria Math" w:cs="Cambria Math"/>
+                        <w:highlight w:val="none"/>
+                      </w:rPr>
+                      <m:rPr/>
+                      <m:t>0.85(0.11)</m:t>
+                    </m:r>
+                  </m:num>
+                  <m:den>
+                    <m:r>
+                      <w:rPr>
+                        <w:rFonts w:hint="default" w:ascii="Cambria Math" w:hAnsi="Cambria Math" w:eastAsia="Cambria Math" w:cs="Cambria Math"/>
+                        <w:highlight w:val="none"/>
+                      </w:rPr>
+                      <m:rPr/>
+                      <m:t>0.98(0.1215)</m:t>
+                    </m:r>
+                  </m:den>
+                </m:f>
+                <m:r>
+                  <w:rPr>
+                    <w:rFonts w:hint="default" w:ascii="Cambria Math" w:hAnsi="Cambria Math" w:eastAsia="Cambria Math" w:cs="Cambria Math"/>
+                    <w:highlight w:val="none"/>
+                  </w:rPr>
+                  <m:rPr/>
+                  <m:t>=78.5%</m:t>
+                </m:r>
+              </m:oMath>
+            </m:oMathPara>
+            <w:r>
+              <w:rPr>
+                <w:b w:val="0"/>
+                <w:bCs w:val="0"/>
+                <w:highlight w:val="none"/>
+              </w:rPr>
+            </w:r>
+            <w:r>
+              <w:rPr>
+                <w:b w:val="0"/>
+                <w:bCs w:val="0"/>
+                <w:highlight w:val="none"/>
+              </w:rPr>
+            </w:r>
+          </w:p>
+        </w:tc>
+        <w:tc>
+          <w:tcPr>
+            <w:tcBorders/>
+            <w:tcW w:w="2835" w:type="dxa"/>
+            <w:vMerge w:val="restart"/>
+            <w:textDirection w:val="lrTb"/>
+            <w:noWrap w:val="false"/>
+          </w:tcPr>
+          <w:p>
+            <w:pPr>
+              <w:pBdr/>
+              <w:spacing/>
+              <w:ind/>
+              <w:jc w:val="center"/>
+              <w:rPr>
+                <w:b w:val="0"/>
+                <w:bCs w:val="0"/>
+                <w:highlight w:val="none"/>
+              </w:rPr>
+            </w:pPr>
+            <w:r>
+              <w:rPr>
+                <w:b w:val="0"/>
+                <w:bCs w:val="0"/>
+                <w:highlight w:val="none"/>
+              </w:rPr>
+            </w:r>
+            <w:r/>
+            <m:oMathPara>
+              <m:oMathParaPr/>
+              <m:oMath>
+                <m:r>
+                  <w:rPr>
+                    <w:rFonts w:hint="default" w:ascii="Cambria Math" w:hAnsi="Cambria Math" w:eastAsia="Cambria Math" w:cs="Cambria Math"/>
+                    <w:highlight w:val="none"/>
+                  </w:rPr>
+                  <m:rPr>
+                    <m:sty m:val="i"/>
+                  </m:rPr>
+                  <m:t>FF =</m:t>
+                </m:r>
+                <m:f>
+                  <m:fPr>
+                    <m:ctrlPr>
+                      <w:rPr>
+                        <w:rFonts w:ascii="Cambria Math" w:hAnsi="Cambria Math" w:eastAsia="Cambria Math" w:cs="Cambria Math"/>
+                        <w:highlight w:val="none"/>
+                      </w:rPr>
+                    </m:ctrlPr>
+                  </m:fPr>
+                  <m:num>
+                    <m:sSub>
+                      <m:sSubPr>
+                        <m:ctrlPr>
+                          <w:rPr>
+                            <w:rFonts w:ascii="Cambria Math" w:hAnsi="Cambria Math" w:eastAsia="Cambria Math" w:cs="Cambria Math"/>
+                            <w:highlight w:val="none"/>
+                          </w:rPr>
+                        </m:ctrlPr>
+                      </m:sSubPr>
+                      <m:e>
+                        <m:r>
+                          <w:rPr>
+                            <w:rFonts w:hint="default" w:ascii="Cambria Math" w:hAnsi="Cambria Math" w:eastAsia="Cambria Math" w:cs="Cambria Math"/>
+                            <w:highlight w:val="none"/>
+                          </w:rPr>
+                          <m:rPr>
+                            <m:sty m:val="i"/>
+                          </m:rPr>
+                          <m:t>V</m:t>
+                        </m:r>
+                      </m:e>
+                      <m:sub>
+                        <m:r>
+                          <w:rPr>
+                            <w:rFonts w:hint="default" w:ascii="Cambria Math" w:hAnsi="Cambria Math" w:eastAsia="Cambria Math" w:cs="Cambria Math"/>
+                            <w:highlight w:val="none"/>
+                          </w:rPr>
+                          <m:rPr>
+                            <m:sty m:val="i"/>
+                          </m:rPr>
+                          <m:t>MP</m:t>
+                        </m:r>
+                      </m:sub>
+                    </m:sSub>
+                    <m:sSub>
+                      <m:sSubPr>
+                        <m:ctrlPr>
+                          <w:rPr>
+                            <w:rFonts w:ascii="Cambria Math" w:hAnsi="Cambria Math" w:eastAsia="Cambria Math" w:cs="Cambria Math"/>
+                            <w:highlight w:val="none"/>
+                          </w:rPr>
+                        </m:ctrlPr>
+                      </m:sSubPr>
+                      <m:e>
+                        <m:r>
+                          <w:rPr>
+                            <w:rFonts w:hint="default" w:ascii="Cambria Math" w:hAnsi="Cambria Math" w:eastAsia="Cambria Math" w:cs="Cambria Math"/>
+                            <w:highlight w:val="none"/>
+                          </w:rPr>
+                          <m:rPr>
+                            <m:sty m:val="i"/>
+                          </m:rPr>
+                          <m:t>I</m:t>
+                        </m:r>
+                      </m:e>
+                      <m:sub>
+                        <m:r>
+                          <w:rPr>
+                            <w:rFonts w:hint="default" w:ascii="Cambria Math" w:hAnsi="Cambria Math" w:eastAsia="Cambria Math" w:cs="Cambria Math"/>
+                            <w:highlight w:val="none"/>
+                          </w:rPr>
+                          <m:rPr>
+                            <m:sty m:val="i"/>
+                          </m:rPr>
+                          <m:t>MP</m:t>
+                        </m:r>
+                      </m:sub>
+                    </m:sSub>
+                  </m:num>
+                  <m:den>
+                    <m:sSub>
+                      <m:sSubPr>
+                        <m:ctrlPr>
+                          <w:rPr>
+                            <w:rFonts w:ascii="Cambria Math" w:hAnsi="Cambria Math" w:eastAsia="Cambria Math" w:cs="Cambria Math"/>
+                            <w:highlight w:val="none"/>
+                          </w:rPr>
+                        </m:ctrlPr>
+                      </m:sSubPr>
+                      <m:e>
+                        <m:r>
+                          <w:rPr>
+                            <w:rFonts w:hint="default" w:ascii="Cambria Math" w:hAnsi="Cambria Math" w:eastAsia="Cambria Math" w:cs="Cambria Math"/>
+                            <w:highlight w:val="none"/>
+                          </w:rPr>
+                          <m:rPr/>
+                          <m:t>V</m:t>
+                        </m:r>
+                      </m:e>
+                      <m:sub>
+                        <m:r>
+                          <w:rPr>
+                            <w:rFonts w:hint="default" w:ascii="Cambria Math" w:hAnsi="Cambria Math" w:eastAsia="Cambria Math" w:cs="Cambria Math"/>
+                            <w:highlight w:val="none"/>
+                          </w:rPr>
+                          <m:rPr/>
+                          <m:t>OC</m:t>
+                        </m:r>
+                      </m:sub>
+                    </m:sSub>
+                    <m:sSub>
+                      <m:sSubPr>
+                        <m:ctrlPr>
+                          <w:rPr>
+                            <w:rFonts w:ascii="Cambria Math" w:hAnsi="Cambria Math" w:eastAsia="Cambria Math" w:cs="Cambria Math"/>
+                            <w:highlight w:val="none"/>
+                          </w:rPr>
+                        </m:ctrlPr>
+                      </m:sSubPr>
+                      <m:e>
+                        <m:r>
+                          <w:rPr>
+                            <w:rFonts w:hint="default" w:ascii="Cambria Math" w:hAnsi="Cambria Math" w:eastAsia="Cambria Math" w:cs="Cambria Math"/>
+                            <w:highlight w:val="none"/>
+                          </w:rPr>
+                          <m:rPr/>
+                          <m:t>I</m:t>
+                        </m:r>
+                      </m:e>
+                      <m:sub>
+                        <m:r>
+                          <w:rPr>
+                            <w:rFonts w:hint="default" w:ascii="Cambria Math" w:hAnsi="Cambria Math" w:eastAsia="Cambria Math" w:cs="Cambria Math"/>
+                            <w:highlight w:val="none"/>
+                          </w:rPr>
+                          <m:rPr/>
+                          <m:t>SC</m:t>
+                        </m:r>
+                      </m:sub>
+                    </m:sSub>
+                  </m:den>
+                </m:f>
+                <m:r>
+                  <w:rPr>
+                    <w:rFonts w:hint="default" w:ascii="Cambria Math" w:hAnsi="Cambria Math" w:eastAsia="Cambria Math" w:cs="Cambria Math"/>
+                    <w:highlight w:val="none"/>
+                  </w:rPr>
+                  <m:rPr/>
+                  <m:t>=</m:t>
+                </m:r>
+                <m:f>
+                  <m:fPr>
+                    <m:ctrlPr>
+                      <w:rPr>
+                        <w:rFonts w:ascii="Cambria Math" w:hAnsi="Cambria Math" w:eastAsia="Cambria Math" w:cs="Cambria Math"/>
+                        <w:highlight w:val="none"/>
+                      </w:rPr>
+                    </m:ctrlPr>
+                  </m:fPr>
+                  <m:num>
+                    <m:r>
+                      <w:rPr>
+                        <w:rFonts w:hint="default" w:ascii="Cambria Math" w:hAnsi="Cambria Math" w:eastAsia="Cambria Math" w:cs="Cambria Math"/>
+                        <w:highlight w:val="none"/>
+                      </w:rPr>
+                      <m:rPr/>
+                      <m:t>0.89(0.51)</m:t>
+                    </m:r>
+                  </m:num>
+                  <m:den>
+                    <m:r>
+                      <w:rPr>
+                        <w:rFonts w:hint="default" w:ascii="Cambria Math" w:hAnsi="Cambria Math" w:eastAsia="Cambria Math" w:cs="Cambria Math"/>
+                        <w:highlight w:val="none"/>
+                      </w:rPr>
+                      <m:rPr/>
+                      <m:t>1.04(0.549)</m:t>
+                    </m:r>
+                  </m:den>
+                </m:f>
+                <m:r>
+                  <w:rPr>
+                    <w:rFonts w:hint="default" w:ascii="Cambria Math" w:hAnsi="Cambria Math" w:eastAsia="Cambria Math" w:cs="Cambria Math"/>
+                    <w:highlight w:val="none"/>
+                  </w:rPr>
+                  <m:rPr/>
+                  <m:t>=79.5%</m:t>
+                </m:r>
+              </m:oMath>
+            </m:oMathPara>
+            <w:r>
+              <w:rPr>
+                <w:b w:val="0"/>
+                <w:bCs w:val="0"/>
+                <w:highlight w:val="none"/>
+              </w:rPr>
+            </w:r>
+            <w:r>
+              <w:rPr>
+                <w:b w:val="0"/>
+                <w:bCs w:val="0"/>
+                <w:highlight w:val="none"/>
+              </w:rPr>
+            </w:r>
+          </w:p>
+        </w:tc>
+        <w:tc>
+          <w:tcPr>
+            <w:tcBorders/>
+            <w:tcW w:w="2812" w:type="dxa"/>
+            <w:vMerge w:val="restart"/>
+            <w:textDirection w:val="lrTb"/>
+            <w:noWrap w:val="false"/>
+          </w:tcPr>
+          <w:p>
+            <w:pPr>
+              <w:pBdr/>
+              <w:spacing/>
+              <w:ind/>
+              <w:jc w:val="center"/>
+              <w:rPr>
+                <w:b w:val="0"/>
+                <w:bCs w:val="0"/>
+                <w:highlight w:val="none"/>
+              </w:rPr>
+            </w:pPr>
+            <w:r>
+              <w:rPr>
+                <w:b w:val="0"/>
+                <w:bCs w:val="0"/>
+                <w:highlight w:val="none"/>
+              </w:rPr>
+            </w:r>
+            <w:r/>
+            <m:oMathPara>
+              <m:oMathParaPr/>
+              <m:oMath>
+                <m:r>
+                  <w:rPr>
+                    <w:rFonts w:hint="default" w:ascii="Cambria Math" w:hAnsi="Cambria Math" w:eastAsia="Cambria Math" w:cs="Cambria Math"/>
+                    <w:highlight w:val="none"/>
+                  </w:rPr>
+                  <m:rPr>
+                    <m:sty m:val="i"/>
+                  </m:rPr>
+                  <m:t>FF =</m:t>
+                </m:r>
+                <m:f>
+                  <m:fPr>
+                    <m:ctrlPr>
+                      <w:rPr>
+                        <w:rFonts w:ascii="Cambria Math" w:hAnsi="Cambria Math" w:eastAsia="Cambria Math" w:cs="Cambria Math"/>
+                        <w:highlight w:val="none"/>
+                      </w:rPr>
+                    </m:ctrlPr>
+                  </m:fPr>
+                  <m:num>
+                    <m:sSub>
+                      <m:sSubPr>
+                        <m:ctrlPr>
+                          <w:rPr>
+                            <w:rFonts w:ascii="Cambria Math" w:hAnsi="Cambria Math" w:eastAsia="Cambria Math" w:cs="Cambria Math"/>
+                            <w:highlight w:val="none"/>
+                          </w:rPr>
+                        </m:ctrlPr>
+                      </m:sSubPr>
+                      <m:e>
+                        <m:r>
+                          <w:rPr>
+                            <w:rFonts w:hint="default" w:ascii="Cambria Math" w:hAnsi="Cambria Math" w:eastAsia="Cambria Math" w:cs="Cambria Math"/>
+                            <w:highlight w:val="none"/>
+                          </w:rPr>
+                          <m:rPr>
+                            <m:sty m:val="i"/>
+                          </m:rPr>
+                          <m:t>V</m:t>
+                        </m:r>
+                      </m:e>
+                      <m:sub>
+                        <m:r>
+                          <w:rPr>
+                            <w:rFonts w:hint="default" w:ascii="Cambria Math" w:hAnsi="Cambria Math" w:eastAsia="Cambria Math" w:cs="Cambria Math"/>
+                            <w:highlight w:val="none"/>
+                          </w:rPr>
+                          <m:rPr>
+                            <m:sty m:val="i"/>
+                          </m:rPr>
+                          <m:t>MP</m:t>
+                        </m:r>
+                      </m:sub>
+                    </m:sSub>
+                    <m:sSub>
+                      <m:sSubPr>
+                        <m:ctrlPr>
+                          <w:rPr>
+                            <w:rFonts w:ascii="Cambria Math" w:hAnsi="Cambria Math" w:eastAsia="Cambria Math" w:cs="Cambria Math"/>
+                            <w:highlight w:val="none"/>
+                          </w:rPr>
+                        </m:ctrlPr>
+                      </m:sSubPr>
+                      <m:e>
+                        <m:r>
+                          <w:rPr>
+                            <w:rFonts w:hint="default" w:ascii="Cambria Math" w:hAnsi="Cambria Math" w:eastAsia="Cambria Math" w:cs="Cambria Math"/>
+                            <w:highlight w:val="none"/>
+                          </w:rPr>
+                          <m:rPr>
+                            <m:sty m:val="i"/>
+                          </m:rPr>
+                          <m:t>I</m:t>
+                        </m:r>
+                      </m:e>
+                      <m:sub>
+                        <m:r>
+                          <w:rPr>
+                            <w:rFonts w:hint="default" w:ascii="Cambria Math" w:hAnsi="Cambria Math" w:eastAsia="Cambria Math" w:cs="Cambria Math"/>
+                            <w:highlight w:val="none"/>
+                          </w:rPr>
+                          <m:rPr>
+                            <m:sty m:val="i"/>
+                          </m:rPr>
+                          <m:t>MP</m:t>
+                        </m:r>
+                      </m:sub>
+                    </m:sSub>
+                  </m:num>
+                  <m:den>
+                    <m:sSub>
+                      <m:sSubPr>
+                        <m:ctrlPr>
+                          <w:rPr>
+                            <w:rFonts w:ascii="Cambria Math" w:hAnsi="Cambria Math" w:eastAsia="Cambria Math" w:cs="Cambria Math"/>
+                            <w:highlight w:val="none"/>
+                          </w:rPr>
+                        </m:ctrlPr>
+                      </m:sSubPr>
+                      <m:e>
+                        <m:r>
+                          <w:rPr>
+                            <w:rFonts w:hint="default" w:ascii="Cambria Math" w:hAnsi="Cambria Math" w:eastAsia="Cambria Math" w:cs="Cambria Math"/>
+                            <w:highlight w:val="none"/>
+                          </w:rPr>
+                          <m:rPr/>
+                          <m:t>V</m:t>
+                        </m:r>
+                      </m:e>
+                      <m:sub>
+                        <m:r>
+                          <w:rPr>
+                            <w:rFonts w:hint="default" w:ascii="Cambria Math" w:hAnsi="Cambria Math" w:eastAsia="Cambria Math" w:cs="Cambria Math"/>
+                            <w:highlight w:val="none"/>
+                          </w:rPr>
+                          <m:rPr/>
+                          <m:t>OC</m:t>
+                        </m:r>
+                      </m:sub>
+                    </m:sSub>
+                    <m:sSub>
+                      <m:sSubPr>
+                        <m:ctrlPr>
+                          <w:rPr>
+                            <w:rFonts w:ascii="Cambria Math" w:hAnsi="Cambria Math" w:eastAsia="Cambria Math" w:cs="Cambria Math"/>
+                            <w:highlight w:val="none"/>
+                          </w:rPr>
+                        </m:ctrlPr>
+                      </m:sSubPr>
+                      <m:e>
+                        <m:r>
+                          <w:rPr>
+                            <w:rFonts w:hint="default" w:ascii="Cambria Math" w:hAnsi="Cambria Math" w:eastAsia="Cambria Math" w:cs="Cambria Math"/>
+                            <w:highlight w:val="none"/>
+                          </w:rPr>
+                          <m:rPr/>
+                          <m:t>I</m:t>
+                        </m:r>
+                      </m:e>
+                      <m:sub>
+                        <m:r>
+                          <w:rPr>
+                            <w:rFonts w:hint="default" w:ascii="Cambria Math" w:hAnsi="Cambria Math" w:eastAsia="Cambria Math" w:cs="Cambria Math"/>
+                            <w:highlight w:val="none"/>
+                          </w:rPr>
+                          <m:rPr/>
+                          <m:t>SC</m:t>
+                        </m:r>
+                      </m:sub>
+                    </m:sSub>
+                  </m:den>
+                </m:f>
+                <m:r>
+                  <w:rPr>
+                    <w:rFonts w:hint="default" w:ascii="Cambria Math" w:hAnsi="Cambria Math" w:eastAsia="Cambria Math" w:cs="Cambria Math"/>
+                    <w:highlight w:val="none"/>
+                  </w:rPr>
+                  <m:rPr/>
+                  <m:t>=</m:t>
+                </m:r>
+                <m:f>
+                  <m:fPr>
+                    <m:ctrlPr>
+                      <w:rPr>
+                        <w:rFonts w:ascii="Cambria Math" w:hAnsi="Cambria Math" w:eastAsia="Cambria Math" w:cs="Cambria Math"/>
+                        <w:highlight w:val="none"/>
+                      </w:rPr>
+                    </m:ctrlPr>
+                  </m:fPr>
+                  <m:num>
+                    <m:r>
+                      <w:rPr>
+                        <w:rFonts w:hint="default" w:ascii="Cambria Math" w:hAnsi="Cambria Math" w:eastAsia="Cambria Math" w:cs="Cambria Math"/>
+                        <w:highlight w:val="none"/>
+                      </w:rPr>
+                      <m:rPr/>
+                      <m:t>0.89(0.966)</m:t>
+                    </m:r>
+                  </m:num>
+                  <m:den>
+                    <m:r>
+                      <w:rPr>
+                        <w:rFonts w:hint="default" w:ascii="Cambria Math" w:hAnsi="Cambria Math" w:eastAsia="Cambria Math" w:cs="Cambria Math"/>
+                        <w:highlight w:val="none"/>
+                      </w:rPr>
+                      <m:rPr/>
+                      <m:t>1.06(1.0485)</m:t>
+                    </m:r>
+                  </m:den>
+                </m:f>
+                <m:r>
+                  <w:rPr>
+                    <w:rFonts w:hint="default" w:ascii="Cambria Math" w:hAnsi="Cambria Math" w:eastAsia="Cambria Math" w:cs="Cambria Math"/>
+                    <w:highlight w:val="none"/>
+                  </w:rPr>
+                  <m:rPr/>
+                  <m:t>=77.4%</m:t>
+                </m:r>
+              </m:oMath>
+            </m:oMathPara>
+            <w:r>
+              <w:rPr>
+                <w:b w:val="0"/>
+                <w:bCs w:val="0"/>
+                <w:highlight w:val="none"/>
+              </w:rPr>
+            </w:r>
+            <w:r>
+              <w:rPr>
+                <w:b w:val="0"/>
+                <w:bCs w:val="0"/>
+                <w:highlight w:val="none"/>
+              </w:rPr>
+            </w:r>
+          </w:p>
+        </w:tc>
+      </w:tr>
     </w:tbl>
     <w:p>
       <w:pPr>
@@ -2576,37 +3911,6 @@
           <w:highlight w:val="none"/>
         </w:rPr>
       </w:r>
-    </w:p>
-    <w:p>
-      <w:pPr>
-        <w:pBdr/>
-        <w:spacing/>
-        <w:ind/>
-        <w:rPr/>
-      </w:pPr>
-      <w:r>
-        <w:rPr>
-          <w:b w:val="0"/>
-          <w:bCs w:val="0"/>
-          <w:highlight w:val="none"/>
-        </w:rPr>
-      </w:r>
-      <w:r/>
-      <w:r>
-        <w:rPr>
-          <w:b w:val="0"/>
-          <w:bCs w:val="0"/>
-          <w:highlight w:val="none"/>
-        </w:rPr>
-      </w:r>
-      <w:r>
-        <w:rPr>
-          <w:b w:val="0"/>
-          <w:bCs w:val="0"/>
-          <w:highlight w:val="none"/>
-        </w:rPr>
-      </w:r>
-      <w:r/>
     </w:p>
     <w:p>
       <w:pPr>

</xml_diff>

<commit_message>
Added Markers for the Maximum Power Point on the Power-Voltage plots
</commit_message>
<xml_diff>
--- a/ELEC0148_Lab_Report.docx
+++ b/ELEC0148_Lab_Report.docx
@@ -4,7 +4,7 @@
   <w:body>
     <w:p>
       <w:pPr>
-        <w:pStyle w:val="848"/>
+        <w:pStyle w:val="850"/>
         <w:pBdr/>
         <w:spacing/>
         <w:ind/>
@@ -36,7 +36,7 @@
     </w:p>
     <w:p>
       <w:pPr>
-        <w:pStyle w:val="829"/>
+        <w:pStyle w:val="831"/>
         <w:pBdr/>
         <w:spacing/>
         <w:ind/>
@@ -87,6 +87,7 @@
         <w:rPr>
           <w:b w:val="0"/>
           <w:bCs w:val="0"/>
+          <w:highlight w:val="none"/>
         </w:rPr>
       </w:r>
       <w:r>
@@ -267,7 +268,7 @@
     </w:p>
     <w:p>
       <w:pPr>
-        <w:pStyle w:val="892"/>
+        <w:pStyle w:val="894"/>
         <w:numPr>
           <w:ilvl w:val="0"/>
           <w:numId w:val="1"/>
@@ -358,7 +359,7 @@
     </w:p>
     <w:p>
       <w:pPr>
-        <w:pStyle w:val="892"/>
+        <w:pStyle w:val="894"/>
         <w:numPr>
           <w:ilvl w:val="0"/>
           <w:numId w:val="1"/>
@@ -449,7 +450,7 @@
     </w:p>
     <w:p>
       <w:pPr>
-        <w:pStyle w:val="892"/>
+        <w:pStyle w:val="894"/>
         <w:numPr>
           <w:ilvl w:val="0"/>
           <w:numId w:val="1"/>
@@ -598,7 +599,7 @@
     </w:p>
     <w:p>
       <w:pPr>
-        <w:pStyle w:val="892"/>
+        <w:pStyle w:val="894"/>
         <w:numPr>
           <w:ilvl w:val="0"/>
           <w:numId w:val="1"/>
@@ -637,7 +638,7 @@
     </w:p>
     <w:p>
       <w:pPr>
-        <w:pStyle w:val="892"/>
+        <w:pStyle w:val="894"/>
         <w:numPr>
           <w:ilvl w:val="0"/>
           <w:numId w:val="1"/>
@@ -719,7 +720,7 @@
     </w:p>
     <w:p>
       <w:pPr>
-        <w:pStyle w:val="829"/>
+        <w:pStyle w:val="831"/>
         <w:pBdr/>
         <w:spacing/>
         <w:ind/>
@@ -848,6 +849,8 @@
       </w:r>
       <w:r>
         <w:rPr>
+          <w:b w:val="0"/>
+          <w:bCs w:val="0"/>
           <w:highlight w:val="none"/>
         </w:rPr>
       </w:r>
@@ -861,7 +864,7 @@
     </w:p>
     <w:p>
       <w:pPr>
-        <w:pStyle w:val="867"/>
+        <w:pStyle w:val="869"/>
         <w:pBdr/>
         <w:spacing/>
         <w:ind/>
@@ -889,7 +892,7 @@
     </w:p>
     <w:p>
       <w:pPr>
-        <w:pStyle w:val="867"/>
+        <w:pStyle w:val="869"/>
         <w:pBdr/>
         <w:spacing/>
         <w:ind/>
@@ -969,7 +972,7 @@
     </w:p>
     <w:p>
       <w:pPr>
-        <w:pStyle w:val="867"/>
+        <w:pStyle w:val="869"/>
         <w:pBdr/>
         <w:spacing/>
         <w:ind/>
@@ -1106,10 +1109,15 @@
           <w:highlight w:val="none"/>
         </w:rPr>
       </w:r>
+      <w:r>
+        <w:rPr>
+          <w:highlight w:val="none"/>
+        </w:rPr>
+      </w:r>
     </w:p>
     <w:tbl>
       <w:tblPr>
-        <w:tblStyle w:val="703"/>
+        <w:tblStyle w:val="705"/>
         <w:tblW w:w="0" w:type="auto"/>
         <w:tblBorders/>
         <w:tblLayout w:type="fixed"/>
@@ -1499,9 +1507,10 @@
             </m:oMathPara>
             <w:r>
               <w:rPr>
-                <w:b w:val="0"/>
-                <w:bCs w:val="0"/>
+                <w:b/>
+                <w:bCs/>
                 <w:highlight w:val="none"/>
+                <w:u w:val="none"/>
               </w:rPr>
             </w:r>
             <w:r>
@@ -3113,7 +3122,7 @@
                   <m:rPr>
                     <m:sty m:val="i"/>
                   </m:rPr>
-                  <m:t>-0.966mA</m:t>
+                  <m:t>-0.97mA</m:t>
                 </m:r>
               </m:oMath>
             </m:oMathPara>
@@ -3919,7 +3928,7 @@
                         <w:highlight w:val="none"/>
                       </w:rPr>
                       <m:rPr/>
-                      <m:t>0.89(0.966)</m:t>
+                      <m:t>0.89(0.97)</m:t>
                     </m:r>
                   </m:num>
                   <m:den>
@@ -3949,7 +3958,7 @@
                   <m:rPr>
                     <m:sty m:val="bi"/>
                   </m:rPr>
-                  <m:t>77.3%</m:t>
+                  <m:t>77.6%</m:t>
                 </m:r>
               </m:oMath>
             </m:oMathPara>
@@ -4004,10 +4013,848 @@
           </w:p>
         </w:tc>
       </w:tr>
+      <w:tr>
+        <w:trPr/>
+        <w:tc>
+          <w:tcPr>
+            <w:tcBorders/>
+            <w:tcW w:w="686" w:type="dxa"/>
+            <w:vMerge w:val="restart"/>
+            <w:textDirection w:val="lrTb"/>
+            <w:noWrap w:val="false"/>
+          </w:tcPr>
+          <w:p>
+            <w:pPr>
+              <w:pBdr/>
+              <w:spacing/>
+              <w:ind/>
+              <w:jc w:val="center"/>
+              <w:rPr>
+                <w:b/>
+                <w:bCs/>
+                <w:highlight w:val="none"/>
+              </w:rPr>
+            </w:pPr>
+            <w:r>
+              <w:rPr>
+                <w:b w:val="0"/>
+                <w:bCs w:val="0"/>
+                <w:highlight w:val="none"/>
+              </w:rPr>
+            </w:r>
+            <w:r>
+              <w:rPr>
+                <w:b w:val="0"/>
+                <w:bCs w:val="0"/>
+                <w:highlight w:val="none"/>
+              </w:rPr>
+            </w:r>
+            <m:oMathPara>
+              <m:oMathParaPr/>
+              <m:oMath>
+                <m:r>
+                  <w:rPr>
+                    <w:rFonts w:hint="default" w:ascii="Cambria Math" w:hAnsi="Cambria Math" w:eastAsia="Cambria Math" w:cs="Cambria Math"/>
+                    <w:highlight w:val="none"/>
+                  </w:rPr>
+                  <m:rPr>
+                    <m:sty m:val="bi"/>
+                  </m:rPr>
+                  <m:t>η</m:t>
+                </m:r>
+              </m:oMath>
+            </m:oMathPara>
+            <w:r>
+              <w:rPr>
+                <w:b/>
+                <w:bCs/>
+                <w:highlight w:val="none"/>
+              </w:rPr>
+            </w:r>
+            <w:r>
+              <w:rPr>
+                <w:b/>
+                <w:bCs/>
+                <w:highlight w:val="none"/>
+              </w:rPr>
+            </w:r>
+          </w:p>
+        </w:tc>
+        <w:tc>
+          <w:tcPr>
+            <w:tcBorders/>
+            <w:tcW w:w="2693" w:type="dxa"/>
+            <w:vMerge w:val="restart"/>
+            <w:textDirection w:val="lrTb"/>
+            <w:noWrap w:val="false"/>
+          </w:tcPr>
+          <w:p>
+            <w:pPr>
+              <w:pBdr/>
+              <w:spacing/>
+              <w:ind/>
+              <w:jc w:val="center"/>
+              <w:rPr>
+                <w:b/>
+                <w:bCs/>
+                <w:highlight w:val="none"/>
+              </w:rPr>
+            </w:pPr>
+            <w:r>
+              <w:rPr>
+                <w:b w:val="0"/>
+                <w:bCs w:val="0"/>
+                <w:highlight w:val="none"/>
+              </w:rPr>
+            </w:r>
+            <m:oMathPara>
+              <m:oMathParaPr/>
+              <m:oMath>
+                <m:r>
+                  <w:rPr>
+                    <w:rFonts w:hint="default" w:ascii="Cambria Math" w:hAnsi="Cambria Math" w:eastAsia="Cambria Math" w:cs="Cambria Math"/>
+                    <w:highlight w:val="none"/>
+                  </w:rPr>
+                  <m:rPr>
+                    <m:sty m:val="i"/>
+                  </m:rPr>
+                  <m:t>η=</m:t>
+                </m:r>
+                <m:f>
+                  <m:fPr>
+                    <m:ctrlPr>
+                      <w:rPr>
+                        <w:rFonts w:ascii="Cambria Math" w:hAnsi="Cambria Math" w:eastAsia="Cambria Math" w:cs="Cambria Math"/>
+                        <w:highlight w:val="none"/>
+                      </w:rPr>
+                    </m:ctrlPr>
+                  </m:fPr>
+                  <m:num>
+                    <m:sSub>
+                      <m:sSubPr>
+                        <m:ctrlPr>
+                          <w:rPr>
+                            <w:rFonts w:ascii="Cambria Math" w:hAnsi="Cambria Math" w:eastAsia="Cambria Math" w:cs="Cambria Math"/>
+                            <w:highlight w:val="none"/>
+                          </w:rPr>
+                        </m:ctrlPr>
+                      </m:sSubPr>
+                      <m:e>
+                        <m:r>
+                          <w:rPr>
+                            <w:rFonts w:hint="default" w:ascii="Cambria Math" w:hAnsi="Cambria Math" w:eastAsia="Cambria Math" w:cs="Cambria Math"/>
+                            <w:highlight w:val="none"/>
+                          </w:rPr>
+                          <m:rPr>
+                            <m:sty m:val="i"/>
+                          </m:rPr>
+                          <m:t>V</m:t>
+                        </m:r>
+                      </m:e>
+                      <m:sub>
+                        <m:r>
+                          <w:rPr>
+                            <w:rFonts w:hint="default" w:ascii="Cambria Math" w:hAnsi="Cambria Math" w:eastAsia="Cambria Math" w:cs="Cambria Math"/>
+                            <w:highlight w:val="none"/>
+                          </w:rPr>
+                          <m:rPr>
+                            <m:sty m:val="i"/>
+                          </m:rPr>
+                          <m:t>OC</m:t>
+                        </m:r>
+                      </m:sub>
+                    </m:sSub>
+                    <m:sSub>
+                      <m:sSubPr>
+                        <m:ctrlPr>
+                          <w:rPr>
+                            <w:rFonts w:ascii="Cambria Math" w:hAnsi="Cambria Math" w:eastAsia="Cambria Math" w:cs="Cambria Math"/>
+                            <w:highlight w:val="none"/>
+                          </w:rPr>
+                        </m:ctrlPr>
+                      </m:sSubPr>
+                      <m:e>
+                        <m:r>
+                          <w:rPr>
+                            <w:rFonts w:hint="default" w:ascii="Cambria Math" w:hAnsi="Cambria Math" w:eastAsia="Cambria Math" w:cs="Cambria Math"/>
+                            <w:highlight w:val="none"/>
+                          </w:rPr>
+                          <m:rPr/>
+                          <m:t>I</m:t>
+                        </m:r>
+                      </m:e>
+                      <m:sub>
+                        <m:r>
+                          <w:rPr>
+                            <w:rFonts w:hint="default" w:ascii="Cambria Math" w:hAnsi="Cambria Math" w:eastAsia="Cambria Math" w:cs="Cambria Math"/>
+                            <w:highlight w:val="none"/>
+                          </w:rPr>
+                          <m:rPr/>
+                          <m:t>SC</m:t>
+                        </m:r>
+                      </m:sub>
+                    </m:sSub>
+                    <m:r>
+                      <w:rPr>
+                        <w:rFonts w:hint="default" w:ascii="Cambria Math" w:hAnsi="Cambria Math" w:eastAsia="Cambria Math" w:cs="Cambria Math"/>
+                        <w:highlight w:val="none"/>
+                      </w:rPr>
+                      <m:rPr/>
+                      <m:t>FF</m:t>
+                    </m:r>
+                  </m:num>
+                  <m:den>
+                    <m:sSub>
+                      <m:sSubPr>
+                        <m:ctrlPr>
+                          <w:rPr>
+                            <w:rFonts w:ascii="Cambria Math" w:hAnsi="Cambria Math" w:eastAsia="Cambria Math" w:cs="Cambria Math"/>
+                            <w:highlight w:val="none"/>
+                          </w:rPr>
+                        </m:ctrlPr>
+                      </m:sSubPr>
+                      <m:e>
+                        <m:r>
+                          <w:rPr>
+                            <w:rFonts w:hint="default" w:ascii="Cambria Math" w:hAnsi="Cambria Math" w:eastAsia="Cambria Math" w:cs="Cambria Math"/>
+                            <w:highlight w:val="none"/>
+                          </w:rPr>
+                          <m:rPr/>
+                          <m:t>P</m:t>
+                        </m:r>
+                      </m:e>
+                      <m:sub>
+                        <m:r>
+                          <w:rPr>
+                            <w:rFonts w:hint="default" w:ascii="Cambria Math" w:hAnsi="Cambria Math" w:eastAsia="Cambria Math" w:cs="Cambria Math"/>
+                            <w:highlight w:val="none"/>
+                          </w:rPr>
+                          <m:rPr/>
+                          <m:t>in</m:t>
+                        </m:r>
+                      </m:sub>
+                    </m:sSub>
+                  </m:den>
+                </m:f>
+                <m:r>
+                  <w:rPr>
+                    <w:rFonts w:hint="default" w:ascii="Cambria Math" w:hAnsi="Cambria Math" w:eastAsia="Cambria Math" w:cs="Cambria Math"/>
+                    <w:highlight w:val="none"/>
+                  </w:rPr>
+                  <m:rPr/>
+                  <m:t>=</m:t>
+                </m:r>
+                <m:f>
+                  <m:fPr>
+                    <m:ctrlPr>
+                      <w:rPr>
+                        <w:rFonts w:ascii="Cambria Math" w:hAnsi="Cambria Math" w:eastAsia="Cambria Math" w:cs="Cambria Math"/>
+                        <w:highlight w:val="none"/>
+                      </w:rPr>
+                    </m:ctrlPr>
+                  </m:fPr>
+                  <m:num>
+                    <m:r>
+                      <w:rPr>
+                        <w:rFonts w:hint="default" w:ascii="Cambria Math" w:hAnsi="Cambria Math" w:eastAsia="Cambria Math" w:cs="Cambria Math"/>
+                        <w:highlight w:val="none"/>
+                      </w:rPr>
+                      <m:rPr/>
+                      <m:t>0.98(0.122)(0.782)</m:t>
+                    </m:r>
+                  </m:num>
+                  <m:den>
+                    <m:r>
+                      <w:rPr>
+                        <w:rFonts w:hint="default" w:ascii="Cambria Math" w:hAnsi="Cambria Math" w:eastAsia="Cambria Math" w:cs="Cambria Math"/>
+                        <w:highlight w:val="none"/>
+                      </w:rPr>
+                      <m:rPr/>
+                      <m:t>10</m:t>
+                    </m:r>
+                    <m:d>
+                      <m:dPr>
+                        <m:begChr m:val="("/>
+                        <m:endChr m:val=")"/>
+                        <m:ctrlPr>
+                          <w:rPr>
+                            <w:rFonts w:ascii="Cambria Math" w:hAnsi="Cambria Math" w:eastAsia="Cambria Math" w:cs="Cambria Math"/>
+                            <w:highlight w:val="none"/>
+                          </w:rPr>
+                        </m:ctrlPr>
+                      </m:dPr>
+                      <m:e>
+                        <m:r>
+                          <w:rPr>
+                            <w:rFonts w:hint="default" w:ascii="Cambria Math" w:hAnsi="Cambria Math" w:eastAsia="Cambria Math" w:cs="Cambria Math"/>
+                            <w:highlight w:val="none"/>
+                          </w:rPr>
+                          <m:rPr/>
+                          <m:t>0.045</m:t>
+                        </m:r>
+                      </m:e>
+                    </m:d>
+                  </m:den>
+                </m:f>
+                <m:r>
+                  <w:rPr>
+                    <w:rFonts w:hint="default" w:ascii="Cambria Math" w:hAnsi="Cambria Math" w:eastAsia="Cambria Math" w:cs="Cambria Math"/>
+                    <w:highlight w:val="none"/>
+                  </w:rPr>
+                  <m:rPr/>
+                  <m:t>=</m:t>
+                </m:r>
+                <m:r>
+                  <w:rPr>
+                    <w:rFonts w:hint="default" w:ascii="Cambria Math" w:hAnsi="Cambria Math" w:eastAsia="Cambria Math" w:cs="Cambria Math"/>
+                    <w:highlight w:val="none"/>
+                  </w:rPr>
+                  <m:rPr>
+                    <m:sty m:val="bi"/>
+                  </m:rPr>
+                  <m:t>20.8%</m:t>
+                </m:r>
+              </m:oMath>
+            </m:oMathPara>
+            <w:r>
+              <w:rPr>
+                <w:b w:val="0"/>
+                <w:bCs w:val="0"/>
+                <w:highlight w:val="none"/>
+              </w:rPr>
+            </w:r>
+            <w:r>
+              <w:rPr>
+                <w:b/>
+                <w:bCs/>
+                <w:highlight w:val="none"/>
+              </w:rPr>
+            </w:r>
+          </w:p>
+        </w:tc>
+        <w:tc>
+          <w:tcPr>
+            <w:tcBorders/>
+            <w:tcW w:w="2835" w:type="dxa"/>
+            <w:vMerge w:val="restart"/>
+            <w:textDirection w:val="lrTb"/>
+            <w:noWrap w:val="false"/>
+          </w:tcPr>
+          <w:p>
+            <w:pPr>
+              <w:pBdr/>
+              <w:spacing/>
+              <w:ind/>
+              <w:jc w:val="center"/>
+              <w:rPr>
+                <w:b w:val="0"/>
+                <w:bCs w:val="0"/>
+                <w:highlight w:val="none"/>
+              </w:rPr>
+            </w:pPr>
+            <w:r>
+              <w:rPr>
+                <w:b w:val="0"/>
+                <w:bCs w:val="0"/>
+                <w:highlight w:val="none"/>
+              </w:rPr>
+            </w:r>
+            <w:r>
+              <w:rPr>
+                <w:b w:val="0"/>
+                <w:bCs w:val="0"/>
+                <w:highlight w:val="none"/>
+              </w:rPr>
+            </w:r>
+            <m:oMathPara>
+              <m:oMathParaPr/>
+              <m:oMath>
+                <m:r>
+                  <w:rPr>
+                    <w:rFonts w:hint="default" w:ascii="Cambria Math" w:hAnsi="Cambria Math" w:eastAsia="Cambria Math" w:cs="Cambria Math"/>
+                    <w:highlight w:val="none"/>
+                  </w:rPr>
+                  <m:rPr>
+                    <m:sty m:val="i"/>
+                  </m:rPr>
+                  <m:t>η=</m:t>
+                </m:r>
+                <m:f>
+                  <m:fPr>
+                    <m:ctrlPr>
+                      <w:rPr>
+                        <w:rFonts w:ascii="Cambria Math" w:hAnsi="Cambria Math" w:eastAsia="Cambria Math" w:cs="Cambria Math"/>
+                        <w:highlight w:val="none"/>
+                      </w:rPr>
+                    </m:ctrlPr>
+                  </m:fPr>
+                  <m:num>
+                    <m:sSub>
+                      <m:sSubPr>
+                        <m:ctrlPr>
+                          <w:rPr>
+                            <w:rFonts w:ascii="Cambria Math" w:hAnsi="Cambria Math" w:eastAsia="Cambria Math" w:cs="Cambria Math"/>
+                            <w:highlight w:val="none"/>
+                          </w:rPr>
+                        </m:ctrlPr>
+                      </m:sSubPr>
+                      <m:e>
+                        <m:r>
+                          <w:rPr>
+                            <w:rFonts w:hint="default" w:ascii="Cambria Math" w:hAnsi="Cambria Math" w:eastAsia="Cambria Math" w:cs="Cambria Math"/>
+                            <w:highlight w:val="none"/>
+                          </w:rPr>
+                          <m:rPr>
+                            <m:sty m:val="i"/>
+                          </m:rPr>
+                          <m:t>V</m:t>
+                        </m:r>
+                      </m:e>
+                      <m:sub>
+                        <m:r>
+                          <w:rPr>
+                            <w:rFonts w:hint="default" w:ascii="Cambria Math" w:hAnsi="Cambria Math" w:eastAsia="Cambria Math" w:cs="Cambria Math"/>
+                            <w:highlight w:val="none"/>
+                          </w:rPr>
+                          <m:rPr>
+                            <m:sty m:val="i"/>
+                          </m:rPr>
+                          <m:t>OC</m:t>
+                        </m:r>
+                      </m:sub>
+                    </m:sSub>
+                    <m:sSub>
+                      <m:sSubPr>
+                        <m:ctrlPr>
+                          <w:rPr>
+                            <w:rFonts w:ascii="Cambria Math" w:hAnsi="Cambria Math" w:eastAsia="Cambria Math" w:cs="Cambria Math"/>
+                            <w:highlight w:val="none"/>
+                          </w:rPr>
+                        </m:ctrlPr>
+                      </m:sSubPr>
+                      <m:e>
+                        <m:r>
+                          <w:rPr>
+                            <w:rFonts w:hint="default" w:ascii="Cambria Math" w:hAnsi="Cambria Math" w:eastAsia="Cambria Math" w:cs="Cambria Math"/>
+                            <w:highlight w:val="none"/>
+                          </w:rPr>
+                          <m:rPr/>
+                          <m:t>I</m:t>
+                        </m:r>
+                      </m:e>
+                      <m:sub>
+                        <m:r>
+                          <w:rPr>
+                            <w:rFonts w:hint="default" w:ascii="Cambria Math" w:hAnsi="Cambria Math" w:eastAsia="Cambria Math" w:cs="Cambria Math"/>
+                            <w:highlight w:val="none"/>
+                          </w:rPr>
+                          <m:rPr/>
+                          <m:t>SC</m:t>
+                        </m:r>
+                      </m:sub>
+                    </m:sSub>
+                    <m:r>
+                      <w:rPr>
+                        <w:rFonts w:hint="default" w:ascii="Cambria Math" w:hAnsi="Cambria Math" w:eastAsia="Cambria Math" w:cs="Cambria Math"/>
+                        <w:highlight w:val="none"/>
+                      </w:rPr>
+                      <m:rPr/>
+                      <m:t>FF</m:t>
+                    </m:r>
+                  </m:num>
+                  <m:den>
+                    <m:sSub>
+                      <m:sSubPr>
+                        <m:ctrlPr>
+                          <w:rPr>
+                            <w:rFonts w:ascii="Cambria Math" w:hAnsi="Cambria Math" w:eastAsia="Cambria Math" w:cs="Cambria Math"/>
+                            <w:highlight w:val="none"/>
+                          </w:rPr>
+                        </m:ctrlPr>
+                      </m:sSubPr>
+                      <m:e>
+                        <m:r>
+                          <w:rPr>
+                            <w:rFonts w:hint="default" w:ascii="Cambria Math" w:hAnsi="Cambria Math" w:eastAsia="Cambria Math" w:cs="Cambria Math"/>
+                            <w:highlight w:val="none"/>
+                          </w:rPr>
+                          <m:rPr/>
+                          <m:t>P</m:t>
+                        </m:r>
+                      </m:e>
+                      <m:sub>
+                        <m:r>
+                          <w:rPr>
+                            <w:rFonts w:hint="default" w:ascii="Cambria Math" w:hAnsi="Cambria Math" w:eastAsia="Cambria Math" w:cs="Cambria Math"/>
+                            <w:highlight w:val="none"/>
+                          </w:rPr>
+                          <m:rPr/>
+                          <m:t>in</m:t>
+                        </m:r>
+                      </m:sub>
+                    </m:sSub>
+                  </m:den>
+                </m:f>
+                <m:r>
+                  <w:rPr>
+                    <w:rFonts w:hint="default" w:ascii="Cambria Math" w:hAnsi="Cambria Math" w:eastAsia="Cambria Math" w:cs="Cambria Math"/>
+                    <w:highlight w:val="none"/>
+                  </w:rPr>
+                  <m:rPr/>
+                  <m:t>=</m:t>
+                </m:r>
+                <m:f>
+                  <m:fPr>
+                    <m:ctrlPr>
+                      <w:rPr>
+                        <w:rFonts w:ascii="Cambria Math" w:hAnsi="Cambria Math" w:eastAsia="Cambria Math" w:cs="Cambria Math"/>
+                        <w:highlight w:val="none"/>
+                      </w:rPr>
+                    </m:ctrlPr>
+                  </m:fPr>
+                  <m:num>
+                    <m:r>
+                      <w:rPr>
+                        <w:rFonts w:hint="default" w:ascii="Cambria Math" w:hAnsi="Cambria Math" w:eastAsia="Cambria Math" w:cs="Cambria Math"/>
+                        <w:highlight w:val="none"/>
+                      </w:rPr>
+                      <m:rPr/>
+                      <m:t>1.04(0.549)(0.795)</m:t>
+                    </m:r>
+                  </m:num>
+                  <m:den>
+                    <m:r>
+                      <w:rPr>
+                        <w:rFonts w:hint="default" w:ascii="Cambria Math" w:hAnsi="Cambria Math" w:eastAsia="Cambria Math" w:cs="Cambria Math"/>
+                        <w:highlight w:val="none"/>
+                      </w:rPr>
+                      <m:rPr/>
+                      <m:t>50</m:t>
+                    </m:r>
+                    <m:d>
+                      <m:dPr>
+                        <m:begChr m:val="("/>
+                        <m:endChr m:val=")"/>
+                        <m:ctrlPr>
+                          <w:rPr>
+                            <w:rFonts w:ascii="Cambria Math" w:hAnsi="Cambria Math" w:eastAsia="Cambria Math" w:cs="Cambria Math"/>
+                            <w:highlight w:val="none"/>
+                          </w:rPr>
+                        </m:ctrlPr>
+                      </m:dPr>
+                      <m:e>
+                        <m:r>
+                          <w:rPr>
+                            <w:rFonts w:hint="default" w:ascii="Cambria Math" w:hAnsi="Cambria Math" w:eastAsia="Cambria Math" w:cs="Cambria Math"/>
+                            <w:highlight w:val="none"/>
+                          </w:rPr>
+                          <m:rPr/>
+                          <m:t>0.045</m:t>
+                        </m:r>
+                      </m:e>
+                    </m:d>
+                  </m:den>
+                </m:f>
+                <m:r>
+                  <w:rPr>
+                    <w:rFonts w:hint="default" w:ascii="Cambria Math" w:hAnsi="Cambria Math" w:eastAsia="Cambria Math" w:cs="Cambria Math"/>
+                    <w:highlight w:val="none"/>
+                  </w:rPr>
+                  <m:rPr/>
+                  <m:t>=</m:t>
+                </m:r>
+                <m:r>
+                  <w:rPr>
+                    <w:rFonts w:hint="default" w:ascii="Cambria Math" w:hAnsi="Cambria Math" w:eastAsia="Cambria Math" w:cs="Cambria Math"/>
+                    <w:highlight w:val="none"/>
+                  </w:rPr>
+                  <m:rPr>
+                    <m:sty m:val="bi"/>
+                  </m:rPr>
+                  <m:t>20.2%</m:t>
+                </m:r>
+              </m:oMath>
+            </m:oMathPara>
+            <w:r>
+              <w:rPr>
+                <w:b w:val="0"/>
+                <w:bCs w:val="0"/>
+                <w:highlight w:val="none"/>
+              </w:rPr>
+            </w:r>
+            <w:r>
+              <w:rPr>
+                <w:b w:val="0"/>
+                <w:bCs w:val="0"/>
+                <w:highlight w:val="none"/>
+              </w:rPr>
+            </w:r>
+          </w:p>
+        </w:tc>
+        <w:tc>
+          <w:tcPr>
+            <w:tcBorders/>
+            <w:tcW w:w="2812" w:type="dxa"/>
+            <w:vMerge w:val="restart"/>
+            <w:textDirection w:val="lrTb"/>
+            <w:noWrap w:val="false"/>
+          </w:tcPr>
+          <w:p>
+            <w:pPr>
+              <w:pBdr/>
+              <w:spacing/>
+              <w:ind/>
+              <w:jc w:val="center"/>
+              <w:rPr>
+                <w:b w:val="0"/>
+                <w:bCs w:val="0"/>
+                <w:highlight w:val="none"/>
+              </w:rPr>
+            </w:pPr>
+            <w:r>
+              <w:rPr>
+                <w:b w:val="0"/>
+                <w:bCs w:val="0"/>
+                <w:highlight w:val="none"/>
+              </w:rPr>
+            </w:r>
+            <w:r>
+              <w:rPr>
+                <w:b w:val="0"/>
+                <w:bCs w:val="0"/>
+                <w:highlight w:val="none"/>
+              </w:rPr>
+            </w:r>
+            <m:oMathPara>
+              <m:oMathParaPr/>
+              <m:oMath>
+                <m:r>
+                  <w:rPr>
+                    <w:rFonts w:hint="default" w:ascii="Cambria Math" w:hAnsi="Cambria Math" w:eastAsia="Cambria Math" w:cs="Cambria Math"/>
+                    <w:highlight w:val="none"/>
+                  </w:rPr>
+                  <m:rPr>
+                    <m:sty m:val="i"/>
+                  </m:rPr>
+                  <m:t>η=</m:t>
+                </m:r>
+                <m:f>
+                  <m:fPr>
+                    <m:ctrlPr>
+                      <w:rPr>
+                        <w:rFonts w:ascii="Cambria Math" w:hAnsi="Cambria Math" w:eastAsia="Cambria Math" w:cs="Cambria Math"/>
+                        <w:highlight w:val="none"/>
+                      </w:rPr>
+                    </m:ctrlPr>
+                  </m:fPr>
+                  <m:num>
+                    <m:sSub>
+                      <m:sSubPr>
+                        <m:ctrlPr>
+                          <w:rPr>
+                            <w:rFonts w:ascii="Cambria Math" w:hAnsi="Cambria Math" w:eastAsia="Cambria Math" w:cs="Cambria Math"/>
+                            <w:highlight w:val="none"/>
+                          </w:rPr>
+                        </m:ctrlPr>
+                      </m:sSubPr>
+                      <m:e>
+                        <m:r>
+                          <w:rPr>
+                            <w:rFonts w:hint="default" w:ascii="Cambria Math" w:hAnsi="Cambria Math" w:eastAsia="Cambria Math" w:cs="Cambria Math"/>
+                            <w:highlight w:val="none"/>
+                          </w:rPr>
+                          <m:rPr>
+                            <m:sty m:val="i"/>
+                          </m:rPr>
+                          <m:t>V</m:t>
+                        </m:r>
+                      </m:e>
+                      <m:sub>
+                        <m:r>
+                          <w:rPr>
+                            <w:rFonts w:hint="default" w:ascii="Cambria Math" w:hAnsi="Cambria Math" w:eastAsia="Cambria Math" w:cs="Cambria Math"/>
+                            <w:highlight w:val="none"/>
+                          </w:rPr>
+                          <m:rPr>
+                            <m:sty m:val="i"/>
+                          </m:rPr>
+                          <m:t>OC</m:t>
+                        </m:r>
+                      </m:sub>
+                    </m:sSub>
+                    <m:sSub>
+                      <m:sSubPr>
+                        <m:ctrlPr>
+                          <w:rPr>
+                            <w:rFonts w:ascii="Cambria Math" w:hAnsi="Cambria Math" w:eastAsia="Cambria Math" w:cs="Cambria Math"/>
+                            <w:highlight w:val="none"/>
+                          </w:rPr>
+                        </m:ctrlPr>
+                      </m:sSubPr>
+                      <m:e>
+                        <m:r>
+                          <w:rPr>
+                            <w:rFonts w:hint="default" w:ascii="Cambria Math" w:hAnsi="Cambria Math" w:eastAsia="Cambria Math" w:cs="Cambria Math"/>
+                            <w:highlight w:val="none"/>
+                          </w:rPr>
+                          <m:rPr/>
+                          <m:t>I</m:t>
+                        </m:r>
+                      </m:e>
+                      <m:sub>
+                        <m:r>
+                          <w:rPr>
+                            <w:rFonts w:hint="default" w:ascii="Cambria Math" w:hAnsi="Cambria Math" w:eastAsia="Cambria Math" w:cs="Cambria Math"/>
+                            <w:highlight w:val="none"/>
+                          </w:rPr>
+                          <m:rPr/>
+                          <m:t>SC</m:t>
+                        </m:r>
+                      </m:sub>
+                    </m:sSub>
+                    <m:r>
+                      <w:rPr>
+                        <w:rFonts w:hint="default" w:ascii="Cambria Math" w:hAnsi="Cambria Math" w:eastAsia="Cambria Math" w:cs="Cambria Math"/>
+                        <w:highlight w:val="none"/>
+                      </w:rPr>
+                      <m:rPr/>
+                      <m:t>FF</m:t>
+                    </m:r>
+                  </m:num>
+                  <m:den>
+                    <m:sSub>
+                      <m:sSubPr>
+                        <m:ctrlPr>
+                          <w:rPr>
+                            <w:rFonts w:ascii="Cambria Math" w:hAnsi="Cambria Math" w:eastAsia="Cambria Math" w:cs="Cambria Math"/>
+                            <w:highlight w:val="none"/>
+                          </w:rPr>
+                        </m:ctrlPr>
+                      </m:sSubPr>
+                      <m:e>
+                        <m:r>
+                          <w:rPr>
+                            <w:rFonts w:hint="default" w:ascii="Cambria Math" w:hAnsi="Cambria Math" w:eastAsia="Cambria Math" w:cs="Cambria Math"/>
+                            <w:highlight w:val="none"/>
+                          </w:rPr>
+                          <m:rPr/>
+                          <m:t>P</m:t>
+                        </m:r>
+                      </m:e>
+                      <m:sub>
+                        <m:r>
+                          <w:rPr>
+                            <w:rFonts w:hint="default" w:ascii="Cambria Math" w:hAnsi="Cambria Math" w:eastAsia="Cambria Math" w:cs="Cambria Math"/>
+                            <w:highlight w:val="none"/>
+                          </w:rPr>
+                          <m:rPr/>
+                          <m:t>in</m:t>
+                        </m:r>
+                      </m:sub>
+                    </m:sSub>
+                  </m:den>
+                </m:f>
+                <m:r>
+                  <w:rPr>
+                    <w:rFonts w:hint="default" w:ascii="Cambria Math" w:hAnsi="Cambria Math" w:eastAsia="Cambria Math" w:cs="Cambria Math"/>
+                    <w:highlight w:val="none"/>
+                  </w:rPr>
+                  <m:rPr/>
+                  <m:t>=</m:t>
+                </m:r>
+                <m:f>
+                  <m:fPr>
+                    <m:ctrlPr>
+                      <w:rPr>
+                        <w:rFonts w:ascii="Cambria Math" w:hAnsi="Cambria Math" w:eastAsia="Cambria Math" w:cs="Cambria Math"/>
+                        <w:highlight w:val="none"/>
+                      </w:rPr>
+                    </m:ctrlPr>
+                  </m:fPr>
+                  <m:num>
+                    <m:r>
+                      <w:rPr>
+                        <w:rFonts w:hint="default" w:ascii="Cambria Math" w:hAnsi="Cambria Math" w:eastAsia="Cambria Math" w:cs="Cambria Math"/>
+                        <w:highlight w:val="none"/>
+                      </w:rPr>
+                      <m:rPr/>
+                      <m:t>1.06(1.049)(0.776)</m:t>
+                    </m:r>
+                  </m:num>
+                  <m:den>
+                    <m:r>
+                      <w:rPr>
+                        <w:rFonts w:hint="default" w:ascii="Cambria Math" w:hAnsi="Cambria Math" w:eastAsia="Cambria Math" w:cs="Cambria Math"/>
+                        <w:highlight w:val="none"/>
+                      </w:rPr>
+                      <m:rPr/>
+                      <m:t>100</m:t>
+                    </m:r>
+                    <m:d>
+                      <m:dPr>
+                        <m:begChr m:val="("/>
+                        <m:endChr m:val=")"/>
+                        <m:ctrlPr>
+                          <w:rPr>
+                            <w:rFonts w:ascii="Cambria Math" w:hAnsi="Cambria Math" w:eastAsia="Cambria Math" w:cs="Cambria Math"/>
+                            <w:highlight w:val="none"/>
+                          </w:rPr>
+                        </m:ctrlPr>
+                      </m:dPr>
+                      <m:e>
+                        <m:r>
+                          <w:rPr>
+                            <w:rFonts w:hint="default" w:ascii="Cambria Math" w:hAnsi="Cambria Math" w:eastAsia="Cambria Math" w:cs="Cambria Math"/>
+                            <w:highlight w:val="none"/>
+                          </w:rPr>
+                          <m:rPr/>
+                          <m:t>0.045</m:t>
+                        </m:r>
+                      </m:e>
+                    </m:d>
+                  </m:den>
+                </m:f>
+                <m:r>
+                  <w:rPr>
+                    <w:rFonts w:hint="default" w:ascii="Cambria Math" w:hAnsi="Cambria Math" w:eastAsia="Cambria Math" w:cs="Cambria Math"/>
+                    <w:highlight w:val="none"/>
+                  </w:rPr>
+                  <m:rPr/>
+                  <m:t>=</m:t>
+                </m:r>
+                <m:r>
+                  <w:rPr>
+                    <w:rFonts w:hint="default" w:ascii="Cambria Math" w:hAnsi="Cambria Math" w:eastAsia="Cambria Math" w:cs="Cambria Math"/>
+                    <w:highlight w:val="none"/>
+                  </w:rPr>
+                  <m:rPr>
+                    <m:sty m:val="bi"/>
+                  </m:rPr>
+                  <m:t>19.2%</m:t>
+                </m:r>
+              </m:oMath>
+            </m:oMathPara>
+            <w:r>
+              <w:rPr>
+                <w:b w:val="0"/>
+                <w:bCs w:val="0"/>
+                <w:highlight w:val="none"/>
+              </w:rPr>
+            </w:r>
+            <w:r>
+              <w:rPr>
+                <w:b w:val="0"/>
+                <w:bCs w:val="0"/>
+                <w:highlight w:val="none"/>
+              </w:rPr>
+            </w:r>
+          </w:p>
+        </w:tc>
+      </w:tr>
     </w:tbl>
     <w:p>
       <w:pPr>
-        <w:pStyle w:val="829"/>
+        <w:pStyle w:val="831"/>
         <w:pBdr/>
         <w:spacing/>
         <w:ind/>
@@ -4168,33 +5015,7 @@
           <w:bCs w:val="0"/>
           <w:highlight w:val="none"/>
         </w:rPr>
-      </w:r>
-      <w:r>
-        <w:rPr>
-          <w:b w:val="0"/>
-          <w:bCs w:val="0"/>
-          <w:highlight w:val="none"/>
-        </w:rPr>
-      </w:r>
-    </w:p>
-    <w:p>
-      <w:pPr>
-        <w:pBdr/>
-        <w:spacing/>
-        <w:ind/>
-        <w:rPr>
-          <w:b w:val="0"/>
-          <w:bCs w:val="0"/>
-          <w:highlight w:val="none"/>
-        </w:rPr>
-      </w:pPr>
-      <w:r>
-        <w:rPr>
-          <w:b w:val="0"/>
-          <w:bCs w:val="0"/>
-          <w:highlight w:val="none"/>
-        </w:rPr>
-        <w:t xml:space="preserve">Power plots</w:t>
+        <w:t xml:space="preserve"> - One</w:t>
       </w:r>
       <w:r>
         <w:rPr>
@@ -4228,7 +5049,15 @@
           <w:bCs w:val="0"/>
           <w:highlight w:val="none"/>
         </w:rPr>
-        <w:t xml:space="preserve">Show values in table on graph or just state them</w:t>
+        <w:t xml:space="preserve">Power plots</w:t>
+      </w:r>
+      <w:r>
+        <w:rPr>
+          <w:b w:val="0"/>
+          <w:bCs w:val="0"/>
+          <w:highlight w:val="none"/>
+        </w:rPr>
+        <w:t xml:space="preserve"> – show MPP point</w:t>
       </w:r>
       <w:r>
         <w:rPr>
@@ -4262,7 +5091,57 @@
           <w:bCs w:val="0"/>
           <w:highlight w:val="none"/>
         </w:rPr>
-        <w:t xml:space="preserve">P_in for efficiency calculation</w:t>
+        <w:t xml:space="preserve">Show values in table on graph or just state them</w:t>
+      </w:r>
+      <w:r>
+        <w:rPr>
+          <w:b w:val="0"/>
+          <w:bCs w:val="0"/>
+          <w:highlight w:val="none"/>
+        </w:rPr>
+        <w:t xml:space="preserve"> – Fine except MPP</w:t>
+      </w:r>
+      <w:r>
+        <w:rPr>
+          <w:b w:val="0"/>
+          <w:bCs w:val="0"/>
+          <w:highlight w:val="none"/>
+        </w:rPr>
+      </w:r>
+      <w:r>
+        <w:rPr>
+          <w:b w:val="0"/>
+          <w:bCs w:val="0"/>
+          <w:highlight w:val="none"/>
+        </w:rPr>
+      </w:r>
+    </w:p>
+    <w:p>
+      <w:pPr>
+        <w:pBdr/>
+        <w:spacing/>
+        <w:ind/>
+        <w:rPr>
+          <w:b w:val="0"/>
+          <w:bCs w:val="0"/>
+          <w:highlight w:val="none"/>
+        </w:rPr>
+      </w:pPr>
+      <w:r>
+        <w:rPr>
+          <w:b w:val="0"/>
+          <w:bCs w:val="0"/>
+          <w:highlight w:val="none"/>
+        </w:rPr>
+        <w:t xml:space="preserve">P_in for efficiency calculation -</w:t>
+      </w:r>
+      <w:r>
+        <w:rPr>
+          <w:b w:val="0"/>
+          <w:bCs w:val="0"/>
+          <w:highlight w:val="none"/>
+        </w:rPr>
+        <w:t xml:space="preserve"> % in mW/cm^2</w:t>
       </w:r>
       <w:r>
         <w:rPr>
@@ -4314,7 +5193,7 @@
     </w:p>
     <w:p>
       <w:pPr>
-        <w:pStyle w:val="829"/>
+        <w:pStyle w:val="831"/>
         <w:pBdr/>
         <w:spacing/>
         <w:ind/>
@@ -4343,6 +5222,7 @@
         <w:rPr>
           <w:b w:val="0"/>
           <w:bCs w:val="0"/>
+          <w:highlight w:val="none"/>
         </w:rPr>
       </w:r>
       <w:r>
@@ -4420,7 +5300,7 @@
       <w:hyperlink r:id="rId11" w:tooltip="https://doi.org/10.1021/acs.chemrev.6b00136" w:history="1">
         <w:r>
           <w:rPr>
-            <w:rStyle w:val="874"/>
+            <w:rStyle w:val="876"/>
             <w:rFonts w:ascii="Arial" w:hAnsi="Arial" w:eastAsia="Arial" w:cs="Arial"/>
             <w:b w:val="0"/>
             <w:bCs w:val="0"/>
@@ -4431,7 +5311,7 @@
         </w:r>
         <w:r>
           <w:rPr>
-            <w:rStyle w:val="874"/>
+            <w:rStyle w:val="876"/>
             <w:rFonts w:ascii="Arial" w:hAnsi="Arial" w:eastAsia="Arial" w:cs="Arial"/>
             <w:b w:val="0"/>
             <w:bCs w:val="0"/>
@@ -4441,7 +5321,7 @@
         </w:r>
         <w:r>
           <w:rPr>
-            <w:rStyle w:val="874"/>
+            <w:rStyle w:val="876"/>
             <w:rFonts w:ascii="Arial" w:hAnsi="Arial" w:cs="Arial"/>
             <w:b w:val="0"/>
             <w:bCs w:val="0"/>
@@ -4452,11 +5332,12 @@
       </w:hyperlink>
       <w:r>
         <w:rPr>
-          <w:rFonts w:ascii="Arial" w:hAnsi="Arial" w:cs="Arial"/>
+          <w:rFonts w:ascii="Arial" w:hAnsi="Arial" w:eastAsia="Arial" w:cs="Arial"/>
           <w:b w:val="0"/>
           <w:bCs w:val="0"/>
-          <w:sz w:val="22"/>
+          <w:sz w:val="20"/>
           <w:szCs w:val="20"/>
+          <w:highlight w:val="none"/>
         </w:rPr>
       </w:r>
       <w:r>
@@ -4548,7 +5429,7 @@
       <w:hyperlink r:id="rId12" w:tooltip="https://doi.org/10.53894/ijirss.v8i8.10543" w:history="1">
         <w:r>
           <w:rPr>
-            <w:rStyle w:val="874"/>
+            <w:rStyle w:val="876"/>
             <w:rFonts w:ascii="Arial" w:hAnsi="Arial" w:eastAsia="Arial" w:cs="Arial"/>
             <w:b w:val="0"/>
             <w:bCs w:val="0"/>
@@ -4559,7 +5440,7 @@
         </w:r>
         <w:r>
           <w:rPr>
-            <w:rStyle w:val="874"/>
+            <w:rStyle w:val="876"/>
             <w:rFonts w:ascii="Arial" w:hAnsi="Arial" w:cs="Arial"/>
             <w:b w:val="0"/>
             <w:bCs w:val="0"/>
@@ -5162,9 +6043,9 @@
     <w:lsdException w:name="Bibliography" w:uiPriority="37"/>
     <w:lsdException w:name="TOC Heading" w:uiPriority="39" w:qFormat="1"/>
   </w:latentStyles>
-  <w:style w:type="table" w:styleId="703">
+  <w:style w:type="table" w:styleId="705">
     <w:name w:val="Table Grid"/>
-    <w:basedOn w:val="889"/>
+    <w:basedOn w:val="891"/>
     <w:uiPriority w:val="59"/>
     <w:pPr>
       <w:pBdr/>
@@ -5361,9 +6242,9 @@
       </w:tcPr>
     </w:tblStylePr>
   </w:style>
-  <w:style w:type="table" w:styleId="704">
+  <w:style w:type="table" w:styleId="706">
     <w:name w:val="Table Grid Light"/>
-    <w:basedOn w:val="889"/>
+    <w:basedOn w:val="891"/>
     <w:uiPriority w:val="59"/>
     <w:pPr>
       <w:pBdr/>
@@ -5560,9 +6441,9 @@
       </w:tcPr>
     </w:tblStylePr>
   </w:style>
-  <w:style w:type="table" w:styleId="705">
+  <w:style w:type="table" w:styleId="707">
     <w:name w:val="Plain Table 1"/>
-    <w:basedOn w:val="889"/>
+    <w:basedOn w:val="891"/>
     <w:uiPriority w:val="59"/>
     <w:pPr>
       <w:pBdr/>
@@ -5785,9 +6666,9 @@
       </w:tcPr>
     </w:tblStylePr>
   </w:style>
-  <w:style w:type="table" w:styleId="706">
+  <w:style w:type="table" w:styleId="708">
     <w:name w:val="Plain Table 2"/>
-    <w:basedOn w:val="889"/>
+    <w:basedOn w:val="891"/>
     <w:uiPriority w:val="59"/>
     <w:pPr>
       <w:pBdr/>
@@ -6018,9 +6899,9 @@
       </w:tcPr>
     </w:tblStylePr>
   </w:style>
-  <w:style w:type="table" w:styleId="707">
+  <w:style w:type="table" w:styleId="709">
     <w:name w:val="Plain Table 3"/>
-    <w:basedOn w:val="889"/>
+    <w:basedOn w:val="891"/>
     <w:uiPriority w:val="99"/>
     <w:pPr>
       <w:pBdr/>
@@ -6248,9 +7129,9 @@
       </w:tcPr>
     </w:tblStylePr>
   </w:style>
-  <w:style w:type="table" w:styleId="708">
+  <w:style w:type="table" w:styleId="710">
     <w:name w:val="Plain Table 4"/>
-    <w:basedOn w:val="889"/>
+    <w:basedOn w:val="891"/>
     <w:uiPriority w:val="99"/>
     <w:pPr>
       <w:pBdr/>
@@ -6464,9 +7345,9 @@
       </w:tcPr>
     </w:tblStylePr>
   </w:style>
-  <w:style w:type="table" w:styleId="709">
+  <w:style w:type="table" w:styleId="711">
     <w:name w:val="Plain Table 5"/>
-    <w:basedOn w:val="889"/>
+    <w:basedOn w:val="891"/>
     <w:uiPriority w:val="99"/>
     <w:pPr>
       <w:pBdr/>
@@ -6697,9 +7578,9 @@
       </w:tcPr>
     </w:tblStylePr>
   </w:style>
-  <w:style w:type="table" w:styleId="710">
+  <w:style w:type="table" w:styleId="712">
     <w:name w:val="Grid Table 1 Light"/>
-    <w:basedOn w:val="889"/>
+    <w:basedOn w:val="891"/>
     <w:uiPriority w:val="99"/>
     <w:pPr>
       <w:pBdr/>
@@ -6920,9 +7801,9 @@
       </w:tcPr>
     </w:tblStylePr>
   </w:style>
-  <w:style w:type="table" w:styleId="711">
+  <w:style w:type="table" w:styleId="713">
     <w:name w:val="Grid Table 1 Light - Accent 1"/>
-    <w:basedOn w:val="889"/>
+    <w:basedOn w:val="891"/>
     <w:uiPriority w:val="99"/>
     <w:pPr>
       <w:pBdr/>
@@ -7143,9 +8024,9 @@
       </w:tcPr>
     </w:tblStylePr>
   </w:style>
-  <w:style w:type="table" w:styleId="712">
+  <w:style w:type="table" w:styleId="714">
     <w:name w:val="Grid Table 1 Light - Accent 2"/>
-    <w:basedOn w:val="889"/>
+    <w:basedOn w:val="891"/>
     <w:uiPriority w:val="99"/>
     <w:pPr>
       <w:pBdr/>
@@ -7366,9 +8247,9 @@
       </w:tcPr>
     </w:tblStylePr>
   </w:style>
-  <w:style w:type="table" w:styleId="713">
+  <w:style w:type="table" w:styleId="715">
     <w:name w:val="Grid Table 1 Light - Accent 3"/>
-    <w:basedOn w:val="889"/>
+    <w:basedOn w:val="891"/>
     <w:uiPriority w:val="99"/>
     <w:pPr>
       <w:pBdr/>
@@ -7589,9 +8470,9 @@
       </w:tcPr>
     </w:tblStylePr>
   </w:style>
-  <w:style w:type="table" w:styleId="714">
+  <w:style w:type="table" w:styleId="716">
     <w:name w:val="Grid Table 1 Light - Accent 4"/>
-    <w:basedOn w:val="889"/>
+    <w:basedOn w:val="891"/>
     <w:uiPriority w:val="99"/>
     <w:pPr>
       <w:pBdr/>
@@ -7812,9 +8693,9 @@
       </w:tcPr>
     </w:tblStylePr>
   </w:style>
-  <w:style w:type="table" w:styleId="715">
+  <w:style w:type="table" w:styleId="717">
     <w:name w:val="Grid Table 1 Light - Accent 5"/>
-    <w:basedOn w:val="889"/>
+    <w:basedOn w:val="891"/>
     <w:uiPriority w:val="99"/>
     <w:pPr>
       <w:pBdr/>
@@ -8035,9 +8916,9 @@
       </w:tcPr>
     </w:tblStylePr>
   </w:style>
-  <w:style w:type="table" w:styleId="716">
+  <w:style w:type="table" w:styleId="718">
     <w:name w:val="Grid Table 1 Light - Accent 6"/>
-    <w:basedOn w:val="889"/>
+    <w:basedOn w:val="891"/>
     <w:uiPriority w:val="99"/>
     <w:pPr>
       <w:pBdr/>
@@ -8258,9 +9139,9 @@
       </w:tcPr>
     </w:tblStylePr>
   </w:style>
-  <w:style w:type="table" w:styleId="717">
+  <w:style w:type="table" w:styleId="719">
     <w:name w:val="Grid Table 2"/>
-    <w:basedOn w:val="889"/>
+    <w:basedOn w:val="891"/>
     <w:uiPriority w:val="99"/>
     <w:pPr>
       <w:pBdr/>
@@ -8490,9 +9371,9 @@
       </w:tcPr>
     </w:tblStylePr>
   </w:style>
-  <w:style w:type="table" w:styleId="718">
+  <w:style w:type="table" w:styleId="720">
     <w:name w:val="Grid Table 2 - Accent 1"/>
-    <w:basedOn w:val="889"/>
+    <w:basedOn w:val="891"/>
     <w:uiPriority w:val="99"/>
     <w:pPr>
       <w:pBdr/>
@@ -8722,9 +9603,9 @@
       </w:tcPr>
     </w:tblStylePr>
   </w:style>
-  <w:style w:type="table" w:styleId="719">
+  <w:style w:type="table" w:styleId="721">
     <w:name w:val="Grid Table 2 - Accent 2"/>
-    <w:basedOn w:val="889"/>
+    <w:basedOn w:val="891"/>
     <w:uiPriority w:val="99"/>
     <w:pPr>
       <w:pBdr/>
@@ -8954,9 +9835,9 @@
       </w:tcPr>
     </w:tblStylePr>
   </w:style>
-  <w:style w:type="table" w:styleId="720">
+  <w:style w:type="table" w:styleId="722">
     <w:name w:val="Grid Table 2 - Accent 3"/>
-    <w:basedOn w:val="889"/>
+    <w:basedOn w:val="891"/>
     <w:uiPriority w:val="99"/>
     <w:pPr>
       <w:pBdr/>
@@ -9186,9 +10067,9 @@
       </w:tcPr>
     </w:tblStylePr>
   </w:style>
-  <w:style w:type="table" w:styleId="721">
+  <w:style w:type="table" w:styleId="723">
     <w:name w:val="Grid Table 2 - Accent 4"/>
-    <w:basedOn w:val="889"/>
+    <w:basedOn w:val="891"/>
     <w:uiPriority w:val="99"/>
     <w:pPr>
       <w:pBdr/>
@@ -9418,9 +10299,9 @@
       </w:tcPr>
     </w:tblStylePr>
   </w:style>
-  <w:style w:type="table" w:styleId="722">
+  <w:style w:type="table" w:styleId="724">
     <w:name w:val="Grid Table 2 - Accent 5"/>
-    <w:basedOn w:val="889"/>
+    <w:basedOn w:val="891"/>
     <w:uiPriority w:val="99"/>
     <w:pPr>
       <w:pBdr/>
@@ -9650,9 +10531,9 @@
       </w:tcPr>
     </w:tblStylePr>
   </w:style>
-  <w:style w:type="table" w:styleId="723">
+  <w:style w:type="table" w:styleId="725">
     <w:name w:val="Grid Table 2 - Accent 6"/>
-    <w:basedOn w:val="889"/>
+    <w:basedOn w:val="891"/>
     <w:uiPriority w:val="99"/>
     <w:pPr>
       <w:pBdr/>
@@ -9882,9 +10763,9 @@
       </w:tcPr>
     </w:tblStylePr>
   </w:style>
-  <w:style w:type="table" w:styleId="724">
+  <w:style w:type="table" w:styleId="726">
     <w:name w:val="Grid Table 3"/>
-    <w:basedOn w:val="889"/>
+    <w:basedOn w:val="891"/>
     <w:uiPriority w:val="99"/>
     <w:pPr>
       <w:pBdr/>
@@ -10127,9 +11008,9 @@
       </w:tcPr>
     </w:tblStylePr>
   </w:style>
-  <w:style w:type="table" w:styleId="725">
+  <w:style w:type="table" w:styleId="727">
     <w:name w:val="Grid Table 3 - Accent 1"/>
-    <w:basedOn w:val="889"/>
+    <w:basedOn w:val="891"/>
     <w:uiPriority w:val="99"/>
     <w:pPr>
       <w:pBdr/>
@@ -10372,9 +11253,9 @@
       </w:tcPr>
     </w:tblStylePr>
   </w:style>
-  <w:style w:type="table" w:styleId="726">
+  <w:style w:type="table" w:styleId="728">
     <w:name w:val="Grid Table 3 - Accent 2"/>
-    <w:basedOn w:val="889"/>
+    <w:basedOn w:val="891"/>
     <w:uiPriority w:val="99"/>
     <w:pPr>
       <w:pBdr/>
@@ -10617,9 +11498,9 @@
       </w:tcPr>
     </w:tblStylePr>
   </w:style>
-  <w:style w:type="table" w:styleId="727">
+  <w:style w:type="table" w:styleId="729">
     <w:name w:val="Grid Table 3 - Accent 3"/>
-    <w:basedOn w:val="889"/>
+    <w:basedOn w:val="891"/>
     <w:uiPriority w:val="99"/>
     <w:pPr>
       <w:pBdr/>
@@ -10862,9 +11743,9 @@
       </w:tcPr>
     </w:tblStylePr>
   </w:style>
-  <w:style w:type="table" w:styleId="728">
+  <w:style w:type="table" w:styleId="730">
     <w:name w:val="Grid Table 3 - Accent 4"/>
-    <w:basedOn w:val="889"/>
+    <w:basedOn w:val="891"/>
     <w:uiPriority w:val="99"/>
     <w:pPr>
       <w:pBdr/>
@@ -11107,9 +11988,9 @@
       </w:tcPr>
     </w:tblStylePr>
   </w:style>
-  <w:style w:type="table" w:styleId="729">
+  <w:style w:type="table" w:styleId="731">
     <w:name w:val="Grid Table 3 - Accent 5"/>
-    <w:basedOn w:val="889"/>
+    <w:basedOn w:val="891"/>
     <w:uiPriority w:val="99"/>
     <w:pPr>
       <w:pBdr/>
@@ -11352,9 +12233,9 @@
       </w:tcPr>
     </w:tblStylePr>
   </w:style>
-  <w:style w:type="table" w:styleId="730">
+  <w:style w:type="table" w:styleId="732">
     <w:name w:val="Grid Table 3 - Accent 6"/>
-    <w:basedOn w:val="889"/>
+    <w:basedOn w:val="891"/>
     <w:uiPriority w:val="99"/>
     <w:pPr>
       <w:pBdr/>
@@ -11597,9 +12478,9 @@
       </w:tcPr>
     </w:tblStylePr>
   </w:style>
-  <w:style w:type="table" w:styleId="731">
+  <w:style w:type="table" w:styleId="733">
     <w:name w:val="Grid Table 4"/>
-    <w:basedOn w:val="889"/>
+    <w:basedOn w:val="891"/>
     <w:uiPriority w:val="59"/>
     <w:pPr>
       <w:pBdr/>
@@ -11830,9 +12711,9 @@
       </w:tcPr>
     </w:tblStylePr>
   </w:style>
-  <w:style w:type="table" w:styleId="732">
+  <w:style w:type="table" w:styleId="734">
     <w:name w:val="Grid Table 4 - Accent 1"/>
-    <w:basedOn w:val="889"/>
+    <w:basedOn w:val="891"/>
     <w:uiPriority w:val="59"/>
     <w:pPr>
       <w:pBdr/>
@@ -12063,9 +12944,9 @@
       </w:tcPr>
     </w:tblStylePr>
   </w:style>
-  <w:style w:type="table" w:styleId="733">
+  <w:style w:type="table" w:styleId="735">
     <w:name w:val="Grid Table 4 - Accent 2"/>
-    <w:basedOn w:val="889"/>
+    <w:basedOn w:val="891"/>
     <w:uiPriority w:val="59"/>
     <w:pPr>
       <w:pBdr/>
@@ -12296,9 +13177,9 @@
       </w:tcPr>
     </w:tblStylePr>
   </w:style>
-  <w:style w:type="table" w:styleId="734">
+  <w:style w:type="table" w:styleId="736">
     <w:name w:val="Grid Table 4 - Accent 3"/>
-    <w:basedOn w:val="889"/>
+    <w:basedOn w:val="891"/>
     <w:uiPriority w:val="59"/>
     <w:pPr>
       <w:pBdr/>
@@ -12529,9 +13410,9 @@
       </w:tcPr>
     </w:tblStylePr>
   </w:style>
-  <w:style w:type="table" w:styleId="735">
+  <w:style w:type="table" w:styleId="737">
     <w:name w:val="Grid Table 4 - Accent 4"/>
-    <w:basedOn w:val="889"/>
+    <w:basedOn w:val="891"/>
     <w:uiPriority w:val="59"/>
     <w:pPr>
       <w:pBdr/>
@@ -12762,9 +13643,9 @@
       </w:tcPr>
     </w:tblStylePr>
   </w:style>
-  <w:style w:type="table" w:styleId="736">
+  <w:style w:type="table" w:styleId="738">
     <w:name w:val="Grid Table 4 - Accent 5"/>
-    <w:basedOn w:val="889"/>
+    <w:basedOn w:val="891"/>
     <w:uiPriority w:val="59"/>
     <w:pPr>
       <w:pBdr/>
@@ -12995,9 +13876,9 @@
       </w:tcPr>
     </w:tblStylePr>
   </w:style>
-  <w:style w:type="table" w:styleId="737">
+  <w:style w:type="table" w:styleId="739">
     <w:name w:val="Grid Table 4 - Accent 6"/>
-    <w:basedOn w:val="889"/>
+    <w:basedOn w:val="891"/>
     <w:uiPriority w:val="59"/>
     <w:pPr>
       <w:pBdr/>
@@ -13228,9 +14109,9 @@
       </w:tcPr>
     </w:tblStylePr>
   </w:style>
-  <w:style w:type="table" w:styleId="738">
+  <w:style w:type="table" w:styleId="740">
     <w:name w:val="Grid Table 5 Dark"/>
-    <w:basedOn w:val="889"/>
+    <w:basedOn w:val="891"/>
     <w:uiPriority w:val="99"/>
     <w:pPr>
       <w:pBdr/>
@@ -13456,9 +14337,9 @@
       </w:tcPr>
     </w:tblStylePr>
   </w:style>
-  <w:style w:type="table" w:styleId="739">
+  <w:style w:type="table" w:styleId="741">
     <w:name w:val="Grid Table 5 Dark- Accent 1"/>
-    <w:basedOn w:val="889"/>
+    <w:basedOn w:val="891"/>
     <w:uiPriority w:val="99"/>
     <w:pPr>
       <w:pBdr/>
@@ -13684,9 +14565,9 @@
       </w:tcPr>
     </w:tblStylePr>
   </w:style>
-  <w:style w:type="table" w:styleId="740">
+  <w:style w:type="table" w:styleId="742">
     <w:name w:val="Grid Table 5 Dark - Accent 2"/>
-    <w:basedOn w:val="889"/>
+    <w:basedOn w:val="891"/>
     <w:uiPriority w:val="99"/>
     <w:pPr>
       <w:pBdr/>
@@ -13912,9 +14793,9 @@
       </w:tcPr>
     </w:tblStylePr>
   </w:style>
-  <w:style w:type="table" w:styleId="741">
+  <w:style w:type="table" w:styleId="743">
     <w:name w:val="Grid Table 5 Dark - Accent 3"/>
-    <w:basedOn w:val="889"/>
+    <w:basedOn w:val="891"/>
     <w:uiPriority w:val="99"/>
     <w:pPr>
       <w:pBdr/>
@@ -14140,9 +15021,9 @@
       </w:tcPr>
     </w:tblStylePr>
   </w:style>
-  <w:style w:type="table" w:styleId="742">
+  <w:style w:type="table" w:styleId="744">
     <w:name w:val="Grid Table 5 Dark- Accent 4"/>
-    <w:basedOn w:val="889"/>
+    <w:basedOn w:val="891"/>
     <w:uiPriority w:val="99"/>
     <w:pPr>
       <w:pBdr/>
@@ -14368,9 +15249,9 @@
       </w:tcPr>
     </w:tblStylePr>
   </w:style>
-  <w:style w:type="table" w:styleId="743">
+  <w:style w:type="table" w:styleId="745">
     <w:name w:val="Grid Table 5 Dark - Accent 5"/>
-    <w:basedOn w:val="889"/>
+    <w:basedOn w:val="891"/>
     <w:uiPriority w:val="99"/>
     <w:pPr>
       <w:pBdr/>
@@ -14596,9 +15477,9 @@
       </w:tcPr>
     </w:tblStylePr>
   </w:style>
-  <w:style w:type="table" w:styleId="744">
+  <w:style w:type="table" w:styleId="746">
     <w:name w:val="Grid Table 5 Dark - Accent 6"/>
-    <w:basedOn w:val="889"/>
+    <w:basedOn w:val="891"/>
     <w:uiPriority w:val="99"/>
     <w:pPr>
       <w:pBdr/>
@@ -14824,9 +15705,9 @@
       </w:tcPr>
     </w:tblStylePr>
   </w:style>
-  <w:style w:type="table" w:styleId="745">
+  <w:style w:type="table" w:styleId="747">
     <w:name w:val="Grid Table 6 Colorful"/>
-    <w:basedOn w:val="889"/>
+    <w:basedOn w:val="891"/>
     <w:uiPriority w:val="99"/>
     <w:pPr>
       <w:pBdr/>
@@ -15054,9 +15935,9 @@
       </w:tcPr>
     </w:tblStylePr>
   </w:style>
-  <w:style w:type="table" w:styleId="746">
+  <w:style w:type="table" w:styleId="748">
     <w:name w:val="Grid Table 6 Colorful - Accent 1"/>
-    <w:basedOn w:val="889"/>
+    <w:basedOn w:val="891"/>
     <w:uiPriority w:val="99"/>
     <w:pPr>
       <w:pBdr/>
@@ -15284,9 +16165,9 @@
       </w:tcPr>
     </w:tblStylePr>
   </w:style>
-  <w:style w:type="table" w:styleId="747">
+  <w:style w:type="table" w:styleId="749">
     <w:name w:val="Grid Table 6 Colorful - Accent 2"/>
-    <w:basedOn w:val="889"/>
+    <w:basedOn w:val="891"/>
     <w:uiPriority w:val="99"/>
     <w:pPr>
       <w:pBdr/>
@@ -15514,9 +16395,9 @@
       </w:tcPr>
     </w:tblStylePr>
   </w:style>
-  <w:style w:type="table" w:styleId="748">
+  <w:style w:type="table" w:styleId="750">
     <w:name w:val="Grid Table 6 Colorful - Accent 3"/>
-    <w:basedOn w:val="889"/>
+    <w:basedOn w:val="891"/>
     <w:uiPriority w:val="99"/>
     <w:pPr>
       <w:pBdr/>
@@ -15744,9 +16625,9 @@
       </w:tcPr>
     </w:tblStylePr>
   </w:style>
-  <w:style w:type="table" w:styleId="749">
+  <w:style w:type="table" w:styleId="751">
     <w:name w:val="Grid Table 6 Colorful - Accent 4"/>
-    <w:basedOn w:val="889"/>
+    <w:basedOn w:val="891"/>
     <w:uiPriority w:val="99"/>
     <w:pPr>
       <w:pBdr/>
@@ -15974,9 +16855,9 @@
       </w:tcPr>
     </w:tblStylePr>
   </w:style>
-  <w:style w:type="table" w:styleId="750">
+  <w:style w:type="table" w:styleId="752">
     <w:name w:val="Grid Table 6 Colorful - Accent 5"/>
-    <w:basedOn w:val="889"/>
+    <w:basedOn w:val="891"/>
     <w:uiPriority w:val="99"/>
     <w:pPr>
       <w:pBdr/>
@@ -16204,9 +17085,9 @@
       </w:tcPr>
     </w:tblStylePr>
   </w:style>
-  <w:style w:type="table" w:styleId="751">
+  <w:style w:type="table" w:styleId="753">
     <w:name w:val="Grid Table 6 Colorful - Accent 6"/>
-    <w:basedOn w:val="889"/>
+    <w:basedOn w:val="891"/>
     <w:uiPriority w:val="99"/>
     <w:pPr>
       <w:pBdr/>
@@ -16434,9 +17315,9 @@
       </w:tcPr>
     </w:tblStylePr>
   </w:style>
-  <w:style w:type="table" w:styleId="752">
+  <w:style w:type="table" w:styleId="754">
     <w:name w:val="Grid Table 7 Colorful"/>
-    <w:basedOn w:val="889"/>
+    <w:basedOn w:val="891"/>
     <w:uiPriority w:val="99"/>
     <w:pPr>
       <w:pBdr/>
@@ -16688,9 +17569,9 @@
       </w:tcPr>
     </w:tblStylePr>
   </w:style>
-  <w:style w:type="table" w:styleId="753">
+  <w:style w:type="table" w:styleId="755">
     <w:name w:val="Grid Table 7 Colorful - Accent 1"/>
-    <w:basedOn w:val="889"/>
+    <w:basedOn w:val="891"/>
     <w:uiPriority w:val="99"/>
     <w:pPr>
       <w:pBdr/>
@@ -16942,9 +17823,9 @@
       </w:tcPr>
     </w:tblStylePr>
   </w:style>
-  <w:style w:type="table" w:styleId="754">
+  <w:style w:type="table" w:styleId="756">
     <w:name w:val="Grid Table 7 Colorful - Accent 2"/>
-    <w:basedOn w:val="889"/>
+    <w:basedOn w:val="891"/>
     <w:uiPriority w:val="99"/>
     <w:pPr>
       <w:pBdr/>
@@ -17196,9 +18077,9 @@
       </w:tcPr>
     </w:tblStylePr>
   </w:style>
-  <w:style w:type="table" w:styleId="755">
+  <w:style w:type="table" w:styleId="757">
     <w:name w:val="Grid Table 7 Colorful - Accent 3"/>
-    <w:basedOn w:val="889"/>
+    <w:basedOn w:val="891"/>
     <w:uiPriority w:val="99"/>
     <w:pPr>
       <w:pBdr/>
@@ -17450,9 +18331,9 @@
       </w:tcPr>
     </w:tblStylePr>
   </w:style>
-  <w:style w:type="table" w:styleId="756">
+  <w:style w:type="table" w:styleId="758">
     <w:name w:val="Grid Table 7 Colorful - Accent 4"/>
-    <w:basedOn w:val="889"/>
+    <w:basedOn w:val="891"/>
     <w:uiPriority w:val="99"/>
     <w:pPr>
       <w:pBdr/>
@@ -17704,9 +18585,9 @@
       </w:tcPr>
     </w:tblStylePr>
   </w:style>
-  <w:style w:type="table" w:styleId="757">
+  <w:style w:type="table" w:styleId="759">
     <w:name w:val="Grid Table 7 Colorful - Accent 5"/>
-    <w:basedOn w:val="889"/>
+    <w:basedOn w:val="891"/>
     <w:uiPriority w:val="99"/>
     <w:pPr>
       <w:pBdr/>
@@ -17958,9 +18839,9 @@
       </w:tcPr>
     </w:tblStylePr>
   </w:style>
-  <w:style w:type="table" w:styleId="758">
+  <w:style w:type="table" w:styleId="760">
     <w:name w:val="Grid Table 7 Colorful - Accent 6"/>
-    <w:basedOn w:val="889"/>
+    <w:basedOn w:val="891"/>
     <w:uiPriority w:val="99"/>
     <w:pPr>
       <w:pBdr/>
@@ -18212,9 +19093,9 @@
       </w:tcPr>
     </w:tblStylePr>
   </w:style>
-  <w:style w:type="table" w:styleId="759">
+  <w:style w:type="table" w:styleId="761">
     <w:name w:val="List Table 1 Light"/>
-    <w:basedOn w:val="889"/>
+    <w:basedOn w:val="891"/>
     <w:uiPriority w:val="99"/>
     <w:pPr>
       <w:pBdr/>
@@ -18428,9 +19309,9 @@
       </w:tcPr>
     </w:tblStylePr>
   </w:style>
-  <w:style w:type="table" w:styleId="760">
+  <w:style w:type="table" w:styleId="762">
     <w:name w:val="List Table 1 Light - Accent 1"/>
-    <w:basedOn w:val="889"/>
+    <w:basedOn w:val="891"/>
     <w:uiPriority w:val="99"/>
     <w:pPr>
       <w:pBdr/>
@@ -18644,9 +19525,9 @@
       </w:tcPr>
     </w:tblStylePr>
   </w:style>
-  <w:style w:type="table" w:styleId="761">
+  <w:style w:type="table" w:styleId="763">
     <w:name w:val="List Table 1 Light - Accent 2"/>
-    <w:basedOn w:val="889"/>
+    <w:basedOn w:val="891"/>
     <w:uiPriority w:val="99"/>
     <w:pPr>
       <w:pBdr/>
@@ -18860,9 +19741,9 @@
       </w:tcPr>
     </w:tblStylePr>
   </w:style>
-  <w:style w:type="table" w:styleId="762">
+  <w:style w:type="table" w:styleId="764">
     <w:name w:val="List Table 1 Light - Accent 3"/>
-    <w:basedOn w:val="889"/>
+    <w:basedOn w:val="891"/>
     <w:uiPriority w:val="99"/>
     <w:pPr>
       <w:pBdr/>
@@ -19076,9 +19957,9 @@
       </w:tcPr>
     </w:tblStylePr>
   </w:style>
-  <w:style w:type="table" w:styleId="763">
+  <w:style w:type="table" w:styleId="765">
     <w:name w:val="List Table 1 Light - Accent 4"/>
-    <w:basedOn w:val="889"/>
+    <w:basedOn w:val="891"/>
     <w:uiPriority w:val="99"/>
     <w:pPr>
       <w:pBdr/>
@@ -19292,9 +20173,9 @@
       </w:tcPr>
     </w:tblStylePr>
   </w:style>
-  <w:style w:type="table" w:styleId="764">
+  <w:style w:type="table" w:styleId="766">
     <w:name w:val="List Table 1 Light - Accent 5"/>
-    <w:basedOn w:val="889"/>
+    <w:basedOn w:val="891"/>
     <w:uiPriority w:val="99"/>
     <w:pPr>
       <w:pBdr/>
@@ -19508,9 +20389,9 @@
       </w:tcPr>
     </w:tblStylePr>
   </w:style>
-  <w:style w:type="table" w:styleId="765">
+  <w:style w:type="table" w:styleId="767">
     <w:name w:val="List Table 1 Light - Accent 6"/>
-    <w:basedOn w:val="889"/>
+    <w:basedOn w:val="891"/>
     <w:uiPriority w:val="99"/>
     <w:pPr>
       <w:pBdr/>
@@ -19724,9 +20605,9 @@
       </w:tcPr>
     </w:tblStylePr>
   </w:style>
-  <w:style w:type="table" w:styleId="766">
+  <w:style w:type="table" w:styleId="768">
     <w:name w:val="List Table 2"/>
-    <w:basedOn w:val="889"/>
+    <w:basedOn w:val="891"/>
     <w:uiPriority w:val="99"/>
     <w:pPr>
       <w:pBdr/>
@@ -19962,9 +20843,9 @@
       </w:tcPr>
     </w:tblStylePr>
   </w:style>
-  <w:style w:type="table" w:styleId="767">
+  <w:style w:type="table" w:styleId="769">
     <w:name w:val="List Table 2 - Accent 1"/>
-    <w:basedOn w:val="889"/>
+    <w:basedOn w:val="891"/>
     <w:uiPriority w:val="99"/>
     <w:pPr>
       <w:pBdr/>
@@ -20200,9 +21081,9 @@
       </w:tcPr>
     </w:tblStylePr>
   </w:style>
-  <w:style w:type="table" w:styleId="768">
+  <w:style w:type="table" w:styleId="770">
     <w:name w:val="List Table 2 - Accent 2"/>
-    <w:basedOn w:val="889"/>
+    <w:basedOn w:val="891"/>
     <w:uiPriority w:val="99"/>
     <w:pPr>
       <w:pBdr/>
@@ -20438,9 +21319,9 @@
       </w:tcPr>
     </w:tblStylePr>
   </w:style>
-  <w:style w:type="table" w:styleId="769">
+  <w:style w:type="table" w:styleId="771">
     <w:name w:val="List Table 2 - Accent 3"/>
-    <w:basedOn w:val="889"/>
+    <w:basedOn w:val="891"/>
     <w:uiPriority w:val="99"/>
     <w:pPr>
       <w:pBdr/>
@@ -20676,9 +21557,9 @@
       </w:tcPr>
     </w:tblStylePr>
   </w:style>
-  <w:style w:type="table" w:styleId="770">
+  <w:style w:type="table" w:styleId="772">
     <w:name w:val="List Table 2 - Accent 4"/>
-    <w:basedOn w:val="889"/>
+    <w:basedOn w:val="891"/>
     <w:uiPriority w:val="99"/>
     <w:pPr>
       <w:pBdr/>
@@ -20914,9 +21795,9 @@
       </w:tcPr>
     </w:tblStylePr>
   </w:style>
-  <w:style w:type="table" w:styleId="771">
+  <w:style w:type="table" w:styleId="773">
     <w:name w:val="List Table 2 - Accent 5"/>
-    <w:basedOn w:val="889"/>
+    <w:basedOn w:val="891"/>
     <w:uiPriority w:val="99"/>
     <w:pPr>
       <w:pBdr/>
@@ -21152,9 +22033,9 @@
       </w:tcPr>
     </w:tblStylePr>
   </w:style>
-  <w:style w:type="table" w:styleId="772">
+  <w:style w:type="table" w:styleId="774">
     <w:name w:val="List Table 2 - Accent 6"/>
-    <w:basedOn w:val="889"/>
+    <w:basedOn w:val="891"/>
     <w:uiPriority w:val="99"/>
     <w:pPr>
       <w:pBdr/>
@@ -21390,9 +22271,9 @@
       </w:tcPr>
     </w:tblStylePr>
   </w:style>
-  <w:style w:type="table" w:styleId="773">
+  <w:style w:type="table" w:styleId="775">
     <w:name w:val="List Table 3"/>
-    <w:basedOn w:val="889"/>
+    <w:basedOn w:val="891"/>
     <w:uiPriority w:val="99"/>
     <w:pPr>
       <w:pBdr/>
@@ -21618,9 +22499,9 @@
       </w:tcPr>
     </w:tblStylePr>
   </w:style>
-  <w:style w:type="table" w:styleId="774">
+  <w:style w:type="table" w:styleId="776">
     <w:name w:val="List Table 3 - Accent 1"/>
-    <w:basedOn w:val="889"/>
+    <w:basedOn w:val="891"/>
     <w:uiPriority w:val="99"/>
     <w:pPr>
       <w:pBdr/>
@@ -21846,9 +22727,9 @@
       </w:tcPr>
     </w:tblStylePr>
   </w:style>
-  <w:style w:type="table" w:styleId="775">
+  <w:style w:type="table" w:styleId="777">
     <w:name w:val="List Table 3 - Accent 2"/>
-    <w:basedOn w:val="889"/>
+    <w:basedOn w:val="891"/>
     <w:uiPriority w:val="99"/>
     <w:pPr>
       <w:pBdr/>
@@ -22074,9 +22955,9 @@
       </w:tcPr>
     </w:tblStylePr>
   </w:style>
-  <w:style w:type="table" w:styleId="776">
+  <w:style w:type="table" w:styleId="778">
     <w:name w:val="List Table 3 - Accent 3"/>
-    <w:basedOn w:val="889"/>
+    <w:basedOn w:val="891"/>
     <w:uiPriority w:val="99"/>
     <w:pPr>
       <w:pBdr/>
@@ -22302,9 +23183,9 @@
       </w:tcPr>
     </w:tblStylePr>
   </w:style>
-  <w:style w:type="table" w:styleId="777">
+  <w:style w:type="table" w:styleId="779">
     <w:name w:val="List Table 3 - Accent 4"/>
-    <w:basedOn w:val="889"/>
+    <w:basedOn w:val="891"/>
     <w:uiPriority w:val="99"/>
     <w:pPr>
       <w:pBdr/>
@@ -22530,9 +23411,9 @@
       </w:tcPr>
     </w:tblStylePr>
   </w:style>
-  <w:style w:type="table" w:styleId="778">
+  <w:style w:type="table" w:styleId="780">
     <w:name w:val="List Table 3 - Accent 5"/>
-    <w:basedOn w:val="889"/>
+    <w:basedOn w:val="891"/>
     <w:uiPriority w:val="99"/>
     <w:pPr>
       <w:pBdr/>
@@ -22758,9 +23639,9 @@
       </w:tcPr>
     </w:tblStylePr>
   </w:style>
-  <w:style w:type="table" w:styleId="779">
+  <w:style w:type="table" w:styleId="781">
     <w:name w:val="List Table 3 - Accent 6"/>
-    <w:basedOn w:val="889"/>
+    <w:basedOn w:val="891"/>
     <w:uiPriority w:val="99"/>
     <w:pPr>
       <w:pBdr/>
@@ -22986,9 +23867,9 @@
       </w:tcPr>
     </w:tblStylePr>
   </w:style>
-  <w:style w:type="table" w:styleId="780">
+  <w:style w:type="table" w:styleId="782">
     <w:name w:val="List Table 4"/>
-    <w:basedOn w:val="889"/>
+    <w:basedOn w:val="891"/>
     <w:uiPriority w:val="99"/>
     <w:pPr>
       <w:pBdr/>
@@ -23211,9 +24092,9 @@
       </w:tcPr>
     </w:tblStylePr>
   </w:style>
-  <w:style w:type="table" w:styleId="781">
+  <w:style w:type="table" w:styleId="783">
     <w:name w:val="List Table 4 - Accent 1"/>
-    <w:basedOn w:val="889"/>
+    <w:basedOn w:val="891"/>
     <w:uiPriority w:val="99"/>
     <w:pPr>
       <w:pBdr/>
@@ -23436,9 +24317,9 @@
       </w:tcPr>
     </w:tblStylePr>
   </w:style>
-  <w:style w:type="table" w:styleId="782">
+  <w:style w:type="table" w:styleId="784">
     <w:name w:val="List Table 4 - Accent 2"/>
-    <w:basedOn w:val="889"/>
+    <w:basedOn w:val="891"/>
     <w:uiPriority w:val="99"/>
     <w:pPr>
       <w:pBdr/>
@@ -23661,9 +24542,9 @@
       </w:tcPr>
     </w:tblStylePr>
   </w:style>
-  <w:style w:type="table" w:styleId="783">
+  <w:style w:type="table" w:styleId="785">
     <w:name w:val="List Table 4 - Accent 3"/>
-    <w:basedOn w:val="889"/>
+    <w:basedOn w:val="891"/>
     <w:uiPriority w:val="99"/>
     <w:pPr>
       <w:pBdr/>
@@ -23886,9 +24767,9 @@
       </w:tcPr>
     </w:tblStylePr>
   </w:style>
-  <w:style w:type="table" w:styleId="784">
+  <w:style w:type="table" w:styleId="786">
     <w:name w:val="List Table 4 - Accent 4"/>
-    <w:basedOn w:val="889"/>
+    <w:basedOn w:val="891"/>
     <w:uiPriority w:val="99"/>
     <w:pPr>
       <w:pBdr/>
@@ -24111,9 +24992,9 @@
       </w:tcPr>
     </w:tblStylePr>
   </w:style>
-  <w:style w:type="table" w:styleId="785">
+  <w:style w:type="table" w:styleId="787">
     <w:name w:val="List Table 4 - Accent 5"/>
-    <w:basedOn w:val="889"/>
+    <w:basedOn w:val="891"/>
     <w:uiPriority w:val="99"/>
     <w:pPr>
       <w:pBdr/>
@@ -24336,9 +25217,9 @@
       </w:tcPr>
     </w:tblStylePr>
   </w:style>
-  <w:style w:type="table" w:styleId="786">
+  <w:style w:type="table" w:styleId="788">
     <w:name w:val="List Table 4 - Accent 6"/>
-    <w:basedOn w:val="889"/>
+    <w:basedOn w:val="891"/>
     <w:uiPriority w:val="99"/>
     <w:pPr>
       <w:pBdr/>
@@ -24561,9 +25442,9 @@
       </w:tcPr>
     </w:tblStylePr>
   </w:style>
-  <w:style w:type="table" w:styleId="787">
+  <w:style w:type="table" w:styleId="789">
     <w:name w:val="List Table 5 Dark"/>
-    <w:basedOn w:val="889"/>
+    <w:basedOn w:val="891"/>
     <w:uiPriority w:val="99"/>
     <w:pPr>
       <w:pBdr/>
@@ -24803,9 +25684,9 @@
       </w:tcPr>
     </w:tblStylePr>
   </w:style>
-  <w:style w:type="table" w:styleId="788">
+  <w:style w:type="table" w:styleId="790">
     <w:name w:val="List Table 5 Dark - Accent 1"/>
-    <w:basedOn w:val="889"/>
+    <w:basedOn w:val="891"/>
     <w:uiPriority w:val="99"/>
     <w:pPr>
       <w:pBdr/>
@@ -25045,9 +25926,9 @@
       </w:tcPr>
     </w:tblStylePr>
   </w:style>
-  <w:style w:type="table" w:styleId="789">
+  <w:style w:type="table" w:styleId="791">
     <w:name w:val="List Table 5 Dark - Accent 2"/>
-    <w:basedOn w:val="889"/>
+    <w:basedOn w:val="891"/>
     <w:uiPriority w:val="99"/>
     <w:pPr>
       <w:pBdr/>
@@ -25287,9 +26168,9 @@
       </w:tcPr>
     </w:tblStylePr>
   </w:style>
-  <w:style w:type="table" w:styleId="790">
+  <w:style w:type="table" w:styleId="792">
     <w:name w:val="List Table 5 Dark - Accent 3"/>
-    <w:basedOn w:val="889"/>
+    <w:basedOn w:val="891"/>
     <w:uiPriority w:val="99"/>
     <w:pPr>
       <w:pBdr/>
@@ -25529,9 +26410,9 @@
       </w:tcPr>
     </w:tblStylePr>
   </w:style>
-  <w:style w:type="table" w:styleId="791">
+  <w:style w:type="table" w:styleId="793">
     <w:name w:val="List Table 5 Dark - Accent 4"/>
-    <w:basedOn w:val="889"/>
+    <w:basedOn w:val="891"/>
     <w:uiPriority w:val="99"/>
     <w:pPr>
       <w:pBdr/>
@@ -25771,9 +26652,9 @@
       </w:tcPr>
     </w:tblStylePr>
   </w:style>
-  <w:style w:type="table" w:styleId="792">
+  <w:style w:type="table" w:styleId="794">
     <w:name w:val="List Table 5 Dark - Accent 5"/>
-    <w:basedOn w:val="889"/>
+    <w:basedOn w:val="891"/>
     <w:uiPriority w:val="99"/>
     <w:pPr>
       <w:pBdr/>
@@ -26013,9 +26894,9 @@
       </w:tcPr>
     </w:tblStylePr>
   </w:style>
-  <w:style w:type="table" w:styleId="793">
+  <w:style w:type="table" w:styleId="795">
     <w:name w:val="List Table 5 Dark - Accent 6"/>
-    <w:basedOn w:val="889"/>
+    <w:basedOn w:val="891"/>
     <w:uiPriority w:val="99"/>
     <w:pPr>
       <w:pBdr/>
@@ -26255,9 +27136,9 @@
       </w:tcPr>
     </w:tblStylePr>
   </w:style>
-  <w:style w:type="table" w:styleId="794">
+  <w:style w:type="table" w:styleId="796">
     <w:name w:val="List Table 6 Colorful"/>
-    <w:basedOn w:val="889"/>
+    <w:basedOn w:val="891"/>
     <w:uiPriority w:val="99"/>
     <w:pPr>
       <w:pBdr/>
@@ -26478,9 +27359,9 @@
       </w:tcPr>
     </w:tblStylePr>
   </w:style>
-  <w:style w:type="table" w:styleId="795">
+  <w:style w:type="table" w:styleId="797">
     <w:name w:val="List Table 6 Colorful - Accent 1"/>
-    <w:basedOn w:val="889"/>
+    <w:basedOn w:val="891"/>
     <w:uiPriority w:val="99"/>
     <w:pPr>
       <w:pBdr/>
@@ -26701,9 +27582,9 @@
       </w:tcPr>
     </w:tblStylePr>
   </w:style>
-  <w:style w:type="table" w:styleId="796">
+  <w:style w:type="table" w:styleId="798">
     <w:name w:val="List Table 6 Colorful - Accent 2"/>
-    <w:basedOn w:val="889"/>
+    <w:basedOn w:val="891"/>
     <w:uiPriority w:val="99"/>
     <w:pPr>
       <w:pBdr/>
@@ -26924,9 +27805,9 @@
       </w:tcPr>
     </w:tblStylePr>
   </w:style>
-  <w:style w:type="table" w:styleId="797">
+  <w:style w:type="table" w:styleId="799">
     <w:name w:val="List Table 6 Colorful - Accent 3"/>
-    <w:basedOn w:val="889"/>
+    <w:basedOn w:val="891"/>
     <w:uiPriority w:val="99"/>
     <w:pPr>
       <w:pBdr/>
@@ -27147,9 +28028,9 @@
       </w:tcPr>
     </w:tblStylePr>
   </w:style>
-  <w:style w:type="table" w:styleId="798">
+  <w:style w:type="table" w:styleId="800">
     <w:name w:val="List Table 6 Colorful - Accent 4"/>
-    <w:basedOn w:val="889"/>
+    <w:basedOn w:val="891"/>
     <w:uiPriority w:val="99"/>
     <w:pPr>
       <w:pBdr/>
@@ -27370,9 +28251,9 @@
       </w:tcPr>
     </w:tblStylePr>
   </w:style>
-  <w:style w:type="table" w:styleId="799">
+  <w:style w:type="table" w:styleId="801">
     <w:name w:val="List Table 6 Colorful - Accent 5"/>
-    <w:basedOn w:val="889"/>
+    <w:basedOn w:val="891"/>
     <w:uiPriority w:val="99"/>
     <w:pPr>
       <w:pBdr/>
@@ -27593,9 +28474,9 @@
       </w:tcPr>
     </w:tblStylePr>
   </w:style>
-  <w:style w:type="table" w:styleId="800">
+  <w:style w:type="table" w:styleId="802">
     <w:name w:val="List Table 6 Colorful - Accent 6"/>
-    <w:basedOn w:val="889"/>
+    <w:basedOn w:val="891"/>
     <w:uiPriority w:val="99"/>
     <w:pPr>
       <w:pBdr/>
@@ -27816,9 +28697,9 @@
       </w:tcPr>
     </w:tblStylePr>
   </w:style>
-  <w:style w:type="table" w:styleId="801">
+  <w:style w:type="table" w:styleId="803">
     <w:name w:val="List Table 7 Colorful"/>
-    <w:basedOn w:val="889"/>
+    <w:basedOn w:val="891"/>
     <w:uiPriority w:val="99"/>
     <w:pPr>
       <w:pBdr/>
@@ -28072,9 +28953,9 @@
       </w:tcPr>
     </w:tblStylePr>
   </w:style>
-  <w:style w:type="table" w:styleId="802">
+  <w:style w:type="table" w:styleId="804">
     <w:name w:val="List Table 7 Colorful - Accent 1"/>
-    <w:basedOn w:val="889"/>
+    <w:basedOn w:val="891"/>
     <w:uiPriority w:val="99"/>
     <w:pPr>
       <w:pBdr/>
@@ -28328,9 +29209,9 @@
       </w:tcPr>
     </w:tblStylePr>
   </w:style>
-  <w:style w:type="table" w:styleId="803">
+  <w:style w:type="table" w:styleId="805">
     <w:name w:val="List Table 7 Colorful - Accent 2"/>
-    <w:basedOn w:val="889"/>
+    <w:basedOn w:val="891"/>
     <w:uiPriority w:val="99"/>
     <w:pPr>
       <w:pBdr/>
@@ -28584,9 +29465,9 @@
       </w:tcPr>
     </w:tblStylePr>
   </w:style>
-  <w:style w:type="table" w:styleId="804">
+  <w:style w:type="table" w:styleId="806">
     <w:name w:val="List Table 7 Colorful - Accent 3"/>
-    <w:basedOn w:val="889"/>
+    <w:basedOn w:val="891"/>
     <w:uiPriority w:val="99"/>
     <w:pPr>
       <w:pBdr/>
@@ -28840,9 +29721,9 @@
       </w:tcPr>
     </w:tblStylePr>
   </w:style>
-  <w:style w:type="table" w:styleId="805">
+  <w:style w:type="table" w:styleId="807">
     <w:name w:val="List Table 7 Colorful - Accent 4"/>
-    <w:basedOn w:val="889"/>
+    <w:basedOn w:val="891"/>
     <w:uiPriority w:val="99"/>
     <w:pPr>
       <w:pBdr/>
@@ -29096,9 +29977,9 @@
       </w:tcPr>
     </w:tblStylePr>
   </w:style>
-  <w:style w:type="table" w:styleId="806">
+  <w:style w:type="table" w:styleId="808">
     <w:name w:val="List Table 7 Colorful - Accent 5"/>
-    <w:basedOn w:val="889"/>
+    <w:basedOn w:val="891"/>
     <w:uiPriority w:val="99"/>
     <w:pPr>
       <w:pBdr/>
@@ -29352,9 +30233,9 @@
       </w:tcPr>
     </w:tblStylePr>
   </w:style>
-  <w:style w:type="table" w:styleId="807">
+  <w:style w:type="table" w:styleId="809">
     <w:name w:val="List Table 7 Colorful - Accent 6"/>
-    <w:basedOn w:val="889"/>
+    <w:basedOn w:val="891"/>
     <w:uiPriority w:val="99"/>
     <w:pPr>
       <w:pBdr/>
@@ -29608,9 +30489,9 @@
       </w:tcPr>
     </w:tblStylePr>
   </w:style>
-  <w:style w:type="table" w:styleId="808">
+  <w:style w:type="table" w:styleId="810">
     <w:name w:val="Lined - Accent"/>
-    <w:basedOn w:val="889"/>
+    <w:basedOn w:val="891"/>
     <w:uiPriority w:val="99"/>
     <w:pPr>
       <w:pBdr/>
@@ -29845,9 +30726,9 @@
       </w:tcPr>
     </w:tblStylePr>
   </w:style>
-  <w:style w:type="table" w:styleId="809">
+  <w:style w:type="table" w:styleId="811">
     <w:name w:val="Lined - Accent 1"/>
-    <w:basedOn w:val="889"/>
+    <w:basedOn w:val="891"/>
     <w:uiPriority w:val="99"/>
     <w:pPr>
       <w:pBdr/>
@@ -30082,9 +30963,9 @@
       </w:tcPr>
     </w:tblStylePr>
   </w:style>
-  <w:style w:type="table" w:styleId="810">
+  <w:style w:type="table" w:styleId="812">
     <w:name w:val="Lined - Accent 2"/>
-    <w:basedOn w:val="889"/>
+    <w:basedOn w:val="891"/>
     <w:uiPriority w:val="99"/>
     <w:pPr>
       <w:pBdr/>
@@ -30319,9 +31200,9 @@
       </w:tcPr>
     </w:tblStylePr>
   </w:style>
-  <w:style w:type="table" w:styleId="811">
+  <w:style w:type="table" w:styleId="813">
     <w:name w:val="Lined - Accent 3"/>
-    <w:basedOn w:val="889"/>
+    <w:basedOn w:val="891"/>
     <w:uiPriority w:val="99"/>
     <w:pPr>
       <w:pBdr/>
@@ -30556,9 +31437,9 @@
       </w:tcPr>
     </w:tblStylePr>
   </w:style>
-  <w:style w:type="table" w:styleId="812">
+  <w:style w:type="table" w:styleId="814">
     <w:name w:val="Lined - Accent 4"/>
-    <w:basedOn w:val="889"/>
+    <w:basedOn w:val="891"/>
     <w:uiPriority w:val="99"/>
     <w:pPr>
       <w:pBdr/>
@@ -30793,9 +31674,9 @@
       </w:tcPr>
     </w:tblStylePr>
   </w:style>
-  <w:style w:type="table" w:styleId="813">
+  <w:style w:type="table" w:styleId="815">
     <w:name w:val="Lined - Accent 5"/>
-    <w:basedOn w:val="889"/>
+    <w:basedOn w:val="891"/>
     <w:uiPriority w:val="99"/>
     <w:pPr>
       <w:pBdr/>
@@ -31030,9 +31911,9 @@
       </w:tcPr>
     </w:tblStylePr>
   </w:style>
-  <w:style w:type="table" w:styleId="814">
+  <w:style w:type="table" w:styleId="816">
     <w:name w:val="Lined - Accent 6"/>
-    <w:basedOn w:val="889"/>
+    <w:basedOn w:val="891"/>
     <w:uiPriority w:val="99"/>
     <w:pPr>
       <w:pBdr/>
@@ -31267,9 +32148,9 @@
       </w:tcPr>
     </w:tblStylePr>
   </w:style>
-  <w:style w:type="table" w:styleId="815">
+  <w:style w:type="table" w:styleId="817">
     <w:name w:val="Bordered &amp; Lined - Accent"/>
-    <w:basedOn w:val="889"/>
+    <w:basedOn w:val="891"/>
     <w:uiPriority w:val="99"/>
     <w:pPr>
       <w:pBdr/>
@@ -31511,9 +32392,9 @@
       </w:tcPr>
     </w:tblStylePr>
   </w:style>
-  <w:style w:type="table" w:styleId="816">
+  <w:style w:type="table" w:styleId="818">
     <w:name w:val="Bordered &amp; Lined - Accent 1"/>
-    <w:basedOn w:val="889"/>
+    <w:basedOn w:val="891"/>
     <w:uiPriority w:val="99"/>
     <w:pPr>
       <w:pBdr/>
@@ -31755,9 +32636,9 @@
       </w:tcPr>
     </w:tblStylePr>
   </w:style>
-  <w:style w:type="table" w:styleId="817">
+  <w:style w:type="table" w:styleId="819">
     <w:name w:val="Bordered &amp; Lined - Accent 2"/>
-    <w:basedOn w:val="889"/>
+    <w:basedOn w:val="891"/>
     <w:uiPriority w:val="99"/>
     <w:pPr>
       <w:pBdr/>
@@ -31999,9 +32880,9 @@
       </w:tcPr>
     </w:tblStylePr>
   </w:style>
-  <w:style w:type="table" w:styleId="818">
+  <w:style w:type="table" w:styleId="820">
     <w:name w:val="Bordered &amp; Lined - Accent 3"/>
-    <w:basedOn w:val="889"/>
+    <w:basedOn w:val="891"/>
     <w:uiPriority w:val="99"/>
     <w:pPr>
       <w:pBdr/>
@@ -32243,9 +33124,9 @@
       </w:tcPr>
     </w:tblStylePr>
   </w:style>
-  <w:style w:type="table" w:styleId="819">
+  <w:style w:type="table" w:styleId="821">
     <w:name w:val="Bordered &amp; Lined - Accent 4"/>
-    <w:basedOn w:val="889"/>
+    <w:basedOn w:val="891"/>
     <w:uiPriority w:val="99"/>
     <w:pPr>
       <w:pBdr/>
@@ -32487,9 +33368,9 @@
       </w:tcPr>
     </w:tblStylePr>
   </w:style>
-  <w:style w:type="table" w:styleId="820">
+  <w:style w:type="table" w:styleId="822">
     <w:name w:val="Bordered &amp; Lined - Accent 5"/>
-    <w:basedOn w:val="889"/>
+    <w:basedOn w:val="891"/>
     <w:uiPriority w:val="99"/>
     <w:pPr>
       <w:pBdr/>
@@ -32731,9 +33612,9 @@
       </w:tcPr>
     </w:tblStylePr>
   </w:style>
-  <w:style w:type="table" w:styleId="821">
+  <w:style w:type="table" w:styleId="823">
     <w:name w:val="Bordered &amp; Lined - Accent 6"/>
-    <w:basedOn w:val="889"/>
+    <w:basedOn w:val="891"/>
     <w:uiPriority w:val="99"/>
     <w:pPr>
       <w:pBdr/>
@@ -32975,9 +33856,9 @@
       </w:tcPr>
     </w:tblStylePr>
   </w:style>
-  <w:style w:type="table" w:styleId="822">
+  <w:style w:type="table" w:styleId="824">
     <w:name w:val="Bordered"/>
-    <w:basedOn w:val="889"/>
+    <w:basedOn w:val="891"/>
     <w:uiPriority w:val="99"/>
     <w:pPr>
       <w:pBdr/>
@@ -33206,9 +34087,9 @@
       </w:tcPr>
     </w:tblStylePr>
   </w:style>
-  <w:style w:type="table" w:styleId="823">
+  <w:style w:type="table" w:styleId="825">
     <w:name w:val="Bordered - Accent 1"/>
-    <w:basedOn w:val="889"/>
+    <w:basedOn w:val="891"/>
     <w:uiPriority w:val="99"/>
     <w:pPr>
       <w:pBdr/>
@@ -33437,9 +34318,9 @@
       </w:tcPr>
     </w:tblStylePr>
   </w:style>
-  <w:style w:type="table" w:styleId="824">
+  <w:style w:type="table" w:styleId="826">
     <w:name w:val="Bordered - Accent 2"/>
-    <w:basedOn w:val="889"/>
+    <w:basedOn w:val="891"/>
     <w:uiPriority w:val="99"/>
     <w:pPr>
       <w:pBdr/>
@@ -33668,9 +34549,9 @@
       </w:tcPr>
     </w:tblStylePr>
   </w:style>
-  <w:style w:type="table" w:styleId="825">
+  <w:style w:type="table" w:styleId="827">
     <w:name w:val="Bordered - Accent 3"/>
-    <w:basedOn w:val="889"/>
+    <w:basedOn w:val="891"/>
     <w:uiPriority w:val="99"/>
     <w:pPr>
       <w:pBdr/>
@@ -33899,9 +34780,9 @@
       </w:tcPr>
     </w:tblStylePr>
   </w:style>
-  <w:style w:type="table" w:styleId="826">
+  <w:style w:type="table" w:styleId="828">
     <w:name w:val="Bordered - Accent 4"/>
-    <w:basedOn w:val="889"/>
+    <w:basedOn w:val="891"/>
     <w:uiPriority w:val="99"/>
     <w:pPr>
       <w:pBdr/>
@@ -34130,9 +35011,9 @@
       </w:tcPr>
     </w:tblStylePr>
   </w:style>
-  <w:style w:type="table" w:styleId="827">
+  <w:style w:type="table" w:styleId="829">
     <w:name w:val="Bordered - Accent 5"/>
-    <w:basedOn w:val="889"/>
+    <w:basedOn w:val="891"/>
     <w:uiPriority w:val="99"/>
     <w:pPr>
       <w:pBdr/>
@@ -34361,9 +35242,9 @@
       </w:tcPr>
     </w:tblStylePr>
   </w:style>
-  <w:style w:type="table" w:styleId="828">
+  <w:style w:type="table" w:styleId="830">
     <w:name w:val="Bordered - Accent 6"/>
-    <w:basedOn w:val="889"/>
+    <w:basedOn w:val="891"/>
     <w:uiPriority w:val="99"/>
     <w:pPr>
       <w:pBdr/>
@@ -34592,11 +35473,11 @@
       </w:tcPr>
     </w:tblStylePr>
   </w:style>
-  <w:style w:type="paragraph" w:styleId="829">
+  <w:style w:type="paragraph" w:styleId="831">
     <w:name w:val="Heading 1"/>
-    <w:basedOn w:val="888"/>
-    <w:next w:val="888"/>
-    <w:link w:val="839"/>
+    <w:basedOn w:val="890"/>
+    <w:next w:val="890"/>
+    <w:link w:val="841"/>
     <w:uiPriority w:val="9"/>
     <w:qFormat/>
     <w:pPr>
@@ -34614,11 +35495,11 @@
       <w:szCs w:val="40"/>
     </w:rPr>
   </w:style>
-  <w:style w:type="paragraph" w:styleId="830">
+  <w:style w:type="paragraph" w:styleId="832">
     <w:name w:val="Heading 2"/>
-    <w:basedOn w:val="888"/>
-    <w:next w:val="888"/>
-    <w:link w:val="840"/>
+    <w:basedOn w:val="890"/>
+    <w:next w:val="890"/>
+    <w:link w:val="842"/>
     <w:uiPriority w:val="9"/>
     <w:unhideWhenUsed/>
     <w:qFormat/>
@@ -34637,11 +35518,11 @@
       <w:szCs w:val="32"/>
     </w:rPr>
   </w:style>
-  <w:style w:type="paragraph" w:styleId="831">
+  <w:style w:type="paragraph" w:styleId="833">
     <w:name w:val="Heading 3"/>
-    <w:basedOn w:val="888"/>
-    <w:next w:val="888"/>
-    <w:link w:val="841"/>
+    <w:basedOn w:val="890"/>
+    <w:next w:val="890"/>
+    <w:link w:val="843"/>
     <w:uiPriority w:val="9"/>
     <w:unhideWhenUsed/>
     <w:qFormat/>
@@ -34660,11 +35541,11 @@
       <w:szCs w:val="28"/>
     </w:rPr>
   </w:style>
-  <w:style w:type="paragraph" w:styleId="832">
+  <w:style w:type="paragraph" w:styleId="834">
     <w:name w:val="Heading 4"/>
-    <w:basedOn w:val="888"/>
-    <w:next w:val="888"/>
-    <w:link w:val="842"/>
+    <w:basedOn w:val="890"/>
+    <w:next w:val="890"/>
+    <w:link w:val="844"/>
     <w:uiPriority w:val="9"/>
     <w:unhideWhenUsed/>
     <w:qFormat/>
@@ -34683,11 +35564,11 @@
       <w:color w:val="0f4761" w:themeColor="accent1" w:themeShade="BF"/>
     </w:rPr>
   </w:style>
-  <w:style w:type="paragraph" w:styleId="833">
+  <w:style w:type="paragraph" w:styleId="835">
     <w:name w:val="Heading 5"/>
-    <w:basedOn w:val="888"/>
-    <w:next w:val="888"/>
-    <w:link w:val="843"/>
+    <w:basedOn w:val="890"/>
+    <w:next w:val="890"/>
+    <w:link w:val="845"/>
     <w:uiPriority w:val="9"/>
     <w:unhideWhenUsed/>
     <w:qFormat/>
@@ -34704,11 +35585,11 @@
       <w:color w:val="0f4761" w:themeColor="accent1" w:themeShade="BF"/>
     </w:rPr>
   </w:style>
-  <w:style w:type="paragraph" w:styleId="834">
+  <w:style w:type="paragraph" w:styleId="836">
     <w:name w:val="Heading 6"/>
-    <w:basedOn w:val="888"/>
-    <w:next w:val="888"/>
-    <w:link w:val="844"/>
+    <w:basedOn w:val="890"/>
+    <w:next w:val="890"/>
+    <w:link w:val="846"/>
     <w:uiPriority w:val="9"/>
     <w:unhideWhenUsed/>
     <w:qFormat/>
@@ -34727,11 +35608,11 @@
       <w:color w:val="595959" w:themeColor="text1" w:themeTint="A6"/>
     </w:rPr>
   </w:style>
-  <w:style w:type="paragraph" w:styleId="835">
+  <w:style w:type="paragraph" w:styleId="837">
     <w:name w:val="Heading 7"/>
-    <w:basedOn w:val="888"/>
-    <w:next w:val="888"/>
-    <w:link w:val="845"/>
+    <w:basedOn w:val="890"/>
+    <w:next w:val="890"/>
+    <w:link w:val="847"/>
     <w:uiPriority w:val="9"/>
     <w:unhideWhenUsed/>
     <w:qFormat/>
@@ -34748,11 +35629,11 @@
       <w:color w:val="595959" w:themeColor="text1" w:themeTint="A6"/>
     </w:rPr>
   </w:style>
-  <w:style w:type="paragraph" w:styleId="836">
+  <w:style w:type="paragraph" w:styleId="838">
     <w:name w:val="Heading 8"/>
-    <w:basedOn w:val="888"/>
-    <w:next w:val="888"/>
-    <w:link w:val="846"/>
+    <w:basedOn w:val="890"/>
+    <w:next w:val="890"/>
+    <w:link w:val="848"/>
     <w:uiPriority w:val="9"/>
     <w:unhideWhenUsed/>
     <w:qFormat/>
@@ -34771,11 +35652,11 @@
       <w:color w:val="272727" w:themeColor="text1" w:themeTint="D8"/>
     </w:rPr>
   </w:style>
-  <w:style w:type="paragraph" w:styleId="837">
+  <w:style w:type="paragraph" w:styleId="839">
     <w:name w:val="Heading 9"/>
-    <w:basedOn w:val="888"/>
-    <w:next w:val="888"/>
-    <w:link w:val="847"/>
+    <w:basedOn w:val="890"/>
+    <w:next w:val="890"/>
+    <w:link w:val="849"/>
     <w:uiPriority w:val="9"/>
     <w:unhideWhenUsed/>
     <w:qFormat/>
@@ -34794,7 +35675,7 @@
       <w:color w:val="272727" w:themeColor="text1" w:themeTint="D8"/>
     </w:rPr>
   </w:style>
-  <w:style w:type="character" w:styleId="838" w:default="1">
+  <w:style w:type="character" w:styleId="840" w:default="1">
     <w:name w:val="Default Paragraph Font"/>
     <w:uiPriority w:val="1"/>
     <w:semiHidden/>
@@ -34805,10 +35686,10 @@
       <w:ind/>
     </w:pPr>
   </w:style>
-  <w:style w:type="character" w:styleId="839">
+  <w:style w:type="character" w:styleId="841">
     <w:name w:val="Heading 1 Char"/>
-    <w:basedOn w:val="838"/>
-    <w:link w:val="829"/>
+    <w:basedOn w:val="840"/>
+    <w:link w:val="831"/>
     <w:uiPriority w:val="9"/>
     <w:pPr>
       <w:pBdr/>
@@ -34822,10 +35703,10 @@
       <w:szCs w:val="40"/>
     </w:rPr>
   </w:style>
-  <w:style w:type="character" w:styleId="840">
+  <w:style w:type="character" w:styleId="842">
     <w:name w:val="Heading 2 Char"/>
-    <w:basedOn w:val="838"/>
-    <w:link w:val="830"/>
+    <w:basedOn w:val="840"/>
+    <w:link w:val="832"/>
     <w:uiPriority w:val="9"/>
     <w:pPr>
       <w:pBdr/>
@@ -34839,10 +35720,10 @@
       <w:szCs w:val="32"/>
     </w:rPr>
   </w:style>
-  <w:style w:type="character" w:styleId="841">
+  <w:style w:type="character" w:styleId="843">
     <w:name w:val="Heading 3 Char"/>
-    <w:basedOn w:val="838"/>
-    <w:link w:val="831"/>
+    <w:basedOn w:val="840"/>
+    <w:link w:val="833"/>
     <w:uiPriority w:val="9"/>
     <w:pPr>
       <w:pBdr/>
@@ -34856,10 +35737,10 @@
       <w:szCs w:val="28"/>
     </w:rPr>
   </w:style>
-  <w:style w:type="character" w:styleId="842">
+  <w:style w:type="character" w:styleId="844">
     <w:name w:val="Heading 4 Char"/>
-    <w:basedOn w:val="838"/>
-    <w:link w:val="832"/>
+    <w:basedOn w:val="840"/>
+    <w:link w:val="834"/>
     <w:uiPriority w:val="9"/>
     <w:pPr>
       <w:pBdr/>
@@ -34873,10 +35754,10 @@
       <w:color w:val="0f4761" w:themeColor="accent1" w:themeShade="BF"/>
     </w:rPr>
   </w:style>
-  <w:style w:type="character" w:styleId="843">
+  <w:style w:type="character" w:styleId="845">
     <w:name w:val="Heading 5 Char"/>
-    <w:basedOn w:val="838"/>
-    <w:link w:val="833"/>
+    <w:basedOn w:val="840"/>
+    <w:link w:val="835"/>
     <w:uiPriority w:val="9"/>
     <w:pPr>
       <w:pBdr/>
@@ -34888,10 +35769,10 @@
       <w:color w:val="0f4761" w:themeColor="accent1" w:themeShade="BF"/>
     </w:rPr>
   </w:style>
-  <w:style w:type="character" w:styleId="844">
+  <w:style w:type="character" w:styleId="846">
     <w:name w:val="Heading 6 Char"/>
-    <w:basedOn w:val="838"/>
-    <w:link w:val="834"/>
+    <w:basedOn w:val="840"/>
+    <w:link w:val="836"/>
     <w:uiPriority w:val="9"/>
     <w:pPr>
       <w:pBdr/>
@@ -34905,10 +35786,10 @@
       <w:color w:val="595959" w:themeColor="text1" w:themeTint="A6"/>
     </w:rPr>
   </w:style>
-  <w:style w:type="character" w:styleId="845">
+  <w:style w:type="character" w:styleId="847">
     <w:name w:val="Heading 7 Char"/>
-    <w:basedOn w:val="838"/>
-    <w:link w:val="835"/>
+    <w:basedOn w:val="840"/>
+    <w:link w:val="837"/>
     <w:uiPriority w:val="9"/>
     <w:pPr>
       <w:pBdr/>
@@ -34920,10 +35801,10 @@
       <w:color w:val="595959" w:themeColor="text1" w:themeTint="A6"/>
     </w:rPr>
   </w:style>
-  <w:style w:type="character" w:styleId="846">
+  <w:style w:type="character" w:styleId="848">
     <w:name w:val="Heading 8 Char"/>
-    <w:basedOn w:val="838"/>
-    <w:link w:val="836"/>
+    <w:basedOn w:val="840"/>
+    <w:link w:val="838"/>
     <w:uiPriority w:val="9"/>
     <w:pPr>
       <w:pBdr/>
@@ -34937,10 +35818,10 @@
       <w:color w:val="272727" w:themeColor="text1" w:themeTint="D8"/>
     </w:rPr>
   </w:style>
-  <w:style w:type="character" w:styleId="847">
+  <w:style w:type="character" w:styleId="849">
     <w:name w:val="Heading 9 Char"/>
-    <w:basedOn w:val="838"/>
-    <w:link w:val="837"/>
+    <w:basedOn w:val="840"/>
+    <w:link w:val="839"/>
     <w:uiPriority w:val="9"/>
     <w:pPr>
       <w:pBdr/>
@@ -34954,11 +35835,11 @@
       <w:color w:val="272727" w:themeColor="text1" w:themeTint="D8"/>
     </w:rPr>
   </w:style>
-  <w:style w:type="paragraph" w:styleId="848">
+  <w:style w:type="paragraph" w:styleId="850">
     <w:name w:val="Title"/>
-    <w:basedOn w:val="888"/>
-    <w:next w:val="888"/>
-    <w:link w:val="849"/>
+    <w:basedOn w:val="890"/>
+    <w:next w:val="890"/>
+    <w:link w:val="851"/>
     <w:uiPriority w:val="10"/>
     <w:qFormat/>
     <w:pPr>
@@ -34974,10 +35855,10 @@
       <w:szCs w:val="56"/>
     </w:rPr>
   </w:style>
-  <w:style w:type="character" w:styleId="849">
+  <w:style w:type="character" w:styleId="851">
     <w:name w:val="Title Char"/>
-    <w:basedOn w:val="838"/>
-    <w:link w:val="848"/>
+    <w:basedOn w:val="840"/>
+    <w:link w:val="850"/>
     <w:uiPriority w:val="10"/>
     <w:pPr>
       <w:pBdr/>
@@ -34991,11 +35872,11 @@
       <w:szCs w:val="56"/>
     </w:rPr>
   </w:style>
-  <w:style w:type="paragraph" w:styleId="850">
+  <w:style w:type="paragraph" w:styleId="852">
     <w:name w:val="Subtitle"/>
-    <w:basedOn w:val="888"/>
-    <w:next w:val="888"/>
-    <w:link w:val="851"/>
+    <w:basedOn w:val="890"/>
+    <w:next w:val="890"/>
+    <w:link w:val="853"/>
     <w:uiPriority w:val="11"/>
     <w:qFormat/>
     <w:pPr>
@@ -35013,10 +35894,10 @@
       <w:szCs w:val="28"/>
     </w:rPr>
   </w:style>
-  <w:style w:type="character" w:styleId="851">
+  <w:style w:type="character" w:styleId="853">
     <w:name w:val="Subtitle Char"/>
-    <w:basedOn w:val="838"/>
-    <w:link w:val="850"/>
+    <w:basedOn w:val="840"/>
+    <w:link w:val="852"/>
     <w:uiPriority w:val="11"/>
     <w:pPr>
       <w:pBdr/>
@@ -35030,11 +35911,11 @@
       <w:szCs w:val="28"/>
     </w:rPr>
   </w:style>
-  <w:style w:type="paragraph" w:styleId="852">
+  <w:style w:type="paragraph" w:styleId="854">
     <w:name w:val="Quote"/>
-    <w:basedOn w:val="888"/>
-    <w:next w:val="888"/>
-    <w:link w:val="853"/>
+    <w:basedOn w:val="890"/>
+    <w:next w:val="890"/>
+    <w:link w:val="855"/>
     <w:uiPriority w:val="29"/>
     <w:qFormat/>
     <w:pPr>
@@ -35049,10 +35930,10 @@
       <w:color w:val="404040" w:themeColor="text1" w:themeTint="BF"/>
     </w:rPr>
   </w:style>
-  <w:style w:type="character" w:styleId="853">
+  <w:style w:type="character" w:styleId="855">
     <w:name w:val="Quote Char"/>
-    <w:basedOn w:val="838"/>
-    <w:link w:val="852"/>
+    <w:basedOn w:val="840"/>
+    <w:link w:val="854"/>
     <w:uiPriority w:val="29"/>
     <w:pPr>
       <w:pBdr/>
@@ -35065,9 +35946,9 @@
       <w:color w:val="404040" w:themeColor="text1" w:themeTint="BF"/>
     </w:rPr>
   </w:style>
-  <w:style w:type="character" w:styleId="854">
+  <w:style w:type="character" w:styleId="856">
     <w:name w:val="Intense Emphasis"/>
-    <w:basedOn w:val="838"/>
+    <w:basedOn w:val="840"/>
     <w:uiPriority w:val="21"/>
     <w:qFormat/>
     <w:pPr>
@@ -35081,11 +35962,11 @@
       <w:color w:val="0f4761" w:themeColor="accent1" w:themeShade="BF"/>
     </w:rPr>
   </w:style>
-  <w:style w:type="paragraph" w:styleId="855">
+  <w:style w:type="paragraph" w:styleId="857">
     <w:name w:val="Intense Quote"/>
-    <w:basedOn w:val="888"/>
-    <w:next w:val="888"/>
-    <w:link w:val="856"/>
+    <w:basedOn w:val="890"/>
+    <w:next w:val="890"/>
+    <w:link w:val="858"/>
     <w:uiPriority w:val="30"/>
     <w:qFormat/>
     <w:pPr>
@@ -35103,10 +35984,10 @@
       <w:color w:val="0f4761" w:themeColor="accent1" w:themeShade="BF"/>
     </w:rPr>
   </w:style>
-  <w:style w:type="character" w:styleId="856">
+  <w:style w:type="character" w:styleId="858">
     <w:name w:val="Intense Quote Char"/>
-    <w:basedOn w:val="838"/>
-    <w:link w:val="855"/>
+    <w:basedOn w:val="840"/>
+    <w:link w:val="857"/>
     <w:uiPriority w:val="30"/>
     <w:pPr>
       <w:pBdr/>
@@ -35119,9 +36000,9 @@
       <w:color w:val="0f4761" w:themeColor="accent1" w:themeShade="BF"/>
     </w:rPr>
   </w:style>
-  <w:style w:type="character" w:styleId="857">
+  <w:style w:type="character" w:styleId="859">
     <w:name w:val="Intense Reference"/>
-    <w:basedOn w:val="838"/>
+    <w:basedOn w:val="840"/>
     <w:uiPriority w:val="32"/>
     <w:qFormat/>
     <w:pPr>
@@ -35137,9 +36018,9 @@
       <w:spacing w:val="5"/>
     </w:rPr>
   </w:style>
-  <w:style w:type="character" w:styleId="858">
+  <w:style w:type="character" w:styleId="860">
     <w:name w:val="Subtle Emphasis"/>
-    <w:basedOn w:val="838"/>
+    <w:basedOn w:val="840"/>
     <w:uiPriority w:val="19"/>
     <w:qFormat/>
     <w:pPr>
@@ -35153,9 +36034,9 @@
       <w:color w:val="404040" w:themeColor="text1" w:themeTint="BF"/>
     </w:rPr>
   </w:style>
-  <w:style w:type="character" w:styleId="859">
+  <w:style w:type="character" w:styleId="861">
     <w:name w:val="Emphasis"/>
-    <w:basedOn w:val="838"/>
+    <w:basedOn w:val="840"/>
     <w:uiPriority w:val="20"/>
     <w:qFormat/>
     <w:pPr>
@@ -35168,9 +36049,9 @@
       <w:iCs/>
     </w:rPr>
   </w:style>
-  <w:style w:type="character" w:styleId="860">
+  <w:style w:type="character" w:styleId="862">
     <w:name w:val="Strong"/>
-    <w:basedOn w:val="838"/>
+    <w:basedOn w:val="840"/>
     <w:uiPriority w:val="22"/>
     <w:qFormat/>
     <w:pPr>
@@ -35183,9 +36064,9 @@
       <w:bCs/>
     </w:rPr>
   </w:style>
-  <w:style w:type="character" w:styleId="861">
+  <w:style w:type="character" w:styleId="863">
     <w:name w:val="Subtle Reference"/>
-    <w:basedOn w:val="838"/>
+    <w:basedOn w:val="840"/>
     <w:uiPriority w:val="31"/>
     <w:qFormat/>
     <w:pPr>
@@ -35198,9 +36079,9 @@
       <w:color w:val="5a5a5a" w:themeColor="text1" w:themeTint="A5"/>
     </w:rPr>
   </w:style>
-  <w:style w:type="character" w:styleId="862">
+  <w:style w:type="character" w:styleId="864">
     <w:name w:val="Book Title"/>
-    <w:basedOn w:val="838"/>
+    <w:basedOn w:val="840"/>
     <w:uiPriority w:val="33"/>
     <w:qFormat/>
     <w:pPr>
@@ -35216,36 +36097,9 @@
       <w:spacing w:val="5"/>
     </w:rPr>
   </w:style>
-  <w:style w:type="paragraph" w:styleId="863">
+  <w:style w:type="paragraph" w:styleId="865">
     <w:name w:val="Header"/>
-    <w:basedOn w:val="888"/>
-    <w:link w:val="864"/>
-    <w:uiPriority w:val="99"/>
-    <w:unhideWhenUsed/>
-    <w:pPr>
-      <w:pBdr/>
-      <w:tabs>
-        <w:tab w:val="center" w:leader="none" w:pos="4844"/>
-        <w:tab w:val="right" w:leader="none" w:pos="9689"/>
-      </w:tabs>
-      <w:spacing w:after="0" w:line="240" w:lineRule="auto"/>
-      <w:ind/>
-    </w:pPr>
-  </w:style>
-  <w:style w:type="character" w:styleId="864">
-    <w:name w:val="Header Char"/>
-    <w:basedOn w:val="838"/>
-    <w:link w:val="863"/>
-    <w:uiPriority w:val="99"/>
-    <w:pPr>
-      <w:pBdr/>
-      <w:spacing/>
-      <w:ind/>
-    </w:pPr>
-  </w:style>
-  <w:style w:type="paragraph" w:styleId="865">
-    <w:name w:val="Footer"/>
-    <w:basedOn w:val="888"/>
+    <w:basedOn w:val="890"/>
     <w:link w:val="866"/>
     <w:uiPriority w:val="99"/>
     <w:unhideWhenUsed/>
@@ -35260,8 +36114,8 @@
     </w:pPr>
   </w:style>
   <w:style w:type="character" w:styleId="866">
-    <w:name w:val="Footer Char"/>
-    <w:basedOn w:val="838"/>
+    <w:name w:val="Header Char"/>
+    <w:basedOn w:val="840"/>
     <w:link w:val="865"/>
     <w:uiPriority w:val="99"/>
     <w:pPr>
@@ -35271,9 +36125,36 @@
     </w:pPr>
   </w:style>
   <w:style w:type="paragraph" w:styleId="867">
+    <w:name w:val="Footer"/>
+    <w:basedOn w:val="890"/>
+    <w:link w:val="868"/>
+    <w:uiPriority w:val="99"/>
+    <w:unhideWhenUsed/>
+    <w:pPr>
+      <w:pBdr/>
+      <w:tabs>
+        <w:tab w:val="center" w:leader="none" w:pos="4844"/>
+        <w:tab w:val="right" w:leader="none" w:pos="9689"/>
+      </w:tabs>
+      <w:spacing w:after="0" w:line="240" w:lineRule="auto"/>
+      <w:ind/>
+    </w:pPr>
+  </w:style>
+  <w:style w:type="character" w:styleId="868">
+    <w:name w:val="Footer Char"/>
+    <w:basedOn w:val="840"/>
+    <w:link w:val="867"/>
+    <w:uiPriority w:val="99"/>
+    <w:pPr>
+      <w:pBdr/>
+      <w:spacing/>
+      <w:ind/>
+    </w:pPr>
+  </w:style>
+  <w:style w:type="paragraph" w:styleId="869">
     <w:name w:val="Caption"/>
-    <w:basedOn w:val="888"/>
-    <w:next w:val="888"/>
+    <w:basedOn w:val="890"/>
+    <w:next w:val="890"/>
     <w:uiPriority w:val="35"/>
     <w:unhideWhenUsed/>
     <w:qFormat/>
@@ -35290,10 +36171,10 @@
       <w:szCs w:val="18"/>
     </w:rPr>
   </w:style>
-  <w:style w:type="paragraph" w:styleId="868">
+  <w:style w:type="paragraph" w:styleId="870">
     <w:name w:val="footnote text"/>
-    <w:basedOn w:val="888"/>
-    <w:link w:val="869"/>
+    <w:basedOn w:val="890"/>
+    <w:link w:val="871"/>
     <w:uiPriority w:val="99"/>
     <w:semiHidden/>
     <w:unhideWhenUsed/>
@@ -35307,10 +36188,10 @@
       <w:szCs w:val="20"/>
     </w:rPr>
   </w:style>
-  <w:style w:type="character" w:styleId="869">
+  <w:style w:type="character" w:styleId="871">
     <w:name w:val="Footnote Text Char"/>
-    <w:basedOn w:val="838"/>
-    <w:link w:val="868"/>
+    <w:basedOn w:val="840"/>
+    <w:link w:val="870"/>
     <w:uiPriority w:val="99"/>
     <w:semiHidden/>
     <w:pPr>
@@ -35323,9 +36204,9 @@
       <w:szCs w:val="20"/>
     </w:rPr>
   </w:style>
-  <w:style w:type="character" w:styleId="870">
+  <w:style w:type="character" w:styleId="872">
     <w:name w:val="footnote reference"/>
-    <w:basedOn w:val="838"/>
+    <w:basedOn w:val="840"/>
     <w:uiPriority w:val="99"/>
     <w:semiHidden/>
     <w:unhideWhenUsed/>
@@ -35338,10 +36219,10 @@
       <w:vertAlign w:val="superscript"/>
     </w:rPr>
   </w:style>
-  <w:style w:type="paragraph" w:styleId="871">
+  <w:style w:type="paragraph" w:styleId="873">
     <w:name w:val="endnote text"/>
-    <w:basedOn w:val="888"/>
-    <w:link w:val="872"/>
+    <w:basedOn w:val="890"/>
+    <w:link w:val="874"/>
     <w:uiPriority w:val="99"/>
     <w:semiHidden/>
     <w:unhideWhenUsed/>
@@ -35355,10 +36236,10 @@
       <w:szCs w:val="20"/>
     </w:rPr>
   </w:style>
-  <w:style w:type="character" w:styleId="872">
+  <w:style w:type="character" w:styleId="874">
     <w:name w:val="Endnote Text Char"/>
-    <w:basedOn w:val="838"/>
-    <w:link w:val="871"/>
+    <w:basedOn w:val="840"/>
+    <w:link w:val="873"/>
     <w:uiPriority w:val="99"/>
     <w:semiHidden/>
     <w:pPr>
@@ -35371,9 +36252,9 @@
       <w:szCs w:val="20"/>
     </w:rPr>
   </w:style>
-  <w:style w:type="character" w:styleId="873">
+  <w:style w:type="character" w:styleId="875">
     <w:name w:val="endnote reference"/>
-    <w:basedOn w:val="838"/>
+    <w:basedOn w:val="840"/>
     <w:uiPriority w:val="99"/>
     <w:semiHidden/>
     <w:unhideWhenUsed/>
@@ -35386,9 +36267,9 @@
       <w:vertAlign w:val="superscript"/>
     </w:rPr>
   </w:style>
-  <w:style w:type="character" w:styleId="874">
+  <w:style w:type="character" w:styleId="876">
     <w:name w:val="Hyperlink"/>
-    <w:basedOn w:val="838"/>
+    <w:basedOn w:val="840"/>
     <w:uiPriority w:val="99"/>
     <w:unhideWhenUsed/>
     <w:pPr>
@@ -35401,9 +36282,9 @@
       <w:u w:val="single"/>
     </w:rPr>
   </w:style>
-  <w:style w:type="character" w:styleId="875">
+  <w:style w:type="character" w:styleId="877">
     <w:name w:val="FollowedHyperlink"/>
-    <w:basedOn w:val="838"/>
+    <w:basedOn w:val="840"/>
     <w:uiPriority w:val="99"/>
     <w:semiHidden/>
     <w:unhideWhenUsed/>
@@ -35417,10 +36298,10 @@
       <w:u w:val="single"/>
     </w:rPr>
   </w:style>
-  <w:style w:type="paragraph" w:styleId="876">
+  <w:style w:type="paragraph" w:styleId="878">
     <w:name w:val="toc 1"/>
-    <w:basedOn w:val="888"/>
-    <w:next w:val="888"/>
+    <w:basedOn w:val="890"/>
+    <w:next w:val="890"/>
     <w:uiPriority w:val="39"/>
     <w:unhideWhenUsed/>
     <w:pPr>
@@ -35429,10 +36310,10 @@
       <w:ind/>
     </w:pPr>
   </w:style>
-  <w:style w:type="paragraph" w:styleId="877">
+  <w:style w:type="paragraph" w:styleId="879">
     <w:name w:val="toc 2"/>
-    <w:basedOn w:val="888"/>
-    <w:next w:val="888"/>
+    <w:basedOn w:val="890"/>
+    <w:next w:val="890"/>
     <w:uiPriority w:val="39"/>
     <w:unhideWhenUsed/>
     <w:pPr>
@@ -35441,10 +36322,10 @@
       <w:ind w:left="220"/>
     </w:pPr>
   </w:style>
-  <w:style w:type="paragraph" w:styleId="878">
+  <w:style w:type="paragraph" w:styleId="880">
     <w:name w:val="toc 3"/>
-    <w:basedOn w:val="888"/>
-    <w:next w:val="888"/>
+    <w:basedOn w:val="890"/>
+    <w:next w:val="890"/>
     <w:uiPriority w:val="39"/>
     <w:unhideWhenUsed/>
     <w:pPr>
@@ -35453,10 +36334,10 @@
       <w:ind w:left="440"/>
     </w:pPr>
   </w:style>
-  <w:style w:type="paragraph" w:styleId="879">
+  <w:style w:type="paragraph" w:styleId="881">
     <w:name w:val="toc 4"/>
-    <w:basedOn w:val="888"/>
-    <w:next w:val="888"/>
+    <w:basedOn w:val="890"/>
+    <w:next w:val="890"/>
     <w:uiPriority w:val="39"/>
     <w:unhideWhenUsed/>
     <w:pPr>
@@ -35465,10 +36346,10 @@
       <w:ind w:left="660"/>
     </w:pPr>
   </w:style>
-  <w:style w:type="paragraph" w:styleId="880">
+  <w:style w:type="paragraph" w:styleId="882">
     <w:name w:val="toc 5"/>
-    <w:basedOn w:val="888"/>
-    <w:next w:val="888"/>
+    <w:basedOn w:val="890"/>
+    <w:next w:val="890"/>
     <w:uiPriority w:val="39"/>
     <w:unhideWhenUsed/>
     <w:pPr>
@@ -35477,10 +36358,10 @@
       <w:ind w:left="880"/>
     </w:pPr>
   </w:style>
-  <w:style w:type="paragraph" w:styleId="881">
+  <w:style w:type="paragraph" w:styleId="883">
     <w:name w:val="toc 6"/>
-    <w:basedOn w:val="888"/>
-    <w:next w:val="888"/>
+    <w:basedOn w:val="890"/>
+    <w:next w:val="890"/>
     <w:uiPriority w:val="39"/>
     <w:unhideWhenUsed/>
     <w:pPr>
@@ -35489,10 +36370,10 @@
       <w:ind w:left="1100"/>
     </w:pPr>
   </w:style>
-  <w:style w:type="paragraph" w:styleId="882">
+  <w:style w:type="paragraph" w:styleId="884">
     <w:name w:val="toc 7"/>
-    <w:basedOn w:val="888"/>
-    <w:next w:val="888"/>
+    <w:basedOn w:val="890"/>
+    <w:next w:val="890"/>
     <w:uiPriority w:val="39"/>
     <w:unhideWhenUsed/>
     <w:pPr>
@@ -35501,10 +36382,10 @@
       <w:ind w:left="1320"/>
     </w:pPr>
   </w:style>
-  <w:style w:type="paragraph" w:styleId="883">
+  <w:style w:type="paragraph" w:styleId="885">
     <w:name w:val="toc 8"/>
-    <w:basedOn w:val="888"/>
-    <w:next w:val="888"/>
+    <w:basedOn w:val="890"/>
+    <w:next w:val="890"/>
     <w:uiPriority w:val="39"/>
     <w:unhideWhenUsed/>
     <w:pPr>
@@ -35513,10 +36394,10 @@
       <w:ind w:left="1540"/>
     </w:pPr>
   </w:style>
-  <w:style w:type="paragraph" w:styleId="884">
+  <w:style w:type="paragraph" w:styleId="886">
     <w:name w:val="toc 9"/>
-    <w:basedOn w:val="888"/>
-    <w:next w:val="888"/>
+    <w:basedOn w:val="890"/>
+    <w:next w:val="890"/>
     <w:uiPriority w:val="39"/>
     <w:unhideWhenUsed/>
     <w:pPr>
@@ -35525,9 +36406,9 @@
       <w:ind w:left="1760"/>
     </w:pPr>
   </w:style>
-  <w:style w:type="character" w:styleId="885">
+  <w:style w:type="character" w:styleId="887">
     <w:name w:val="Placeholder Text"/>
-    <w:basedOn w:val="838"/>
+    <w:basedOn w:val="840"/>
     <w:uiPriority w:val="99"/>
     <w:semiHidden/>
     <w:pPr>
@@ -35539,7 +36420,7 @@
       <w:color w:val="666666"/>
     </w:rPr>
   </w:style>
-  <w:style w:type="paragraph" w:styleId="886">
+  <w:style w:type="paragraph" w:styleId="888">
     <w:name w:val="TOC Heading"/>
     <w:uiPriority w:val="39"/>
     <w:unhideWhenUsed/>
@@ -35549,10 +36430,10 @@
       <w:ind/>
     </w:pPr>
   </w:style>
-  <w:style w:type="paragraph" w:styleId="887">
+  <w:style w:type="paragraph" w:styleId="889">
     <w:name w:val="table of figures"/>
-    <w:basedOn w:val="888"/>
-    <w:next w:val="888"/>
+    <w:basedOn w:val="890"/>
+    <w:next w:val="890"/>
     <w:uiPriority w:val="99"/>
     <w:unhideWhenUsed/>
     <w:pPr>
@@ -35561,7 +36442,7 @@
       <w:ind/>
     </w:pPr>
   </w:style>
-  <w:style w:type="paragraph" w:styleId="888" w:default="1">
+  <w:style w:type="paragraph" w:styleId="890" w:default="1">
     <w:name w:val="Normal"/>
     <w:qFormat/>
     <w:pPr>
@@ -35570,7 +36451,7 @@
       <w:ind/>
     </w:pPr>
   </w:style>
-  <w:style w:type="table" w:styleId="889" w:default="1">
+  <w:style w:type="table" w:styleId="891" w:default="1">
     <w:name w:val="Normal Table"/>
     <w:uiPriority w:val="99"/>
     <w:semiHidden/>
@@ -35763,7 +36644,7 @@
       </w:tcPr>
     </w:tblStylePr>
   </w:style>
-  <w:style w:type="numbering" w:styleId="890" w:default="1">
+  <w:style w:type="numbering" w:styleId="892" w:default="1">
     <w:name w:val="No List"/>
     <w:uiPriority w:val="99"/>
     <w:semiHidden/>
@@ -35774,9 +36655,9 @@
       <w:ind/>
     </w:pPr>
   </w:style>
-  <w:style w:type="paragraph" w:styleId="891">
+  <w:style w:type="paragraph" w:styleId="893">
     <w:name w:val="No Spacing"/>
-    <w:basedOn w:val="888"/>
+    <w:basedOn w:val="890"/>
     <w:uiPriority w:val="1"/>
     <w:qFormat/>
     <w:pPr>
@@ -35785,9 +36666,9 @@
       <w:ind/>
     </w:pPr>
   </w:style>
-  <w:style w:type="paragraph" w:styleId="892">
+  <w:style w:type="paragraph" w:styleId="894">
     <w:name w:val="List Paragraph"/>
-    <w:basedOn w:val="888"/>
+    <w:basedOn w:val="890"/>
     <w:uiPriority w:val="34"/>
     <w:qFormat/>
     <w:pPr>

</xml_diff>

<commit_message>
Added code to plot MPP on the JV curves, MPP plotting integrated into plot_intensities function
</commit_message>
<xml_diff>
--- a/ELEC0148_Lab_Report.docx
+++ b/ELEC0148_Lab_Report.docx
@@ -882,6 +882,7 @@
       <w:r>
         <w:t xml:space="preserve">1</w:t>
       </w:r>
+      <w:r/>
       <w:r>
         <w:fldChar w:fldCharType="end"/>
       </w:r>
@@ -899,12 +900,13 @@
         <w:jc w:val="center"/>
         <w:rPr/>
       </w:pPr>
+      <w:r/>
       <w:r>
         <mc:AlternateContent>
           <mc:Choice Requires="wpg">
             <w:drawing>
               <wp:inline xmlns:wp="http://schemas.openxmlformats.org/drawingml/2006/wordprocessingDrawing" distT="0" distB="0" distL="0" distR="0">
-                <wp:extent cx="5731510" cy="3284751"/>
+                <wp:extent cx="5731510" cy="3313284"/>
                 <wp:effectExtent l="0" t="0" r="0" b="0"/>
                 <wp:docPr id="2" name=""/>
                 <wp:cNvGraphicFramePr>
@@ -914,7 +916,7 @@
                   <a:graphicData uri="http://schemas.openxmlformats.org/drawingml/2006/picture">
                     <pic:pic xmlns:pic="http://schemas.openxmlformats.org/drawingml/2006/picture">
                       <pic:nvPicPr>
-                        <pic:cNvPr id="419414386" name=""/>
+                        <pic:cNvPr id="873255148" name=""/>
                         <pic:cNvPicPr>
                           <a:picLocks noChangeAspect="1"/>
                         </pic:cNvPicPr>
@@ -927,7 +929,7 @@
                       <pic:spPr bwMode="auto">
                         <a:xfrm>
                           <a:off x="0" y="0"/>
-                          <a:ext cx="5731509" cy="3284750"/>
+                          <a:ext cx="5731509" cy="3313283"/>
                         </a:xfrm>
                         <a:prstGeom prst="rect">
                           <a:avLst/>
@@ -960,7 +962,7 @@
                 <v:path o:extrusionok="f" gradientshapeok="t" o:connecttype="rect"/>
                 <o:lock v:ext="edit" aspectratio="t"/>
               </v:shapetype>
-              <v:shape id="_x0000_i1" o:spid="_x0000_s1" type="#_x0000_t75" style="width:451.30pt;height:258.64pt;mso-wrap-distance-left:0.00pt;mso-wrap-distance-top:0.00pt;mso-wrap-distance-right:0.00pt;mso-wrap-distance-bottom:0.00pt;z-index:1;" stroked="false">
+              <v:shape id="_x0000_i1" o:spid="_x0000_s1" type="#_x0000_t75" style="width:451.30pt;height:260.89pt;mso-wrap-distance-left:0.00pt;mso-wrap-distance-top:0.00pt;mso-wrap-distance-right:0.00pt;mso-wrap-distance-bottom:0.00pt;z-index:1;" stroked="false">
                 <v:imagedata r:id="rId10" o:title=""/>
                 <o:lock v:ext="edit" rotation="t"/>
               </v:shape>
@@ -968,6 +970,7 @@
           </mc:Fallback>
         </mc:AlternateContent>
       </w:r>
+      <w:r/>
       <w:r/>
     </w:p>
     <w:p>
@@ -990,11 +993,12 @@
       <w:r>
         <w:t xml:space="preserve">2</w:t>
       </w:r>
+      <w:r/>
       <w:r>
         <w:fldChar w:fldCharType="end"/>
       </w:r>
       <w:r>
-        <w:t xml:space="preserve">: JV curves of light intensities 10%, 50% and 100% </w:t>
+        <w:t xml:space="preserve">: JV curves of light intensities 10%, 50% and 100% with Maximum Power Point Labelled as MPP</w:t>
       </w:r>
       <w:r/>
     </w:p>
@@ -1087,10 +1091,112 @@
         </w:rPr>
       </w:r>
       <w:r>
+        <mc:AlternateContent>
+          <mc:Choice Requires="wpg">
+            <w:drawing>
+              <wp:inline xmlns:wp="http://schemas.openxmlformats.org/drawingml/2006/wordprocessingDrawing" distT="0" distB="0" distL="0" distR="0">
+                <wp:extent cx="5731510" cy="3315042"/>
+                <wp:effectExtent l="0" t="0" r="0" b="0"/>
+                <wp:docPr id="3" name=""/>
+                <wp:cNvGraphicFramePr>
+                  <a:graphicFrameLocks xmlns:a="http://schemas.openxmlformats.org/drawingml/2006/main" noChangeAspect="1"/>
+                </wp:cNvGraphicFramePr>
+                <a:graphic xmlns:a="http://schemas.openxmlformats.org/drawingml/2006/main">
+                  <a:graphicData uri="http://schemas.openxmlformats.org/drawingml/2006/picture">
+                    <pic:pic xmlns:pic="http://schemas.openxmlformats.org/drawingml/2006/picture">
+                      <pic:nvPicPr>
+                        <pic:cNvPr id="2017683727" name=""/>
+                        <pic:cNvPicPr>
+                          <a:picLocks noChangeAspect="1"/>
+                        </pic:cNvPicPr>
+                        <pic:nvPr/>
+                      </pic:nvPicPr>
+                      <pic:blipFill rotWithShape="1">
+                        <a:blip r:embed="rId11"/>
+                        <a:stretch/>
+                      </pic:blipFill>
+                      <pic:spPr bwMode="auto">
+                        <a:xfrm>
+                          <a:off x="0" y="0"/>
+                          <a:ext cx="5731509" cy="3315042"/>
+                        </a:xfrm>
+                        <a:prstGeom prst="rect">
+                          <a:avLst/>
+                        </a:prstGeom>
+                      </pic:spPr>
+                    </pic:pic>
+                  </a:graphicData>
+                </a:graphic>
+              </wp:inline>
+            </w:drawing>
+          </mc:Choice>
+          <mc:Fallback>
+            <w:pict>
+              <v:shapetype id="_x0000_t75" coordsize="21600,21600" o:spt="75" o:preferrelative="t" path="m@4@5l@4@11@9@11@9@5xe" filled="f" stroked="f">
+                <v:stroke joinstyle="miter"/>
+                <v:formulas>
+                  <v:f eqn="if lineDrawn pixelLineWidth 0"/>
+                  <v:f eqn="sum @0 1 0"/>
+                  <v:f eqn="sum 0 0 @1"/>
+                  <v:f eqn="prod @2 1 2"/>
+                  <v:f eqn="prod @3 21600 pixelWidth"/>
+                  <v:f eqn="prod @3 21600 pixelHeight"/>
+                  <v:f eqn="sum @0 0 1"/>
+                  <v:f eqn="prod @6 1 2"/>
+                  <v:f eqn="prod @7 21600 pixelWidth"/>
+                  <v:f eqn="sum @8 21600 0"/>
+                  <v:f eqn="prod @7 21600 pixelHeight"/>
+                  <v:f eqn="sum @10 21600 0"/>
+                </v:formulas>
+                <v:path o:extrusionok="f" gradientshapeok="t" o:connecttype="rect"/>
+                <o:lock v:ext="edit" aspectratio="t"/>
+              </v:shapetype>
+              <v:shape id="_x0000_i2" o:spid="_x0000_s2" type="#_x0000_t75" style="width:451.30pt;height:261.03pt;mso-wrap-distance-left:0.00pt;mso-wrap-distance-top:0.00pt;mso-wrap-distance-right:0.00pt;mso-wrap-distance-bottom:0.00pt;z-index:1;" stroked="false">
+                <v:imagedata r:id="rId11" o:title=""/>
+                <o:lock v:ext="edit" rotation="t"/>
+              </v:shape>
+            </w:pict>
+          </mc:Fallback>
+        </mc:AlternateContent>
+      </w:r>
+      <w:r>
         <w:rPr>
           <w:highlight w:val="none"/>
         </w:rPr>
       </w:r>
+      <w:r>
+        <w:rPr>
+          <w:highlight w:val="none"/>
+        </w:rPr>
+      </w:r>
+    </w:p>
+    <w:p>
+      <w:pPr>
+        <w:pStyle w:val="869"/>
+        <w:pBdr/>
+        <w:spacing/>
+        <w:ind/>
+        <w:rPr/>
+      </w:pPr>
+      <w:r>
+        <w:t xml:space="preserve">Figure </w:t>
+      </w:r>
+      <w:r>
+        <w:fldChar w:fldCharType="begin"/>
+        <w:instrText xml:space="preserve"> SEQ Figure \* Arabic </w:instrText>
+        <w:fldChar w:fldCharType="separate"/>
+      </w:r>
+      <w:r>
+        <w:t xml:space="preserve">3</w:t>
+      </w:r>
+      <w:r/>
+      <w:r>
+        <w:fldChar w:fldCharType="end"/>
+      </w:r>
+      <w:r>
+        <w:t xml:space="preserve">: Power-Voltage plots of light intensities 10%, 50% and 100% with Max Power Point Labelled as MPP </w:t>
+      </w:r>
+      <w:r/>
     </w:p>
     <w:p>
       <w:pPr>
@@ -5297,7 +5403,7 @@
         </w:rPr>
         <w:t xml:space="preserve">, vol. 116, no. 21, pp. 12956–13008, Jun. 2016, doi: </w:t>
       </w:r>
-      <w:hyperlink r:id="rId11" w:tooltip="https://doi.org/10.1021/acs.chemrev.6b00136" w:history="1">
+      <w:hyperlink r:id="rId12" w:tooltip="https://doi.org/10.1021/acs.chemrev.6b00136" w:history="1">
         <w:r>
           <w:rPr>
             <w:rStyle w:val="876"/>
@@ -5426,7 +5532,7 @@
         </w:rPr>
         <w:t xml:space="preserve">, vol. 8, no. 8, pp. 33–54, Oct. 2025, doi: </w:t>
       </w:r>
-      <w:hyperlink r:id="rId12" w:tooltip="https://doi.org/10.53894/ijirss.v8i8.10543" w:history="1">
+      <w:hyperlink r:id="rId13" w:tooltip="https://doi.org/10.53894/ijirss.v8i8.10543" w:history="1">
         <w:r>
           <w:rPr>
             <w:rStyle w:val="876"/>

</xml_diff>

<commit_message>
Added dotted lines to x and y axis for the MPP markers
</commit_message>
<xml_diff>
--- a/ELEC0148_Lab_Report.docx
+++ b/ELEC0148_Lab_Report.docx
@@ -906,7 +906,7 @@
           <mc:Choice Requires="wpg">
             <w:drawing>
               <wp:inline xmlns:wp="http://schemas.openxmlformats.org/drawingml/2006/wordprocessingDrawing" distT="0" distB="0" distL="0" distR="0">
-                <wp:extent cx="5731510" cy="3313284"/>
+                <wp:extent cx="5731510" cy="3301457"/>
                 <wp:effectExtent l="0" t="0" r="0" b="0"/>
                 <wp:docPr id="2" name=""/>
                 <wp:cNvGraphicFramePr>
@@ -916,7 +916,7 @@
                   <a:graphicData uri="http://schemas.openxmlformats.org/drawingml/2006/picture">
                     <pic:pic xmlns:pic="http://schemas.openxmlformats.org/drawingml/2006/picture">
                       <pic:nvPicPr>
-                        <pic:cNvPr id="873255148" name=""/>
+                        <pic:cNvPr id="481353786" name=""/>
                         <pic:cNvPicPr>
                           <a:picLocks noChangeAspect="1"/>
                         </pic:cNvPicPr>
@@ -929,7 +929,7 @@
                       <pic:spPr bwMode="auto">
                         <a:xfrm>
                           <a:off x="0" y="0"/>
-                          <a:ext cx="5731509" cy="3313283"/>
+                          <a:ext cx="5731509" cy="3301457"/>
                         </a:xfrm>
                         <a:prstGeom prst="rect">
                           <a:avLst/>
@@ -962,7 +962,7 @@
                 <v:path o:extrusionok="f" gradientshapeok="t" o:connecttype="rect"/>
                 <o:lock v:ext="edit" aspectratio="t"/>
               </v:shapetype>
-              <v:shape id="_x0000_i1" o:spid="_x0000_s1" type="#_x0000_t75" style="width:451.30pt;height:260.89pt;mso-wrap-distance-left:0.00pt;mso-wrap-distance-top:0.00pt;mso-wrap-distance-right:0.00pt;mso-wrap-distance-bottom:0.00pt;z-index:1;" stroked="false">
+              <v:shape id="_x0000_i1" o:spid="_x0000_s1" type="#_x0000_t75" style="width:451.30pt;height:259.96pt;mso-wrap-distance-left:0.00pt;mso-wrap-distance-top:0.00pt;mso-wrap-distance-right:0.00pt;mso-wrap-distance-bottom:0.00pt;z-index:1;" stroked="false">
                 <v:imagedata r:id="rId10" o:title=""/>
                 <o:lock v:ext="edit" rotation="t"/>
               </v:shape>
@@ -970,6 +970,8 @@
           </mc:Fallback>
         </mc:AlternateContent>
       </w:r>
+      <w:r/>
+      <w:r/>
       <w:r/>
       <w:r/>
     </w:p>
@@ -1086,16 +1088,11 @@
         </w:rPr>
       </w:r>
       <w:r>
-        <w:rPr>
-          <w:highlight w:val="none"/>
-        </w:rPr>
-      </w:r>
-      <w:r>
         <mc:AlternateContent>
           <mc:Choice Requires="wpg">
             <w:drawing>
               <wp:inline xmlns:wp="http://schemas.openxmlformats.org/drawingml/2006/wordprocessingDrawing" distT="0" distB="0" distL="0" distR="0">
-                <wp:extent cx="5731510" cy="3315042"/>
+                <wp:extent cx="5731510" cy="3327755"/>
                 <wp:effectExtent l="0" t="0" r="0" b="0"/>
                 <wp:docPr id="3" name=""/>
                 <wp:cNvGraphicFramePr>
@@ -1105,7 +1102,7 @@
                   <a:graphicData uri="http://schemas.openxmlformats.org/drawingml/2006/picture">
                     <pic:pic xmlns:pic="http://schemas.openxmlformats.org/drawingml/2006/picture">
                       <pic:nvPicPr>
-                        <pic:cNvPr id="2017683727" name=""/>
+                        <pic:cNvPr id="1380740401" name=""/>
                         <pic:cNvPicPr>
                           <a:picLocks noChangeAspect="1"/>
                         </pic:cNvPicPr>
@@ -1118,7 +1115,7 @@
                       <pic:spPr bwMode="auto">
                         <a:xfrm>
                           <a:off x="0" y="0"/>
-                          <a:ext cx="5731509" cy="3315042"/>
+                          <a:ext cx="5731509" cy="3327754"/>
                         </a:xfrm>
                         <a:prstGeom prst="rect">
                           <a:avLst/>
@@ -1151,7 +1148,7 @@
                 <v:path o:extrusionok="f" gradientshapeok="t" o:connecttype="rect"/>
                 <o:lock v:ext="edit" aspectratio="t"/>
               </v:shapetype>
-              <v:shape id="_x0000_i2" o:spid="_x0000_s2" type="#_x0000_t75" style="width:451.30pt;height:261.03pt;mso-wrap-distance-left:0.00pt;mso-wrap-distance-top:0.00pt;mso-wrap-distance-right:0.00pt;mso-wrap-distance-bottom:0.00pt;z-index:1;" stroked="false">
+              <v:shape id="_x0000_i2" o:spid="_x0000_s2" type="#_x0000_t75" style="width:451.30pt;height:262.03pt;mso-wrap-distance-left:0.00pt;mso-wrap-distance-top:0.00pt;mso-wrap-distance-right:0.00pt;mso-wrap-distance-bottom:0.00pt;z-index:1;" stroked="false">
                 <v:imagedata r:id="rId11" o:title=""/>
                 <o:lock v:ext="edit" rotation="t"/>
               </v:shape>
@@ -1159,6 +1156,17 @@
           </mc:Fallback>
         </mc:AlternateContent>
       </w:r>
+      <w:r>
+        <w:rPr>
+          <w:highlight w:val="none"/>
+        </w:rPr>
+      </w:r>
+      <w:r>
+        <w:rPr>
+          <w:highlight w:val="none"/>
+        </w:rPr>
+      </w:r>
+      <w:r/>
       <w:r>
         <w:rPr>
           <w:highlight w:val="none"/>

</xml_diff>

<commit_message>
Updated report with discussion on open circuit voltage
</commit_message>
<xml_diff>
--- a/ELEC0148_Lab_Report.docx
+++ b/ELEC0148_Lab_Report.docx
@@ -882,7 +882,6 @@
       <w:r>
         <w:t xml:space="preserve">1</w:t>
       </w:r>
-      <w:r/>
       <w:r>
         <w:fldChar w:fldCharType="end"/>
       </w:r>
@@ -900,7 +899,6 @@
         <w:jc w:val="center"/>
         <w:rPr/>
       </w:pPr>
-      <w:r/>
       <w:r>
         <mc:AlternateContent>
           <mc:Choice Requires="wpg">
@@ -971,9 +969,6 @@
         </mc:AlternateContent>
       </w:r>
       <w:r/>
-      <w:r/>
-      <w:r/>
-      <w:r/>
     </w:p>
     <w:p>
       <w:pPr>
@@ -995,7 +990,6 @@
       <w:r>
         <w:t xml:space="preserve">2</w:t>
       </w:r>
-      <w:r/>
       <w:r>
         <w:fldChar w:fldCharType="end"/>
       </w:r>
@@ -1166,17 +1160,6 @@
           <w:highlight w:val="none"/>
         </w:rPr>
       </w:r>
-      <w:r/>
-      <w:r>
-        <w:rPr>
-          <w:highlight w:val="none"/>
-        </w:rPr>
-      </w:r>
-      <w:r>
-        <w:rPr>
-          <w:highlight w:val="none"/>
-        </w:rPr>
-      </w:r>
     </w:p>
     <w:p>
       <w:pPr>
@@ -1197,7 +1180,6 @@
       <w:r>
         <w:t xml:space="preserve">3</w:t>
       </w:r>
-      <w:r/>
       <w:r>
         <w:fldChar w:fldCharType="end"/>
       </w:r>
@@ -4432,8 +4414,8 @@
             </m:oMathPara>
             <w:r>
               <w:rPr>
-                <w:b w:val="0"/>
-                <w:bCs w:val="0"/>
+                <w:b/>
+                <w:bCs/>
                 <w:highlight w:val="none"/>
               </w:rPr>
             </w:r>
@@ -5000,14 +4982,70 @@
           <w:highlight w:val="none"/>
         </w:rPr>
       </w:r>
+      <w:r>
+        <w:rPr>
+          <w:b w:val="0"/>
+          <w:bCs w:val="0"/>
+          <w:highlight w:val="none"/>
+        </w:rPr>
+      </w:r>
+      <w:r>
+        <w:rPr>
+          <w:b w:val="0"/>
+          <w:bCs w:val="0"/>
+          <w:highlight w:val="none"/>
+        </w:rPr>
+      </w:r>
+      <w:r/>
+      <w:r>
+        <w:rPr>
+          <w:b w:val="0"/>
+          <w:bCs w:val="0"/>
+          <w:highlight w:val="none"/>
+        </w:rPr>
+      </w:r>
     </w:p>
     <w:p>
       <w:pPr>
         <w:pBdr/>
         <w:spacing/>
         <w:ind/>
-        <w:rPr/>
-      </w:pPr>
+        <w:rPr>
+          <w:b/>
+          <w:bCs/>
+          <w:u w:val="single"/>
+        </w:rPr>
+      </w:pPr>
+      <w:r>
+        <w:rPr>
+          <w:b/>
+          <w:bCs/>
+          <w:u w:val="single"/>
+        </w:rPr>
+        <w:t xml:space="preserve">Short circuit current</w:t>
+        <w:br/>
+      </w:r>
+      <w:r>
+        <w:rPr>
+          <w:b w:val="0"/>
+          <w:bCs w:val="0"/>
+          <w:highlight w:val="none"/>
+        </w:rPr>
+      </w:r>
+      <w:r>
+        <w:rPr>
+          <w:b/>
+          <w:bCs/>
+          <w:u w:val="single"/>
+        </w:rPr>
+      </w:r>
+      <w:r>
+        <w:rPr>
+          <w:b w:val="0"/>
+          <w:bCs w:val="0"/>
+          <w:highlight w:val="none"/>
+        </w:rPr>
+      </w:r>
       <w:r>
         <w:rPr>
           <w:b w:val="0"/>
@@ -5022,7 +5060,7 @@
           <w:bCs w:val="0"/>
           <w:highlight w:val="none"/>
         </w:rPr>
-        <w:t xml:space="preserve">an electron absorbs a photon with energy larger than or equal to the bandgap of the material exciting it from the valence to the conduction band. Assuming all the excited electrons contribute to the photocurrent at short circuit condition, this would mean </w:t>
+        <w:t xml:space="preserve">an electron absorbs a photon with energy larger than or equal to the bandgap of the material exciting it from the valence to the conduction band. Assuming all the excited electrons contribute to the generated current at short circuit condition, this would mean </w:t>
       </w:r>
       <m:oMath>
         <m:sSub>
@@ -5069,6 +5107,13 @@
         <w:t xml:space="preserve"> is directly proportional the light intensity.</w:t>
       </w:r>
       <w:r/>
+      <w:r>
+        <w:rPr>
+          <w:b/>
+          <w:bCs/>
+          <w:u w:val="single"/>
+        </w:rPr>
+      </w:r>
     </w:p>
     <w:p>
       <w:pPr>
@@ -5081,14 +5126,470 @@
           <w:highlight w:val="none"/>
         </w:rPr>
       </w:pPr>
+      <w:r>
+        <w:rPr>
+          <w:b/>
+          <w:bCs/>
+          <w:highlight w:val="none"/>
+          <w:u w:val="single"/>
+        </w:rPr>
+        <w:t xml:space="preserve">Open circuit voltage</w:t>
+      </w:r>
       <w:r>
         <w:rPr>
           <w:b w:val="0"/>
           <w:bCs w:val="0"/>
           <w:highlight w:val="none"/>
         </w:rPr>
-        <w:t xml:space="preserve">Qs:</w:t>
+        <w:br/>
+        <w:t xml:space="preserve">Under illumination, the relationship between current and voltage in a solar cell is the following:</w:t>
       </w:r>
+      <w:r/>
+    </w:p>
+    <w:p>
+      <w:pPr>
+        <w:pBdr/>
+        <w:spacing/>
+        <w:ind/>
+        <w:rPr>
+          <w:b w:val="0"/>
+          <w:bCs w:val="0"/>
+          <w:highlight w:val="none"/>
+        </w:rPr>
+      </w:pPr>
+      <w:r>
+        <w:rPr>
+          <w:b w:val="0"/>
+          <w:bCs w:val="0"/>
+          <w:highlight w:val="none"/>
+        </w:rPr>
+      </w:r>
+      <m:oMathPara>
+        <m:oMathParaPr/>
+        <m:oMath>
+          <m:r>
+            <w:rPr>
+              <w:rFonts w:hint="default" w:ascii="Cambria Math" w:hAnsi="Cambria Math" w:eastAsia="Cambria Math" w:cs="Cambria Math"/>
+              <w:highlight w:val="none"/>
+            </w:rPr>
+            <m:rPr>
+              <m:sty m:val="i"/>
+            </m:rPr>
+            <m:t>I =</m:t>
+          </m:r>
+          <m:sSub>
+            <m:sSubPr>
+              <m:ctrlPr>
+                <w:rPr>
+                  <w:rFonts w:ascii="Cambria Math" w:hAnsi="Cambria Math" w:eastAsia="Cambria Math" w:cs="Cambria Math"/>
+                  <w:highlight w:val="none"/>
+                </w:rPr>
+              </m:ctrlPr>
+            </m:sSubPr>
+            <m:e>
+              <m:r>
+                <w:rPr>
+                  <w:rFonts w:hint="default" w:ascii="Cambria Math" w:hAnsi="Cambria Math" w:eastAsia="Cambria Math" w:cs="Cambria Math"/>
+                  <w:highlight w:val="none"/>
+                </w:rPr>
+                <m:rPr>
+                  <m:sty m:val="i"/>
+                </m:rPr>
+                <m:t>I</m:t>
+              </m:r>
+            </m:e>
+            <m:sub>
+              <m:r>
+                <w:rPr>
+                  <w:rFonts w:hint="default" w:ascii="Cambria Math" w:hAnsi="Cambria Math" w:eastAsia="Cambria Math" w:cs="Cambria Math"/>
+                  <w:highlight w:val="none"/>
+                </w:rPr>
+                <m:rPr>
+                  <m:sty m:val="i"/>
+                </m:rPr>
+                <m:t>S</m:t>
+              </m:r>
+            </m:sub>
+          </m:sSub>
+          <m:r>
+            <w:rPr>
+              <w:rFonts w:hint="default" w:ascii="Cambria Math" w:hAnsi="Cambria Math" w:eastAsia="Cambria Math" w:cs="Cambria Math"/>
+              <w:highlight w:val="none"/>
+            </w:rPr>
+            <m:rPr>
+              <m:sty m:val="i"/>
+            </m:rPr>
+            <m:t>exp</m:t>
+          </m:r>
+          <m:d>
+            <m:dPr>
+              <m:begChr m:val="("/>
+              <m:endChr m:val=")"/>
+              <m:ctrlPr>
+                <w:rPr>
+                  <w:rFonts w:ascii="Cambria Math" w:hAnsi="Cambria Math" w:eastAsia="Cambria Math" w:cs="Cambria Math"/>
+                  <w:highlight w:val="none"/>
+                </w:rPr>
+              </m:ctrlPr>
+            </m:dPr>
+            <m:e>
+              <m:f>
+                <m:fPr>
+                  <m:ctrlPr>
+                    <w:rPr>
+                      <w:rFonts w:ascii="Cambria Math" w:hAnsi="Cambria Math" w:eastAsia="Cambria Math" w:cs="Cambria Math"/>
+                      <w:highlight w:val="none"/>
+                    </w:rPr>
+                  </m:ctrlPr>
+                </m:fPr>
+                <m:num>
+                  <m:r>
+                    <w:rPr>
+                      <w:rFonts w:hint="default" w:ascii="Cambria Math" w:hAnsi="Cambria Math" w:eastAsia="Cambria Math" w:cs="Cambria Math"/>
+                      <w:highlight w:val="none"/>
+                    </w:rPr>
+                    <m:rPr>
+                      <m:sty m:val="i"/>
+                    </m:rPr>
+                    <m:t>V</m:t>
+                  </m:r>
+                </m:num>
+                <m:den>
+                  <m:sSub>
+                    <m:sSubPr>
+                      <m:ctrlPr>
+                        <w:rPr>
+                          <w:rFonts w:ascii="Cambria Math" w:hAnsi="Cambria Math" w:eastAsia="Cambria Math" w:cs="Cambria Math"/>
+                          <w:highlight w:val="none"/>
+                        </w:rPr>
+                      </m:ctrlPr>
+                    </m:sSubPr>
+                    <m:e>
+                      <m:r>
+                        <w:rPr>
+                          <w:rFonts w:hint="default" w:ascii="Cambria Math" w:hAnsi="Cambria Math" w:eastAsia="Cambria Math" w:cs="Cambria Math"/>
+                          <w:highlight w:val="none"/>
+                        </w:rPr>
+                        <m:rPr>
+                          <m:sty m:val="i"/>
+                        </m:rPr>
+                        <m:t>V</m:t>
+                      </m:r>
+                    </m:e>
+                    <m:sub>
+                      <m:r>
+                        <w:rPr>
+                          <w:rFonts w:hint="default" w:ascii="Cambria Math" w:hAnsi="Cambria Math" w:eastAsia="Cambria Math" w:cs="Cambria Math"/>
+                          <w:highlight w:val="none"/>
+                        </w:rPr>
+                        <m:rPr>
+                          <m:sty m:val="i"/>
+                        </m:rPr>
+                        <m:t>T</m:t>
+                      </m:r>
+                    </m:sub>
+                  </m:sSub>
+                </m:den>
+              </m:f>
+              <m:r>
+                <w:rPr>
+                  <w:rFonts w:hint="default" w:ascii="Cambria Math" w:hAnsi="Cambria Math" w:eastAsia="Cambria Math" w:cs="Cambria Math"/>
+                  <w:highlight w:val="none"/>
+                </w:rPr>
+                <m:rPr/>
+                <m:t>-1</m:t>
+              </m:r>
+            </m:e>
+          </m:d>
+          <m:r>
+            <w:rPr>
+              <w:rFonts w:hint="default" w:ascii="Cambria Math" w:hAnsi="Cambria Math" w:eastAsia="Cambria Math" w:cs="Cambria Math"/>
+              <w:highlight w:val="none"/>
+            </w:rPr>
+            <m:rPr/>
+            <m:t>-</m:t>
+          </m:r>
+          <m:sSub>
+            <m:sSubPr>
+              <m:ctrlPr>
+                <w:rPr>
+                  <w:rFonts w:ascii="Cambria Math" w:hAnsi="Cambria Math" w:eastAsia="Cambria Math" w:cs="Cambria Math"/>
+                  <w:highlight w:val="none"/>
+                </w:rPr>
+              </m:ctrlPr>
+            </m:sSubPr>
+            <m:e>
+              <m:r>
+                <w:rPr>
+                  <w:rFonts w:hint="default" w:ascii="Cambria Math" w:hAnsi="Cambria Math" w:eastAsia="Cambria Math" w:cs="Cambria Math"/>
+                  <w:highlight w:val="none"/>
+                </w:rPr>
+                <m:rPr/>
+                <m:t>I</m:t>
+              </m:r>
+            </m:e>
+            <m:sub>
+              <m:r>
+                <w:rPr>
+                  <w:rFonts w:hint="default" w:ascii="Cambria Math" w:hAnsi="Cambria Math" w:eastAsia="Cambria Math" w:cs="Cambria Math"/>
+                  <w:highlight w:val="none"/>
+                </w:rPr>
+                <m:rPr/>
+                <m:t>photon</m:t>
+              </m:r>
+            </m:sub>
+          </m:sSub>
+        </m:oMath>
+      </m:oMathPara>
+      <w:r>
+        <w:rPr>
+          <w:b w:val="0"/>
+          <w:bCs w:val="0"/>
+          <w:highlight w:val="none"/>
+        </w:rPr>
+      </w:r>
+      <w:r/>
+    </w:p>
+    <w:p>
+      <w:pPr>
+        <w:pBdr/>
+        <w:spacing/>
+        <w:ind/>
+        <w:rPr>
+          <w:b w:val="0"/>
+          <w:bCs w:val="0"/>
+          <w:highlight w:val="none"/>
+        </w:rPr>
+      </w:pPr>
+      <w:r>
+        <w:rPr>
+          <w:b w:val="0"/>
+          <w:bCs w:val="0"/>
+          <w:highlight w:val="none"/>
+        </w:rPr>
+        <w:t xml:space="preserve">This can be used to find a relationship between the open circuit voltage and the photocurrent. At open circuit, current is zero hence the relationship can be simplified</w:t>
+      </w:r>
+      <w:r>
+        <w:rPr>
+          <w:b w:val="0"/>
+          <w:bCs w:val="0"/>
+          <w:highlight w:val="none"/>
+        </w:rPr>
+        <w:t xml:space="preserve">.</w:t>
+      </w:r>
+      <w:r/>
+    </w:p>
+    <w:p>
+      <w:pPr>
+        <w:pBdr/>
+        <w:spacing/>
+        <w:ind/>
+        <w:rPr>
+          <w:b w:val="0"/>
+          <w:bCs w:val="0"/>
+          <w:highlight w:val="none"/>
+        </w:rPr>
+      </w:pPr>
+      <w:r>
+        <w:rPr>
+          <w:b w:val="0"/>
+          <w:bCs w:val="0"/>
+          <w:highlight w:val="none"/>
+        </w:rPr>
+      </w:r>
+      <m:oMathPara>
+        <m:oMathParaPr/>
+        <m:oMath>
+          <m:sSub>
+            <m:sSubPr>
+              <m:ctrlPr>
+                <w:rPr>
+                  <w:rFonts w:ascii="Cambria Math" w:hAnsi="Cambria Math" w:eastAsia="Cambria Math" w:cs="Cambria Math"/>
+                  <w:highlight w:val="none"/>
+                </w:rPr>
+              </m:ctrlPr>
+            </m:sSubPr>
+            <m:e>
+              <m:r>
+                <w:rPr>
+                  <w:rFonts w:hint="default" w:ascii="Cambria Math" w:hAnsi="Cambria Math" w:eastAsia="Cambria Math" w:cs="Cambria Math"/>
+                  <w:highlight w:val="none"/>
+                </w:rPr>
+                <m:rPr/>
+                <m:t>I</m:t>
+              </m:r>
+            </m:e>
+            <m:sub>
+              <m:r>
+                <w:rPr>
+                  <w:rFonts w:hint="default" w:ascii="Cambria Math" w:hAnsi="Cambria Math" w:eastAsia="Cambria Math" w:cs="Cambria Math"/>
+                  <w:highlight w:val="none"/>
+                </w:rPr>
+                <m:rPr/>
+                <m:t>photon</m:t>
+              </m:r>
+            </m:sub>
+          </m:sSub>
+          <m:r>
+            <w:rPr>
+              <w:rFonts w:hint="default" w:ascii="Cambria Math" w:hAnsi="Cambria Math" w:eastAsia="Cambria Math" w:cs="Cambria Math"/>
+              <w:highlight w:val="none"/>
+            </w:rPr>
+            <m:rPr>
+              <m:sty m:val="i"/>
+            </m:rPr>
+            <m:t> =</m:t>
+          </m:r>
+          <m:sSub>
+            <m:sSubPr>
+              <m:ctrlPr>
+                <w:rPr>
+                  <w:rFonts w:ascii="Cambria Math" w:hAnsi="Cambria Math" w:eastAsia="Cambria Math" w:cs="Cambria Math"/>
+                  <w:highlight w:val="none"/>
+                </w:rPr>
+              </m:ctrlPr>
+            </m:sSubPr>
+            <m:e>
+              <m:r>
+                <w:rPr>
+                  <w:rFonts w:hint="default" w:ascii="Cambria Math" w:hAnsi="Cambria Math" w:eastAsia="Cambria Math" w:cs="Cambria Math"/>
+                  <w:highlight w:val="none"/>
+                </w:rPr>
+                <m:rPr>
+                  <m:sty m:val="i"/>
+                </m:rPr>
+                <m:t>I</m:t>
+              </m:r>
+            </m:e>
+            <m:sub>
+              <m:r>
+                <w:rPr>
+                  <w:rFonts w:hint="default" w:ascii="Cambria Math" w:hAnsi="Cambria Math" w:eastAsia="Cambria Math" w:cs="Cambria Math"/>
+                  <w:highlight w:val="none"/>
+                </w:rPr>
+                <m:rPr>
+                  <m:sty m:val="i"/>
+                </m:rPr>
+                <m:t>S</m:t>
+              </m:r>
+            </m:sub>
+          </m:sSub>
+          <m:r>
+            <w:rPr>
+              <w:rFonts w:hint="default" w:ascii="Cambria Math" w:hAnsi="Cambria Math" w:eastAsia="Cambria Math" w:cs="Cambria Math"/>
+              <w:highlight w:val="none"/>
+            </w:rPr>
+            <m:rPr>
+              <m:sty m:val="i"/>
+            </m:rPr>
+            <m:t>exp</m:t>
+          </m:r>
+          <m:d>
+            <m:dPr>
+              <m:begChr m:val="("/>
+              <m:endChr m:val=")"/>
+              <m:ctrlPr>
+                <w:rPr>
+                  <w:rFonts w:ascii="Cambria Math" w:hAnsi="Cambria Math" w:eastAsia="Cambria Math" w:cs="Cambria Math"/>
+                  <w:highlight w:val="none"/>
+                </w:rPr>
+              </m:ctrlPr>
+            </m:dPr>
+            <m:e>
+              <m:f>
+                <m:fPr>
+                  <m:ctrlPr>
+                    <w:rPr>
+                      <w:rFonts w:ascii="Cambria Math" w:hAnsi="Cambria Math" w:eastAsia="Cambria Math" w:cs="Cambria Math"/>
+                      <w:highlight w:val="none"/>
+                    </w:rPr>
+                  </m:ctrlPr>
+                </m:fPr>
+                <m:num>
+                  <m:sSub>
+                    <m:sSubPr>
+                      <m:ctrlPr>
+                        <w:rPr>
+                          <w:rFonts w:ascii="Cambria Math" w:hAnsi="Cambria Math" w:eastAsia="Cambria Math" w:cs="Cambria Math"/>
+                          <w:highlight w:val="none"/>
+                        </w:rPr>
+                      </m:ctrlPr>
+                    </m:sSubPr>
+                    <m:e>
+                      <m:r>
+                        <w:rPr>
+                          <w:rFonts w:hint="default" w:ascii="Cambria Math" w:hAnsi="Cambria Math" w:eastAsia="Cambria Math" w:cs="Cambria Math"/>
+                          <w:highlight w:val="none"/>
+                        </w:rPr>
+                        <m:rPr>
+                          <m:sty m:val="i"/>
+                        </m:rPr>
+                        <m:t>V</m:t>
+                      </m:r>
+                    </m:e>
+                    <m:sub>
+                      <m:r>
+                        <w:rPr>
+                          <w:rFonts w:hint="default" w:ascii="Cambria Math" w:hAnsi="Cambria Math" w:eastAsia="Cambria Math" w:cs="Cambria Math"/>
+                          <w:highlight w:val="none"/>
+                        </w:rPr>
+                        <m:rPr>
+                          <m:sty m:val="i"/>
+                        </m:rPr>
+                        <m:t>OC</m:t>
+                      </m:r>
+                    </m:sub>
+                  </m:sSub>
+                </m:num>
+                <m:den>
+                  <m:sSub>
+                    <m:sSubPr>
+                      <m:ctrlPr>
+                        <w:rPr>
+                          <w:rFonts w:ascii="Cambria Math" w:hAnsi="Cambria Math" w:eastAsia="Cambria Math" w:cs="Cambria Math"/>
+                          <w:highlight w:val="none"/>
+                        </w:rPr>
+                      </m:ctrlPr>
+                    </m:sSubPr>
+                    <m:e>
+                      <m:r>
+                        <w:rPr>
+                          <w:rFonts w:hint="default" w:ascii="Cambria Math" w:hAnsi="Cambria Math" w:eastAsia="Cambria Math" w:cs="Cambria Math"/>
+                          <w:highlight w:val="none"/>
+                        </w:rPr>
+                        <m:rPr>
+                          <m:sty m:val="i"/>
+                        </m:rPr>
+                        <m:t>V</m:t>
+                      </m:r>
+                    </m:e>
+                    <m:sub>
+                      <m:r>
+                        <w:rPr>
+                          <w:rFonts w:hint="default" w:ascii="Cambria Math" w:hAnsi="Cambria Math" w:eastAsia="Cambria Math" w:cs="Cambria Math"/>
+                          <w:highlight w:val="none"/>
+                        </w:rPr>
+                        <m:rPr>
+                          <m:sty m:val="i"/>
+                        </m:rPr>
+                        <m:t>T</m:t>
+                      </m:r>
+                    </m:sub>
+                  </m:sSub>
+                </m:den>
+              </m:f>
+              <m:r>
+                <w:rPr>
+                  <w:rFonts w:hint="default" w:ascii="Cambria Math" w:hAnsi="Cambria Math" w:eastAsia="Cambria Math" w:cs="Cambria Math"/>
+                  <w:highlight w:val="none"/>
+                </w:rPr>
+                <m:rPr/>
+                <m:t>-1</m:t>
+              </m:r>
+            </m:e>
+          </m:d>
+        </m:oMath>
+      </m:oMathPara>
       <w:r>
         <w:rPr>
           <w:b w:val="0"/>
@@ -5121,7 +5622,7 @@
           <w:bCs w:val="0"/>
           <w:highlight w:val="none"/>
         </w:rPr>
-        <w:t xml:space="preserve">One or multiple plots for JV</w:t>
+        <w:t xml:space="preserve">Since the photocurrent is much larger than the saturation current, the -1 term in the exponential is negligible. Rearranging for voltage gives the following</w:t>
       </w:r>
       <w:r>
         <w:rPr>
@@ -5129,8 +5630,221 @@
           <w:bCs w:val="0"/>
           <w:highlight w:val="none"/>
         </w:rPr>
-        <w:t xml:space="preserve"> - One</w:t>
       </w:r>
+    </w:p>
+    <w:p>
+      <w:pPr>
+        <w:pBdr/>
+        <w:spacing/>
+        <w:ind/>
+        <w:rPr>
+          <w:b w:val="0"/>
+          <w:bCs w:val="0"/>
+          <w:highlight w:val="none"/>
+        </w:rPr>
+      </w:pPr>
+      <w:r>
+        <w:rPr>
+          <w:b w:val="0"/>
+          <w:bCs w:val="0"/>
+          <w:highlight w:val="none"/>
+        </w:rPr>
+      </w:r>
+      <m:oMathPara>
+        <m:oMathParaPr/>
+        <m:oMath>
+          <m:r>
+            <w:rPr>
+              <w:rFonts w:hint="default" w:ascii="Cambria Math" w:hAnsi="Cambria Math" w:eastAsia="Cambria Math" w:cs="Cambria Math"/>
+              <w:highlight w:val="none"/>
+            </w:rPr>
+            <m:rPr>
+              <m:sty m:val="i"/>
+            </m:rPr>
+            <m:t> </m:t>
+          </m:r>
+          <m:sSub>
+            <m:sSubPr>
+              <m:ctrlPr>
+                <w:rPr>
+                  <w:rFonts w:ascii="Cambria Math" w:hAnsi="Cambria Math" w:eastAsia="Cambria Math" w:cs="Cambria Math"/>
+                  <w:highlight w:val="none"/>
+                </w:rPr>
+              </m:ctrlPr>
+            </m:sSubPr>
+            <m:e>
+              <m:r>
+                <w:rPr>
+                  <w:rFonts w:hint="default" w:ascii="Cambria Math" w:hAnsi="Cambria Math" w:eastAsia="Cambria Math" w:cs="Cambria Math"/>
+                  <w:highlight w:val="none"/>
+                </w:rPr>
+                <m:rPr>
+                  <m:sty m:val="i"/>
+                </m:rPr>
+                <m:t>V</m:t>
+              </m:r>
+            </m:e>
+            <m:sub>
+              <m:r>
+                <w:rPr>
+                  <w:rFonts w:hint="default" w:ascii="Cambria Math" w:hAnsi="Cambria Math" w:eastAsia="Cambria Math" w:cs="Cambria Math"/>
+                  <w:highlight w:val="none"/>
+                </w:rPr>
+                <m:rPr>
+                  <m:sty m:val="i"/>
+                </m:rPr>
+                <m:t>OC</m:t>
+              </m:r>
+            </m:sub>
+          </m:sSub>
+          <m:r>
+            <w:rPr>
+              <w:rFonts w:hint="default" w:ascii="Cambria Math" w:hAnsi="Cambria Math" w:eastAsia="Cambria Math" w:cs="Cambria Math"/>
+              <w:highlight w:val="none"/>
+            </w:rPr>
+            <m:rPr>
+              <m:sty m:val="i"/>
+            </m:rPr>
+            <m:t>=</m:t>
+          </m:r>
+          <m:sSub>
+            <m:sSubPr>
+              <m:ctrlPr>
+                <w:rPr>
+                  <w:rFonts w:ascii="Cambria Math" w:hAnsi="Cambria Math" w:eastAsia="Cambria Math" w:cs="Cambria Math"/>
+                  <w:highlight w:val="none"/>
+                </w:rPr>
+              </m:ctrlPr>
+            </m:sSubPr>
+            <m:e>
+              <m:r>
+                <w:rPr>
+                  <w:rFonts w:hint="default" w:ascii="Cambria Math" w:hAnsi="Cambria Math" w:eastAsia="Cambria Math" w:cs="Cambria Math"/>
+                  <w:highlight w:val="none"/>
+                </w:rPr>
+                <m:rPr>
+                  <m:sty m:val="i"/>
+                </m:rPr>
+                <m:t>V</m:t>
+              </m:r>
+            </m:e>
+            <m:sub>
+              <m:r>
+                <w:rPr>
+                  <w:rFonts w:hint="default" w:ascii="Cambria Math" w:hAnsi="Cambria Math" w:eastAsia="Cambria Math" w:cs="Cambria Math"/>
+                  <w:highlight w:val="none"/>
+                </w:rPr>
+                <m:rPr>
+                  <m:sty m:val="i"/>
+                </m:rPr>
+                <m:t>T</m:t>
+              </m:r>
+            </m:sub>
+          </m:sSub>
+          <m:r>
+            <w:rPr>
+              <w:rFonts w:hint="default" w:ascii="Cambria Math" w:hAnsi="Cambria Math" w:eastAsia="Cambria Math" w:cs="Cambria Math"/>
+              <w:highlight w:val="none"/>
+            </w:rPr>
+            <m:rPr>
+              <m:sty m:val="i"/>
+            </m:rPr>
+            <m:t>ln</m:t>
+          </m:r>
+          <m:d>
+            <m:dPr>
+              <m:begChr m:val="("/>
+              <m:endChr m:val=")"/>
+              <m:ctrlPr>
+                <w:rPr>
+                  <w:rFonts w:ascii="Cambria Math" w:hAnsi="Cambria Math" w:eastAsia="Cambria Math" w:cs="Cambria Math"/>
+                  <w:highlight w:val="none"/>
+                </w:rPr>
+              </m:ctrlPr>
+            </m:dPr>
+            <m:e>
+              <m:f>
+                <m:fPr>
+                  <m:ctrlPr>
+                    <w:rPr>
+                      <w:rFonts w:ascii="Cambria Math" w:hAnsi="Cambria Math" w:eastAsia="Cambria Math" w:cs="Cambria Math"/>
+                      <w:highlight w:val="none"/>
+                    </w:rPr>
+                  </m:ctrlPr>
+                </m:fPr>
+                <m:num>
+                  <m:sSub>
+                    <m:sSubPr>
+                      <m:ctrlPr>
+                        <w:rPr>
+                          <w:rFonts w:ascii="Cambria Math" w:hAnsi="Cambria Math" w:eastAsia="Cambria Math" w:cs="Cambria Math"/>
+                          <w:highlight w:val="none"/>
+                        </w:rPr>
+                      </m:ctrlPr>
+                    </m:sSubPr>
+                    <m:e>
+                      <m:r>
+                        <w:rPr>
+                          <w:rFonts w:hint="default" w:ascii="Cambria Math" w:hAnsi="Cambria Math" w:eastAsia="Cambria Math" w:cs="Cambria Math"/>
+                          <w:highlight w:val="none"/>
+                        </w:rPr>
+                        <m:rPr>
+                          <m:sty m:val="i"/>
+                        </m:rPr>
+                        <m:t>I</m:t>
+                      </m:r>
+                    </m:e>
+                    <m:sub>
+                      <m:r>
+                        <w:rPr>
+                          <w:rFonts w:hint="default" w:ascii="Cambria Math" w:hAnsi="Cambria Math" w:eastAsia="Cambria Math" w:cs="Cambria Math"/>
+                          <w:highlight w:val="none"/>
+                        </w:rPr>
+                        <m:rPr>
+                          <m:sty m:val="i"/>
+                        </m:rPr>
+                        <m:t>photon</m:t>
+                      </m:r>
+                    </m:sub>
+                  </m:sSub>
+                </m:num>
+                <m:den>
+                  <m:sSub>
+                    <m:sSubPr>
+                      <m:ctrlPr>
+                        <w:rPr>
+                          <w:rFonts w:ascii="Cambria Math" w:hAnsi="Cambria Math" w:eastAsia="Cambria Math" w:cs="Cambria Math"/>
+                          <w:highlight w:val="none"/>
+                        </w:rPr>
+                      </m:ctrlPr>
+                    </m:sSubPr>
+                    <m:e>
+                      <m:r>
+                        <w:rPr>
+                          <w:rFonts w:hint="default" w:ascii="Cambria Math" w:hAnsi="Cambria Math" w:eastAsia="Cambria Math" w:cs="Cambria Math"/>
+                          <w:highlight w:val="none"/>
+                        </w:rPr>
+                        <m:rPr/>
+                        <m:t>I</m:t>
+                      </m:r>
+                    </m:e>
+                    <m:sub>
+                      <m:r>
+                        <w:rPr>
+                          <w:rFonts w:hint="default" w:ascii="Cambria Math" w:hAnsi="Cambria Math" w:eastAsia="Cambria Math" w:cs="Cambria Math"/>
+                          <w:highlight w:val="none"/>
+                        </w:rPr>
+                        <m:rPr/>
+                        <m:t>S</m:t>
+                      </m:r>
+                    </m:sub>
+                  </m:sSub>
+                </m:den>
+              </m:f>
+            </m:e>
+          </m:d>
+        </m:oMath>
+      </m:oMathPara>
       <w:r>
         <w:rPr>
           <w:b w:val="0"/>
@@ -5163,7 +5877,7 @@
           <w:bCs w:val="0"/>
           <w:highlight w:val="none"/>
         </w:rPr>
-        <w:t xml:space="preserve">Power plots</w:t>
+        <w:t xml:space="preserve">The open circuit voltage has a logarithmic relationship to the photocurrent. The photocurrent is directory proportional to light intensity</w:t>
       </w:r>
       <w:r>
         <w:rPr>
@@ -5171,14 +5885,7 @@
           <w:bCs w:val="0"/>
           <w:highlight w:val="none"/>
         </w:rPr>
-        <w:t xml:space="preserve"> – show MPP point</w:t>
-      </w:r>
-      <w:r>
-        <w:rPr>
-          <w:b w:val="0"/>
-          <w:bCs w:val="0"/>
-          <w:highlight w:val="none"/>
-        </w:rPr>
+        <w:t xml:space="preserve">, meaning that the relationship between the open circuit voltage and light intensity is also logarithmic.</w:t>
       </w:r>
       <w:r>
         <w:rPr>
@@ -5196,25 +5903,9 @@
         <w:rPr>
           <w:b w:val="0"/>
           <w:bCs w:val="0"/>
-          <w:highlight w:val="none"/>
+          <w:u w:val="none"/>
         </w:rPr>
       </w:pPr>
-      <w:r>
-        <w:rPr>
-          <w:b w:val="0"/>
-          <w:bCs w:val="0"/>
-          <w:highlight w:val="none"/>
-        </w:rPr>
-        <w:t xml:space="preserve">Show values in table on graph or just state them</w:t>
-      </w:r>
-      <w:r>
-        <w:rPr>
-          <w:b w:val="0"/>
-          <w:bCs w:val="0"/>
-          <w:highlight w:val="none"/>
-        </w:rPr>
-        <w:t xml:space="preserve"> – Fine except MPP</w:t>
-      </w:r>
       <w:r>
         <w:rPr>
           <w:b w:val="0"/>
@@ -5224,84 +5915,27 @@
       </w:r>
       <w:r>
         <w:rPr>
-          <w:b w:val="0"/>
-          <w:bCs w:val="0"/>
+          <w:b/>
+          <w:bCs/>
           <w:highlight w:val="none"/>
+          <w:u w:val="single"/>
         </w:rPr>
-      </w:r>
-    </w:p>
-    <w:p>
-      <w:pPr>
-        <w:pBdr/>
-        <w:spacing/>
-        <w:ind/>
-        <w:rPr>
-          <w:b w:val="0"/>
-          <w:bCs w:val="0"/>
-          <w:highlight w:val="none"/>
-        </w:rPr>
-      </w:pPr>
-      <w:r>
-        <w:rPr>
-          <w:b w:val="0"/>
-          <w:bCs w:val="0"/>
-          <w:highlight w:val="none"/>
-        </w:rPr>
-        <w:t xml:space="preserve">P_in for efficiency calculation -</w:t>
+        <w:t xml:space="preserve">Resistive Effects</w:t>
       </w:r>
       <w:r>
         <w:rPr>
           <w:b w:val="0"/>
           <w:bCs w:val="0"/>
           <w:highlight w:val="none"/>
+          <w:u w:val="none"/>
         </w:rPr>
-        <w:t xml:space="preserve"> % in mW/cm^2</w:t>
+        <w:br/>
       </w:r>
       <w:r>
         <w:rPr>
           <w:b w:val="0"/>
           <w:bCs w:val="0"/>
-          <w:highlight w:val="none"/>
-        </w:rPr>
-      </w:r>
-      <w:r>
-        <w:rPr>
-          <w:b w:val="0"/>
-          <w:bCs w:val="0"/>
-          <w:highlight w:val="none"/>
-        </w:rPr>
-      </w:r>
-    </w:p>
-    <w:p>
-      <w:pPr>
-        <w:pBdr/>
-        <w:spacing/>
-        <w:ind/>
-        <w:rPr>
-          <w:b w:val="0"/>
-          <w:bCs w:val="0"/>
-          <w:highlight w:val="none"/>
-        </w:rPr>
-      </w:pPr>
-      <w:r>
-        <w:rPr>
-          <w:b w:val="0"/>
-          <w:bCs w:val="0"/>
-          <w:highlight w:val="none"/>
-        </w:rPr>
-      </w:r>
-      <w:r>
-        <w:rPr>
-          <w:b w:val="0"/>
-          <w:bCs w:val="0"/>
-          <w:highlight w:val="none"/>
-        </w:rPr>
-      </w:r>
-      <w:r>
-        <w:rPr>
-          <w:b w:val="0"/>
-          <w:bCs w:val="0"/>
-          <w:highlight w:val="none"/>
+          <w:u w:val="none"/>
         </w:rPr>
       </w:r>
     </w:p>

</xml_diff>

<commit_message>
Report updates: resistive effects on fill factor
</commit_message>
<xml_diff>
--- a/ELEC0148_Lab_Report.docx
+++ b/ELEC0148_Lab_Report.docx
@@ -882,6 +882,7 @@
       <w:r>
         <w:t xml:space="preserve">1</w:t>
       </w:r>
+      <w:r/>
       <w:r>
         <w:fldChar w:fldCharType="end"/>
       </w:r>
@@ -990,6 +991,7 @@
       <w:r>
         <w:t xml:space="preserve">2</w:t>
       </w:r>
+      <w:r/>
       <w:r>
         <w:fldChar w:fldCharType="end"/>
       </w:r>
@@ -1072,6 +1074,7 @@
         <w:pBdr/>
         <w:spacing/>
         <w:ind/>
+        <w:jc w:val="center"/>
         <w:rPr>
           <w:highlight w:val="none"/>
         </w:rPr>
@@ -1081,12 +1084,15 @@
           <w:highlight w:val="none"/>
         </w:rPr>
       </w:r>
+      <w:r/>
+      <w:r/>
+      <w:r/>
       <w:r>
         <mc:AlternateContent>
           <mc:Choice Requires="wpg">
             <w:drawing>
               <wp:inline xmlns:wp="http://schemas.openxmlformats.org/drawingml/2006/wordprocessingDrawing" distT="0" distB="0" distL="0" distR="0">
-                <wp:extent cx="5731510" cy="3327755"/>
+                <wp:extent cx="5264920" cy="3056850"/>
                 <wp:effectExtent l="0" t="0" r="0" b="0"/>
                 <wp:docPr id="3" name=""/>
                 <wp:cNvGraphicFramePr>
@@ -1096,7 +1102,7 @@
                   <a:graphicData uri="http://schemas.openxmlformats.org/drawingml/2006/picture">
                     <pic:pic xmlns:pic="http://schemas.openxmlformats.org/drawingml/2006/picture">
                       <pic:nvPicPr>
-                        <pic:cNvPr id="1380740401" name=""/>
+                        <pic:cNvPr id="531511600" name=""/>
                         <pic:cNvPicPr>
                           <a:picLocks noChangeAspect="1"/>
                         </pic:cNvPicPr>
@@ -1107,9 +1113,9 @@
                         <a:stretch/>
                       </pic:blipFill>
                       <pic:spPr bwMode="auto">
-                        <a:xfrm>
+                        <a:xfrm flipH="0" flipV="0">
                           <a:off x="0" y="0"/>
-                          <a:ext cx="5731509" cy="3327754"/>
+                          <a:ext cx="5264920" cy="3056849"/>
                         </a:xfrm>
                         <a:prstGeom prst="rect">
                           <a:avLst/>
@@ -1142,7 +1148,7 @@
                 <v:path o:extrusionok="f" gradientshapeok="t" o:connecttype="rect"/>
                 <o:lock v:ext="edit" aspectratio="t"/>
               </v:shapetype>
-              <v:shape id="_x0000_i2" o:spid="_x0000_s2" type="#_x0000_t75" style="width:451.30pt;height:262.03pt;mso-wrap-distance-left:0.00pt;mso-wrap-distance-top:0.00pt;mso-wrap-distance-right:0.00pt;mso-wrap-distance-bottom:0.00pt;z-index:1;" stroked="false">
+              <v:shape id="_x0000_i2" o:spid="_x0000_s2" type="#_x0000_t75" style="width:414.56pt;height:240.70pt;mso-wrap-distance-left:0.00pt;mso-wrap-distance-top:0.00pt;mso-wrap-distance-right:0.00pt;mso-wrap-distance-bottom:0.00pt;z-index:1;" stroked="false">
                 <v:imagedata r:id="rId11" o:title=""/>
                 <o:lock v:ext="edit" rotation="t"/>
               </v:shape>
@@ -1150,6 +1156,9 @@
           </mc:Fallback>
         </mc:AlternateContent>
       </w:r>
+      <w:r/>
+      <w:r/>
+      <w:r/>
       <w:r>
         <w:rPr>
           <w:highlight w:val="none"/>
@@ -1180,6 +1189,7 @@
       <w:r>
         <w:t xml:space="preserve">3</w:t>
       </w:r>
+      <w:r/>
       <w:r>
         <w:fldChar w:fldCharType="end"/>
       </w:r>
@@ -1198,12 +1208,7 @@
         </w:rPr>
       </w:pPr>
       <w:r>
-        <w:t xml:space="preserve">From zooming into the graphs, the values in the table below can be deduced for the different light intensities.</w:t>
-      </w:r>
-      <w:r>
-        <w:rPr>
-          <w:highlight w:val="none"/>
-        </w:rPr>
+        <w:t xml:space="preserve">From zooming into the graphs, the values in the table below can be deduced</w:t>
       </w:r>
       <w:r>
         <w:rPr>
@@ -5142,7 +5147,7 @@
           <w:highlight w:val="none"/>
         </w:rPr>
         <w:br/>
-        <w:t xml:space="preserve">Under illumination, the relationship between current and voltage in a solar cell is the following:</w:t>
+        <w:t xml:space="preserve">Under illumination, the relationship between current and voltage in a solar cell is exponential.</w:t>
       </w:r>
       <w:r/>
     </w:p>
@@ -5396,233 +5401,7 @@
           <w:bCs w:val="0"/>
           <w:highlight w:val="none"/>
         </w:rPr>
-      </w:r>
-      <m:oMathPara>
-        <m:oMathParaPr/>
-        <m:oMath>
-          <m:sSub>
-            <m:sSubPr>
-              <m:ctrlPr>
-                <w:rPr>
-                  <w:rFonts w:ascii="Cambria Math" w:hAnsi="Cambria Math" w:eastAsia="Cambria Math" w:cs="Cambria Math"/>
-                  <w:highlight w:val="none"/>
-                </w:rPr>
-              </m:ctrlPr>
-            </m:sSubPr>
-            <m:e>
-              <m:r>
-                <w:rPr>
-                  <w:rFonts w:hint="default" w:ascii="Cambria Math" w:hAnsi="Cambria Math" w:eastAsia="Cambria Math" w:cs="Cambria Math"/>
-                  <w:highlight w:val="none"/>
-                </w:rPr>
-                <m:rPr/>
-                <m:t>I</m:t>
-              </m:r>
-            </m:e>
-            <m:sub>
-              <m:r>
-                <w:rPr>
-                  <w:rFonts w:hint="default" w:ascii="Cambria Math" w:hAnsi="Cambria Math" w:eastAsia="Cambria Math" w:cs="Cambria Math"/>
-                  <w:highlight w:val="none"/>
-                </w:rPr>
-                <m:rPr/>
-                <m:t>photon</m:t>
-              </m:r>
-            </m:sub>
-          </m:sSub>
-          <m:r>
-            <w:rPr>
-              <w:rFonts w:hint="default" w:ascii="Cambria Math" w:hAnsi="Cambria Math" w:eastAsia="Cambria Math" w:cs="Cambria Math"/>
-              <w:highlight w:val="none"/>
-            </w:rPr>
-            <m:rPr>
-              <m:sty m:val="i"/>
-            </m:rPr>
-            <m:t> =</m:t>
-          </m:r>
-          <m:sSub>
-            <m:sSubPr>
-              <m:ctrlPr>
-                <w:rPr>
-                  <w:rFonts w:ascii="Cambria Math" w:hAnsi="Cambria Math" w:eastAsia="Cambria Math" w:cs="Cambria Math"/>
-                  <w:highlight w:val="none"/>
-                </w:rPr>
-              </m:ctrlPr>
-            </m:sSubPr>
-            <m:e>
-              <m:r>
-                <w:rPr>
-                  <w:rFonts w:hint="default" w:ascii="Cambria Math" w:hAnsi="Cambria Math" w:eastAsia="Cambria Math" w:cs="Cambria Math"/>
-                  <w:highlight w:val="none"/>
-                </w:rPr>
-                <m:rPr>
-                  <m:sty m:val="i"/>
-                </m:rPr>
-                <m:t>I</m:t>
-              </m:r>
-            </m:e>
-            <m:sub>
-              <m:r>
-                <w:rPr>
-                  <w:rFonts w:hint="default" w:ascii="Cambria Math" w:hAnsi="Cambria Math" w:eastAsia="Cambria Math" w:cs="Cambria Math"/>
-                  <w:highlight w:val="none"/>
-                </w:rPr>
-                <m:rPr>
-                  <m:sty m:val="i"/>
-                </m:rPr>
-                <m:t>S</m:t>
-              </m:r>
-            </m:sub>
-          </m:sSub>
-          <m:r>
-            <w:rPr>
-              <w:rFonts w:hint="default" w:ascii="Cambria Math" w:hAnsi="Cambria Math" w:eastAsia="Cambria Math" w:cs="Cambria Math"/>
-              <w:highlight w:val="none"/>
-            </w:rPr>
-            <m:rPr>
-              <m:sty m:val="i"/>
-            </m:rPr>
-            <m:t>exp</m:t>
-          </m:r>
-          <m:d>
-            <m:dPr>
-              <m:begChr m:val="("/>
-              <m:endChr m:val=")"/>
-              <m:ctrlPr>
-                <w:rPr>
-                  <w:rFonts w:ascii="Cambria Math" w:hAnsi="Cambria Math" w:eastAsia="Cambria Math" w:cs="Cambria Math"/>
-                  <w:highlight w:val="none"/>
-                </w:rPr>
-              </m:ctrlPr>
-            </m:dPr>
-            <m:e>
-              <m:f>
-                <m:fPr>
-                  <m:ctrlPr>
-                    <w:rPr>
-                      <w:rFonts w:ascii="Cambria Math" w:hAnsi="Cambria Math" w:eastAsia="Cambria Math" w:cs="Cambria Math"/>
-                      <w:highlight w:val="none"/>
-                    </w:rPr>
-                  </m:ctrlPr>
-                </m:fPr>
-                <m:num>
-                  <m:sSub>
-                    <m:sSubPr>
-                      <m:ctrlPr>
-                        <w:rPr>
-                          <w:rFonts w:ascii="Cambria Math" w:hAnsi="Cambria Math" w:eastAsia="Cambria Math" w:cs="Cambria Math"/>
-                          <w:highlight w:val="none"/>
-                        </w:rPr>
-                      </m:ctrlPr>
-                    </m:sSubPr>
-                    <m:e>
-                      <m:r>
-                        <w:rPr>
-                          <w:rFonts w:hint="default" w:ascii="Cambria Math" w:hAnsi="Cambria Math" w:eastAsia="Cambria Math" w:cs="Cambria Math"/>
-                          <w:highlight w:val="none"/>
-                        </w:rPr>
-                        <m:rPr>
-                          <m:sty m:val="i"/>
-                        </m:rPr>
-                        <m:t>V</m:t>
-                      </m:r>
-                    </m:e>
-                    <m:sub>
-                      <m:r>
-                        <w:rPr>
-                          <w:rFonts w:hint="default" w:ascii="Cambria Math" w:hAnsi="Cambria Math" w:eastAsia="Cambria Math" w:cs="Cambria Math"/>
-                          <w:highlight w:val="none"/>
-                        </w:rPr>
-                        <m:rPr>
-                          <m:sty m:val="i"/>
-                        </m:rPr>
-                        <m:t>OC</m:t>
-                      </m:r>
-                    </m:sub>
-                  </m:sSub>
-                </m:num>
-                <m:den>
-                  <m:sSub>
-                    <m:sSubPr>
-                      <m:ctrlPr>
-                        <w:rPr>
-                          <w:rFonts w:ascii="Cambria Math" w:hAnsi="Cambria Math" w:eastAsia="Cambria Math" w:cs="Cambria Math"/>
-                          <w:highlight w:val="none"/>
-                        </w:rPr>
-                      </m:ctrlPr>
-                    </m:sSubPr>
-                    <m:e>
-                      <m:r>
-                        <w:rPr>
-                          <w:rFonts w:hint="default" w:ascii="Cambria Math" w:hAnsi="Cambria Math" w:eastAsia="Cambria Math" w:cs="Cambria Math"/>
-                          <w:highlight w:val="none"/>
-                        </w:rPr>
-                        <m:rPr>
-                          <m:sty m:val="i"/>
-                        </m:rPr>
-                        <m:t>V</m:t>
-                      </m:r>
-                    </m:e>
-                    <m:sub>
-                      <m:r>
-                        <w:rPr>
-                          <w:rFonts w:hint="default" w:ascii="Cambria Math" w:hAnsi="Cambria Math" w:eastAsia="Cambria Math" w:cs="Cambria Math"/>
-                          <w:highlight w:val="none"/>
-                        </w:rPr>
-                        <m:rPr>
-                          <m:sty m:val="i"/>
-                        </m:rPr>
-                        <m:t>T</m:t>
-                      </m:r>
-                    </m:sub>
-                  </m:sSub>
-                </m:den>
-              </m:f>
-              <m:r>
-                <w:rPr>
-                  <w:rFonts w:hint="default" w:ascii="Cambria Math" w:hAnsi="Cambria Math" w:eastAsia="Cambria Math" w:cs="Cambria Math"/>
-                  <w:highlight w:val="none"/>
-                </w:rPr>
-                <m:rPr/>
-                <m:t>-1</m:t>
-              </m:r>
-            </m:e>
-          </m:d>
-        </m:oMath>
-      </m:oMathPara>
-      <w:r>
-        <w:rPr>
-          <w:b w:val="0"/>
-          <w:bCs w:val="0"/>
-          <w:highlight w:val="none"/>
-        </w:rPr>
-      </w:r>
-      <w:r>
-        <w:rPr>
-          <w:b w:val="0"/>
-          <w:bCs w:val="0"/>
-          <w:highlight w:val="none"/>
-        </w:rPr>
-      </w:r>
-    </w:p>
-    <w:p>
-      <w:pPr>
-        <w:pBdr/>
-        <w:spacing/>
-        <w:ind/>
-        <w:rPr>
-          <w:b w:val="0"/>
-          <w:bCs w:val="0"/>
-          <w:highlight w:val="none"/>
-        </w:rPr>
-      </w:pPr>
-      <w:r>
-        <w:rPr>
-          <w:b w:val="0"/>
-          <w:bCs w:val="0"/>
-          <w:highlight w:val="none"/>
-        </w:rPr>
-        <w:t xml:space="preserve">Since the photocurrent is much larger than the saturation current, the -1 term in the exponential is negligible. Rearranging for voltage gives the following</w:t>
+        <w:t xml:space="preserve">Since the photocurrent is much larger than the saturation current, the -1 term in the exponential is negligible. Rearranging for voltage gives the following.</w:t>
       </w:r>
       <w:r>
         <w:rPr>
@@ -5903,6 +5682,7 @@
         <w:rPr>
           <w:b w:val="0"/>
           <w:bCs w:val="0"/>
+          <w:highlight w:val="none"/>
           <w:u w:val="none"/>
         </w:rPr>
       </w:pPr>
@@ -5924,17 +5704,397 @@
       </w:r>
       <w:r>
         <w:rPr>
+          <w:b/>
+          <w:bCs/>
+          <w:highlight w:val="none"/>
+          <w:u w:val="single"/>
+        </w:rPr>
+        <w:t xml:space="preserve"> – Series and Shunt</w:t>
+      </w:r>
+      <w:r>
+        <w:rPr>
           <w:b w:val="0"/>
           <w:bCs w:val="0"/>
           <w:highlight w:val="none"/>
           <w:u w:val="none"/>
         </w:rPr>
         <w:br/>
+        <w:t xml:space="preserve">Series resistance is caused by current flow through the bulk semiconductor, resistance between the semiconductor and metal contacts, then finally the resistance of the metal contacts themselves. This adds a resistance in series with the load connected to the solar cell, introducing a voltage drop. In turn, this reduces the fill factor. </w:t>
       </w:r>
       <w:r>
         <w:rPr>
           <w:b w:val="0"/>
           <w:bCs w:val="0"/>
+          <w:highlight w:val="none"/>
+        </w:rPr>
+        <w:t xml:space="preserve">An example of this is shown in Figure 4.</w:t>
+      </w:r>
+      <w:r>
+        <w:rPr>
+          <w:b w:val="0"/>
+          <w:bCs w:val="0"/>
+          <w:highlight w:val="none"/>
+        </w:rPr>
+        <w:t xml:space="preserve"> </w:t>
+      </w:r>
+      <w:r>
+        <w:rPr>
+          <w:b w:val="0"/>
+          <w:bCs w:val="0"/>
+          <w:highlight w:val="none"/>
+        </w:rPr>
+        <w:t xml:space="preserve">Larger values of series resistance can reduce the short circuit current.</w:t>
+      </w:r>
+      <w:r/>
+      <w:r>
+        <w:rPr>
+          <w:b w:val="0"/>
+          <w:bCs w:val="0"/>
+          <w:highlight w:val="none"/>
+        </w:rPr>
+        <w:t xml:space="preserve"> </w:t>
+      </w:r>
+      <w:r>
+        <w:rPr>
+          <w:b w:val="0"/>
+          <w:bCs w:val="0"/>
+          <w:highlight w:val="none"/>
+          <w:u w:val="none"/>
+        </w:rPr>
+      </w:r>
+    </w:p>
+    <w:p>
+      <w:pPr>
+        <w:pBdr/>
+        <w:spacing/>
+        <w:ind/>
+        <w:rPr>
+          <w:b w:val="0"/>
+          <w:bCs w:val="0"/>
+          <w:highlight w:val="none"/>
+          <w:u w:val="none"/>
+        </w:rPr>
+      </w:pPr>
+      <w:r>
+        <w:rPr>
+          <w:b w:val="0"/>
+          <w:bCs w:val="0"/>
+          <w:highlight w:val="none"/>
+          <w:u w:val="none"/>
+        </w:rPr>
+        <w:t xml:space="preserve">Shunt resistance is caused by manufacturing defects in the solar cell.</w:t>
+      </w:r>
+      <w:r>
+        <w:rPr>
+          <w:b w:val="0"/>
+          <w:bCs w:val="0"/>
+          <w:highlight w:val="none"/>
+          <w:u w:val="none"/>
+        </w:rPr>
+        <w:t xml:space="preserve"> </w:t>
+      </w:r>
+      <w:r>
+        <w:rPr>
+          <w:b w:val="0"/>
+          <w:bCs w:val="0"/>
+          <w:highlight w:val="none"/>
+          <w:u w:val="none"/>
+        </w:rPr>
+        <w:t xml:space="preserve">This adds a resistance in parallel to the load connected with the solar cell.</w:t>
+      </w:r>
+      <w:r>
+        <w:rPr>
+          <w:b w:val="0"/>
+          <w:bCs w:val="0"/>
+          <w:highlight w:val="none"/>
+          <w:u w:val="none"/>
+        </w:rPr>
+        <w:t xml:space="preserve"> Smaller values cause power loss by providing an alternate path for the generated current, reducing the current flow to the load.</w:t>
+      </w:r>
+      <w:r>
+        <w:rPr>
+          <w:b w:val="0"/>
+          <w:bCs w:val="0"/>
+          <w:highlight w:val="none"/>
+          <w:u w:val="none"/>
+        </w:rPr>
+        <w:t xml:space="preserve"> </w:t>
+      </w:r>
+      <w:r>
+        <w:rPr>
+          <w:b w:val="0"/>
+          <w:bCs w:val="0"/>
+          <w:highlight w:val="none"/>
+        </w:rPr>
+        <w:t xml:space="preserve">This effect is severe at low light intensities since the generated current is small. </w:t>
+      </w:r>
+      <w:r>
+        <w:rPr>
+          <w:b w:val="0"/>
+          <w:bCs w:val="0"/>
+          <w:highlight w:val="none"/>
+        </w:rPr>
+        <w:t xml:space="preserve">The current across the load at the corresponding operating voltages, in comparison to that without shunt resistance, would be reduced, hence reducing the fill factor. An example of this is shown in Figure 4.</w:t>
+      </w:r>
+      <w:r>
+        <w:rPr>
+          <w:b w:val="0"/>
+          <w:bCs w:val="0"/>
+          <w:highlight w:val="none"/>
+        </w:rPr>
+        <w:t xml:space="preserve"> </w:t>
+      </w:r>
+      <w:r>
+        <w:rPr>
+          <w:b w:val="0"/>
+          <w:bCs w:val="0"/>
+          <w:highlight w:val="none"/>
+          <w:u w:val="none"/>
+        </w:rPr>
+        <w:t xml:space="preserve">Ideally, series resistance should be zero and shunt resistance should be infinite</w:t>
+      </w:r>
+      <w:r>
+        <w:rPr>
+          <w:b w:val="0"/>
+          <w:bCs w:val="0"/>
+          <w:highlight w:val="none"/>
+          <w:u w:val="none"/>
+        </w:rPr>
+        <w:t xml:space="preserve">.</w:t>
+      </w:r>
+      <w:r>
+        <w:rPr>
+          <w:b w:val="0"/>
+          <w:bCs w:val="0"/>
+          <w:highlight w:val="none"/>
+          <w:u w:val="none"/>
+        </w:rPr>
+      </w:r>
+    </w:p>
+    <w:p>
+      <w:pPr>
+        <w:pBdr/>
+        <w:spacing/>
+        <w:ind/>
+        <w:rPr>
+          <w:b w:val="0"/>
+          <w:bCs w:val="0"/>
+          <w:highlight w:val="none"/>
+        </w:rPr>
+      </w:pPr>
+      <w:r>
+        <w:rPr>
+          <w:b w:val="0"/>
+          <w:bCs w:val="0"/>
+          <w:highlight w:val="none"/>
+        </w:rPr>
+      </w:r>
+      <w:r>
+        <w:rPr>
+          <w:b w:val="0"/>
+          <w:bCs w:val="0"/>
+          <w:highlight w:val="none"/>
+        </w:rPr>
+        <w:t xml:space="preserve">Since efficiency and fill factor are directly proportional, both these resistances reduce the efficiency of the solar cell.</w:t>
+      </w:r>
+      <w:r>
+        <w:rPr>
+          <w:b w:val="0"/>
+          <w:bCs w:val="0"/>
+          <w:highlight w:val="none"/>
+        </w:rPr>
+      </w:r>
+    </w:p>
+    <w:p>
+      <w:pPr>
+        <w:pBdr/>
+        <w:spacing/>
+        <w:ind/>
+        <w:jc w:val="center"/>
+        <w:rPr>
+          <w:b w:val="0"/>
+          <w:bCs w:val="0"/>
+          <w:highlight w:val="none"/>
+        </w:rPr>
+      </w:pPr>
+      <w:r>
+        <w:rPr>
+          <w:b w:val="0"/>
+          <w:bCs w:val="0"/>
+          <w:highlight w:val="none"/>
+        </w:rPr>
+      </w:r>
+      <w:r>
+        <mc:AlternateContent>
+          <mc:Choice Requires="wpg">
+            <w:drawing>
+              <wp:inline xmlns:wp="http://schemas.openxmlformats.org/drawingml/2006/wordprocessingDrawing" distT="0" distB="0" distL="0" distR="0">
+                <wp:extent cx="4908473" cy="2116561"/>
+                <wp:effectExtent l="0" t="0" r="0" b="0"/>
+                <wp:docPr id="4" name=""/>
+                <wp:cNvGraphicFramePr>
+                  <a:graphicFrameLocks xmlns:a="http://schemas.openxmlformats.org/drawingml/2006/main" noChangeAspect="1"/>
+                </wp:cNvGraphicFramePr>
+                <a:graphic xmlns:a="http://schemas.openxmlformats.org/drawingml/2006/main">
+                  <a:graphicData uri="http://schemas.openxmlformats.org/drawingml/2006/picture">
+                    <pic:pic xmlns:pic="http://schemas.openxmlformats.org/drawingml/2006/picture">
+                      <pic:nvPicPr>
+                        <pic:cNvPr id="1545653319" name=""/>
+                        <pic:cNvPicPr>
+                          <a:picLocks noChangeAspect="1"/>
+                        </pic:cNvPicPr>
+                        <pic:nvPr/>
+                      </pic:nvPicPr>
+                      <pic:blipFill rotWithShape="1">
+                        <a:blip r:embed="rId12"/>
+                        <a:stretch/>
+                      </pic:blipFill>
+                      <pic:spPr bwMode="auto">
+                        <a:xfrm flipH="0" flipV="0">
+                          <a:off x="0" y="0"/>
+                          <a:ext cx="4908472" cy="2116561"/>
+                        </a:xfrm>
+                        <a:prstGeom prst="rect">
+                          <a:avLst/>
+                        </a:prstGeom>
+                      </pic:spPr>
+                    </pic:pic>
+                  </a:graphicData>
+                </a:graphic>
+              </wp:inline>
+            </w:drawing>
+          </mc:Choice>
+          <mc:Fallback>
+            <w:pict>
+              <v:shapetype id="_x0000_t75" coordsize="21600,21600" o:spt="75" o:preferrelative="t" path="m@4@5l@4@11@9@11@9@5xe" filled="f" stroked="f">
+                <v:stroke joinstyle="miter"/>
+                <v:formulas>
+                  <v:f eqn="if lineDrawn pixelLineWidth 0"/>
+                  <v:f eqn="sum @0 1 0"/>
+                  <v:f eqn="sum 0 0 @1"/>
+                  <v:f eqn="prod @2 1 2"/>
+                  <v:f eqn="prod @3 21600 pixelWidth"/>
+                  <v:f eqn="prod @3 21600 pixelHeight"/>
+                  <v:f eqn="sum @0 0 1"/>
+                  <v:f eqn="prod @6 1 2"/>
+                  <v:f eqn="prod @7 21600 pixelWidth"/>
+                  <v:f eqn="sum @8 21600 0"/>
+                  <v:f eqn="prod @7 21600 pixelHeight"/>
+                  <v:f eqn="sum @10 21600 0"/>
+                </v:formulas>
+                <v:path o:extrusionok="f" gradientshapeok="t" o:connecttype="rect"/>
+                <o:lock v:ext="edit" aspectratio="t"/>
+              </v:shapetype>
+              <v:shape id="_x0000_i3" o:spid="_x0000_s3" type="#_x0000_t75" style="width:386.49pt;height:166.66pt;mso-wrap-distance-left:0.00pt;mso-wrap-distance-top:0.00pt;mso-wrap-distance-right:0.00pt;mso-wrap-distance-bottom:0.00pt;z-index:1;" stroked="false">
+                <v:imagedata r:id="rId12" o:title=""/>
+                <o:lock v:ext="edit" rotation="t"/>
+              </v:shape>
+            </w:pict>
+          </mc:Fallback>
+        </mc:AlternateContent>
+      </w:r>
+      <w:r>
+        <w:rPr>
+          <w:b w:val="0"/>
+          <w:bCs w:val="0"/>
+          <w:highlight w:val="none"/>
+        </w:rPr>
+      </w:r>
+      <w:r/>
+      <w:r/>
+      <w:r/>
+      <w:r>
+        <w:rPr>
+          <w:b w:val="0"/>
+          <w:bCs w:val="0"/>
+          <w:highlight w:val="none"/>
+        </w:rPr>
+      </w:r>
+      <w:r>
+        <w:rPr>
+          <w:b w:val="0"/>
+          <w:bCs w:val="0"/>
+          <w:highlight w:val="none"/>
+        </w:rPr>
+      </w:r>
+      <w:r/>
+      <w:r/>
+      <w:r/>
+      <w:r>
+        <w:rPr>
+          <w:b w:val="0"/>
+          <w:bCs w:val="0"/>
+          <w:highlight w:val="none"/>
+        </w:rPr>
+      </w:r>
+      <w:r>
+        <w:rPr>
+          <w:b w:val="0"/>
+          <w:bCs w:val="0"/>
+          <w:highlight w:val="none"/>
+        </w:rPr>
+      </w:r>
+    </w:p>
+    <w:p>
+      <w:pPr>
+        <w:pStyle w:val="869"/>
+        <w:pBdr/>
+        <w:spacing/>
+        <w:ind/>
+        <w:rPr/>
+      </w:pPr>
+      <w:r>
+        <w:t xml:space="preserve">Figure </w:t>
+      </w:r>
+      <w:r>
+        <w:fldChar w:fldCharType="begin"/>
+        <w:instrText xml:space="preserve"> SEQ Figure \* Arabic </w:instrText>
+        <w:fldChar w:fldCharType="separate"/>
+      </w:r>
+      <w:r>
+        <w:t xml:space="preserve">4</w:t>
+      </w:r>
+      <w:r/>
+      <w:r>
+        <w:fldChar w:fldCharType="end"/>
+      </w:r>
+      <w:r>
+        <w:t xml:space="preserve">: Graphs showing the effects of series resistance (left) and shunt resistance (right) on solar cell IV curves (From lecture notes) </w:t>
+      </w:r>
+      <w:r/>
+    </w:p>
+    <w:p>
+      <w:pPr>
+        <w:pBdr/>
+        <w:spacing/>
+        <w:ind/>
+        <w:rPr>
+          <w:b w:val="0"/>
+          <w:bCs w:val="0"/>
+          <w:u w:val="none"/>
+        </w:rPr>
+      </w:pPr>
+      <w:r>
+        <w:rPr>
+          <w:b w:val="0"/>
+          <w:bCs w:val="0"/>
+          <w:highlight w:val="none"/>
+          <w:u w:val="none"/>
+        </w:rPr>
+      </w:r>
+      <w:r>
+        <w:rPr>
+          <w:b w:val="0"/>
+          <w:bCs w:val="0"/>
+          <w:highlight w:val="none"/>
+          <w:u w:val="none"/>
+        </w:rPr>
+      </w:r>
+      <w:r>
+        <w:rPr>
+          <w:b w:val="0"/>
+          <w:bCs w:val="0"/>
+          <w:highlight w:val="none"/>
           <w:u w:val="none"/>
         </w:rPr>
       </w:r>
@@ -6045,7 +6205,7 @@
         </w:rPr>
         <w:t xml:space="preserve">, vol. 116, no. 21, pp. 12956–13008, Jun. 2016, doi: </w:t>
       </w:r>
-      <w:hyperlink r:id="rId12" w:tooltip="https://doi.org/10.1021/acs.chemrev.6b00136" w:history="1">
+      <w:hyperlink r:id="rId13" w:tooltip="https://doi.org/10.1021/acs.chemrev.6b00136" w:history="1">
         <w:r>
           <w:rPr>
             <w:rStyle w:val="876"/>
@@ -6174,7 +6334,7 @@
         </w:rPr>
         <w:t xml:space="preserve">, vol. 8, no. 8, pp. 33–54, Oct. 2025, doi: </w:t>
       </w:r>
-      <w:hyperlink r:id="rId13" w:tooltip="https://doi.org/10.53894/ijirss.v8i8.10543" w:history="1">
+      <w:hyperlink r:id="rId14" w:tooltip="https://doi.org/10.53894/ijirss.v8i8.10543" w:history="1">
         <w:r>
           <w:rPr>
             <w:rStyle w:val="876"/>

</xml_diff>

<commit_message>
Report updates: performance of solar cell under different light intensities
</commit_message>
<xml_diff>
--- a/ELEC0148_Lab_Report.docx
+++ b/ELEC0148_Lab_Report.docx
@@ -115,7 +115,7 @@
           <w:bCs w:val="0"/>
           <w:highlight w:val="none"/>
         </w:rPr>
-        <w:t xml:space="preserve">A Perovskite solar cell (PSC) is a specific type of solar cell that has perovskite-structured compounds which are crystalline materials with a chemical formula of </w:t>
+        <w:t xml:space="preserve">A Perovskite solar cell (PSC) is a specific type of solar cell that has perovskite-structured compounds which are crystalline materials with a chemical formula of</w:t>
       </w:r>
       <m:oMath>
         <m:sSub>
@@ -1304,7 +1304,7 @@
                 <w:highlight w:val="none"/>
                 <w:u w:val="single"/>
               </w:rPr>
-              <w:t xml:space="preserve">Light intensities</w:t>
+              <w:t xml:space="preserve">Light intensities </w:t>
             </w:r>
             <w:r>
               <w:rPr>
@@ -5028,7 +5028,6 @@
           <w:u w:val="single"/>
         </w:rPr>
         <w:t xml:space="preserve">Short circuit current</w:t>
-        <w:br/>
       </w:r>
       <w:r>
         <w:rPr>
@@ -5057,6 +5056,8 @@
           <w:bCs w:val="0"/>
           <w:highlight w:val="none"/>
         </w:rPr>
+        <w:t xml:space="preserve"> </w:t>
+        <w:br/>
         <w:t xml:space="preserve">Light intensity is directly proportional to the rate of photon incidence on the solar cell in photons per second per unit area. Current is induced when </w:t>
       </w:r>
       <w:r>
@@ -5146,6 +5147,7 @@
           <w:bCs w:val="0"/>
           <w:highlight w:val="none"/>
         </w:rPr>
+        <w:t xml:space="preserve"> </w:t>
         <w:br/>
         <w:t xml:space="preserve">Under illumination, the relationship between current and voltage in a solar cell is exponential.</w:t>
       </w:r>
@@ -6071,6 +6073,7 @@
         <w:rPr>
           <w:b w:val="0"/>
           <w:bCs w:val="0"/>
+          <w:highlight w:val="none"/>
           <w:u w:val="none"/>
         </w:rPr>
       </w:pPr>
@@ -6080,6 +6083,83 @@
           <w:bCs w:val="0"/>
           <w:highlight w:val="none"/>
           <w:u w:val="none"/>
+        </w:rPr>
+      </w:r>
+      <w:r>
+        <w:rPr>
+          <w:b/>
+          <w:bCs/>
+          <w:highlight w:val="none"/>
+          <w:u w:val="single"/>
+        </w:rPr>
+        <w:t xml:space="preserve">Perovskite Solar cells under low light</w:t>
+        <w:br/>
+      </w:r>
+      <w:r>
+        <w:rPr>
+          <w:b w:val="0"/>
+          <w:bCs w:val="0"/>
+          <w:highlight w:val="none"/>
+          <w:u w:val="none"/>
+        </w:rPr>
+        <w:t xml:space="preserve">The fill factor and efficiency of the perovskite solar cell at 10% light intensity is relatively similar to that at 50% and 100% light intensity. This suggests the efficiency of the PSC is not significantly dependent on the light intensity. The fill factor and efficiency is slightly lower at 100% light intensity suggesting the resistive effects still exist but aren’t significant enough to </w:t>
+      </w:r>
+      <w:r>
+        <w:rPr>
+          <w:b w:val="0"/>
+          <w:bCs w:val="0"/>
+          <w:highlight w:val="none"/>
+          <w:u w:val="none"/>
+        </w:rPr>
+        <w:t xml:space="preserve">radically affect the solar cell’s performance. </w:t>
+      </w:r>
+      <w:r>
+        <w:rPr>
+          <w:b w:val="0"/>
+          <w:bCs w:val="0"/>
+          <w:highlight w:val="none"/>
+          <w:u w:val="none"/>
+        </w:rPr>
+      </w:r>
+    </w:p>
+    <w:p>
+      <w:pPr>
+        <w:pBdr/>
+        <w:spacing/>
+        <w:ind/>
+        <w:rPr>
+          <w:b w:val="0"/>
+          <w:bCs w:val="0"/>
+          <w:highlight w:val="none"/>
+          <w:u w:val="none"/>
+        </w:rPr>
+      </w:pPr>
+      <w:r>
+        <w:rPr>
+          <w:b/>
+          <w:bCs/>
+          <w:highlight w:val="none"/>
+          <w:u w:val="single"/>
+        </w:rPr>
+        <w:t xml:space="preserve">Performance of Solar cells</w:t>
+      </w:r>
+      <w:r>
+        <w:rPr>
+          <w:b w:val="0"/>
+          <w:bCs w:val="0"/>
+          <w:highlight w:val="none"/>
+          <w:u w:val="none"/>
+        </w:rPr>
+        <w:t xml:space="preserve"> </w:t>
+        <w:br/>
+        <w:t xml:space="preserve">The performance of solar cells depends on the light intensity. In sunny conditions, the light intensity incident from the sun onto a solar panel is much larger than that in cloudy conditions. The light intensity determines the rate of photon incidence on the solar panel. Since the current generated and light intensity are directly proportional, the current in the load will be larger in sunny than cloudy conditions.</w:t>
+      </w:r>
+      <w:r>
+        <w:rPr>
+          <w:b/>
+          <w:bCs/>
+          <w:highlight w:val="none"/>
+          <w:u w:val="single"/>
         </w:rPr>
       </w:r>
       <w:r>
@@ -6098,6 +6178,62 @@
           <w:u w:val="none"/>
         </w:rPr>
       </w:r>
+    </w:p>
+    <w:p>
+      <w:pPr>
+        <w:pStyle w:val="831"/>
+        <w:pBdr/>
+        <w:spacing/>
+        <w:ind/>
+        <w:rPr>
+          <w:b w:val="0"/>
+          <w:bCs w:val="0"/>
+          <w:highlight w:val="none"/>
+          <w:u w:val="none"/>
+        </w:rPr>
+      </w:pPr>
+      <w:r>
+        <w:rPr>
+          <w:b w:val="0"/>
+          <w:bCs w:val="0"/>
+          <w:highlight w:val="none"/>
+          <w:u w:val="none"/>
+        </w:rPr>
+        <w:t xml:space="preserve">Conclusion</w:t>
+      </w:r>
+      <w:r>
+        <w:rPr>
+          <w:b w:val="0"/>
+          <w:bCs w:val="0"/>
+          <w:highlight w:val="none"/>
+          <w:u w:val="none"/>
+        </w:rPr>
+      </w:r>
+    </w:p>
+    <w:p>
+      <w:pPr>
+        <w:pBdr/>
+        <w:spacing/>
+        <w:ind/>
+        <w:rPr/>
+      </w:pPr>
+      <w:r>
+        <w:rPr>
+          <w:b w:val="0"/>
+          <w:bCs w:val="0"/>
+          <w:highlight w:val="none"/>
+          <w:u w:val="none"/>
+        </w:rPr>
+      </w:r>
+      <w:r>
+        <w:rPr>
+          <w:b w:val="0"/>
+          <w:bCs w:val="0"/>
+          <w:highlight w:val="none"/>
+          <w:u w:val="none"/>
+        </w:rPr>
+      </w:r>
+      <w:r/>
     </w:p>
     <w:p>
       <w:pPr>

</xml_diff>

<commit_message>
Added link to this github repo the the report
</commit_message>
<xml_diff>
--- a/ELEC0148_Lab_Report.docx
+++ b/ELEC0148_Lab_Report.docx
@@ -33,6 +33,55 @@
           <w:bCs w:val="0"/>
         </w:rPr>
       </w:r>
+    </w:p>
+    <w:p>
+      <w:pPr>
+        <w:pBdr/>
+        <w:spacing/>
+        <w:ind/>
+        <w:jc w:val="center"/>
+        <w:rPr>
+          <w:b w:val="0"/>
+          <w:bCs w:val="0"/>
+          <w:highlight w:val="none"/>
+        </w:rPr>
+      </w:pPr>
+      <w:r>
+        <w:rPr>
+          <w:b w:val="0"/>
+          <w:bCs w:val="0"/>
+        </w:rPr>
+        <w:t xml:space="preserve">Github Repository for code: </w:t>
+      </w:r>
+      <w:r>
+        <w:rPr>
+          <w:b w:val="0"/>
+          <w:bCs w:val="0"/>
+        </w:rPr>
+      </w:r>
+      <w:hyperlink r:id="rId9" w:tooltip="https://github.com/vishvish2/ELEC0148_Lab_Component.git" w:history="1">
+        <w:r>
+          <w:rPr>
+            <w:rStyle w:val="876"/>
+            <w:b w:val="0"/>
+            <w:bCs w:val="0"/>
+          </w:rPr>
+          <w:t xml:space="preserve">https://github.com/vishvish2/ELEC0148_Lab_Component.git</w:t>
+        </w:r>
+        <w:r>
+          <w:rPr>
+            <w:rStyle w:val="876"/>
+            <w:b w:val="0"/>
+            <w:bCs w:val="0"/>
+          </w:rPr>
+        </w:r>
+        <w:r>
+          <w:rPr>
+            <w:rStyle w:val="876"/>
+          </w:rPr>
+        </w:r>
+      </w:hyperlink>
+      <w:r/>
     </w:p>
     <w:p>
       <w:pPr>
@@ -737,15 +786,7 @@
           <w:bCs w:val="0"/>
           <w:highlight w:val="none"/>
         </w:rPr>
-        <w:t xml:space="preserve">the incident optical power </w:t>
-      </w:r>
-      <w:r>
-        <w:rPr>
-          <w:b w:val="0"/>
-          <w:bCs w:val="0"/>
-          <w:highlight w:val="none"/>
-        </w:rPr>
-        <w:t xml:space="preserve">.</w:t>
+        <w:t xml:space="preserve">the incident optical power</w:t>
       </w:r>
       <w:r>
         <w:rPr>
@@ -844,7 +885,7 @@
                         <pic:nvPr/>
                       </pic:nvPicPr>
                       <pic:blipFill rotWithShape="1">
-                        <a:blip r:embed="rId9"/>
+                        <a:blip r:embed="rId10"/>
                         <a:stretch/>
                       </pic:blipFill>
                       <pic:spPr bwMode="auto">
@@ -884,7 +925,7 @@
                 <o:lock v:ext="edit" aspectratio="t"/>
               </v:shapetype>
               <v:shape id="_x0000_i0" o:spid="_x0000_s0" type="#_x0000_t75" style="width:451.30pt;height:259.76pt;mso-wrap-distance-left:0.00pt;mso-wrap-distance-top:0.00pt;mso-wrap-distance-right:0.00pt;mso-wrap-distance-bottom:0.00pt;z-index:1;" stroked="false">
-                <v:imagedata r:id="rId9" o:title=""/>
+                <v:imagedata r:id="rId10" o:title=""/>
                 <o:lock v:ext="edit" rotation="t"/>
               </v:shape>
             </w:pict>
@@ -966,7 +1007,7 @@
                         <pic:nvPr/>
                       </pic:nvPicPr>
                       <pic:blipFill rotWithShape="1">
-                        <a:blip r:embed="rId10"/>
+                        <a:blip r:embed="rId11"/>
                         <a:stretch/>
                       </pic:blipFill>
                       <pic:spPr bwMode="auto">
@@ -1006,7 +1047,7 @@
                 <o:lock v:ext="edit" aspectratio="t"/>
               </v:shapetype>
               <v:shape id="_x0000_i1" o:spid="_x0000_s1" type="#_x0000_t75" style="width:451.30pt;height:259.96pt;mso-wrap-distance-left:0.00pt;mso-wrap-distance-top:0.00pt;mso-wrap-distance-right:0.00pt;mso-wrap-distance-bottom:0.00pt;z-index:1;" stroked="false">
-                <v:imagedata r:id="rId10" o:title=""/>
+                <v:imagedata r:id="rId11" o:title=""/>
                 <o:lock v:ext="edit" rotation="t"/>
               </v:shape>
             </w:pict>
@@ -1153,7 +1194,7 @@
                         <pic:nvPr/>
                       </pic:nvPicPr>
                       <pic:blipFill rotWithShape="1">
-                        <a:blip r:embed="rId11"/>
+                        <a:blip r:embed="rId12"/>
                         <a:stretch/>
                       </pic:blipFill>
                       <pic:spPr bwMode="auto">
@@ -1193,7 +1234,7 @@
                 <o:lock v:ext="edit" aspectratio="t"/>
               </v:shapetype>
               <v:shape id="_x0000_i2" o:spid="_x0000_s2" type="#_x0000_t75" style="width:414.56pt;height:240.70pt;mso-wrap-distance-left:0.00pt;mso-wrap-distance-top:0.00pt;mso-wrap-distance-right:0.00pt;mso-wrap-distance-bottom:0.00pt;z-index:1;" stroked="false">
-                <v:imagedata r:id="rId11" o:title=""/>
+                <v:imagedata r:id="rId12" o:title=""/>
                 <o:lock v:ext="edit" rotation="t"/>
               </v:shape>
             </w:pict>
@@ -5992,7 +6033,7 @@
                         <pic:nvPr/>
                       </pic:nvPicPr>
                       <pic:blipFill rotWithShape="1">
-                        <a:blip r:embed="rId12"/>
+                        <a:blip r:embed="rId13"/>
                         <a:stretch/>
                       </pic:blipFill>
                       <pic:spPr bwMode="auto">
@@ -6032,7 +6073,7 @@
                 <o:lock v:ext="edit" aspectratio="t"/>
               </v:shapetype>
               <v:shape id="_x0000_i3" o:spid="_x0000_s3" type="#_x0000_t75" style="width:386.49pt;height:166.66pt;mso-wrap-distance-left:0.00pt;mso-wrap-distance-top:0.00pt;mso-wrap-distance-right:0.00pt;mso-wrap-distance-bottom:0.00pt;z-index:1;" stroked="false">
-                <v:imagedata r:id="rId12" o:title=""/>
+                <v:imagedata r:id="rId13" o:title=""/>
                 <o:lock v:ext="edit" rotation="t"/>
               </v:shape>
             </w:pict>
@@ -6595,7 +6636,7 @@
         </w:rPr>
         <w:t xml:space="preserve">Job creation</w:t>
         <w:br/>
-        <w:t xml:space="preserve">- Solar panels need to manufactured and maintained</w:t>
+        <w:t xml:space="preserve">- Solar panels still need to manufactured and maintained</w:t>
         <w:br/>
         <w:t xml:space="preserve">- The technology can be developed further in research</w:t>
       </w:r>
@@ -6646,6 +6687,7 @@
           <w:u w:val="none"/>
         </w:rPr>
       </w:r>
+      <w:r/>
       <w:r>
         <w:rPr>
           <w:b w:val="0"/>
@@ -6654,16 +6696,50 @@
           <w:u w:val="none"/>
         </w:rPr>
       </w:r>
+    </w:p>
+    <w:p>
+      <w:pPr>
+        <w:pBdr/>
+        <w:spacing/>
+        <w:ind w:firstLine="0" w:left="0"/>
+        <w:rPr>
+          <w:highlight w:val="none"/>
+        </w:rPr>
+      </w:pPr>
       <w:r>
         <w:rPr>
-          <w:b/>
-          <w:bCs/>
           <w:highlight w:val="none"/>
-          <w:u w:val="single"/>
         </w:rPr>
-        <w:br/>
+        <w:t xml:space="preserve">Github Repository for code: </w:t>
       </w:r>
-      <w:r/>
+      <w:r>
+        <w:rPr>
+          <w:highlight w:val="none"/>
+        </w:rPr>
+      </w:r>
+      <w:hyperlink r:id="rId14" w:tooltip="https://github.com/vishvish2/ELEC0148_Lab_Component.git" w:history="1">
+        <w:r>
+          <w:rPr>
+            <w:rStyle w:val="876"/>
+            <w:highlight w:val="none"/>
+          </w:rPr>
+          <w:t xml:space="preserve">https://github.com/vishvish2/ELEC0148_Lab_Component.git</w:t>
+        </w:r>
+        <w:r>
+          <w:rPr>
+            <w:rStyle w:val="876"/>
+            <w:highlight w:val="none"/>
+          </w:rPr>
+        </w:r>
+        <w:r>
+          <w:rPr>
+            <w:rStyle w:val="876"/>
+            <w:b w:val="0"/>
+            <w:bCs w:val="0"/>
+            <w:highlight w:val="none"/>
+          </w:rPr>
+        </w:r>
+      </w:hyperlink>
       <w:r>
         <w:rPr>
           <w:b w:val="0"/>
@@ -6779,7 +6855,7 @@
         </w:rPr>
         <w:t xml:space="preserve">, vol. 116, no. 21, pp. 12956–13008, Jun. 2016, doi: </w:t>
       </w:r>
-      <w:hyperlink r:id="rId13" w:tooltip="https://doi.org/10.1021/acs.chemrev.6b00136" w:history="1">
+      <w:hyperlink r:id="rId15" w:tooltip="https://doi.org/10.1021/acs.chemrev.6b00136" w:history="1">
         <w:r>
           <w:rPr>
             <w:rStyle w:val="876"/>
@@ -6908,7 +6984,7 @@
         </w:rPr>
         <w:t xml:space="preserve">, vol. 8, no. 8, pp. 33–54, Oct. 2025, doi: </w:t>
       </w:r>
-      <w:hyperlink r:id="rId14" w:tooltip="https://doi.org/10.53894/ijirss.v8i8.10543" w:history="1">
+      <w:hyperlink r:id="rId16" w:tooltip="https://doi.org/10.53894/ijirss.v8i8.10543" w:history="1">
         <w:r>
           <w:rPr>
             <w:rStyle w:val="876"/>

</xml_diff>

<commit_message>
Updated key findings in report
</commit_message>
<xml_diff>
--- a/ELEC0148_Lab_Report.docx
+++ b/ELEC0148_Lab_Report.docx
@@ -4,7 +4,7 @@
   <w:body>
     <w:p>
       <w:pPr>
-        <w:pStyle w:val="850"/>
+        <w:pStyle w:val="858"/>
         <w:pBdr/>
         <w:spacing/>
         <w:ind/>
@@ -62,7 +62,7 @@
       <w:hyperlink r:id="rId9" w:tooltip="https://github.com/vishvish2/ELEC0148_Lab_Component.git" w:history="1">
         <w:r>
           <w:rPr>
-            <w:rStyle w:val="876"/>
+            <w:rStyle w:val="884"/>
             <w:b w:val="0"/>
             <w:bCs w:val="0"/>
           </w:rPr>
@@ -70,22 +70,29 @@
         </w:r>
         <w:r>
           <w:rPr>
-            <w:rStyle w:val="876"/>
+            <w:rStyle w:val="884"/>
             <w:b w:val="0"/>
             <w:bCs w:val="0"/>
           </w:rPr>
         </w:r>
         <w:r>
           <w:rPr>
-            <w:rStyle w:val="876"/>
+            <w:rStyle w:val="884"/>
           </w:rPr>
         </w:r>
       </w:hyperlink>
       <w:r/>
+      <w:r>
+        <w:rPr>
+          <w:b w:val="0"/>
+          <w:bCs w:val="0"/>
+          <w:highlight w:val="none"/>
+        </w:rPr>
+      </w:r>
     </w:p>
     <w:p>
       <w:pPr>
-        <w:pStyle w:val="831"/>
+        <w:pStyle w:val="839"/>
         <w:pBdr/>
         <w:spacing/>
         <w:ind/>
@@ -168,21 +175,6 @@
         </w:rPr>
         <w:t xml:space="preserve">Perovskite Solar Cells</w:t>
         <w:br/>
-      </w:r>
-      <w:r>
-        <w:rPr>
-          <w:b w:val="0"/>
-          <w:bCs w:val="0"/>
-          <w:highlight w:val="none"/>
-        </w:rPr>
-      </w:r>
-      <w:r>
-        <w:rPr>
-          <w:b/>
-          <w:bCs/>
-          <w:highlight w:val="none"/>
-          <w:u w:val="single"/>
-        </w:rPr>
       </w:r>
       <w:r>
         <w:rPr>
@@ -294,16 +286,10 @@
       </w:r>
       <w:r>
         <w:rPr>
-          <w:b w:val="0"/>
-          <w:bCs w:val="0"/>
+          <w:b/>
+          <w:bCs/>
           <w:highlight w:val="none"/>
-        </w:rPr>
-      </w:r>
-      <w:r>
-        <w:rPr>
-          <w:b w:val="0"/>
-          <w:bCs w:val="0"/>
-          <w:highlight w:val="none"/>
+          <w:u w:val="single"/>
         </w:rPr>
       </w:r>
       <w:r>
@@ -361,7 +347,7 @@
     </w:p>
     <w:p>
       <w:pPr>
-        <w:pStyle w:val="894"/>
+        <w:pStyle w:val="902"/>
         <w:numPr>
           <w:ilvl w:val="0"/>
           <w:numId w:val="1"/>
@@ -452,7 +438,7 @@
     </w:p>
     <w:p>
       <w:pPr>
-        <w:pStyle w:val="894"/>
+        <w:pStyle w:val="902"/>
         <w:numPr>
           <w:ilvl w:val="0"/>
           <w:numId w:val="1"/>
@@ -543,7 +529,7 @@
     </w:p>
     <w:p>
       <w:pPr>
-        <w:pStyle w:val="894"/>
+        <w:pStyle w:val="902"/>
         <w:numPr>
           <w:ilvl w:val="0"/>
           <w:numId w:val="1"/>
@@ -692,7 +678,7 @@
     </w:p>
     <w:p>
       <w:pPr>
-        <w:pStyle w:val="894"/>
+        <w:pStyle w:val="902"/>
         <w:numPr>
           <w:ilvl w:val="0"/>
           <w:numId w:val="1"/>
@@ -731,7 +717,7 @@
     </w:p>
     <w:p>
       <w:pPr>
-        <w:pStyle w:val="894"/>
+        <w:pStyle w:val="902"/>
         <w:numPr>
           <w:ilvl w:val="0"/>
           <w:numId w:val="1"/>
@@ -805,7 +791,7 @@
     </w:p>
     <w:p>
       <w:pPr>
-        <w:pStyle w:val="831"/>
+        <w:pStyle w:val="839"/>
         <w:pBdr/>
         <w:spacing/>
         <w:ind/>
@@ -949,7 +935,7 @@
     </w:p>
     <w:p>
       <w:pPr>
-        <w:pStyle w:val="869"/>
+        <w:pStyle w:val="877"/>
         <w:pBdr/>
         <w:spacing/>
         <w:ind/>
@@ -967,7 +953,6 @@
       <w:r>
         <w:t xml:space="preserve">1</w:t>
       </w:r>
-      <w:r/>
       <w:r>
         <w:fldChar w:fldCharType="end"/>
       </w:r>
@@ -978,7 +963,7 @@
     </w:p>
     <w:p>
       <w:pPr>
-        <w:pStyle w:val="869"/>
+        <w:pStyle w:val="877"/>
         <w:pBdr/>
         <w:spacing/>
         <w:ind/>
@@ -1058,7 +1043,7 @@
     </w:p>
     <w:p>
       <w:pPr>
-        <w:pStyle w:val="869"/>
+        <w:pStyle w:val="877"/>
         <w:pBdr/>
         <w:spacing/>
         <w:ind/>
@@ -1076,7 +1061,6 @@
       <w:r>
         <w:t xml:space="preserve">2</w:t>
       </w:r>
-      <w:r/>
       <w:r>
         <w:fldChar w:fldCharType="end"/>
       </w:r>
@@ -1169,9 +1153,6 @@
           <w:highlight w:val="none"/>
         </w:rPr>
       </w:r>
-      <w:r/>
-      <w:r/>
-      <w:r/>
       <w:r>
         <mc:AlternateContent>
           <mc:Choice Requires="wpg">
@@ -1241,9 +1222,6 @@
           </mc:Fallback>
         </mc:AlternateContent>
       </w:r>
-      <w:r/>
-      <w:r/>
-      <w:r/>
       <w:r>
         <w:rPr>
           <w:highlight w:val="none"/>
@@ -1257,7 +1235,7 @@
     </w:p>
     <w:p>
       <w:pPr>
-        <w:pStyle w:val="869"/>
+        <w:pStyle w:val="877"/>
         <w:pBdr/>
         <w:spacing/>
         <w:ind/>
@@ -1274,7 +1252,6 @@
       <w:r>
         <w:t xml:space="preserve">3</w:t>
       </w:r>
-      <w:r/>
       <w:r>
         <w:fldChar w:fldCharType="end"/>
       </w:r>
@@ -1300,10 +1277,15 @@
           <w:highlight w:val="none"/>
         </w:rPr>
       </w:r>
+      <w:r>
+        <w:rPr>
+          <w:highlight w:val="none"/>
+        </w:rPr>
+      </w:r>
     </w:p>
     <w:tbl>
       <w:tblPr>
-        <w:tblStyle w:val="705"/>
+        <w:tblStyle w:val="713"/>
         <w:tblW w:w="0" w:type="auto"/>
         <w:tblBorders/>
         <w:tblLayout w:type="fixed"/>
@@ -5040,7 +5022,7 @@
     </w:tbl>
     <w:p>
       <w:pPr>
-        <w:pStyle w:val="831"/>
+        <w:pStyle w:val="839"/>
         <w:pBdr/>
         <w:spacing/>
         <w:ind/>
@@ -5072,28 +5054,6 @@
           <w:highlight w:val="none"/>
         </w:rPr>
       </w:r>
-      <w:r>
-        <w:rPr>
-          <w:b w:val="0"/>
-          <w:bCs w:val="0"/>
-          <w:highlight w:val="none"/>
-        </w:rPr>
-      </w:r>
-      <w:r>
-        <w:rPr>
-          <w:b w:val="0"/>
-          <w:bCs w:val="0"/>
-          <w:highlight w:val="none"/>
-        </w:rPr>
-      </w:r>
-      <w:r/>
-      <w:r>
-        <w:rPr>
-          <w:b w:val="0"/>
-          <w:bCs w:val="0"/>
-          <w:highlight w:val="none"/>
-        </w:rPr>
-      </w:r>
     </w:p>
     <w:p>
       <w:pPr>
@@ -5113,27 +5073,6 @@
           <w:u w:val="single"/>
         </w:rPr>
         <w:t xml:space="preserve">Short circuit current</w:t>
-      </w:r>
-      <w:r>
-        <w:rPr>
-          <w:b w:val="0"/>
-          <w:bCs w:val="0"/>
-          <w:highlight w:val="none"/>
-        </w:rPr>
-      </w:r>
-      <w:r>
-        <w:rPr>
-          <w:b/>
-          <w:bCs/>
-          <w:u w:val="single"/>
-        </w:rPr>
-      </w:r>
-      <w:r>
-        <w:rPr>
-          <w:b w:val="0"/>
-          <w:bCs w:val="0"/>
-          <w:highlight w:val="none"/>
-        </w:rPr>
       </w:r>
       <w:r>
         <w:rPr>
@@ -5151,7 +5090,15 @@
           <w:bCs w:val="0"/>
           <w:highlight w:val="none"/>
         </w:rPr>
-        <w:t xml:space="preserve">an electron absorbs a photon with energy larger than or equal to the bandgap of the material exciting it from the valence to the conduction band. Assuming all the excited electrons contribute to the generated current at short circuit condition, this would mean </w:t>
+        <w:t xml:space="preserve">an el</w:t>
+      </w:r>
+      <w:r>
+        <w:rPr>
+          <w:b w:val="0"/>
+          <w:bCs w:val="0"/>
+          <w:highlight w:val="none"/>
+        </w:rPr>
+        <w:t xml:space="preserve">ectron absorbs a photon with energy larger than or equal to the bandgap of the material exciting it from the valence to the conduction band. Assuming all the excited electrons contribute to the generated current at short circuit condition, this would mean </w:t>
       </w:r>
       <m:oMath>
         <m:sSub>
@@ -5197,7 +5144,13 @@
         </w:rPr>
         <w:t xml:space="preserve"> is directly proportional the light intensity.</w:t>
       </w:r>
-      <w:r/>
+      <w:r>
+        <w:rPr>
+          <w:b/>
+          <w:bCs/>
+          <w:u w:val="single"/>
+        </w:rPr>
+      </w:r>
       <w:r>
         <w:rPr>
           <w:b/>
@@ -5236,7 +5189,13 @@
         <w:br/>
         <w:t xml:space="preserve">Under illumination, the relationship between current and voltage in a solar cell is exponential.</w:t>
       </w:r>
-      <w:r/>
+      <w:r>
+        <w:rPr>
+          <w:b w:val="0"/>
+          <w:bCs w:val="0"/>
+          <w:highlight w:val="none"/>
+        </w:rPr>
+      </w:r>
     </w:p>
     <w:p>
       <w:pPr>
@@ -5440,7 +5399,13 @@
           <w:highlight w:val="none"/>
         </w:rPr>
       </w:r>
-      <w:r/>
+      <w:r>
+        <w:rPr>
+          <w:b w:val="0"/>
+          <w:bCs w:val="0"/>
+          <w:highlight w:val="none"/>
+        </w:rPr>
+      </w:r>
     </w:p>
     <w:p>
       <w:pPr>
@@ -5469,7 +5434,13 @@
         </w:rPr>
         <w:t xml:space="preserve">.</w:t>
       </w:r>
-      <w:r/>
+      <w:r>
+        <w:rPr>
+          <w:b w:val="0"/>
+          <w:bCs w:val="0"/>
+          <w:highlight w:val="none"/>
+        </w:rPr>
+      </w:r>
     </w:p>
     <w:p>
       <w:pPr>
@@ -5489,6 +5460,13 @@
           <w:highlight w:val="none"/>
         </w:rPr>
         <w:t xml:space="preserve">Since the photocurrent is much larger than the saturation current, the -1 term in the exponential is negligible. Rearranging for voltage gives the following.</w:t>
+      </w:r>
+      <w:r>
+        <w:rPr>
+          <w:b w:val="0"/>
+          <w:bCs w:val="0"/>
+          <w:highlight w:val="none"/>
+        </w:rPr>
       </w:r>
       <w:r>
         <w:rPr>
@@ -5760,6 +5738,13 @@
           <w:highlight w:val="none"/>
         </w:rPr>
       </w:r>
+      <w:r>
+        <w:rPr>
+          <w:b w:val="0"/>
+          <w:bCs w:val="0"/>
+          <w:highlight w:val="none"/>
+        </w:rPr>
+      </w:r>
     </w:p>
     <w:p>
       <w:pPr>
@@ -5806,7 +5791,16 @@
           <w:u w:val="none"/>
         </w:rPr>
         <w:br/>
-        <w:t xml:space="preserve">Series resistance is caused by current flow through the bulk semiconductor, resistance between the semiconductor and metal contacts, then finally the resistance of the metal contacts themselves. This adds a resistance in series with the load connected to the solar cell, introducing a voltage drop. In turn, this reduces the fill factor. </w:t>
+        <w:t xml:space="preserve">Series resistance is caused by current flow through the bulk semiconductor, resist</w:t>
+      </w:r>
+      <w:r>
+        <w:rPr>
+          <w:b w:val="0"/>
+          <w:bCs w:val="0"/>
+          <w:highlight w:val="none"/>
+          <w:u w:val="none"/>
+        </w:rPr>
+        <w:t xml:space="preserve">ance between the semiconductor and metal contacts, then finally the resistance of the metal contacts themselves. This adds a resistance in series with the load connected to the solar cell, introducing a voltage drop. In turn, this reduces the fill factor. </w:t>
       </w:r>
       <w:r>
         <w:rPr>
@@ -5832,7 +5826,6 @@
         </w:rPr>
         <w:t xml:space="preserve">Larger values of series resistance can reduce the short circuit current.</w:t>
       </w:r>
-      <w:r/>
       <w:r>
         <w:rPr>
           <w:b w:val="0"/>
@@ -5840,6 +5833,14 @@
           <w:highlight w:val="none"/>
         </w:rPr>
         <w:t xml:space="preserve"> </w:t>
+      </w:r>
+      <w:r>
+        <w:rPr>
+          <w:b w:val="0"/>
+          <w:bCs w:val="0"/>
+          <w:highlight w:val="none"/>
+          <w:u w:val="none"/>
+        </w:rPr>
       </w:r>
       <w:r>
         <w:rPr>
@@ -5957,6 +5958,14 @@
           <w:u w:val="none"/>
         </w:rPr>
       </w:r>
+      <w:r>
+        <w:rPr>
+          <w:b w:val="0"/>
+          <w:bCs w:val="0"/>
+          <w:highlight w:val="none"/>
+          <w:u w:val="none"/>
+        </w:rPr>
+      </w:r>
     </w:p>
     <w:p>
       <w:pPr>
@@ -5983,6 +5992,13 @@
           <w:highlight w:val="none"/>
         </w:rPr>
         <w:t xml:space="preserve">Since efficiency and fill factor are directly proportional, both these resistances reduce the efficiency of the solar cell.</w:t>
+      </w:r>
+      <w:r>
+        <w:rPr>
+          <w:b w:val="0"/>
+          <w:bCs w:val="0"/>
+          <w:highlight w:val="none"/>
+        </w:rPr>
       </w:r>
       <w:r>
         <w:rPr>
@@ -6087,33 +6103,6 @@
           <w:highlight w:val="none"/>
         </w:rPr>
       </w:r>
-      <w:r/>
-      <w:r/>
-      <w:r/>
-      <w:r>
-        <w:rPr>
-          <w:b w:val="0"/>
-          <w:bCs w:val="0"/>
-          <w:highlight w:val="none"/>
-        </w:rPr>
-      </w:r>
-      <w:r>
-        <w:rPr>
-          <w:b w:val="0"/>
-          <w:bCs w:val="0"/>
-          <w:highlight w:val="none"/>
-        </w:rPr>
-      </w:r>
-      <w:r/>
-      <w:r/>
-      <w:r/>
-      <w:r>
-        <w:rPr>
-          <w:b w:val="0"/>
-          <w:bCs w:val="0"/>
-          <w:highlight w:val="none"/>
-        </w:rPr>
-      </w:r>
       <w:r>
         <w:rPr>
           <w:b w:val="0"/>
@@ -6124,7 +6113,7 @@
     </w:p>
     <w:p>
       <w:pPr>
-        <w:pStyle w:val="869"/>
+        <w:pStyle w:val="877"/>
         <w:pBdr/>
         <w:spacing/>
         <w:ind/>
@@ -6141,7 +6130,6 @@
       <w:r>
         <w:t xml:space="preserve">4</w:t>
       </w:r>
-      <w:r/>
       <w:r>
         <w:fldChar w:fldCharType="end"/>
       </w:r>
@@ -6187,7 +6175,16 @@
           <w:highlight w:val="none"/>
           <w:u w:val="none"/>
         </w:rPr>
-        <w:t xml:space="preserve">The fill factor and efficiency of the perovskite solar cell at 10% light intensity is relatively similar to that at 50% and 100% light intensity. This suggests the efficiency of the PSC is not significantly dependent on the light intensity. The fill factor and efficiency is slightly lower at 100% light intensity suggesting the resistive effects still exist but aren’t significant enough to </w:t>
+        <w:t xml:space="preserve">The fill factor and efficiency of the perovskite solar cell at 10% light intensity is relatively similar to that at 50% and 100% light i</w:t>
+      </w:r>
+      <w:r>
+        <w:rPr>
+          <w:b w:val="0"/>
+          <w:bCs w:val="0"/>
+          <w:highlight w:val="none"/>
+          <w:u w:val="none"/>
+        </w:rPr>
+        <w:t xml:space="preserve">ntensity. This suggests the efficiency of the PSC is not significantly dependent on the light intensity. The fill factor and efficiency is slightly lower at 100% light intensity suggesting the resistive effects still exist but aren’t significant enough to </w:t>
       </w:r>
       <w:r>
         <w:rPr>
@@ -6197,55 +6194,6 @@
           <w:u w:val="none"/>
         </w:rPr>
         <w:t xml:space="preserve">radically affect the solar cell’s performance. </w:t>
-      </w:r>
-      <w:r>
-        <w:rPr>
-          <w:b w:val="0"/>
-          <w:bCs w:val="0"/>
-          <w:highlight w:val="none"/>
-          <w:u w:val="none"/>
-        </w:rPr>
-      </w:r>
-    </w:p>
-    <w:p>
-      <w:pPr>
-        <w:pBdr/>
-        <w:spacing/>
-        <w:ind/>
-        <w:rPr>
-          <w:b w:val="0"/>
-          <w:bCs w:val="0"/>
-          <w:highlight w:val="none"/>
-          <w:u w:val="none"/>
-        </w:rPr>
-      </w:pPr>
-      <w:r>
-        <w:rPr>
-          <w:b/>
-          <w:bCs/>
-          <w:highlight w:val="none"/>
-          <w:u w:val="single"/>
-        </w:rPr>
-        <w:t xml:space="preserve">Performance of Solar cells</w:t>
-      </w:r>
-      <w:r>
-        <w:rPr>
-          <w:b w:val="0"/>
-          <w:bCs w:val="0"/>
-          <w:highlight w:val="none"/>
-          <w:u w:val="none"/>
-        </w:rPr>
-        <w:t xml:space="preserve"> </w:t>
-        <w:br/>
-        <w:t xml:space="preserve">The performance of solar cells depends on the light intensity. In sunny conditions, the light intensity incident from the sun onto a solar panel is much larger than that in cloudy conditions. The light intensity determines the rate of photon incidence on the solar panel. Since the current generated and light intensity are directly proportional, the current in the load will be larger in sunny than cloudy conditions.</w:t>
-      </w:r>
-      <w:r>
-        <w:rPr>
-          <w:b/>
-          <w:bCs/>
-          <w:highlight w:val="none"/>
-          <w:u w:val="single"/>
-        </w:rPr>
       </w:r>
       <w:r>
         <w:rPr>
@@ -6266,7 +6214,65 @@
     </w:p>
     <w:p>
       <w:pPr>
-        <w:pStyle w:val="831"/>
+        <w:pBdr/>
+        <w:spacing/>
+        <w:ind/>
+        <w:rPr>
+          <w:b w:val="0"/>
+          <w:bCs w:val="0"/>
+          <w:highlight w:val="none"/>
+          <w:u w:val="none"/>
+        </w:rPr>
+      </w:pPr>
+      <w:r>
+        <w:rPr>
+          <w:b/>
+          <w:bCs/>
+          <w:highlight w:val="none"/>
+          <w:u w:val="single"/>
+        </w:rPr>
+        <w:t xml:space="preserve">Performance of Solar cells</w:t>
+      </w:r>
+      <w:r>
+        <w:rPr>
+          <w:b w:val="0"/>
+          <w:bCs w:val="0"/>
+          <w:highlight w:val="none"/>
+          <w:u w:val="none"/>
+        </w:rPr>
+        <w:t xml:space="preserve"> </w:t>
+        <w:br/>
+        <w:t xml:space="preserve">The performance of solar cells depends on the light intensity. In sunny conditions, the light intensity incident from the sun onto a solar panel is much larger th</w:t>
+      </w:r>
+      <w:r>
+        <w:rPr>
+          <w:b w:val="0"/>
+          <w:bCs w:val="0"/>
+          <w:highlight w:val="none"/>
+          <w:u w:val="none"/>
+        </w:rPr>
+        <w:t xml:space="preserve">an that in cloudy conditions. The light intensity determines the rate of photon incidence on the solar panel. Since the current generated and light intensity are directly proportional, the current in the load will be larger in sunny than cloudy conditions.</w:t>
+      </w:r>
+      <w:r>
+        <w:rPr>
+          <w:b w:val="0"/>
+          <w:bCs w:val="0"/>
+          <w:highlight w:val="none"/>
+          <w:u w:val="none"/>
+        </w:rPr>
+      </w:r>
+      <w:r>
+        <w:rPr>
+          <w:b w:val="0"/>
+          <w:bCs w:val="0"/>
+          <w:highlight w:val="none"/>
+          <w:u w:val="none"/>
+        </w:rPr>
+      </w:r>
+    </w:p>
+    <w:p>
+      <w:pPr>
+        <w:pStyle w:val="839"/>
         <w:pBdr/>
         <w:spacing/>
         <w:ind/>
@@ -6294,23 +6300,6 @@
           <w:u w:val="none"/>
         </w:rPr>
       </w:r>
-      <w:r>
-        <w:rPr>
-          <w:b w:val="0"/>
-          <w:bCs w:val="0"/>
-          <w:highlight w:val="none"/>
-          <w:u w:val="none"/>
-        </w:rPr>
-      </w:r>
-      <w:r>
-        <w:rPr>
-          <w:b w:val="0"/>
-          <w:bCs w:val="0"/>
-          <w:highlight w:val="none"/>
-          <w:u w:val="none"/>
-        </w:rPr>
-      </w:r>
-      <w:r/>
       <w:r>
         <w:rPr>
           <w:b w:val="0"/>
@@ -6360,7 +6349,7 @@
     </w:p>
     <w:p>
       <w:pPr>
-        <w:pStyle w:val="894"/>
+        <w:pStyle w:val="902"/>
         <w:numPr>
           <w:ilvl w:val="0"/>
           <w:numId w:val="5"/>
@@ -6496,10 +6485,18 @@
           <w:u w:val="none"/>
         </w:rPr>
       </w:r>
+      <w:r>
+        <w:rPr>
+          <w:b w:val="0"/>
+          <w:bCs w:val="0"/>
+          <w:highlight w:val="none"/>
+          <w:u w:val="none"/>
+        </w:rPr>
+      </w:r>
     </w:p>
     <w:p>
       <w:pPr>
-        <w:pStyle w:val="894"/>
+        <w:pStyle w:val="902"/>
         <w:numPr>
           <w:ilvl w:val="0"/>
           <w:numId w:val="5"/>
@@ -6522,6 +6519,67 @@
           <w:u w:val="none"/>
         </w:rPr>
         <w:t xml:space="preserve">Perovskites display similar efficiency at both low and high light intensities</w:t>
+      </w:r>
+      <w:r>
+        <w:rPr>
+          <w:b w:val="0"/>
+          <w:bCs w:val="0"/>
+          <w:highlight w:val="none"/>
+          <w:u w:val="none"/>
+        </w:rPr>
+        <w:t xml:space="preserve">, showing their better performance at low intensity</w:t>
+      </w:r>
+      <w:r>
+        <w:rPr>
+          <w:b w:val="0"/>
+          <w:bCs w:val="0"/>
+          <w:highlight w:val="none"/>
+          <w:u w:val="none"/>
+        </w:rPr>
+        <w:t xml:space="preserve"> compared to conventional solar cells</w:t>
+      </w:r>
+      <w:r>
+        <w:rPr>
+          <w:b w:val="0"/>
+          <w:bCs w:val="0"/>
+          <w:highlight w:val="none"/>
+          <w:u w:val="none"/>
+        </w:rPr>
+      </w:r>
+    </w:p>
+    <w:p>
+      <w:pPr>
+        <w:pStyle w:val="902"/>
+        <w:numPr>
+          <w:ilvl w:val="0"/>
+          <w:numId w:val="5"/>
+        </w:numPr>
+        <w:pBdr/>
+        <w:spacing/>
+        <w:ind/>
+        <w:rPr>
+          <w:b w:val="0"/>
+          <w:bCs w:val="0"/>
+          <w:highlight w:val="none"/>
+          <w:u w:val="none"/>
+        </w:rPr>
+      </w:pPr>
+      <w:r>
+        <w:rPr>
+          <w:b w:val="0"/>
+          <w:bCs w:val="0"/>
+          <w:highlight w:val="none"/>
+          <w:u w:val="none"/>
+        </w:rPr>
+        <w:t xml:space="preserve">There is a still a slight drop in efficiency at high light intensities suggesting shunt resistance is finite rather than infinite ideally</w:t>
+      </w:r>
+      <w:r>
+        <w:rPr>
+          <w:b w:val="0"/>
+          <w:bCs w:val="0"/>
+          <w:highlight w:val="none"/>
+          <w:u w:val="none"/>
+        </w:rPr>
       </w:r>
       <w:r>
         <w:rPr>
@@ -6561,10 +6619,18 @@
           <w:u w:val="none"/>
         </w:rPr>
       </w:r>
+      <w:r>
+        <w:rPr>
+          <w:b/>
+          <w:bCs/>
+          <w:highlight w:val="none"/>
+          <w:u w:val="single"/>
+        </w:rPr>
+      </w:r>
     </w:p>
     <w:p>
       <w:pPr>
-        <w:pStyle w:val="894"/>
+        <w:pStyle w:val="902"/>
         <w:numPr>
           <w:ilvl w:val="0"/>
           <w:numId w:val="6"/>
@@ -6600,7 +6666,14 @@
         <w:br/>
         <w:t xml:space="preserve">- CO2 and other greenhouse emissions are reduced</w:t>
       </w:r>
-      <w:r/>
+      <w:r>
+        <w:rPr>
+          <w:b w:val="0"/>
+          <w:bCs w:val="0"/>
+          <w:highlight w:val="none"/>
+          <w:u w:val="none"/>
+        </w:rPr>
+      </w:r>
       <w:r>
         <w:rPr>
           <w:b w:val="0"/>
@@ -6612,7 +6685,7 @@
     </w:p>
     <w:p>
       <w:pPr>
-        <w:pStyle w:val="894"/>
+        <w:pStyle w:val="902"/>
         <w:numPr>
           <w:ilvl w:val="0"/>
           <w:numId w:val="6"/>
@@ -6648,10 +6721,18 @@
           <w:u w:val="none"/>
         </w:rPr>
       </w:r>
+      <w:r>
+        <w:rPr>
+          <w:b w:val="0"/>
+          <w:bCs w:val="0"/>
+          <w:highlight w:val="none"/>
+          <w:u w:val="none"/>
+        </w:rPr>
+      </w:r>
     </w:p>
     <w:p>
       <w:pPr>
-        <w:pStyle w:val="894"/>
+        <w:pStyle w:val="902"/>
         <w:numPr>
           <w:ilvl w:val="0"/>
           <w:numId w:val="6"/>
@@ -6687,7 +6768,6 @@
           <w:u w:val="none"/>
         </w:rPr>
       </w:r>
-      <w:r/>
       <w:r>
         <w:rPr>
           <w:b w:val="0"/>
@@ -6720,20 +6800,20 @@
       <w:hyperlink r:id="rId14" w:tooltip="https://github.com/vishvish2/ELEC0148_Lab_Component.git" w:history="1">
         <w:r>
           <w:rPr>
-            <w:rStyle w:val="876"/>
+            <w:rStyle w:val="884"/>
             <w:highlight w:val="none"/>
           </w:rPr>
           <w:t xml:space="preserve">https://github.com/vishvish2/ELEC0148_Lab_Component.git</w:t>
         </w:r>
         <w:r>
           <w:rPr>
-            <w:rStyle w:val="876"/>
+            <w:rStyle w:val="884"/>
             <w:highlight w:val="none"/>
           </w:rPr>
         </w:r>
         <w:r>
           <w:rPr>
-            <w:rStyle w:val="876"/>
+            <w:rStyle w:val="884"/>
             <w:b w:val="0"/>
             <w:bCs w:val="0"/>
             <w:highlight w:val="none"/>
@@ -6748,10 +6828,15 @@
           <w:u w:val="none"/>
         </w:rPr>
       </w:r>
+      <w:r>
+        <w:rPr>
+          <w:highlight w:val="none"/>
+        </w:rPr>
+      </w:r>
     </w:p>
     <w:p>
       <w:pPr>
-        <w:pStyle w:val="831"/>
+        <w:pStyle w:val="839"/>
         <w:pBdr/>
         <w:spacing/>
         <w:ind/>
@@ -6858,7 +6943,7 @@
       <w:hyperlink r:id="rId15" w:tooltip="https://doi.org/10.1021/acs.chemrev.6b00136" w:history="1">
         <w:r>
           <w:rPr>
-            <w:rStyle w:val="876"/>
+            <w:rStyle w:val="884"/>
             <w:rFonts w:ascii="Arial" w:hAnsi="Arial" w:eastAsia="Arial" w:cs="Arial"/>
             <w:b w:val="0"/>
             <w:bCs w:val="0"/>
@@ -6869,7 +6954,7 @@
         </w:r>
         <w:r>
           <w:rPr>
-            <w:rStyle w:val="876"/>
+            <w:rStyle w:val="884"/>
             <w:rFonts w:ascii="Arial" w:hAnsi="Arial" w:eastAsia="Arial" w:cs="Arial"/>
             <w:b w:val="0"/>
             <w:bCs w:val="0"/>
@@ -6879,7 +6964,7 @@
         </w:r>
         <w:r>
           <w:rPr>
-            <w:rStyle w:val="876"/>
+            <w:rStyle w:val="884"/>
             <w:rFonts w:ascii="Arial" w:hAnsi="Arial" w:cs="Arial"/>
             <w:b w:val="0"/>
             <w:bCs w:val="0"/>
@@ -6987,7 +7072,7 @@
       <w:hyperlink r:id="rId16" w:tooltip="https://doi.org/10.53894/ijirss.v8i8.10543" w:history="1">
         <w:r>
           <w:rPr>
-            <w:rStyle w:val="876"/>
+            <w:rStyle w:val="884"/>
             <w:rFonts w:ascii="Arial" w:hAnsi="Arial" w:eastAsia="Arial" w:cs="Arial"/>
             <w:b w:val="0"/>
             <w:bCs w:val="0"/>
@@ -6998,7 +7083,7 @@
         </w:r>
         <w:r>
           <w:rPr>
-            <w:rStyle w:val="876"/>
+            <w:rStyle w:val="884"/>
             <w:rFonts w:ascii="Arial" w:hAnsi="Arial" w:cs="Arial"/>
             <w:b w:val="0"/>
             <w:bCs w:val="0"/>
@@ -7029,17 +7114,6 @@
           <w:highlight w:val="none"/>
         </w:rPr>
       </w:r>
-    </w:p>
-    <w:p>
-      <w:pPr>
-        <w:pBdr/>
-        <w:spacing/>
-        <w:ind/>
-        <w:rPr>
-          <w:b w:val="0"/>
-          <w:bCs w:val="0"/>
-        </w:rPr>
-      </w:pPr>
       <w:r>
         <w:rPr>
           <w:b w:val="0"/>
@@ -7057,6 +7131,17 @@
         <w:rPr>
           <w:b w:val="0"/>
           <w:bCs w:val="0"/>
+        </w:rPr>
+      </w:r>
+      <w:r>
+        <w:rPr>
+          <w:rFonts w:ascii="Arial" w:hAnsi="Arial" w:eastAsia="Arial" w:cs="Arial"/>
+          <w:b w:val="0"/>
+          <w:bCs w:val="0"/>
+          <w:color w:val="000000"/>
+          <w:sz w:val="22"/>
+          <w:szCs w:val="22"/>
+          <w:highlight w:val="none"/>
         </w:rPr>
       </w:r>
     </w:p>
@@ -8201,9 +8286,9 @@
     <w:lsdException w:name="Bibliography" w:uiPriority="37"/>
     <w:lsdException w:name="TOC Heading" w:uiPriority="39" w:qFormat="1"/>
   </w:latentStyles>
-  <w:style w:type="table" w:styleId="705">
+  <w:style w:type="table" w:styleId="713">
     <w:name w:val="Table Grid"/>
-    <w:basedOn w:val="891"/>
+    <w:basedOn w:val="899"/>
     <w:uiPriority w:val="59"/>
     <w:pPr>
       <w:pBdr/>
@@ -8400,9 +8485,9 @@
       </w:tcPr>
     </w:tblStylePr>
   </w:style>
-  <w:style w:type="table" w:styleId="706">
+  <w:style w:type="table" w:styleId="714">
     <w:name w:val="Table Grid Light"/>
-    <w:basedOn w:val="891"/>
+    <w:basedOn w:val="899"/>
     <w:uiPriority w:val="59"/>
     <w:pPr>
       <w:pBdr/>
@@ -8599,9 +8684,9 @@
       </w:tcPr>
     </w:tblStylePr>
   </w:style>
-  <w:style w:type="table" w:styleId="707">
+  <w:style w:type="table" w:styleId="715">
     <w:name w:val="Plain Table 1"/>
-    <w:basedOn w:val="891"/>
+    <w:basedOn w:val="899"/>
     <w:uiPriority w:val="59"/>
     <w:pPr>
       <w:pBdr/>
@@ -8824,9 +8909,9 @@
       </w:tcPr>
     </w:tblStylePr>
   </w:style>
-  <w:style w:type="table" w:styleId="708">
+  <w:style w:type="table" w:styleId="716">
     <w:name w:val="Plain Table 2"/>
-    <w:basedOn w:val="891"/>
+    <w:basedOn w:val="899"/>
     <w:uiPriority w:val="59"/>
     <w:pPr>
       <w:pBdr/>
@@ -9057,9 +9142,9 @@
       </w:tcPr>
     </w:tblStylePr>
   </w:style>
-  <w:style w:type="table" w:styleId="709">
+  <w:style w:type="table" w:styleId="717">
     <w:name w:val="Plain Table 3"/>
-    <w:basedOn w:val="891"/>
+    <w:basedOn w:val="899"/>
     <w:uiPriority w:val="99"/>
     <w:pPr>
       <w:pBdr/>
@@ -9287,9 +9372,9 @@
       </w:tcPr>
     </w:tblStylePr>
   </w:style>
-  <w:style w:type="table" w:styleId="710">
+  <w:style w:type="table" w:styleId="718">
     <w:name w:val="Plain Table 4"/>
-    <w:basedOn w:val="891"/>
+    <w:basedOn w:val="899"/>
     <w:uiPriority w:val="99"/>
     <w:pPr>
       <w:pBdr/>
@@ -9503,9 +9588,9 @@
       </w:tcPr>
     </w:tblStylePr>
   </w:style>
-  <w:style w:type="table" w:styleId="711">
+  <w:style w:type="table" w:styleId="719">
     <w:name w:val="Plain Table 5"/>
-    <w:basedOn w:val="891"/>
+    <w:basedOn w:val="899"/>
     <w:uiPriority w:val="99"/>
     <w:pPr>
       <w:pBdr/>
@@ -9736,9 +9821,9 @@
       </w:tcPr>
     </w:tblStylePr>
   </w:style>
-  <w:style w:type="table" w:styleId="712">
+  <w:style w:type="table" w:styleId="720">
     <w:name w:val="Grid Table 1 Light"/>
-    <w:basedOn w:val="891"/>
+    <w:basedOn w:val="899"/>
     <w:uiPriority w:val="99"/>
     <w:pPr>
       <w:pBdr/>
@@ -9959,9 +10044,9 @@
       </w:tcPr>
     </w:tblStylePr>
   </w:style>
-  <w:style w:type="table" w:styleId="713">
+  <w:style w:type="table" w:styleId="721">
     <w:name w:val="Grid Table 1 Light - Accent 1"/>
-    <w:basedOn w:val="891"/>
+    <w:basedOn w:val="899"/>
     <w:uiPriority w:val="99"/>
     <w:pPr>
       <w:pBdr/>
@@ -10182,9 +10267,9 @@
       </w:tcPr>
     </w:tblStylePr>
   </w:style>
-  <w:style w:type="table" w:styleId="714">
+  <w:style w:type="table" w:styleId="722">
     <w:name w:val="Grid Table 1 Light - Accent 2"/>
-    <w:basedOn w:val="891"/>
+    <w:basedOn w:val="899"/>
     <w:uiPriority w:val="99"/>
     <w:pPr>
       <w:pBdr/>
@@ -10405,9 +10490,9 @@
       </w:tcPr>
     </w:tblStylePr>
   </w:style>
-  <w:style w:type="table" w:styleId="715">
+  <w:style w:type="table" w:styleId="723">
     <w:name w:val="Grid Table 1 Light - Accent 3"/>
-    <w:basedOn w:val="891"/>
+    <w:basedOn w:val="899"/>
     <w:uiPriority w:val="99"/>
     <w:pPr>
       <w:pBdr/>
@@ -10628,9 +10713,9 @@
       </w:tcPr>
     </w:tblStylePr>
   </w:style>
-  <w:style w:type="table" w:styleId="716">
+  <w:style w:type="table" w:styleId="724">
     <w:name w:val="Grid Table 1 Light - Accent 4"/>
-    <w:basedOn w:val="891"/>
+    <w:basedOn w:val="899"/>
     <w:uiPriority w:val="99"/>
     <w:pPr>
       <w:pBdr/>
@@ -10851,9 +10936,9 @@
       </w:tcPr>
     </w:tblStylePr>
   </w:style>
-  <w:style w:type="table" w:styleId="717">
+  <w:style w:type="table" w:styleId="725">
     <w:name w:val="Grid Table 1 Light - Accent 5"/>
-    <w:basedOn w:val="891"/>
+    <w:basedOn w:val="899"/>
     <w:uiPriority w:val="99"/>
     <w:pPr>
       <w:pBdr/>
@@ -11074,9 +11159,9 @@
       </w:tcPr>
     </w:tblStylePr>
   </w:style>
-  <w:style w:type="table" w:styleId="718">
+  <w:style w:type="table" w:styleId="726">
     <w:name w:val="Grid Table 1 Light - Accent 6"/>
-    <w:basedOn w:val="891"/>
+    <w:basedOn w:val="899"/>
     <w:uiPriority w:val="99"/>
     <w:pPr>
       <w:pBdr/>
@@ -11297,9 +11382,9 @@
       </w:tcPr>
     </w:tblStylePr>
   </w:style>
-  <w:style w:type="table" w:styleId="719">
+  <w:style w:type="table" w:styleId="727">
     <w:name w:val="Grid Table 2"/>
-    <w:basedOn w:val="891"/>
+    <w:basedOn w:val="899"/>
     <w:uiPriority w:val="99"/>
     <w:pPr>
       <w:pBdr/>
@@ -11529,9 +11614,9 @@
       </w:tcPr>
     </w:tblStylePr>
   </w:style>
-  <w:style w:type="table" w:styleId="720">
+  <w:style w:type="table" w:styleId="728">
     <w:name w:val="Grid Table 2 - Accent 1"/>
-    <w:basedOn w:val="891"/>
+    <w:basedOn w:val="899"/>
     <w:uiPriority w:val="99"/>
     <w:pPr>
       <w:pBdr/>
@@ -11761,9 +11846,9 @@
       </w:tcPr>
     </w:tblStylePr>
   </w:style>
-  <w:style w:type="table" w:styleId="721">
+  <w:style w:type="table" w:styleId="729">
     <w:name w:val="Grid Table 2 - Accent 2"/>
-    <w:basedOn w:val="891"/>
+    <w:basedOn w:val="899"/>
     <w:uiPriority w:val="99"/>
     <w:pPr>
       <w:pBdr/>
@@ -11993,9 +12078,9 @@
       </w:tcPr>
     </w:tblStylePr>
   </w:style>
-  <w:style w:type="table" w:styleId="722">
+  <w:style w:type="table" w:styleId="730">
     <w:name w:val="Grid Table 2 - Accent 3"/>
-    <w:basedOn w:val="891"/>
+    <w:basedOn w:val="899"/>
     <w:uiPriority w:val="99"/>
     <w:pPr>
       <w:pBdr/>
@@ -12225,9 +12310,9 @@
       </w:tcPr>
     </w:tblStylePr>
   </w:style>
-  <w:style w:type="table" w:styleId="723">
+  <w:style w:type="table" w:styleId="731">
     <w:name w:val="Grid Table 2 - Accent 4"/>
-    <w:basedOn w:val="891"/>
+    <w:basedOn w:val="899"/>
     <w:uiPriority w:val="99"/>
     <w:pPr>
       <w:pBdr/>
@@ -12457,9 +12542,9 @@
       </w:tcPr>
     </w:tblStylePr>
   </w:style>
-  <w:style w:type="table" w:styleId="724">
+  <w:style w:type="table" w:styleId="732">
     <w:name w:val="Grid Table 2 - Accent 5"/>
-    <w:basedOn w:val="891"/>
+    <w:basedOn w:val="899"/>
     <w:uiPriority w:val="99"/>
     <w:pPr>
       <w:pBdr/>
@@ -12689,9 +12774,9 @@
       </w:tcPr>
     </w:tblStylePr>
   </w:style>
-  <w:style w:type="table" w:styleId="725">
+  <w:style w:type="table" w:styleId="733">
     <w:name w:val="Grid Table 2 - Accent 6"/>
-    <w:basedOn w:val="891"/>
+    <w:basedOn w:val="899"/>
     <w:uiPriority w:val="99"/>
     <w:pPr>
       <w:pBdr/>
@@ -12921,9 +13006,9 @@
       </w:tcPr>
     </w:tblStylePr>
   </w:style>
-  <w:style w:type="table" w:styleId="726">
+  <w:style w:type="table" w:styleId="734">
     <w:name w:val="Grid Table 3"/>
-    <w:basedOn w:val="891"/>
+    <w:basedOn w:val="899"/>
     <w:uiPriority w:val="99"/>
     <w:pPr>
       <w:pBdr/>
@@ -13166,9 +13251,9 @@
       </w:tcPr>
     </w:tblStylePr>
   </w:style>
-  <w:style w:type="table" w:styleId="727">
+  <w:style w:type="table" w:styleId="735">
     <w:name w:val="Grid Table 3 - Accent 1"/>
-    <w:basedOn w:val="891"/>
+    <w:basedOn w:val="899"/>
     <w:uiPriority w:val="99"/>
     <w:pPr>
       <w:pBdr/>
@@ -13411,9 +13496,9 @@
       </w:tcPr>
     </w:tblStylePr>
   </w:style>
-  <w:style w:type="table" w:styleId="728">
+  <w:style w:type="table" w:styleId="736">
     <w:name w:val="Grid Table 3 - Accent 2"/>
-    <w:basedOn w:val="891"/>
+    <w:basedOn w:val="899"/>
     <w:uiPriority w:val="99"/>
     <w:pPr>
       <w:pBdr/>
@@ -13656,9 +13741,9 @@
       </w:tcPr>
     </w:tblStylePr>
   </w:style>
-  <w:style w:type="table" w:styleId="729">
+  <w:style w:type="table" w:styleId="737">
     <w:name w:val="Grid Table 3 - Accent 3"/>
-    <w:basedOn w:val="891"/>
+    <w:basedOn w:val="899"/>
     <w:uiPriority w:val="99"/>
     <w:pPr>
       <w:pBdr/>
@@ -13901,9 +13986,9 @@
       </w:tcPr>
     </w:tblStylePr>
   </w:style>
-  <w:style w:type="table" w:styleId="730">
+  <w:style w:type="table" w:styleId="738">
     <w:name w:val="Grid Table 3 - Accent 4"/>
-    <w:basedOn w:val="891"/>
+    <w:basedOn w:val="899"/>
     <w:uiPriority w:val="99"/>
     <w:pPr>
       <w:pBdr/>
@@ -14146,9 +14231,9 @@
       </w:tcPr>
     </w:tblStylePr>
   </w:style>
-  <w:style w:type="table" w:styleId="731">
+  <w:style w:type="table" w:styleId="739">
     <w:name w:val="Grid Table 3 - Accent 5"/>
-    <w:basedOn w:val="891"/>
+    <w:basedOn w:val="899"/>
     <w:uiPriority w:val="99"/>
     <w:pPr>
       <w:pBdr/>
@@ -14391,9 +14476,9 @@
       </w:tcPr>
     </w:tblStylePr>
   </w:style>
-  <w:style w:type="table" w:styleId="732">
+  <w:style w:type="table" w:styleId="740">
     <w:name w:val="Grid Table 3 - Accent 6"/>
-    <w:basedOn w:val="891"/>
+    <w:basedOn w:val="899"/>
     <w:uiPriority w:val="99"/>
     <w:pPr>
       <w:pBdr/>
@@ -14636,9 +14721,9 @@
       </w:tcPr>
     </w:tblStylePr>
   </w:style>
-  <w:style w:type="table" w:styleId="733">
+  <w:style w:type="table" w:styleId="741">
     <w:name w:val="Grid Table 4"/>
-    <w:basedOn w:val="891"/>
+    <w:basedOn w:val="899"/>
     <w:uiPriority w:val="59"/>
     <w:pPr>
       <w:pBdr/>
@@ -14869,9 +14954,9 @@
       </w:tcPr>
     </w:tblStylePr>
   </w:style>
-  <w:style w:type="table" w:styleId="734">
+  <w:style w:type="table" w:styleId="742">
     <w:name w:val="Grid Table 4 - Accent 1"/>
-    <w:basedOn w:val="891"/>
+    <w:basedOn w:val="899"/>
     <w:uiPriority w:val="59"/>
     <w:pPr>
       <w:pBdr/>
@@ -15102,9 +15187,9 @@
       </w:tcPr>
     </w:tblStylePr>
   </w:style>
-  <w:style w:type="table" w:styleId="735">
+  <w:style w:type="table" w:styleId="743">
     <w:name w:val="Grid Table 4 - Accent 2"/>
-    <w:basedOn w:val="891"/>
+    <w:basedOn w:val="899"/>
     <w:uiPriority w:val="59"/>
     <w:pPr>
       <w:pBdr/>
@@ -15335,9 +15420,9 @@
       </w:tcPr>
     </w:tblStylePr>
   </w:style>
-  <w:style w:type="table" w:styleId="736">
+  <w:style w:type="table" w:styleId="744">
     <w:name w:val="Grid Table 4 - Accent 3"/>
-    <w:basedOn w:val="891"/>
+    <w:basedOn w:val="899"/>
     <w:uiPriority w:val="59"/>
     <w:pPr>
       <w:pBdr/>
@@ -15568,9 +15653,9 @@
       </w:tcPr>
     </w:tblStylePr>
   </w:style>
-  <w:style w:type="table" w:styleId="737">
+  <w:style w:type="table" w:styleId="745">
     <w:name w:val="Grid Table 4 - Accent 4"/>
-    <w:basedOn w:val="891"/>
+    <w:basedOn w:val="899"/>
     <w:uiPriority w:val="59"/>
     <w:pPr>
       <w:pBdr/>
@@ -15801,9 +15886,9 @@
       </w:tcPr>
     </w:tblStylePr>
   </w:style>
-  <w:style w:type="table" w:styleId="738">
+  <w:style w:type="table" w:styleId="746">
     <w:name w:val="Grid Table 4 - Accent 5"/>
-    <w:basedOn w:val="891"/>
+    <w:basedOn w:val="899"/>
     <w:uiPriority w:val="59"/>
     <w:pPr>
       <w:pBdr/>
@@ -16034,9 +16119,9 @@
       </w:tcPr>
     </w:tblStylePr>
   </w:style>
-  <w:style w:type="table" w:styleId="739">
+  <w:style w:type="table" w:styleId="747">
     <w:name w:val="Grid Table 4 - Accent 6"/>
-    <w:basedOn w:val="891"/>
+    <w:basedOn w:val="899"/>
     <w:uiPriority w:val="59"/>
     <w:pPr>
       <w:pBdr/>
@@ -16267,9 +16352,9 @@
       </w:tcPr>
     </w:tblStylePr>
   </w:style>
-  <w:style w:type="table" w:styleId="740">
+  <w:style w:type="table" w:styleId="748">
     <w:name w:val="Grid Table 5 Dark"/>
-    <w:basedOn w:val="891"/>
+    <w:basedOn w:val="899"/>
     <w:uiPriority w:val="99"/>
     <w:pPr>
       <w:pBdr/>
@@ -16495,9 +16580,9 @@
       </w:tcPr>
     </w:tblStylePr>
   </w:style>
-  <w:style w:type="table" w:styleId="741">
+  <w:style w:type="table" w:styleId="749">
     <w:name w:val="Grid Table 5 Dark- Accent 1"/>
-    <w:basedOn w:val="891"/>
+    <w:basedOn w:val="899"/>
     <w:uiPriority w:val="99"/>
     <w:pPr>
       <w:pBdr/>
@@ -16723,9 +16808,9 @@
       </w:tcPr>
     </w:tblStylePr>
   </w:style>
-  <w:style w:type="table" w:styleId="742">
+  <w:style w:type="table" w:styleId="750">
     <w:name w:val="Grid Table 5 Dark - Accent 2"/>
-    <w:basedOn w:val="891"/>
+    <w:basedOn w:val="899"/>
     <w:uiPriority w:val="99"/>
     <w:pPr>
       <w:pBdr/>
@@ -16951,9 +17036,9 @@
       </w:tcPr>
     </w:tblStylePr>
   </w:style>
-  <w:style w:type="table" w:styleId="743">
+  <w:style w:type="table" w:styleId="751">
     <w:name w:val="Grid Table 5 Dark - Accent 3"/>
-    <w:basedOn w:val="891"/>
+    <w:basedOn w:val="899"/>
     <w:uiPriority w:val="99"/>
     <w:pPr>
       <w:pBdr/>
@@ -17179,9 +17264,9 @@
       </w:tcPr>
     </w:tblStylePr>
   </w:style>
-  <w:style w:type="table" w:styleId="744">
+  <w:style w:type="table" w:styleId="752">
     <w:name w:val="Grid Table 5 Dark- Accent 4"/>
-    <w:basedOn w:val="891"/>
+    <w:basedOn w:val="899"/>
     <w:uiPriority w:val="99"/>
     <w:pPr>
       <w:pBdr/>
@@ -17407,9 +17492,9 @@
       </w:tcPr>
     </w:tblStylePr>
   </w:style>
-  <w:style w:type="table" w:styleId="745">
+  <w:style w:type="table" w:styleId="753">
     <w:name w:val="Grid Table 5 Dark - Accent 5"/>
-    <w:basedOn w:val="891"/>
+    <w:basedOn w:val="899"/>
     <w:uiPriority w:val="99"/>
     <w:pPr>
       <w:pBdr/>
@@ -17635,9 +17720,9 @@
       </w:tcPr>
     </w:tblStylePr>
   </w:style>
-  <w:style w:type="table" w:styleId="746">
+  <w:style w:type="table" w:styleId="754">
     <w:name w:val="Grid Table 5 Dark - Accent 6"/>
-    <w:basedOn w:val="891"/>
+    <w:basedOn w:val="899"/>
     <w:uiPriority w:val="99"/>
     <w:pPr>
       <w:pBdr/>
@@ -17863,9 +17948,9 @@
       </w:tcPr>
     </w:tblStylePr>
   </w:style>
-  <w:style w:type="table" w:styleId="747">
+  <w:style w:type="table" w:styleId="755">
     <w:name w:val="Grid Table 6 Colorful"/>
-    <w:basedOn w:val="891"/>
+    <w:basedOn w:val="899"/>
     <w:uiPriority w:val="99"/>
     <w:pPr>
       <w:pBdr/>
@@ -18093,9 +18178,9 @@
       </w:tcPr>
     </w:tblStylePr>
   </w:style>
-  <w:style w:type="table" w:styleId="748">
+  <w:style w:type="table" w:styleId="756">
     <w:name w:val="Grid Table 6 Colorful - Accent 1"/>
-    <w:basedOn w:val="891"/>
+    <w:basedOn w:val="899"/>
     <w:uiPriority w:val="99"/>
     <w:pPr>
       <w:pBdr/>
@@ -18323,9 +18408,9 @@
       </w:tcPr>
     </w:tblStylePr>
   </w:style>
-  <w:style w:type="table" w:styleId="749">
+  <w:style w:type="table" w:styleId="757">
     <w:name w:val="Grid Table 6 Colorful - Accent 2"/>
-    <w:basedOn w:val="891"/>
+    <w:basedOn w:val="899"/>
     <w:uiPriority w:val="99"/>
     <w:pPr>
       <w:pBdr/>
@@ -18553,9 +18638,9 @@
       </w:tcPr>
     </w:tblStylePr>
   </w:style>
-  <w:style w:type="table" w:styleId="750">
+  <w:style w:type="table" w:styleId="758">
     <w:name w:val="Grid Table 6 Colorful - Accent 3"/>
-    <w:basedOn w:val="891"/>
+    <w:basedOn w:val="899"/>
     <w:uiPriority w:val="99"/>
     <w:pPr>
       <w:pBdr/>
@@ -18783,9 +18868,9 @@
       </w:tcPr>
     </w:tblStylePr>
   </w:style>
-  <w:style w:type="table" w:styleId="751">
+  <w:style w:type="table" w:styleId="759">
     <w:name w:val="Grid Table 6 Colorful - Accent 4"/>
-    <w:basedOn w:val="891"/>
+    <w:basedOn w:val="899"/>
     <w:uiPriority w:val="99"/>
     <w:pPr>
       <w:pBdr/>
@@ -19013,9 +19098,9 @@
       </w:tcPr>
     </w:tblStylePr>
   </w:style>
-  <w:style w:type="table" w:styleId="752">
+  <w:style w:type="table" w:styleId="760">
     <w:name w:val="Grid Table 6 Colorful - Accent 5"/>
-    <w:basedOn w:val="891"/>
+    <w:basedOn w:val="899"/>
     <w:uiPriority w:val="99"/>
     <w:pPr>
       <w:pBdr/>
@@ -19243,9 +19328,9 @@
       </w:tcPr>
     </w:tblStylePr>
   </w:style>
-  <w:style w:type="table" w:styleId="753">
+  <w:style w:type="table" w:styleId="761">
     <w:name w:val="Grid Table 6 Colorful - Accent 6"/>
-    <w:basedOn w:val="891"/>
+    <w:basedOn w:val="899"/>
     <w:uiPriority w:val="99"/>
     <w:pPr>
       <w:pBdr/>
@@ -19473,9 +19558,9 @@
       </w:tcPr>
     </w:tblStylePr>
   </w:style>
-  <w:style w:type="table" w:styleId="754">
+  <w:style w:type="table" w:styleId="762">
     <w:name w:val="Grid Table 7 Colorful"/>
-    <w:basedOn w:val="891"/>
+    <w:basedOn w:val="899"/>
     <w:uiPriority w:val="99"/>
     <w:pPr>
       <w:pBdr/>
@@ -19727,9 +19812,9 @@
       </w:tcPr>
     </w:tblStylePr>
   </w:style>
-  <w:style w:type="table" w:styleId="755">
+  <w:style w:type="table" w:styleId="763">
     <w:name w:val="Grid Table 7 Colorful - Accent 1"/>
-    <w:basedOn w:val="891"/>
+    <w:basedOn w:val="899"/>
     <w:uiPriority w:val="99"/>
     <w:pPr>
       <w:pBdr/>
@@ -19981,9 +20066,9 @@
       </w:tcPr>
     </w:tblStylePr>
   </w:style>
-  <w:style w:type="table" w:styleId="756">
+  <w:style w:type="table" w:styleId="764">
     <w:name w:val="Grid Table 7 Colorful - Accent 2"/>
-    <w:basedOn w:val="891"/>
+    <w:basedOn w:val="899"/>
     <w:uiPriority w:val="99"/>
     <w:pPr>
       <w:pBdr/>
@@ -20235,9 +20320,9 @@
       </w:tcPr>
     </w:tblStylePr>
   </w:style>
-  <w:style w:type="table" w:styleId="757">
+  <w:style w:type="table" w:styleId="765">
     <w:name w:val="Grid Table 7 Colorful - Accent 3"/>
-    <w:basedOn w:val="891"/>
+    <w:basedOn w:val="899"/>
     <w:uiPriority w:val="99"/>
     <w:pPr>
       <w:pBdr/>
@@ -20489,9 +20574,9 @@
       </w:tcPr>
     </w:tblStylePr>
   </w:style>
-  <w:style w:type="table" w:styleId="758">
+  <w:style w:type="table" w:styleId="766">
     <w:name w:val="Grid Table 7 Colorful - Accent 4"/>
-    <w:basedOn w:val="891"/>
+    <w:basedOn w:val="899"/>
     <w:uiPriority w:val="99"/>
     <w:pPr>
       <w:pBdr/>
@@ -20743,9 +20828,9 @@
       </w:tcPr>
     </w:tblStylePr>
   </w:style>
-  <w:style w:type="table" w:styleId="759">
+  <w:style w:type="table" w:styleId="767">
     <w:name w:val="Grid Table 7 Colorful - Accent 5"/>
-    <w:basedOn w:val="891"/>
+    <w:basedOn w:val="899"/>
     <w:uiPriority w:val="99"/>
     <w:pPr>
       <w:pBdr/>
@@ -20997,9 +21082,9 @@
       </w:tcPr>
     </w:tblStylePr>
   </w:style>
-  <w:style w:type="table" w:styleId="760">
+  <w:style w:type="table" w:styleId="768">
     <w:name w:val="Grid Table 7 Colorful - Accent 6"/>
-    <w:basedOn w:val="891"/>
+    <w:basedOn w:val="899"/>
     <w:uiPriority w:val="99"/>
     <w:pPr>
       <w:pBdr/>
@@ -21251,9 +21336,9 @@
       </w:tcPr>
     </w:tblStylePr>
   </w:style>
-  <w:style w:type="table" w:styleId="761">
+  <w:style w:type="table" w:styleId="769">
     <w:name w:val="List Table 1 Light"/>
-    <w:basedOn w:val="891"/>
+    <w:basedOn w:val="899"/>
     <w:uiPriority w:val="99"/>
     <w:pPr>
       <w:pBdr/>
@@ -21467,9 +21552,9 @@
       </w:tcPr>
     </w:tblStylePr>
   </w:style>
-  <w:style w:type="table" w:styleId="762">
+  <w:style w:type="table" w:styleId="770">
     <w:name w:val="List Table 1 Light - Accent 1"/>
-    <w:basedOn w:val="891"/>
+    <w:basedOn w:val="899"/>
     <w:uiPriority w:val="99"/>
     <w:pPr>
       <w:pBdr/>
@@ -21683,9 +21768,9 @@
       </w:tcPr>
     </w:tblStylePr>
   </w:style>
-  <w:style w:type="table" w:styleId="763">
+  <w:style w:type="table" w:styleId="771">
     <w:name w:val="List Table 1 Light - Accent 2"/>
-    <w:basedOn w:val="891"/>
+    <w:basedOn w:val="899"/>
     <w:uiPriority w:val="99"/>
     <w:pPr>
       <w:pBdr/>
@@ -21899,9 +21984,9 @@
       </w:tcPr>
     </w:tblStylePr>
   </w:style>
-  <w:style w:type="table" w:styleId="764">
+  <w:style w:type="table" w:styleId="772">
     <w:name w:val="List Table 1 Light - Accent 3"/>
-    <w:basedOn w:val="891"/>
+    <w:basedOn w:val="899"/>
     <w:uiPriority w:val="99"/>
     <w:pPr>
       <w:pBdr/>
@@ -22115,9 +22200,9 @@
       </w:tcPr>
     </w:tblStylePr>
   </w:style>
-  <w:style w:type="table" w:styleId="765">
+  <w:style w:type="table" w:styleId="773">
     <w:name w:val="List Table 1 Light - Accent 4"/>
-    <w:basedOn w:val="891"/>
+    <w:basedOn w:val="899"/>
     <w:uiPriority w:val="99"/>
     <w:pPr>
       <w:pBdr/>
@@ -22331,9 +22416,9 @@
       </w:tcPr>
     </w:tblStylePr>
   </w:style>
-  <w:style w:type="table" w:styleId="766">
+  <w:style w:type="table" w:styleId="774">
     <w:name w:val="List Table 1 Light - Accent 5"/>
-    <w:basedOn w:val="891"/>
+    <w:basedOn w:val="899"/>
     <w:uiPriority w:val="99"/>
     <w:pPr>
       <w:pBdr/>
@@ -22547,9 +22632,9 @@
       </w:tcPr>
     </w:tblStylePr>
   </w:style>
-  <w:style w:type="table" w:styleId="767">
+  <w:style w:type="table" w:styleId="775">
     <w:name w:val="List Table 1 Light - Accent 6"/>
-    <w:basedOn w:val="891"/>
+    <w:basedOn w:val="899"/>
     <w:uiPriority w:val="99"/>
     <w:pPr>
       <w:pBdr/>
@@ -22763,9 +22848,9 @@
       </w:tcPr>
     </w:tblStylePr>
   </w:style>
-  <w:style w:type="table" w:styleId="768">
+  <w:style w:type="table" w:styleId="776">
     <w:name w:val="List Table 2"/>
-    <w:basedOn w:val="891"/>
+    <w:basedOn w:val="899"/>
     <w:uiPriority w:val="99"/>
     <w:pPr>
       <w:pBdr/>
@@ -23001,9 +23086,9 @@
       </w:tcPr>
     </w:tblStylePr>
   </w:style>
-  <w:style w:type="table" w:styleId="769">
+  <w:style w:type="table" w:styleId="777">
     <w:name w:val="List Table 2 - Accent 1"/>
-    <w:basedOn w:val="891"/>
+    <w:basedOn w:val="899"/>
     <w:uiPriority w:val="99"/>
     <w:pPr>
       <w:pBdr/>
@@ -23239,9 +23324,9 @@
       </w:tcPr>
     </w:tblStylePr>
   </w:style>
-  <w:style w:type="table" w:styleId="770">
+  <w:style w:type="table" w:styleId="778">
     <w:name w:val="List Table 2 - Accent 2"/>
-    <w:basedOn w:val="891"/>
+    <w:basedOn w:val="899"/>
     <w:uiPriority w:val="99"/>
     <w:pPr>
       <w:pBdr/>
@@ -23477,9 +23562,9 @@
       </w:tcPr>
     </w:tblStylePr>
   </w:style>
-  <w:style w:type="table" w:styleId="771">
+  <w:style w:type="table" w:styleId="779">
     <w:name w:val="List Table 2 - Accent 3"/>
-    <w:basedOn w:val="891"/>
+    <w:basedOn w:val="899"/>
     <w:uiPriority w:val="99"/>
     <w:pPr>
       <w:pBdr/>
@@ -23715,9 +23800,9 @@
       </w:tcPr>
     </w:tblStylePr>
   </w:style>
-  <w:style w:type="table" w:styleId="772">
+  <w:style w:type="table" w:styleId="780">
     <w:name w:val="List Table 2 - Accent 4"/>
-    <w:basedOn w:val="891"/>
+    <w:basedOn w:val="899"/>
     <w:uiPriority w:val="99"/>
     <w:pPr>
       <w:pBdr/>
@@ -23953,9 +24038,9 @@
       </w:tcPr>
     </w:tblStylePr>
   </w:style>
-  <w:style w:type="table" w:styleId="773">
+  <w:style w:type="table" w:styleId="781">
     <w:name w:val="List Table 2 - Accent 5"/>
-    <w:basedOn w:val="891"/>
+    <w:basedOn w:val="899"/>
     <w:uiPriority w:val="99"/>
     <w:pPr>
       <w:pBdr/>
@@ -24191,9 +24276,9 @@
       </w:tcPr>
     </w:tblStylePr>
   </w:style>
-  <w:style w:type="table" w:styleId="774">
+  <w:style w:type="table" w:styleId="782">
     <w:name w:val="List Table 2 - Accent 6"/>
-    <w:basedOn w:val="891"/>
+    <w:basedOn w:val="899"/>
     <w:uiPriority w:val="99"/>
     <w:pPr>
       <w:pBdr/>
@@ -24429,9 +24514,9 @@
       </w:tcPr>
     </w:tblStylePr>
   </w:style>
-  <w:style w:type="table" w:styleId="775">
+  <w:style w:type="table" w:styleId="783">
     <w:name w:val="List Table 3"/>
-    <w:basedOn w:val="891"/>
+    <w:basedOn w:val="899"/>
     <w:uiPriority w:val="99"/>
     <w:pPr>
       <w:pBdr/>
@@ -24657,9 +24742,9 @@
       </w:tcPr>
     </w:tblStylePr>
   </w:style>
-  <w:style w:type="table" w:styleId="776">
+  <w:style w:type="table" w:styleId="784">
     <w:name w:val="List Table 3 - Accent 1"/>
-    <w:basedOn w:val="891"/>
+    <w:basedOn w:val="899"/>
     <w:uiPriority w:val="99"/>
     <w:pPr>
       <w:pBdr/>
@@ -24885,9 +24970,9 @@
       </w:tcPr>
     </w:tblStylePr>
   </w:style>
-  <w:style w:type="table" w:styleId="777">
+  <w:style w:type="table" w:styleId="785">
     <w:name w:val="List Table 3 - Accent 2"/>
-    <w:basedOn w:val="891"/>
+    <w:basedOn w:val="899"/>
     <w:uiPriority w:val="99"/>
     <w:pPr>
       <w:pBdr/>
@@ -25113,9 +25198,9 @@
       </w:tcPr>
     </w:tblStylePr>
   </w:style>
-  <w:style w:type="table" w:styleId="778">
+  <w:style w:type="table" w:styleId="786">
     <w:name w:val="List Table 3 - Accent 3"/>
-    <w:basedOn w:val="891"/>
+    <w:basedOn w:val="899"/>
     <w:uiPriority w:val="99"/>
     <w:pPr>
       <w:pBdr/>
@@ -25341,9 +25426,9 @@
       </w:tcPr>
     </w:tblStylePr>
   </w:style>
-  <w:style w:type="table" w:styleId="779">
+  <w:style w:type="table" w:styleId="787">
     <w:name w:val="List Table 3 - Accent 4"/>
-    <w:basedOn w:val="891"/>
+    <w:basedOn w:val="899"/>
     <w:uiPriority w:val="99"/>
     <w:pPr>
       <w:pBdr/>
@@ -25569,9 +25654,9 @@
       </w:tcPr>
     </w:tblStylePr>
   </w:style>
-  <w:style w:type="table" w:styleId="780">
+  <w:style w:type="table" w:styleId="788">
     <w:name w:val="List Table 3 - Accent 5"/>
-    <w:basedOn w:val="891"/>
+    <w:basedOn w:val="899"/>
     <w:uiPriority w:val="99"/>
     <w:pPr>
       <w:pBdr/>
@@ -25797,9 +25882,9 @@
       </w:tcPr>
     </w:tblStylePr>
   </w:style>
-  <w:style w:type="table" w:styleId="781">
+  <w:style w:type="table" w:styleId="789">
     <w:name w:val="List Table 3 - Accent 6"/>
-    <w:basedOn w:val="891"/>
+    <w:basedOn w:val="899"/>
     <w:uiPriority w:val="99"/>
     <w:pPr>
       <w:pBdr/>
@@ -26025,9 +26110,9 @@
       </w:tcPr>
     </w:tblStylePr>
   </w:style>
-  <w:style w:type="table" w:styleId="782">
+  <w:style w:type="table" w:styleId="790">
     <w:name w:val="List Table 4"/>
-    <w:basedOn w:val="891"/>
+    <w:basedOn w:val="899"/>
     <w:uiPriority w:val="99"/>
     <w:pPr>
       <w:pBdr/>
@@ -26250,9 +26335,9 @@
       </w:tcPr>
     </w:tblStylePr>
   </w:style>
-  <w:style w:type="table" w:styleId="783">
+  <w:style w:type="table" w:styleId="791">
     <w:name w:val="List Table 4 - Accent 1"/>
-    <w:basedOn w:val="891"/>
+    <w:basedOn w:val="899"/>
     <w:uiPriority w:val="99"/>
     <w:pPr>
       <w:pBdr/>
@@ -26475,9 +26560,9 @@
       </w:tcPr>
     </w:tblStylePr>
   </w:style>
-  <w:style w:type="table" w:styleId="784">
+  <w:style w:type="table" w:styleId="792">
     <w:name w:val="List Table 4 - Accent 2"/>
-    <w:basedOn w:val="891"/>
+    <w:basedOn w:val="899"/>
     <w:uiPriority w:val="99"/>
     <w:pPr>
       <w:pBdr/>
@@ -26700,9 +26785,9 @@
       </w:tcPr>
     </w:tblStylePr>
   </w:style>
-  <w:style w:type="table" w:styleId="785">
+  <w:style w:type="table" w:styleId="793">
     <w:name w:val="List Table 4 - Accent 3"/>
-    <w:basedOn w:val="891"/>
+    <w:basedOn w:val="899"/>
     <w:uiPriority w:val="99"/>
     <w:pPr>
       <w:pBdr/>
@@ -26925,9 +27010,9 @@
       </w:tcPr>
     </w:tblStylePr>
   </w:style>
-  <w:style w:type="table" w:styleId="786">
+  <w:style w:type="table" w:styleId="794">
     <w:name w:val="List Table 4 - Accent 4"/>
-    <w:basedOn w:val="891"/>
+    <w:basedOn w:val="899"/>
     <w:uiPriority w:val="99"/>
     <w:pPr>
       <w:pBdr/>
@@ -27150,9 +27235,9 @@
       </w:tcPr>
     </w:tblStylePr>
   </w:style>
-  <w:style w:type="table" w:styleId="787">
+  <w:style w:type="table" w:styleId="795">
     <w:name w:val="List Table 4 - Accent 5"/>
-    <w:basedOn w:val="891"/>
+    <w:basedOn w:val="899"/>
     <w:uiPriority w:val="99"/>
     <w:pPr>
       <w:pBdr/>
@@ -27375,9 +27460,9 @@
       </w:tcPr>
     </w:tblStylePr>
   </w:style>
-  <w:style w:type="table" w:styleId="788">
+  <w:style w:type="table" w:styleId="796">
     <w:name w:val="List Table 4 - Accent 6"/>
-    <w:basedOn w:val="891"/>
+    <w:basedOn w:val="899"/>
     <w:uiPriority w:val="99"/>
     <w:pPr>
       <w:pBdr/>
@@ -27600,9 +27685,9 @@
       </w:tcPr>
     </w:tblStylePr>
   </w:style>
-  <w:style w:type="table" w:styleId="789">
+  <w:style w:type="table" w:styleId="797">
     <w:name w:val="List Table 5 Dark"/>
-    <w:basedOn w:val="891"/>
+    <w:basedOn w:val="899"/>
     <w:uiPriority w:val="99"/>
     <w:pPr>
       <w:pBdr/>
@@ -27842,9 +27927,9 @@
       </w:tcPr>
     </w:tblStylePr>
   </w:style>
-  <w:style w:type="table" w:styleId="790">
+  <w:style w:type="table" w:styleId="798">
     <w:name w:val="List Table 5 Dark - Accent 1"/>
-    <w:basedOn w:val="891"/>
+    <w:basedOn w:val="899"/>
     <w:uiPriority w:val="99"/>
     <w:pPr>
       <w:pBdr/>
@@ -28084,9 +28169,9 @@
       </w:tcPr>
     </w:tblStylePr>
   </w:style>
-  <w:style w:type="table" w:styleId="791">
+  <w:style w:type="table" w:styleId="799">
     <w:name w:val="List Table 5 Dark - Accent 2"/>
-    <w:basedOn w:val="891"/>
+    <w:basedOn w:val="899"/>
     <w:uiPriority w:val="99"/>
     <w:pPr>
       <w:pBdr/>
@@ -28326,9 +28411,9 @@
       </w:tcPr>
     </w:tblStylePr>
   </w:style>
-  <w:style w:type="table" w:styleId="792">
+  <w:style w:type="table" w:styleId="800">
     <w:name w:val="List Table 5 Dark - Accent 3"/>
-    <w:basedOn w:val="891"/>
+    <w:basedOn w:val="899"/>
     <w:uiPriority w:val="99"/>
     <w:pPr>
       <w:pBdr/>
@@ -28568,9 +28653,9 @@
       </w:tcPr>
     </w:tblStylePr>
   </w:style>
-  <w:style w:type="table" w:styleId="793">
+  <w:style w:type="table" w:styleId="801">
     <w:name w:val="List Table 5 Dark - Accent 4"/>
-    <w:basedOn w:val="891"/>
+    <w:basedOn w:val="899"/>
     <w:uiPriority w:val="99"/>
     <w:pPr>
       <w:pBdr/>
@@ -28810,9 +28895,9 @@
       </w:tcPr>
     </w:tblStylePr>
   </w:style>
-  <w:style w:type="table" w:styleId="794">
+  <w:style w:type="table" w:styleId="802">
     <w:name w:val="List Table 5 Dark - Accent 5"/>
-    <w:basedOn w:val="891"/>
+    <w:basedOn w:val="899"/>
     <w:uiPriority w:val="99"/>
     <w:pPr>
       <w:pBdr/>
@@ -29052,9 +29137,9 @@
       </w:tcPr>
     </w:tblStylePr>
   </w:style>
-  <w:style w:type="table" w:styleId="795">
+  <w:style w:type="table" w:styleId="803">
     <w:name w:val="List Table 5 Dark - Accent 6"/>
-    <w:basedOn w:val="891"/>
+    <w:basedOn w:val="899"/>
     <w:uiPriority w:val="99"/>
     <w:pPr>
       <w:pBdr/>
@@ -29294,9 +29379,9 @@
       </w:tcPr>
     </w:tblStylePr>
   </w:style>
-  <w:style w:type="table" w:styleId="796">
+  <w:style w:type="table" w:styleId="804">
     <w:name w:val="List Table 6 Colorful"/>
-    <w:basedOn w:val="891"/>
+    <w:basedOn w:val="899"/>
     <w:uiPriority w:val="99"/>
     <w:pPr>
       <w:pBdr/>
@@ -29517,9 +29602,9 @@
       </w:tcPr>
     </w:tblStylePr>
   </w:style>
-  <w:style w:type="table" w:styleId="797">
+  <w:style w:type="table" w:styleId="805">
     <w:name w:val="List Table 6 Colorful - Accent 1"/>
-    <w:basedOn w:val="891"/>
+    <w:basedOn w:val="899"/>
     <w:uiPriority w:val="99"/>
     <w:pPr>
       <w:pBdr/>
@@ -29740,9 +29825,9 @@
       </w:tcPr>
     </w:tblStylePr>
   </w:style>
-  <w:style w:type="table" w:styleId="798">
+  <w:style w:type="table" w:styleId="806">
     <w:name w:val="List Table 6 Colorful - Accent 2"/>
-    <w:basedOn w:val="891"/>
+    <w:basedOn w:val="899"/>
     <w:uiPriority w:val="99"/>
     <w:pPr>
       <w:pBdr/>
@@ -29963,9 +30048,9 @@
       </w:tcPr>
     </w:tblStylePr>
   </w:style>
-  <w:style w:type="table" w:styleId="799">
+  <w:style w:type="table" w:styleId="807">
     <w:name w:val="List Table 6 Colorful - Accent 3"/>
-    <w:basedOn w:val="891"/>
+    <w:basedOn w:val="899"/>
     <w:uiPriority w:val="99"/>
     <w:pPr>
       <w:pBdr/>
@@ -30186,9 +30271,9 @@
       </w:tcPr>
     </w:tblStylePr>
   </w:style>
-  <w:style w:type="table" w:styleId="800">
+  <w:style w:type="table" w:styleId="808">
     <w:name w:val="List Table 6 Colorful - Accent 4"/>
-    <w:basedOn w:val="891"/>
+    <w:basedOn w:val="899"/>
     <w:uiPriority w:val="99"/>
     <w:pPr>
       <w:pBdr/>
@@ -30409,9 +30494,9 @@
       </w:tcPr>
     </w:tblStylePr>
   </w:style>
-  <w:style w:type="table" w:styleId="801">
+  <w:style w:type="table" w:styleId="809">
     <w:name w:val="List Table 6 Colorful - Accent 5"/>
-    <w:basedOn w:val="891"/>
+    <w:basedOn w:val="899"/>
     <w:uiPriority w:val="99"/>
     <w:pPr>
       <w:pBdr/>
@@ -30632,9 +30717,9 @@
       </w:tcPr>
     </w:tblStylePr>
   </w:style>
-  <w:style w:type="table" w:styleId="802">
+  <w:style w:type="table" w:styleId="810">
     <w:name w:val="List Table 6 Colorful - Accent 6"/>
-    <w:basedOn w:val="891"/>
+    <w:basedOn w:val="899"/>
     <w:uiPriority w:val="99"/>
     <w:pPr>
       <w:pBdr/>
@@ -30855,9 +30940,9 @@
       </w:tcPr>
     </w:tblStylePr>
   </w:style>
-  <w:style w:type="table" w:styleId="803">
+  <w:style w:type="table" w:styleId="811">
     <w:name w:val="List Table 7 Colorful"/>
-    <w:basedOn w:val="891"/>
+    <w:basedOn w:val="899"/>
     <w:uiPriority w:val="99"/>
     <w:pPr>
       <w:pBdr/>
@@ -31111,9 +31196,9 @@
       </w:tcPr>
     </w:tblStylePr>
   </w:style>
-  <w:style w:type="table" w:styleId="804">
+  <w:style w:type="table" w:styleId="812">
     <w:name w:val="List Table 7 Colorful - Accent 1"/>
-    <w:basedOn w:val="891"/>
+    <w:basedOn w:val="899"/>
     <w:uiPriority w:val="99"/>
     <w:pPr>
       <w:pBdr/>
@@ -31367,9 +31452,9 @@
       </w:tcPr>
     </w:tblStylePr>
   </w:style>
-  <w:style w:type="table" w:styleId="805">
+  <w:style w:type="table" w:styleId="813">
     <w:name w:val="List Table 7 Colorful - Accent 2"/>
-    <w:basedOn w:val="891"/>
+    <w:basedOn w:val="899"/>
     <w:uiPriority w:val="99"/>
     <w:pPr>
       <w:pBdr/>
@@ -31623,9 +31708,9 @@
       </w:tcPr>
     </w:tblStylePr>
   </w:style>
-  <w:style w:type="table" w:styleId="806">
+  <w:style w:type="table" w:styleId="814">
     <w:name w:val="List Table 7 Colorful - Accent 3"/>
-    <w:basedOn w:val="891"/>
+    <w:basedOn w:val="899"/>
     <w:uiPriority w:val="99"/>
     <w:pPr>
       <w:pBdr/>
@@ -31879,9 +31964,9 @@
       </w:tcPr>
     </w:tblStylePr>
   </w:style>
-  <w:style w:type="table" w:styleId="807">
+  <w:style w:type="table" w:styleId="815">
     <w:name w:val="List Table 7 Colorful - Accent 4"/>
-    <w:basedOn w:val="891"/>
+    <w:basedOn w:val="899"/>
     <w:uiPriority w:val="99"/>
     <w:pPr>
       <w:pBdr/>
@@ -32135,9 +32220,9 @@
       </w:tcPr>
     </w:tblStylePr>
   </w:style>
-  <w:style w:type="table" w:styleId="808">
+  <w:style w:type="table" w:styleId="816">
     <w:name w:val="List Table 7 Colorful - Accent 5"/>
-    <w:basedOn w:val="891"/>
+    <w:basedOn w:val="899"/>
     <w:uiPriority w:val="99"/>
     <w:pPr>
       <w:pBdr/>
@@ -32391,9 +32476,9 @@
       </w:tcPr>
     </w:tblStylePr>
   </w:style>
-  <w:style w:type="table" w:styleId="809">
+  <w:style w:type="table" w:styleId="817">
     <w:name w:val="List Table 7 Colorful - Accent 6"/>
-    <w:basedOn w:val="891"/>
+    <w:basedOn w:val="899"/>
     <w:uiPriority w:val="99"/>
     <w:pPr>
       <w:pBdr/>
@@ -32647,9 +32732,9 @@
       </w:tcPr>
     </w:tblStylePr>
   </w:style>
-  <w:style w:type="table" w:styleId="810">
+  <w:style w:type="table" w:styleId="818">
     <w:name w:val="Lined - Accent"/>
-    <w:basedOn w:val="891"/>
+    <w:basedOn w:val="899"/>
     <w:uiPriority w:val="99"/>
     <w:pPr>
       <w:pBdr/>
@@ -32884,9 +32969,9 @@
       </w:tcPr>
     </w:tblStylePr>
   </w:style>
-  <w:style w:type="table" w:styleId="811">
+  <w:style w:type="table" w:styleId="819">
     <w:name w:val="Lined - Accent 1"/>
-    <w:basedOn w:val="891"/>
+    <w:basedOn w:val="899"/>
     <w:uiPriority w:val="99"/>
     <w:pPr>
       <w:pBdr/>
@@ -33121,9 +33206,9 @@
       </w:tcPr>
     </w:tblStylePr>
   </w:style>
-  <w:style w:type="table" w:styleId="812">
+  <w:style w:type="table" w:styleId="820">
     <w:name w:val="Lined - Accent 2"/>
-    <w:basedOn w:val="891"/>
+    <w:basedOn w:val="899"/>
     <w:uiPriority w:val="99"/>
     <w:pPr>
       <w:pBdr/>
@@ -33358,9 +33443,9 @@
       </w:tcPr>
     </w:tblStylePr>
   </w:style>
-  <w:style w:type="table" w:styleId="813">
+  <w:style w:type="table" w:styleId="821">
     <w:name w:val="Lined - Accent 3"/>
-    <w:basedOn w:val="891"/>
+    <w:basedOn w:val="899"/>
     <w:uiPriority w:val="99"/>
     <w:pPr>
       <w:pBdr/>
@@ -33595,9 +33680,9 @@
       </w:tcPr>
     </w:tblStylePr>
   </w:style>
-  <w:style w:type="table" w:styleId="814">
+  <w:style w:type="table" w:styleId="822">
     <w:name w:val="Lined - Accent 4"/>
-    <w:basedOn w:val="891"/>
+    <w:basedOn w:val="899"/>
     <w:uiPriority w:val="99"/>
     <w:pPr>
       <w:pBdr/>
@@ -33832,9 +33917,9 @@
       </w:tcPr>
     </w:tblStylePr>
   </w:style>
-  <w:style w:type="table" w:styleId="815">
+  <w:style w:type="table" w:styleId="823">
     <w:name w:val="Lined - Accent 5"/>
-    <w:basedOn w:val="891"/>
+    <w:basedOn w:val="899"/>
     <w:uiPriority w:val="99"/>
     <w:pPr>
       <w:pBdr/>
@@ -34069,9 +34154,9 @@
       </w:tcPr>
     </w:tblStylePr>
   </w:style>
-  <w:style w:type="table" w:styleId="816">
+  <w:style w:type="table" w:styleId="824">
     <w:name w:val="Lined - Accent 6"/>
-    <w:basedOn w:val="891"/>
+    <w:basedOn w:val="899"/>
     <w:uiPriority w:val="99"/>
     <w:pPr>
       <w:pBdr/>
@@ -34306,9 +34391,9 @@
       </w:tcPr>
     </w:tblStylePr>
   </w:style>
-  <w:style w:type="table" w:styleId="817">
+  <w:style w:type="table" w:styleId="825">
     <w:name w:val="Bordered &amp; Lined - Accent"/>
-    <w:basedOn w:val="891"/>
+    <w:basedOn w:val="899"/>
     <w:uiPriority w:val="99"/>
     <w:pPr>
       <w:pBdr/>
@@ -34550,9 +34635,9 @@
       </w:tcPr>
     </w:tblStylePr>
   </w:style>
-  <w:style w:type="table" w:styleId="818">
+  <w:style w:type="table" w:styleId="826">
     <w:name w:val="Bordered &amp; Lined - Accent 1"/>
-    <w:basedOn w:val="891"/>
+    <w:basedOn w:val="899"/>
     <w:uiPriority w:val="99"/>
     <w:pPr>
       <w:pBdr/>
@@ -34794,9 +34879,9 @@
       </w:tcPr>
     </w:tblStylePr>
   </w:style>
-  <w:style w:type="table" w:styleId="819">
+  <w:style w:type="table" w:styleId="827">
     <w:name w:val="Bordered &amp; Lined - Accent 2"/>
-    <w:basedOn w:val="891"/>
+    <w:basedOn w:val="899"/>
     <w:uiPriority w:val="99"/>
     <w:pPr>
       <w:pBdr/>
@@ -35038,9 +35123,9 @@
       </w:tcPr>
     </w:tblStylePr>
   </w:style>
-  <w:style w:type="table" w:styleId="820">
+  <w:style w:type="table" w:styleId="828">
     <w:name w:val="Bordered &amp; Lined - Accent 3"/>
-    <w:basedOn w:val="891"/>
+    <w:basedOn w:val="899"/>
     <w:uiPriority w:val="99"/>
     <w:pPr>
       <w:pBdr/>
@@ -35282,9 +35367,9 @@
       </w:tcPr>
     </w:tblStylePr>
   </w:style>
-  <w:style w:type="table" w:styleId="821">
+  <w:style w:type="table" w:styleId="829">
     <w:name w:val="Bordered &amp; Lined - Accent 4"/>
-    <w:basedOn w:val="891"/>
+    <w:basedOn w:val="899"/>
     <w:uiPriority w:val="99"/>
     <w:pPr>
       <w:pBdr/>
@@ -35526,9 +35611,9 @@
       </w:tcPr>
     </w:tblStylePr>
   </w:style>
-  <w:style w:type="table" w:styleId="822">
+  <w:style w:type="table" w:styleId="830">
     <w:name w:val="Bordered &amp; Lined - Accent 5"/>
-    <w:basedOn w:val="891"/>
+    <w:basedOn w:val="899"/>
     <w:uiPriority w:val="99"/>
     <w:pPr>
       <w:pBdr/>
@@ -35770,9 +35855,9 @@
       </w:tcPr>
     </w:tblStylePr>
   </w:style>
-  <w:style w:type="table" w:styleId="823">
+  <w:style w:type="table" w:styleId="831">
     <w:name w:val="Bordered &amp; Lined - Accent 6"/>
-    <w:basedOn w:val="891"/>
+    <w:basedOn w:val="899"/>
     <w:uiPriority w:val="99"/>
     <w:pPr>
       <w:pBdr/>
@@ -36014,9 +36099,9 @@
       </w:tcPr>
     </w:tblStylePr>
   </w:style>
-  <w:style w:type="table" w:styleId="824">
+  <w:style w:type="table" w:styleId="832">
     <w:name w:val="Bordered"/>
-    <w:basedOn w:val="891"/>
+    <w:basedOn w:val="899"/>
     <w:uiPriority w:val="99"/>
     <w:pPr>
       <w:pBdr/>
@@ -36245,9 +36330,9 @@
       </w:tcPr>
     </w:tblStylePr>
   </w:style>
-  <w:style w:type="table" w:styleId="825">
+  <w:style w:type="table" w:styleId="833">
     <w:name w:val="Bordered - Accent 1"/>
-    <w:basedOn w:val="891"/>
+    <w:basedOn w:val="899"/>
     <w:uiPriority w:val="99"/>
     <w:pPr>
       <w:pBdr/>
@@ -36476,9 +36561,9 @@
       </w:tcPr>
     </w:tblStylePr>
   </w:style>
-  <w:style w:type="table" w:styleId="826">
+  <w:style w:type="table" w:styleId="834">
     <w:name w:val="Bordered - Accent 2"/>
-    <w:basedOn w:val="891"/>
+    <w:basedOn w:val="899"/>
     <w:uiPriority w:val="99"/>
     <w:pPr>
       <w:pBdr/>
@@ -36707,9 +36792,9 @@
       </w:tcPr>
     </w:tblStylePr>
   </w:style>
-  <w:style w:type="table" w:styleId="827">
+  <w:style w:type="table" w:styleId="835">
     <w:name w:val="Bordered - Accent 3"/>
-    <w:basedOn w:val="891"/>
+    <w:basedOn w:val="899"/>
     <w:uiPriority w:val="99"/>
     <w:pPr>
       <w:pBdr/>
@@ -36938,9 +37023,9 @@
       </w:tcPr>
     </w:tblStylePr>
   </w:style>
-  <w:style w:type="table" w:styleId="828">
+  <w:style w:type="table" w:styleId="836">
     <w:name w:val="Bordered - Accent 4"/>
-    <w:basedOn w:val="891"/>
+    <w:basedOn w:val="899"/>
     <w:uiPriority w:val="99"/>
     <w:pPr>
       <w:pBdr/>
@@ -37169,9 +37254,9 @@
       </w:tcPr>
     </w:tblStylePr>
   </w:style>
-  <w:style w:type="table" w:styleId="829">
+  <w:style w:type="table" w:styleId="837">
     <w:name w:val="Bordered - Accent 5"/>
-    <w:basedOn w:val="891"/>
+    <w:basedOn w:val="899"/>
     <w:uiPriority w:val="99"/>
     <w:pPr>
       <w:pBdr/>
@@ -37400,9 +37485,9 @@
       </w:tcPr>
     </w:tblStylePr>
   </w:style>
-  <w:style w:type="table" w:styleId="830">
+  <w:style w:type="table" w:styleId="838">
     <w:name w:val="Bordered - Accent 6"/>
-    <w:basedOn w:val="891"/>
+    <w:basedOn w:val="899"/>
     <w:uiPriority w:val="99"/>
     <w:pPr>
       <w:pBdr/>
@@ -37631,11 +37716,11 @@
       </w:tcPr>
     </w:tblStylePr>
   </w:style>
-  <w:style w:type="paragraph" w:styleId="831">
+  <w:style w:type="paragraph" w:styleId="839">
     <w:name w:val="Heading 1"/>
-    <w:basedOn w:val="890"/>
-    <w:next w:val="890"/>
-    <w:link w:val="841"/>
+    <w:basedOn w:val="898"/>
+    <w:next w:val="898"/>
+    <w:link w:val="849"/>
     <w:uiPriority w:val="9"/>
     <w:qFormat/>
     <w:pPr>
@@ -37653,11 +37738,11 @@
       <w:szCs w:val="40"/>
     </w:rPr>
   </w:style>
-  <w:style w:type="paragraph" w:styleId="832">
+  <w:style w:type="paragraph" w:styleId="840">
     <w:name w:val="Heading 2"/>
-    <w:basedOn w:val="890"/>
-    <w:next w:val="890"/>
-    <w:link w:val="842"/>
+    <w:basedOn w:val="898"/>
+    <w:next w:val="898"/>
+    <w:link w:val="850"/>
     <w:uiPriority w:val="9"/>
     <w:unhideWhenUsed/>
     <w:qFormat/>
@@ -37676,11 +37761,11 @@
       <w:szCs w:val="32"/>
     </w:rPr>
   </w:style>
-  <w:style w:type="paragraph" w:styleId="833">
+  <w:style w:type="paragraph" w:styleId="841">
     <w:name w:val="Heading 3"/>
-    <w:basedOn w:val="890"/>
-    <w:next w:val="890"/>
-    <w:link w:val="843"/>
+    <w:basedOn w:val="898"/>
+    <w:next w:val="898"/>
+    <w:link w:val="851"/>
     <w:uiPriority w:val="9"/>
     <w:unhideWhenUsed/>
     <w:qFormat/>
@@ -37699,11 +37784,11 @@
       <w:szCs w:val="28"/>
     </w:rPr>
   </w:style>
-  <w:style w:type="paragraph" w:styleId="834">
+  <w:style w:type="paragraph" w:styleId="842">
     <w:name w:val="Heading 4"/>
-    <w:basedOn w:val="890"/>
-    <w:next w:val="890"/>
-    <w:link w:val="844"/>
+    <w:basedOn w:val="898"/>
+    <w:next w:val="898"/>
+    <w:link w:val="852"/>
     <w:uiPriority w:val="9"/>
     <w:unhideWhenUsed/>
     <w:qFormat/>
@@ -37722,11 +37807,11 @@
       <w:color w:val="0f4761" w:themeColor="accent1" w:themeShade="BF"/>
     </w:rPr>
   </w:style>
-  <w:style w:type="paragraph" w:styleId="835">
+  <w:style w:type="paragraph" w:styleId="843">
     <w:name w:val="Heading 5"/>
-    <w:basedOn w:val="890"/>
-    <w:next w:val="890"/>
-    <w:link w:val="845"/>
+    <w:basedOn w:val="898"/>
+    <w:next w:val="898"/>
+    <w:link w:val="853"/>
     <w:uiPriority w:val="9"/>
     <w:unhideWhenUsed/>
     <w:qFormat/>
@@ -37743,11 +37828,11 @@
       <w:color w:val="0f4761" w:themeColor="accent1" w:themeShade="BF"/>
     </w:rPr>
   </w:style>
-  <w:style w:type="paragraph" w:styleId="836">
+  <w:style w:type="paragraph" w:styleId="844">
     <w:name w:val="Heading 6"/>
-    <w:basedOn w:val="890"/>
-    <w:next w:val="890"/>
-    <w:link w:val="846"/>
+    <w:basedOn w:val="898"/>
+    <w:next w:val="898"/>
+    <w:link w:val="854"/>
     <w:uiPriority w:val="9"/>
     <w:unhideWhenUsed/>
     <w:qFormat/>
@@ -37766,11 +37851,11 @@
       <w:color w:val="595959" w:themeColor="text1" w:themeTint="A6"/>
     </w:rPr>
   </w:style>
-  <w:style w:type="paragraph" w:styleId="837">
+  <w:style w:type="paragraph" w:styleId="845">
     <w:name w:val="Heading 7"/>
-    <w:basedOn w:val="890"/>
-    <w:next w:val="890"/>
-    <w:link w:val="847"/>
+    <w:basedOn w:val="898"/>
+    <w:next w:val="898"/>
+    <w:link w:val="855"/>
     <w:uiPriority w:val="9"/>
     <w:unhideWhenUsed/>
     <w:qFormat/>
@@ -37787,11 +37872,11 @@
       <w:color w:val="595959" w:themeColor="text1" w:themeTint="A6"/>
     </w:rPr>
   </w:style>
-  <w:style w:type="paragraph" w:styleId="838">
+  <w:style w:type="paragraph" w:styleId="846">
     <w:name w:val="Heading 8"/>
-    <w:basedOn w:val="890"/>
-    <w:next w:val="890"/>
-    <w:link w:val="848"/>
+    <w:basedOn w:val="898"/>
+    <w:next w:val="898"/>
+    <w:link w:val="856"/>
     <w:uiPriority w:val="9"/>
     <w:unhideWhenUsed/>
     <w:qFormat/>
@@ -37810,11 +37895,11 @@
       <w:color w:val="272727" w:themeColor="text1" w:themeTint="D8"/>
     </w:rPr>
   </w:style>
-  <w:style w:type="paragraph" w:styleId="839">
+  <w:style w:type="paragraph" w:styleId="847">
     <w:name w:val="Heading 9"/>
-    <w:basedOn w:val="890"/>
-    <w:next w:val="890"/>
-    <w:link w:val="849"/>
+    <w:basedOn w:val="898"/>
+    <w:next w:val="898"/>
+    <w:link w:val="857"/>
     <w:uiPriority w:val="9"/>
     <w:unhideWhenUsed/>
     <w:qFormat/>
@@ -37833,7 +37918,7 @@
       <w:color w:val="272727" w:themeColor="text1" w:themeTint="D8"/>
     </w:rPr>
   </w:style>
-  <w:style w:type="character" w:styleId="840" w:default="1">
+  <w:style w:type="character" w:styleId="848" w:default="1">
     <w:name w:val="Default Paragraph Font"/>
     <w:uiPriority w:val="1"/>
     <w:semiHidden/>
@@ -37844,10 +37929,10 @@
       <w:ind/>
     </w:pPr>
   </w:style>
-  <w:style w:type="character" w:styleId="841">
+  <w:style w:type="character" w:styleId="849">
     <w:name w:val="Heading 1 Char"/>
-    <w:basedOn w:val="840"/>
-    <w:link w:val="831"/>
+    <w:basedOn w:val="848"/>
+    <w:link w:val="839"/>
     <w:uiPriority w:val="9"/>
     <w:pPr>
       <w:pBdr/>
@@ -37861,10 +37946,10 @@
       <w:szCs w:val="40"/>
     </w:rPr>
   </w:style>
-  <w:style w:type="character" w:styleId="842">
+  <w:style w:type="character" w:styleId="850">
     <w:name w:val="Heading 2 Char"/>
-    <w:basedOn w:val="840"/>
-    <w:link w:val="832"/>
+    <w:basedOn w:val="848"/>
+    <w:link w:val="840"/>
     <w:uiPriority w:val="9"/>
     <w:pPr>
       <w:pBdr/>
@@ -37878,10 +37963,10 @@
       <w:szCs w:val="32"/>
     </w:rPr>
   </w:style>
-  <w:style w:type="character" w:styleId="843">
+  <w:style w:type="character" w:styleId="851">
     <w:name w:val="Heading 3 Char"/>
-    <w:basedOn w:val="840"/>
-    <w:link w:val="833"/>
+    <w:basedOn w:val="848"/>
+    <w:link w:val="841"/>
     <w:uiPriority w:val="9"/>
     <w:pPr>
       <w:pBdr/>
@@ -37895,10 +37980,10 @@
       <w:szCs w:val="28"/>
     </w:rPr>
   </w:style>
-  <w:style w:type="character" w:styleId="844">
+  <w:style w:type="character" w:styleId="852">
     <w:name w:val="Heading 4 Char"/>
-    <w:basedOn w:val="840"/>
-    <w:link w:val="834"/>
+    <w:basedOn w:val="848"/>
+    <w:link w:val="842"/>
     <w:uiPriority w:val="9"/>
     <w:pPr>
       <w:pBdr/>
@@ -37912,10 +37997,10 @@
       <w:color w:val="0f4761" w:themeColor="accent1" w:themeShade="BF"/>
     </w:rPr>
   </w:style>
-  <w:style w:type="character" w:styleId="845">
+  <w:style w:type="character" w:styleId="853">
     <w:name w:val="Heading 5 Char"/>
-    <w:basedOn w:val="840"/>
-    <w:link w:val="835"/>
+    <w:basedOn w:val="848"/>
+    <w:link w:val="843"/>
     <w:uiPriority w:val="9"/>
     <w:pPr>
       <w:pBdr/>
@@ -37927,10 +38012,10 @@
       <w:color w:val="0f4761" w:themeColor="accent1" w:themeShade="BF"/>
     </w:rPr>
   </w:style>
-  <w:style w:type="character" w:styleId="846">
+  <w:style w:type="character" w:styleId="854">
     <w:name w:val="Heading 6 Char"/>
-    <w:basedOn w:val="840"/>
-    <w:link w:val="836"/>
+    <w:basedOn w:val="848"/>
+    <w:link w:val="844"/>
     <w:uiPriority w:val="9"/>
     <w:pPr>
       <w:pBdr/>
@@ -37944,10 +38029,10 @@
       <w:color w:val="595959" w:themeColor="text1" w:themeTint="A6"/>
     </w:rPr>
   </w:style>
-  <w:style w:type="character" w:styleId="847">
+  <w:style w:type="character" w:styleId="855">
     <w:name w:val="Heading 7 Char"/>
-    <w:basedOn w:val="840"/>
-    <w:link w:val="837"/>
+    <w:basedOn w:val="848"/>
+    <w:link w:val="845"/>
     <w:uiPriority w:val="9"/>
     <w:pPr>
       <w:pBdr/>
@@ -37959,10 +38044,10 @@
       <w:color w:val="595959" w:themeColor="text1" w:themeTint="A6"/>
     </w:rPr>
   </w:style>
-  <w:style w:type="character" w:styleId="848">
+  <w:style w:type="character" w:styleId="856">
     <w:name w:val="Heading 8 Char"/>
-    <w:basedOn w:val="840"/>
-    <w:link w:val="838"/>
+    <w:basedOn w:val="848"/>
+    <w:link w:val="846"/>
     <w:uiPriority w:val="9"/>
     <w:pPr>
       <w:pBdr/>
@@ -37976,10 +38061,10 @@
       <w:color w:val="272727" w:themeColor="text1" w:themeTint="D8"/>
     </w:rPr>
   </w:style>
-  <w:style w:type="character" w:styleId="849">
+  <w:style w:type="character" w:styleId="857">
     <w:name w:val="Heading 9 Char"/>
-    <w:basedOn w:val="840"/>
-    <w:link w:val="839"/>
+    <w:basedOn w:val="848"/>
+    <w:link w:val="847"/>
     <w:uiPriority w:val="9"/>
     <w:pPr>
       <w:pBdr/>
@@ -37993,11 +38078,11 @@
       <w:color w:val="272727" w:themeColor="text1" w:themeTint="D8"/>
     </w:rPr>
   </w:style>
-  <w:style w:type="paragraph" w:styleId="850">
+  <w:style w:type="paragraph" w:styleId="858">
     <w:name w:val="Title"/>
-    <w:basedOn w:val="890"/>
-    <w:next w:val="890"/>
-    <w:link w:val="851"/>
+    <w:basedOn w:val="898"/>
+    <w:next w:val="898"/>
+    <w:link w:val="859"/>
     <w:uiPriority w:val="10"/>
     <w:qFormat/>
     <w:pPr>
@@ -38013,10 +38098,10 @@
       <w:szCs w:val="56"/>
     </w:rPr>
   </w:style>
-  <w:style w:type="character" w:styleId="851">
+  <w:style w:type="character" w:styleId="859">
     <w:name w:val="Title Char"/>
-    <w:basedOn w:val="840"/>
-    <w:link w:val="850"/>
+    <w:basedOn w:val="848"/>
+    <w:link w:val="858"/>
     <w:uiPriority w:val="10"/>
     <w:pPr>
       <w:pBdr/>
@@ -38030,11 +38115,11 @@
       <w:szCs w:val="56"/>
     </w:rPr>
   </w:style>
-  <w:style w:type="paragraph" w:styleId="852">
+  <w:style w:type="paragraph" w:styleId="860">
     <w:name w:val="Subtitle"/>
-    <w:basedOn w:val="890"/>
-    <w:next w:val="890"/>
-    <w:link w:val="853"/>
+    <w:basedOn w:val="898"/>
+    <w:next w:val="898"/>
+    <w:link w:val="861"/>
     <w:uiPriority w:val="11"/>
     <w:qFormat/>
     <w:pPr>
@@ -38052,10 +38137,10 @@
       <w:szCs w:val="28"/>
     </w:rPr>
   </w:style>
-  <w:style w:type="character" w:styleId="853">
+  <w:style w:type="character" w:styleId="861">
     <w:name w:val="Subtitle Char"/>
-    <w:basedOn w:val="840"/>
-    <w:link w:val="852"/>
+    <w:basedOn w:val="848"/>
+    <w:link w:val="860"/>
     <w:uiPriority w:val="11"/>
     <w:pPr>
       <w:pBdr/>
@@ -38069,11 +38154,11 @@
       <w:szCs w:val="28"/>
     </w:rPr>
   </w:style>
-  <w:style w:type="paragraph" w:styleId="854">
+  <w:style w:type="paragraph" w:styleId="862">
     <w:name w:val="Quote"/>
-    <w:basedOn w:val="890"/>
-    <w:next w:val="890"/>
-    <w:link w:val="855"/>
+    <w:basedOn w:val="898"/>
+    <w:next w:val="898"/>
+    <w:link w:val="863"/>
     <w:uiPriority w:val="29"/>
     <w:qFormat/>
     <w:pPr>
@@ -38088,10 +38173,10 @@
       <w:color w:val="404040" w:themeColor="text1" w:themeTint="BF"/>
     </w:rPr>
   </w:style>
-  <w:style w:type="character" w:styleId="855">
+  <w:style w:type="character" w:styleId="863">
     <w:name w:val="Quote Char"/>
-    <w:basedOn w:val="840"/>
-    <w:link w:val="854"/>
+    <w:basedOn w:val="848"/>
+    <w:link w:val="862"/>
     <w:uiPriority w:val="29"/>
     <w:pPr>
       <w:pBdr/>
@@ -38104,9 +38189,9 @@
       <w:color w:val="404040" w:themeColor="text1" w:themeTint="BF"/>
     </w:rPr>
   </w:style>
-  <w:style w:type="character" w:styleId="856">
+  <w:style w:type="character" w:styleId="864">
     <w:name w:val="Intense Emphasis"/>
-    <w:basedOn w:val="840"/>
+    <w:basedOn w:val="848"/>
     <w:uiPriority w:val="21"/>
     <w:qFormat/>
     <w:pPr>
@@ -38120,11 +38205,11 @@
       <w:color w:val="0f4761" w:themeColor="accent1" w:themeShade="BF"/>
     </w:rPr>
   </w:style>
-  <w:style w:type="paragraph" w:styleId="857">
+  <w:style w:type="paragraph" w:styleId="865">
     <w:name w:val="Intense Quote"/>
-    <w:basedOn w:val="890"/>
-    <w:next w:val="890"/>
-    <w:link w:val="858"/>
+    <w:basedOn w:val="898"/>
+    <w:next w:val="898"/>
+    <w:link w:val="866"/>
     <w:uiPriority w:val="30"/>
     <w:qFormat/>
     <w:pPr>
@@ -38142,10 +38227,10 @@
       <w:color w:val="0f4761" w:themeColor="accent1" w:themeShade="BF"/>
     </w:rPr>
   </w:style>
-  <w:style w:type="character" w:styleId="858">
+  <w:style w:type="character" w:styleId="866">
     <w:name w:val="Intense Quote Char"/>
-    <w:basedOn w:val="840"/>
-    <w:link w:val="857"/>
+    <w:basedOn w:val="848"/>
+    <w:link w:val="865"/>
     <w:uiPriority w:val="30"/>
     <w:pPr>
       <w:pBdr/>
@@ -38158,9 +38243,9 @@
       <w:color w:val="0f4761" w:themeColor="accent1" w:themeShade="BF"/>
     </w:rPr>
   </w:style>
-  <w:style w:type="character" w:styleId="859">
+  <w:style w:type="character" w:styleId="867">
     <w:name w:val="Intense Reference"/>
-    <w:basedOn w:val="840"/>
+    <w:basedOn w:val="848"/>
     <w:uiPriority w:val="32"/>
     <w:qFormat/>
     <w:pPr>
@@ -38176,9 +38261,9 @@
       <w:spacing w:val="5"/>
     </w:rPr>
   </w:style>
-  <w:style w:type="character" w:styleId="860">
+  <w:style w:type="character" w:styleId="868">
     <w:name w:val="Subtle Emphasis"/>
-    <w:basedOn w:val="840"/>
+    <w:basedOn w:val="848"/>
     <w:uiPriority w:val="19"/>
     <w:qFormat/>
     <w:pPr>
@@ -38192,9 +38277,9 @@
       <w:color w:val="404040" w:themeColor="text1" w:themeTint="BF"/>
     </w:rPr>
   </w:style>
-  <w:style w:type="character" w:styleId="861">
+  <w:style w:type="character" w:styleId="869">
     <w:name w:val="Emphasis"/>
-    <w:basedOn w:val="840"/>
+    <w:basedOn w:val="848"/>
     <w:uiPriority w:val="20"/>
     <w:qFormat/>
     <w:pPr>
@@ -38207,9 +38292,9 @@
       <w:iCs/>
     </w:rPr>
   </w:style>
-  <w:style w:type="character" w:styleId="862">
+  <w:style w:type="character" w:styleId="870">
     <w:name w:val="Strong"/>
-    <w:basedOn w:val="840"/>
+    <w:basedOn w:val="848"/>
     <w:uiPriority w:val="22"/>
     <w:qFormat/>
     <w:pPr>
@@ -38222,9 +38307,9 @@
       <w:bCs/>
     </w:rPr>
   </w:style>
-  <w:style w:type="character" w:styleId="863">
+  <w:style w:type="character" w:styleId="871">
     <w:name w:val="Subtle Reference"/>
-    <w:basedOn w:val="840"/>
+    <w:basedOn w:val="848"/>
     <w:uiPriority w:val="31"/>
     <w:qFormat/>
     <w:pPr>
@@ -38237,9 +38322,9 @@
       <w:color w:val="5a5a5a" w:themeColor="text1" w:themeTint="A5"/>
     </w:rPr>
   </w:style>
-  <w:style w:type="character" w:styleId="864">
+  <w:style w:type="character" w:styleId="872">
     <w:name w:val="Book Title"/>
-    <w:basedOn w:val="840"/>
+    <w:basedOn w:val="848"/>
     <w:uiPriority w:val="33"/>
     <w:qFormat/>
     <w:pPr>
@@ -38255,10 +38340,10 @@
       <w:spacing w:val="5"/>
     </w:rPr>
   </w:style>
-  <w:style w:type="paragraph" w:styleId="865">
+  <w:style w:type="paragraph" w:styleId="873">
     <w:name w:val="Header"/>
-    <w:basedOn w:val="890"/>
-    <w:link w:val="866"/>
+    <w:basedOn w:val="898"/>
+    <w:link w:val="874"/>
     <w:uiPriority w:val="99"/>
     <w:unhideWhenUsed/>
     <w:pPr>
@@ -38271,10 +38356,10 @@
       <w:ind/>
     </w:pPr>
   </w:style>
-  <w:style w:type="character" w:styleId="866">
+  <w:style w:type="character" w:styleId="874">
     <w:name w:val="Header Char"/>
-    <w:basedOn w:val="840"/>
-    <w:link w:val="865"/>
+    <w:basedOn w:val="848"/>
+    <w:link w:val="873"/>
     <w:uiPriority w:val="99"/>
     <w:pPr>
       <w:pBdr/>
@@ -38282,10 +38367,10 @@
       <w:ind/>
     </w:pPr>
   </w:style>
-  <w:style w:type="paragraph" w:styleId="867">
+  <w:style w:type="paragraph" w:styleId="875">
     <w:name w:val="Footer"/>
-    <w:basedOn w:val="890"/>
-    <w:link w:val="868"/>
+    <w:basedOn w:val="898"/>
+    <w:link w:val="876"/>
     <w:uiPriority w:val="99"/>
     <w:unhideWhenUsed/>
     <w:pPr>
@@ -38298,10 +38383,10 @@
       <w:ind/>
     </w:pPr>
   </w:style>
-  <w:style w:type="character" w:styleId="868">
+  <w:style w:type="character" w:styleId="876">
     <w:name w:val="Footer Char"/>
-    <w:basedOn w:val="840"/>
-    <w:link w:val="867"/>
+    <w:basedOn w:val="848"/>
+    <w:link w:val="875"/>
     <w:uiPriority w:val="99"/>
     <w:pPr>
       <w:pBdr/>
@@ -38309,10 +38394,10 @@
       <w:ind/>
     </w:pPr>
   </w:style>
-  <w:style w:type="paragraph" w:styleId="869">
+  <w:style w:type="paragraph" w:styleId="877">
     <w:name w:val="Caption"/>
-    <w:basedOn w:val="890"/>
-    <w:next w:val="890"/>
+    <w:basedOn w:val="898"/>
+    <w:next w:val="898"/>
     <w:uiPriority w:val="35"/>
     <w:unhideWhenUsed/>
     <w:qFormat/>
@@ -38329,10 +38414,10 @@
       <w:szCs w:val="18"/>
     </w:rPr>
   </w:style>
-  <w:style w:type="paragraph" w:styleId="870">
+  <w:style w:type="paragraph" w:styleId="878">
     <w:name w:val="footnote text"/>
-    <w:basedOn w:val="890"/>
-    <w:link w:val="871"/>
+    <w:basedOn w:val="898"/>
+    <w:link w:val="879"/>
     <w:uiPriority w:val="99"/>
     <w:semiHidden/>
     <w:unhideWhenUsed/>
@@ -38346,10 +38431,10 @@
       <w:szCs w:val="20"/>
     </w:rPr>
   </w:style>
-  <w:style w:type="character" w:styleId="871">
+  <w:style w:type="character" w:styleId="879">
     <w:name w:val="Footnote Text Char"/>
-    <w:basedOn w:val="840"/>
-    <w:link w:val="870"/>
+    <w:basedOn w:val="848"/>
+    <w:link w:val="878"/>
     <w:uiPriority w:val="99"/>
     <w:semiHidden/>
     <w:pPr>
@@ -38362,9 +38447,9 @@
       <w:szCs w:val="20"/>
     </w:rPr>
   </w:style>
-  <w:style w:type="character" w:styleId="872">
+  <w:style w:type="character" w:styleId="880">
     <w:name w:val="footnote reference"/>
-    <w:basedOn w:val="840"/>
+    <w:basedOn w:val="848"/>
     <w:uiPriority w:val="99"/>
     <w:semiHidden/>
     <w:unhideWhenUsed/>
@@ -38377,10 +38462,10 @@
       <w:vertAlign w:val="superscript"/>
     </w:rPr>
   </w:style>
-  <w:style w:type="paragraph" w:styleId="873">
+  <w:style w:type="paragraph" w:styleId="881">
     <w:name w:val="endnote text"/>
-    <w:basedOn w:val="890"/>
-    <w:link w:val="874"/>
+    <w:basedOn w:val="898"/>
+    <w:link w:val="882"/>
     <w:uiPriority w:val="99"/>
     <w:semiHidden/>
     <w:unhideWhenUsed/>
@@ -38394,10 +38479,10 @@
       <w:szCs w:val="20"/>
     </w:rPr>
   </w:style>
-  <w:style w:type="character" w:styleId="874">
+  <w:style w:type="character" w:styleId="882">
     <w:name w:val="Endnote Text Char"/>
-    <w:basedOn w:val="840"/>
-    <w:link w:val="873"/>
+    <w:basedOn w:val="848"/>
+    <w:link w:val="881"/>
     <w:uiPriority w:val="99"/>
     <w:semiHidden/>
     <w:pPr>
@@ -38410,9 +38495,9 @@
       <w:szCs w:val="20"/>
     </w:rPr>
   </w:style>
-  <w:style w:type="character" w:styleId="875">
+  <w:style w:type="character" w:styleId="883">
     <w:name w:val="endnote reference"/>
-    <w:basedOn w:val="840"/>
+    <w:basedOn w:val="848"/>
     <w:uiPriority w:val="99"/>
     <w:semiHidden/>
     <w:unhideWhenUsed/>
@@ -38425,9 +38510,9 @@
       <w:vertAlign w:val="superscript"/>
     </w:rPr>
   </w:style>
-  <w:style w:type="character" w:styleId="876">
+  <w:style w:type="character" w:styleId="884">
     <w:name w:val="Hyperlink"/>
-    <w:basedOn w:val="840"/>
+    <w:basedOn w:val="848"/>
     <w:uiPriority w:val="99"/>
     <w:unhideWhenUsed/>
     <w:pPr>
@@ -38440,9 +38525,9 @@
       <w:u w:val="single"/>
     </w:rPr>
   </w:style>
-  <w:style w:type="character" w:styleId="877">
+  <w:style w:type="character" w:styleId="885">
     <w:name w:val="FollowedHyperlink"/>
-    <w:basedOn w:val="840"/>
+    <w:basedOn w:val="848"/>
     <w:uiPriority w:val="99"/>
     <w:semiHidden/>
     <w:unhideWhenUsed/>
@@ -38456,10 +38541,10 @@
       <w:u w:val="single"/>
     </w:rPr>
   </w:style>
-  <w:style w:type="paragraph" w:styleId="878">
+  <w:style w:type="paragraph" w:styleId="886">
     <w:name w:val="toc 1"/>
-    <w:basedOn w:val="890"/>
-    <w:next w:val="890"/>
+    <w:basedOn w:val="898"/>
+    <w:next w:val="898"/>
     <w:uiPriority w:val="39"/>
     <w:unhideWhenUsed/>
     <w:pPr>
@@ -38468,10 +38553,10 @@
       <w:ind/>
     </w:pPr>
   </w:style>
-  <w:style w:type="paragraph" w:styleId="879">
+  <w:style w:type="paragraph" w:styleId="887">
     <w:name w:val="toc 2"/>
-    <w:basedOn w:val="890"/>
-    <w:next w:val="890"/>
+    <w:basedOn w:val="898"/>
+    <w:next w:val="898"/>
     <w:uiPriority w:val="39"/>
     <w:unhideWhenUsed/>
     <w:pPr>
@@ -38480,10 +38565,10 @@
       <w:ind w:left="220"/>
     </w:pPr>
   </w:style>
-  <w:style w:type="paragraph" w:styleId="880">
+  <w:style w:type="paragraph" w:styleId="888">
     <w:name w:val="toc 3"/>
-    <w:basedOn w:val="890"/>
-    <w:next w:val="890"/>
+    <w:basedOn w:val="898"/>
+    <w:next w:val="898"/>
     <w:uiPriority w:val="39"/>
     <w:unhideWhenUsed/>
     <w:pPr>
@@ -38492,10 +38577,10 @@
       <w:ind w:left="440"/>
     </w:pPr>
   </w:style>
-  <w:style w:type="paragraph" w:styleId="881">
+  <w:style w:type="paragraph" w:styleId="889">
     <w:name w:val="toc 4"/>
-    <w:basedOn w:val="890"/>
-    <w:next w:val="890"/>
+    <w:basedOn w:val="898"/>
+    <w:next w:val="898"/>
     <w:uiPriority w:val="39"/>
     <w:unhideWhenUsed/>
     <w:pPr>
@@ -38504,10 +38589,10 @@
       <w:ind w:left="660"/>
     </w:pPr>
   </w:style>
-  <w:style w:type="paragraph" w:styleId="882">
+  <w:style w:type="paragraph" w:styleId="890">
     <w:name w:val="toc 5"/>
-    <w:basedOn w:val="890"/>
-    <w:next w:val="890"/>
+    <w:basedOn w:val="898"/>
+    <w:next w:val="898"/>
     <w:uiPriority w:val="39"/>
     <w:unhideWhenUsed/>
     <w:pPr>
@@ -38516,10 +38601,10 @@
       <w:ind w:left="880"/>
     </w:pPr>
   </w:style>
-  <w:style w:type="paragraph" w:styleId="883">
+  <w:style w:type="paragraph" w:styleId="891">
     <w:name w:val="toc 6"/>
-    <w:basedOn w:val="890"/>
-    <w:next w:val="890"/>
+    <w:basedOn w:val="898"/>
+    <w:next w:val="898"/>
     <w:uiPriority w:val="39"/>
     <w:unhideWhenUsed/>
     <w:pPr>
@@ -38528,10 +38613,10 @@
       <w:ind w:left="1100"/>
     </w:pPr>
   </w:style>
-  <w:style w:type="paragraph" w:styleId="884">
+  <w:style w:type="paragraph" w:styleId="892">
     <w:name w:val="toc 7"/>
-    <w:basedOn w:val="890"/>
-    <w:next w:val="890"/>
+    <w:basedOn w:val="898"/>
+    <w:next w:val="898"/>
     <w:uiPriority w:val="39"/>
     <w:unhideWhenUsed/>
     <w:pPr>
@@ -38540,10 +38625,10 @@
       <w:ind w:left="1320"/>
     </w:pPr>
   </w:style>
-  <w:style w:type="paragraph" w:styleId="885">
+  <w:style w:type="paragraph" w:styleId="893">
     <w:name w:val="toc 8"/>
-    <w:basedOn w:val="890"/>
-    <w:next w:val="890"/>
+    <w:basedOn w:val="898"/>
+    <w:next w:val="898"/>
     <w:uiPriority w:val="39"/>
     <w:unhideWhenUsed/>
     <w:pPr>
@@ -38552,10 +38637,10 @@
       <w:ind w:left="1540"/>
     </w:pPr>
   </w:style>
-  <w:style w:type="paragraph" w:styleId="886">
+  <w:style w:type="paragraph" w:styleId="894">
     <w:name w:val="toc 9"/>
-    <w:basedOn w:val="890"/>
-    <w:next w:val="890"/>
+    <w:basedOn w:val="898"/>
+    <w:next w:val="898"/>
     <w:uiPriority w:val="39"/>
     <w:unhideWhenUsed/>
     <w:pPr>
@@ -38564,9 +38649,9 @@
       <w:ind w:left="1760"/>
     </w:pPr>
   </w:style>
-  <w:style w:type="character" w:styleId="887">
+  <w:style w:type="character" w:styleId="895">
     <w:name w:val="Placeholder Text"/>
-    <w:basedOn w:val="840"/>
+    <w:basedOn w:val="848"/>
     <w:uiPriority w:val="99"/>
     <w:semiHidden/>
     <w:pPr>
@@ -38578,7 +38663,7 @@
       <w:color w:val="666666"/>
     </w:rPr>
   </w:style>
-  <w:style w:type="paragraph" w:styleId="888">
+  <w:style w:type="paragraph" w:styleId="896">
     <w:name w:val="TOC Heading"/>
     <w:uiPriority w:val="39"/>
     <w:unhideWhenUsed/>
@@ -38588,10 +38673,10 @@
       <w:ind/>
     </w:pPr>
   </w:style>
-  <w:style w:type="paragraph" w:styleId="889">
+  <w:style w:type="paragraph" w:styleId="897">
     <w:name w:val="table of figures"/>
-    <w:basedOn w:val="890"/>
-    <w:next w:val="890"/>
+    <w:basedOn w:val="898"/>
+    <w:next w:val="898"/>
     <w:uiPriority w:val="99"/>
     <w:unhideWhenUsed/>
     <w:pPr>
@@ -38600,7 +38685,7 @@
       <w:ind/>
     </w:pPr>
   </w:style>
-  <w:style w:type="paragraph" w:styleId="890" w:default="1">
+  <w:style w:type="paragraph" w:styleId="898" w:default="1">
     <w:name w:val="Normal"/>
     <w:qFormat/>
     <w:pPr>
@@ -38609,7 +38694,7 @@
       <w:ind/>
     </w:pPr>
   </w:style>
-  <w:style w:type="table" w:styleId="891" w:default="1">
+  <w:style w:type="table" w:styleId="899" w:default="1">
     <w:name w:val="Normal Table"/>
     <w:uiPriority w:val="99"/>
     <w:semiHidden/>
@@ -38802,7 +38887,7 @@
       </w:tcPr>
     </w:tblStylePr>
   </w:style>
-  <w:style w:type="numbering" w:styleId="892" w:default="1">
+  <w:style w:type="numbering" w:styleId="900" w:default="1">
     <w:name w:val="No List"/>
     <w:uiPriority w:val="99"/>
     <w:semiHidden/>
@@ -38813,9 +38898,9 @@
       <w:ind/>
     </w:pPr>
   </w:style>
-  <w:style w:type="paragraph" w:styleId="893">
+  <w:style w:type="paragraph" w:styleId="901">
     <w:name w:val="No Spacing"/>
-    <w:basedOn w:val="890"/>
+    <w:basedOn w:val="898"/>
     <w:uiPriority w:val="1"/>
     <w:qFormat/>
     <w:pPr>
@@ -38824,9 +38909,9 @@
       <w:ind/>
     </w:pPr>
   </w:style>
-  <w:style w:type="paragraph" w:styleId="894">
+  <w:style w:type="paragraph" w:styleId="902">
     <w:name w:val="List Paragraph"/>
-    <w:basedOn w:val="890"/>
+    <w:basedOn w:val="898"/>
     <w:uiPriority w:val="34"/>
     <w:qFormat/>
     <w:pPr>

</xml_diff>

<commit_message>
Added code to appendices of report
</commit_message>
<xml_diff>
--- a/ELEC0148_Lab_Report.docx
+++ b/ELEC0148_Lab_Report.docx
@@ -19,7 +19,7 @@
           <w:b w:val="0"/>
           <w:bCs w:val="0"/>
         </w:rPr>
-        <w:t xml:space="preserve">ELEC0148 Lab Report</w:t>
+        <w:t xml:space="preserve">Cd ELEC0148 Lab Report</w:t>
       </w:r>
       <w:r>
         <w:rPr>
@@ -81,7 +81,13 @@
           </w:rPr>
         </w:r>
       </w:hyperlink>
-      <w:r/>
+      <w:r>
+        <w:rPr>
+          <w:b w:val="0"/>
+          <w:bCs w:val="0"/>
+          <w:highlight w:val="none"/>
+        </w:rPr>
+      </w:r>
       <w:r>
         <w:rPr>
           <w:b w:val="0"/>
@@ -5196,6 +5202,13 @@
           <w:highlight w:val="none"/>
         </w:rPr>
       </w:r>
+      <w:r>
+        <w:rPr>
+          <w:b w:val="0"/>
+          <w:bCs w:val="0"/>
+          <w:highlight w:val="none"/>
+        </w:rPr>
+      </w:r>
     </w:p>
     <w:p>
       <w:pPr>
@@ -5433,6 +5446,13 @@
           <w:highlight w:val="none"/>
         </w:rPr>
         <w:t xml:space="preserve">.</w:t>
+      </w:r>
+      <w:r>
+        <w:rPr>
+          <w:b w:val="0"/>
+          <w:bCs w:val="0"/>
+          <w:highlight w:val="none"/>
+        </w:rPr>
       </w:r>
       <w:r>
         <w:rPr>
@@ -6546,6 +6566,14 @@
           <w:u w:val="none"/>
         </w:rPr>
       </w:r>
+      <w:r>
+        <w:rPr>
+          <w:b w:val="0"/>
+          <w:bCs w:val="0"/>
+          <w:highlight w:val="none"/>
+          <w:u w:val="none"/>
+        </w:rPr>
+      </w:r>
     </w:p>
     <w:p>
       <w:pPr>
@@ -6613,10 +6641,10 @@
       </w:r>
       <w:r>
         <w:rPr>
-          <w:b w:val="0"/>
-          <w:bCs w:val="0"/>
+          <w:b/>
+          <w:bCs/>
           <w:highlight w:val="none"/>
-          <w:u w:val="none"/>
+          <w:u w:val="single"/>
         </w:rPr>
       </w:r>
       <w:r>
@@ -6822,10 +6850,7 @@
       </w:hyperlink>
       <w:r>
         <w:rPr>
-          <w:b w:val="0"/>
-          <w:bCs w:val="0"/>
           <w:highlight w:val="none"/>
-          <w:u w:val="none"/>
         </w:rPr>
       </w:r>
       <w:r>
@@ -7116,25 +7141,6 @@
       </w:r>
       <w:r>
         <w:rPr>
-          <w:b w:val="0"/>
-          <w:bCs w:val="0"/>
-          <w:highlight w:val="none"/>
-        </w:rPr>
-      </w:r>
-      <w:r>
-        <w:rPr>
-          <w:b w:val="0"/>
-          <w:bCs w:val="0"/>
-        </w:rPr>
-      </w:r>
-      <w:r>
-        <w:rPr>
-          <w:b w:val="0"/>
-          <w:bCs w:val="0"/>
-        </w:rPr>
-      </w:r>
-      <w:r>
-        <w:rPr>
           <w:rFonts w:ascii="Arial" w:hAnsi="Arial" w:eastAsia="Arial" w:cs="Arial"/>
           <w:b w:val="0"/>
           <w:bCs w:val="0"/>
@@ -7144,6 +7150,1959 @@
           <w:highlight w:val="none"/>
         </w:rPr>
       </w:r>
+    </w:p>
+    <w:p>
+      <w:pPr>
+        <w:pStyle w:val="839"/>
+        <w:pBdr/>
+        <w:spacing/>
+        <w:ind/>
+        <w:rPr>
+          <w:highlight w:val="none"/>
+          <w14:ligatures w14:val="none"/>
+        </w:rPr>
+      </w:pPr>
+      <w:r>
+        <w:rPr>
+          <w:highlight w:val="none"/>
+        </w:rPr>
+        <w:t xml:space="preserve">Appendices</w:t>
+      </w:r>
+      <w:r>
+        <w:rPr>
+          <w:highlight w:val="none"/>
+        </w:rPr>
+      </w:r>
+    </w:p>
+    <w:p>
+      <w:pPr>
+        <w:pStyle w:val="840"/>
+        <w:pBdr/>
+        <w:spacing/>
+        <w:ind/>
+        <w:rPr/>
+      </w:pPr>
+      <w:r>
+        <w:rPr>
+          <w:highlight w:val="none"/>
+        </w:rPr>
+        <w:t xml:space="preserve">Python code for plotting graphs</w:t>
+      </w:r>
+      <w:r/>
+    </w:p>
+    <w:p>
+      <w:pPr>
+        <w:pBdr/>
+        <w:spacing/>
+        <w:ind/>
+        <w:rPr/>
+      </w:pPr>
+      <w:r>
+        <w:t xml:space="preserve">import sys</w:t>
+      </w:r>
+      <w:r/>
+    </w:p>
+    <w:p>
+      <w:pPr>
+        <w:pBdr/>
+        <w:spacing/>
+        <w:ind/>
+        <w:rPr/>
+      </w:pPr>
+      <w:r/>
+      <w:r>
+        <w:t xml:space="preserve">import pandas as pd</w:t>
+      </w:r>
+      <w:r>
+        <w:br/>
+      </w:r>
+      <w:r/>
+      <w:r>
+        <w:t xml:space="preserve">import matplotlib.pyplot as plt</w:t>
+        <w:br/>
+        <w:br/>
+      </w:r>
+      <w:r/>
+      <w:r/>
+      <w:r>
+        <w:t xml:space="preserve">def read_csv_exception(csv_file_path):</w:t>
+      </w:r>
+      <w:r/>
+      <w:r/>
+    </w:p>
+    <w:p>
+      <w:pPr>
+        <w:pBdr/>
+        <w:spacing/>
+        <w:ind/>
+        <w:rPr/>
+      </w:pPr>
+      <w:r>
+        <w:t xml:space="preserve">    try:</w:t>
+      </w:r>
+      <w:r/>
+    </w:p>
+    <w:p>
+      <w:pPr>
+        <w:pBdr/>
+        <w:spacing/>
+        <w:ind/>
+        <w:rPr/>
+      </w:pPr>
+      <w:r>
+        <w:t xml:space="preserve">        df = pd.read_csv(csv_file_path)</w:t>
+      </w:r>
+      <w:r/>
+    </w:p>
+    <w:p>
+      <w:pPr>
+        <w:pBdr/>
+        <w:spacing/>
+        <w:ind/>
+        <w:rPr/>
+      </w:pPr>
+      <w:r>
+        <w:t xml:space="preserve">        return df</w:t>
+      </w:r>
+      <w:r/>
+    </w:p>
+    <w:p>
+      <w:pPr>
+        <w:pBdr/>
+        <w:spacing/>
+        <w:ind/>
+        <w:rPr/>
+      </w:pPr>
+      <w:r>
+        <w:t xml:space="preserve">    except FileNotFoundError:</w:t>
+      </w:r>
+      <w:r/>
+    </w:p>
+    <w:p>
+      <w:pPr>
+        <w:pBdr/>
+        <w:spacing/>
+        <w:ind/>
+        <w:rPr/>
+      </w:pPr>
+      <w:r>
+        <w:t xml:space="preserve">        print(f"Can't find:\n{str(csv_file_path)}")</w:t>
+      </w:r>
+      <w:r/>
+    </w:p>
+    <w:p>
+      <w:pPr>
+        <w:pBdr/>
+        <w:spacing/>
+        <w:ind/>
+        <w:rPr/>
+      </w:pPr>
+      <w:r>
+        <w:t xml:space="preserve">        sys.exit()</w:t>
+      </w:r>
+      <w:r/>
+    </w:p>
+    <w:p>
+      <w:pPr>
+        <w:pBdr/>
+        <w:spacing/>
+        <w:ind/>
+        <w:rPr/>
+      </w:pPr>
+      <w:r/>
+      <w:r/>
+    </w:p>
+    <w:p>
+      <w:pPr>
+        <w:pBdr/>
+        <w:spacing/>
+        <w:ind/>
+        <w:rPr/>
+      </w:pPr>
+      <w:r>
+        <w:t xml:space="preserve">def plot_intensities(df, area, intensities, power=False, MPP=None):</w:t>
+      </w:r>
+      <w:r/>
+      <w:r/>
+      <w:r/>
+      <w:r/>
+    </w:p>
+    <w:p>
+      <w:pPr>
+        <w:pBdr/>
+        <w:spacing/>
+        <w:ind/>
+        <w:rPr/>
+      </w:pPr>
+      <w:r>
+        <w:t xml:space="preserve">    n_colours = 12</w:t>
+      </w:r>
+      <w:r/>
+    </w:p>
+    <w:p>
+      <w:pPr>
+        <w:pBdr/>
+        <w:spacing/>
+        <w:ind/>
+        <w:rPr/>
+      </w:pPr>
+      <w:r>
+        <w:t xml:space="preserve">    cmap = plt.cm.get_cmap('tab20')         # 20 distinct colours for plotting</w:t>
+      </w:r>
+      <w:r/>
+    </w:p>
+    <w:p>
+      <w:pPr>
+        <w:pBdr/>
+        <w:spacing/>
+        <w:ind/>
+        <w:rPr/>
+      </w:pPr>
+      <w:r/>
+      <w:r/>
+    </w:p>
+    <w:p>
+      <w:pPr>
+        <w:pBdr/>
+        <w:spacing/>
+        <w:ind/>
+        <w:rPr/>
+      </w:pPr>
+      <w:r>
+        <w:t xml:space="preserve">    _, ax = plt.subplots()</w:t>
+      </w:r>
+      <w:r/>
+      <w:r/>
+      <w:r/>
+      <w:r/>
+    </w:p>
+    <w:p>
+      <w:pPr>
+        <w:pBdr/>
+        <w:spacing/>
+        <w:ind/>
+        <w:rPr/>
+      </w:pPr>
+      <w:r>
+        <w:t xml:space="preserve">    for key, value in intensities.items():</w:t>
+      </w:r>
+      <w:r/>
+      <w:r/>
+      <w:r/>
+      <w:r/>
+    </w:p>
+    <w:p>
+      <w:pPr>
+        <w:pBdr/>
+        <w:spacing/>
+        <w:ind/>
+        <w:rPr/>
+      </w:pPr>
+      <w:r>
+        <w:t xml:space="preserve">        # Colour of the line being plotted</w:t>
+      </w:r>
+      <w:r/>
+    </w:p>
+    <w:p>
+      <w:pPr>
+        <w:pBdr/>
+        <w:spacing/>
+        <w:ind/>
+        <w:rPr/>
+      </w:pPr>
+      <w:r>
+        <w:t xml:space="preserve">        colour = cmap((key / 4) / n_colours)</w:t>
+      </w:r>
+      <w:r/>
+    </w:p>
+    <w:p>
+      <w:pPr>
+        <w:pBdr/>
+        <w:spacing/>
+        <w:ind/>
+        <w:rPr/>
+      </w:pPr>
+      <w:r/>
+      <w:r/>
+    </w:p>
+    <w:p>
+      <w:pPr>
+        <w:pBdr/>
+        <w:spacing/>
+        <w:ind/>
+        <w:rPr/>
+      </w:pPr>
+      <w:r>
+        <w:t xml:space="preserve">        # Voltage values in Volts (V)</w:t>
+      </w:r>
+      <w:r/>
+    </w:p>
+    <w:p>
+      <w:pPr>
+        <w:pBdr/>
+        <w:spacing/>
+        <w:ind/>
+        <w:rPr/>
+      </w:pPr>
+      <w:r>
+        <w:t xml:space="preserve">        voltage_vals = pd.to_numeric(df.iloc[:, key][1:])</w:t>
+      </w:r>
+      <w:r/>
+    </w:p>
+    <w:p>
+      <w:pPr>
+        <w:pBdr/>
+        <w:spacing/>
+        <w:ind/>
+        <w:rPr/>
+      </w:pPr>
+      <w:r/>
+      <w:r/>
+    </w:p>
+    <w:p>
+      <w:pPr>
+        <w:pBdr/>
+        <w:spacing/>
+        <w:ind/>
+        <w:rPr/>
+      </w:pPr>
+      <w:r>
+        <w:t xml:space="preserve">        # Current values converted from amps (A) to milliamps (mA)</w:t>
+      </w:r>
+      <w:r/>
+    </w:p>
+    <w:p>
+      <w:pPr>
+        <w:pBdr/>
+        <w:spacing/>
+        <w:ind/>
+        <w:rPr/>
+      </w:pPr>
+      <w:r>
+        <w:t xml:space="preserve">        current_vals = pd.to_numeric(df.iloc[:, (key + 1)][1:]) * 1000</w:t>
+      </w:r>
+      <w:r/>
+    </w:p>
+    <w:p>
+      <w:pPr>
+        <w:pBdr/>
+        <w:spacing/>
+        <w:ind/>
+        <w:rPr/>
+      </w:pPr>
+      <w:r/>
+      <w:r/>
+    </w:p>
+    <w:p>
+      <w:pPr>
+        <w:pBdr/>
+        <w:spacing/>
+        <w:ind/>
+        <w:rPr/>
+      </w:pPr>
+      <w:r>
+        <w:t xml:space="preserve">        # Compute J</w:t>
+      </w:r>
+      <w:r/>
+    </w:p>
+    <w:p>
+      <w:pPr>
+        <w:pBdr/>
+        <w:spacing/>
+        <w:ind/>
+        <w:rPr/>
+      </w:pPr>
+      <w:r>
+        <w:t xml:space="preserve">        current_density_vals = current_vals / area   # Units mAcm^-2</w:t>
+      </w:r>
+      <w:r/>
+    </w:p>
+    <w:p>
+      <w:pPr>
+        <w:pBdr/>
+        <w:spacing/>
+        <w:ind/>
+        <w:rPr/>
+      </w:pPr>
+      <w:r/>
+      <w:r/>
+    </w:p>
+    <w:p>
+      <w:pPr>
+        <w:pBdr/>
+        <w:spacing/>
+        <w:ind/>
+        <w:rPr/>
+      </w:pPr>
+      <w:r>
+        <w:t xml:space="preserve">        # Plot the data</w:t>
+      </w:r>
+      <w:r/>
+    </w:p>
+    <w:p>
+      <w:pPr>
+        <w:pBdr/>
+        <w:spacing/>
+        <w:ind/>
+        <w:rPr/>
+      </w:pPr>
+      <w:r>
+        <w:t xml:space="preserve">        if power:</w:t>
+      </w:r>
+      <w:r/>
+    </w:p>
+    <w:p>
+      <w:pPr>
+        <w:pBdr/>
+        <w:spacing/>
+        <w:ind/>
+        <w:rPr/>
+      </w:pPr>
+      <w:r>
+        <w:t xml:space="preserve">            # P = IV</w:t>
+      </w:r>
+      <w:r/>
+    </w:p>
+    <w:p>
+      <w:pPr>
+        <w:pBdr/>
+        <w:spacing/>
+        <w:ind/>
+        <w:rPr/>
+      </w:pPr>
+      <w:r>
+        <w:t xml:space="preserve">            power_vals = voltage_vals * current_vals</w:t>
+      </w:r>
+      <w:r/>
+    </w:p>
+    <w:p>
+      <w:pPr>
+        <w:pBdr/>
+        <w:spacing/>
+        <w:ind/>
+        <w:rPr/>
+      </w:pPr>
+      <w:r>
+        <w:t xml:space="preserve">            plt.plot(voltage_vals, power_vals, color=colour, label=value)</w:t>
+      </w:r>
+      <w:r/>
+    </w:p>
+    <w:p>
+      <w:pPr>
+        <w:pBdr/>
+        <w:spacing/>
+        <w:ind/>
+        <w:rPr/>
+      </w:pPr>
+      <w:r>
+        <w:t xml:space="preserve">        else:</w:t>
+      </w:r>
+      <w:r/>
+    </w:p>
+    <w:p>
+      <w:pPr>
+        <w:pBdr/>
+        <w:spacing/>
+        <w:ind/>
+        <w:rPr/>
+      </w:pPr>
+      <w:r>
+        <w:t xml:space="preserve">            plt.plot(</w:t>
+      </w:r>
+      <w:r/>
+    </w:p>
+    <w:p>
+      <w:pPr>
+        <w:pBdr/>
+        <w:spacing/>
+        <w:ind/>
+        <w:rPr/>
+      </w:pPr>
+      <w:r>
+        <w:t xml:space="preserve">                voltage_vals, current_density_vals, color=colour, label=value</w:t>
+      </w:r>
+      <w:r/>
+    </w:p>
+    <w:p>
+      <w:pPr>
+        <w:pBdr/>
+        <w:spacing/>
+        <w:ind/>
+        <w:rPr/>
+      </w:pPr>
+      <w:r>
+        <w:t xml:space="preserve">                )</w:t>
+      </w:r>
+      <w:r/>
+    </w:p>
+    <w:p>
+      <w:pPr>
+        <w:pBdr/>
+        <w:spacing/>
+        <w:ind/>
+        <w:rPr/>
+      </w:pPr>
+      <w:r/>
+      <w:r/>
+    </w:p>
+    <w:p>
+      <w:pPr>
+        <w:pBdr/>
+        <w:spacing/>
+        <w:ind/>
+        <w:rPr/>
+      </w:pPr>
+      <w:r>
+        <w:t xml:space="preserve">    # Centre the axes about the origin</w:t>
+      </w:r>
+      <w:r/>
+    </w:p>
+    <w:p>
+      <w:pPr>
+        <w:pBdr/>
+        <w:spacing/>
+        <w:ind/>
+        <w:rPr/>
+      </w:pPr>
+      <w:r>
+        <w:t xml:space="preserve">    ax.spines['bottom'].set_position('zero')  # x-axis at y = 0</w:t>
+      </w:r>
+      <w:r/>
+    </w:p>
+    <w:p>
+      <w:pPr>
+        <w:pBdr/>
+        <w:spacing/>
+        <w:ind/>
+        <w:rPr/>
+      </w:pPr>
+      <w:r>
+        <w:t xml:space="preserve">    ax.spines['left'].set_position('zero')    # y-axis at x = 0</w:t>
+      </w:r>
+      <w:r/>
+    </w:p>
+    <w:p>
+      <w:pPr>
+        <w:pBdr/>
+        <w:spacing/>
+        <w:ind/>
+        <w:rPr/>
+      </w:pPr>
+      <w:r/>
+      <w:r/>
+    </w:p>
+    <w:p>
+      <w:pPr>
+        <w:pBdr/>
+        <w:spacing/>
+        <w:ind/>
+        <w:rPr/>
+      </w:pPr>
+      <w:r>
+        <w:t xml:space="preserve">    # Increments under the x-axis and to the left of y-axis</w:t>
+      </w:r>
+      <w:r/>
+    </w:p>
+    <w:p>
+      <w:pPr>
+        <w:pBdr/>
+        <w:spacing/>
+        <w:ind/>
+        <w:rPr/>
+      </w:pPr>
+      <w:r>
+        <w:t xml:space="preserve">    ax.xaxis.set_ticks_position('bottom')</w:t>
+      </w:r>
+      <w:r/>
+    </w:p>
+    <w:p>
+      <w:pPr>
+        <w:pBdr/>
+        <w:spacing/>
+        <w:ind/>
+        <w:rPr/>
+      </w:pPr>
+      <w:r>
+        <w:t xml:space="preserve">    ax.yaxis.set_ticks_position('left')</w:t>
+      </w:r>
+      <w:r/>
+    </w:p>
+    <w:p>
+      <w:pPr>
+        <w:pBdr/>
+        <w:spacing/>
+        <w:ind/>
+        <w:rPr/>
+      </w:pPr>
+      <w:r/>
+      <w:r/>
+    </w:p>
+    <w:p>
+      <w:pPr>
+        <w:pBdr/>
+        <w:spacing/>
+        <w:ind/>
+        <w:rPr/>
+      </w:pPr>
+      <w:r>
+        <w:t xml:space="preserve">    # Move labels to ends</w:t>
+      </w:r>
+      <w:r/>
+    </w:p>
+    <w:p>
+      <w:pPr>
+        <w:pBdr/>
+        <w:spacing/>
+        <w:ind/>
+        <w:rPr/>
+      </w:pPr>
+      <w:r>
+        <w:t xml:space="preserve">    ax.xaxis.set_label_coords(0, 0)</w:t>
+      </w:r>
+      <w:r/>
+    </w:p>
+    <w:p>
+      <w:pPr>
+        <w:pBdr/>
+        <w:spacing/>
+        <w:ind/>
+        <w:rPr/>
+      </w:pPr>
+      <w:r>
+        <w:t xml:space="preserve">    ax.yaxis.set_label_coords(0, 0)</w:t>
+      </w:r>
+      <w:r/>
+    </w:p>
+    <w:p>
+      <w:pPr>
+        <w:pBdr/>
+        <w:spacing/>
+        <w:ind/>
+        <w:rPr/>
+      </w:pPr>
+      <w:r/>
+      <w:r/>
+    </w:p>
+    <w:p>
+      <w:pPr>
+        <w:pBdr/>
+        <w:spacing/>
+        <w:ind/>
+        <w:rPr/>
+      </w:pPr>
+      <w:r>
+        <w:t xml:space="preserve">    # Axes increments</w:t>
+      </w:r>
+      <w:r/>
+    </w:p>
+    <w:p>
+      <w:pPr>
+        <w:pBdr/>
+        <w:spacing/>
+        <w:ind/>
+        <w:rPr/>
+      </w:pPr>
+      <w:r>
+        <w:t xml:space="preserve">    x_vals = [((i * 0.05) - 0.5) for i in range(35)]</w:t>
+      </w:r>
+      <w:r/>
+    </w:p>
+    <w:p>
+      <w:pPr>
+        <w:pBdr/>
+        <w:spacing/>
+        <w:ind/>
+        <w:rPr/>
+      </w:pPr>
+      <w:r>
+        <w:t xml:space="preserve">    plt.xticks(x_vals, fontsize=16)</w:t>
+      </w:r>
+      <w:r/>
+    </w:p>
+    <w:p>
+      <w:pPr>
+        <w:pBdr/>
+        <w:spacing/>
+        <w:ind/>
+        <w:rPr/>
+      </w:pPr>
+      <w:r/>
+      <w:r/>
+    </w:p>
+    <w:p>
+      <w:pPr>
+        <w:pBdr/>
+        <w:spacing/>
+        <w:ind/>
+        <w:rPr/>
+      </w:pPr>
+      <w:r>
+        <w:t xml:space="preserve">    # Labelling the plot</w:t>
+      </w:r>
+      <w:r/>
+    </w:p>
+    <w:p>
+      <w:pPr>
+        <w:pBdr/>
+        <w:spacing/>
+        <w:ind/>
+        <w:rPr/>
+      </w:pPr>
+      <w:r>
+        <w:t xml:space="preserve">    plt.xlabel("Voltage / V", fontsize=32)</w:t>
+      </w:r>
+      <w:r/>
+    </w:p>
+    <w:p>
+      <w:pPr>
+        <w:pBdr/>
+        <w:spacing/>
+        <w:ind/>
+        <w:rPr/>
+      </w:pPr>
+      <w:r/>
+      <w:r/>
+    </w:p>
+    <w:p>
+      <w:pPr>
+        <w:pBdr/>
+        <w:spacing/>
+        <w:ind/>
+        <w:rPr/>
+      </w:pPr>
+      <w:r>
+        <w:t xml:space="preserve">    if power:</w:t>
+      </w:r>
+      <w:r/>
+    </w:p>
+    <w:p>
+      <w:pPr>
+        <w:pBdr/>
+        <w:spacing/>
+        <w:ind/>
+        <w:rPr/>
+      </w:pPr>
+      <w:r>
+        <w:t xml:space="preserve">        # Power-Voltage plot</w:t>
+      </w:r>
+      <w:r/>
+    </w:p>
+    <w:p>
+      <w:pPr>
+        <w:pBdr/>
+        <w:spacing/>
+        <w:ind/>
+        <w:rPr/>
+      </w:pPr>
+      <w:r>
+        <w:t xml:space="preserve">        plt.title(</w:t>
+      </w:r>
+      <w:r/>
+    </w:p>
+    <w:p>
+      <w:pPr>
+        <w:pBdr/>
+        <w:spacing/>
+        <w:ind/>
+        <w:rPr/>
+      </w:pPr>
+      <w:r>
+        <w:t xml:space="preserve">            "Power-Voltage plot of Light Intensities of Perovskite Solar Cell",</w:t>
+      </w:r>
+      <w:r/>
+    </w:p>
+    <w:p>
+      <w:pPr>
+        <w:pBdr/>
+        <w:spacing/>
+        <w:ind/>
+        <w:rPr/>
+      </w:pPr>
+      <w:r>
+        <w:t xml:space="preserve">            fontsize=36</w:t>
+      </w:r>
+      <w:r/>
+    </w:p>
+    <w:p>
+      <w:pPr>
+        <w:pBdr/>
+        <w:spacing/>
+        <w:ind/>
+        <w:rPr/>
+      </w:pPr>
+      <w:r>
+        <w:t xml:space="preserve">            )</w:t>
+      </w:r>
+      <w:r/>
+    </w:p>
+    <w:p>
+      <w:pPr>
+        <w:pBdr/>
+        <w:spacing/>
+        <w:ind/>
+        <w:rPr/>
+      </w:pPr>
+      <w:r/>
+      <w:r/>
+    </w:p>
+    <w:p>
+      <w:pPr>
+        <w:pBdr/>
+        <w:spacing/>
+        <w:ind/>
+        <w:rPr/>
+      </w:pPr>
+      <w:r>
+        <w:t xml:space="preserve">        # Power values has smaller range than current density</w:t>
+      </w:r>
+      <w:r/>
+    </w:p>
+    <w:p>
+      <w:pPr>
+        <w:pBdr/>
+        <w:spacing/>
+        <w:ind/>
+        <w:rPr/>
+      </w:pPr>
+      <w:r>
+        <w:t xml:space="preserve">        y_vals = [((i * 0.1) - 1) for i in range(37)]</w:t>
+      </w:r>
+      <w:r/>
+    </w:p>
+    <w:p>
+      <w:pPr>
+        <w:pBdr/>
+        <w:spacing/>
+        <w:ind/>
+        <w:rPr/>
+      </w:pPr>
+      <w:r>
+        <w:t xml:space="preserve">        plt.yticks(y_vals, fontsize=20)</w:t>
+      </w:r>
+      <w:r/>
+    </w:p>
+    <w:p>
+      <w:pPr>
+        <w:pBdr/>
+        <w:spacing/>
+        <w:ind/>
+        <w:rPr/>
+      </w:pPr>
+      <w:r>
+        <w:t xml:space="preserve">        plt.ylabel("Power / mW", fontsize=32)</w:t>
+      </w:r>
+      <w:r/>
+    </w:p>
+    <w:p>
+      <w:pPr>
+        <w:pBdr/>
+        <w:spacing/>
+        <w:ind/>
+        <w:rPr/>
+      </w:pPr>
+      <w:r/>
+      <w:r/>
+    </w:p>
+    <w:p>
+      <w:pPr>
+        <w:pBdr/>
+        <w:spacing/>
+        <w:ind/>
+        <w:rPr/>
+      </w:pPr>
+      <w:r>
+        <w:t xml:space="preserve">    else:</w:t>
+      </w:r>
+      <w:r/>
+    </w:p>
+    <w:p>
+      <w:pPr>
+        <w:pBdr/>
+        <w:spacing/>
+        <w:ind/>
+        <w:rPr/>
+      </w:pPr>
+      <w:r>
+        <w:t xml:space="preserve">        # JV plot</w:t>
+      </w:r>
+      <w:r/>
+    </w:p>
+    <w:p>
+      <w:pPr>
+        <w:pBdr/>
+        <w:spacing/>
+        <w:ind/>
+        <w:rPr/>
+      </w:pPr>
+      <w:r>
+        <w:t xml:space="preserve">        plt.title(</w:t>
+      </w:r>
+      <w:r/>
+    </w:p>
+    <w:p>
+      <w:pPr>
+        <w:pBdr/>
+        <w:spacing/>
+        <w:ind/>
+        <w:rPr/>
+      </w:pPr>
+      <w:r>
+        <w:t xml:space="preserve">            "JV curve of Light Intensities of a Perovskite Solar Cell",</w:t>
+      </w:r>
+      <w:r/>
+    </w:p>
+    <w:p>
+      <w:pPr>
+        <w:pBdr/>
+        <w:spacing/>
+        <w:ind/>
+        <w:rPr/>
+      </w:pPr>
+      <w:r>
+        <w:t xml:space="preserve">            fontsize=36</w:t>
+      </w:r>
+      <w:r/>
+    </w:p>
+    <w:p>
+      <w:pPr>
+        <w:pBdr/>
+        <w:spacing/>
+        <w:ind/>
+        <w:rPr/>
+      </w:pPr>
+      <w:r>
+        <w:t xml:space="preserve">            )</w:t>
+      </w:r>
+      <w:r/>
+    </w:p>
+    <w:p>
+      <w:pPr>
+        <w:pBdr/>
+        <w:spacing/>
+        <w:ind/>
+        <w:rPr/>
+      </w:pPr>
+      <w:r/>
+      <w:r/>
+    </w:p>
+    <w:p>
+      <w:pPr>
+        <w:pBdr/>
+        <w:spacing/>
+        <w:ind/>
+        <w:rPr/>
+      </w:pPr>
+      <w:r>
+        <w:t xml:space="preserve">        # Current density has larger range than power values</w:t>
+      </w:r>
+      <w:r/>
+    </w:p>
+    <w:p>
+      <w:pPr>
+        <w:pBdr/>
+        <w:spacing/>
+        <w:ind/>
+        <w:rPr/>
+      </w:pPr>
+      <w:r>
+        <w:t xml:space="preserve">        plt.yticks(range(-26, 50, 2), fontsize=20)</w:t>
+      </w:r>
+      <w:r/>
+    </w:p>
+    <w:p>
+      <w:pPr>
+        <w:pBdr/>
+        <w:spacing/>
+        <w:ind/>
+        <w:rPr/>
+      </w:pPr>
+      <w:r>
+        <w:t xml:space="preserve">        plt.ylabel("Current Density / mAcm$^{-2}$", fontsize=32)</w:t>
+      </w:r>
+      <w:r/>
+    </w:p>
+    <w:p>
+      <w:pPr>
+        <w:pBdr/>
+        <w:spacing/>
+        <w:ind/>
+        <w:rPr/>
+      </w:pPr>
+      <w:r/>
+      <w:r/>
+    </w:p>
+    <w:p>
+      <w:pPr>
+        <w:pBdr/>
+        <w:spacing/>
+        <w:ind/>
+        <w:rPr/>
+      </w:pPr>
+      <w:r>
+        <w:t xml:space="preserve">    # Plotting the Maximum Power Point (MPP)</w:t>
+      </w:r>
+      <w:r/>
+    </w:p>
+    <w:p>
+      <w:pPr>
+        <w:pBdr/>
+        <w:spacing/>
+        <w:ind/>
+        <w:rPr/>
+      </w:pPr>
+      <w:r>
+        <w:t xml:space="preserve">    if MPP:</w:t>
+      </w:r>
+      <w:r/>
+    </w:p>
+    <w:p>
+      <w:pPr>
+        <w:pBdr/>
+        <w:spacing/>
+        <w:ind/>
+        <w:rPr/>
+      </w:pPr>
+      <w:r>
+        <w:t xml:space="preserve">        for key, item in MPP.items():</w:t>
+      </w:r>
+      <w:r/>
+    </w:p>
+    <w:p>
+      <w:pPr>
+        <w:pBdr/>
+        <w:spacing/>
+        <w:ind/>
+        <w:rPr/>
+      </w:pPr>
+      <w:r>
+        <w:t xml:space="preserve">            if power:</w:t>
+      </w:r>
+      <w:r/>
+    </w:p>
+    <w:p>
+      <w:pPr>
+        <w:pBdr/>
+        <w:spacing/>
+        <w:ind/>
+        <w:rPr/>
+      </w:pPr>
+      <w:r>
+        <w:t xml:space="preserve">                MPP_y = item[1] * item[0]   # Power = Current * Voltage</w:t>
+      </w:r>
+      <w:r/>
+    </w:p>
+    <w:p>
+      <w:pPr>
+        <w:pBdr/>
+        <w:spacing/>
+        <w:ind/>
+        <w:rPr/>
+      </w:pPr>
+      <w:r>
+        <w:t xml:space="preserve">                offset = 0.15</w:t>
+      </w:r>
+      <w:r/>
+    </w:p>
+    <w:p>
+      <w:pPr>
+        <w:pBdr/>
+        <w:spacing/>
+        <w:ind/>
+        <w:rPr/>
+      </w:pPr>
+      <w:r>
+        <w:t xml:space="preserve">            else:</w:t>
+      </w:r>
+      <w:r/>
+    </w:p>
+    <w:p>
+      <w:pPr>
+        <w:pBdr/>
+        <w:spacing/>
+        <w:ind/>
+        <w:rPr/>
+      </w:pPr>
+      <w:r>
+        <w:t xml:space="preserve">                MPP_y = item[1] / area  # Current density = Current / Area</w:t>
+      </w:r>
+      <w:r/>
+    </w:p>
+    <w:p>
+      <w:pPr>
+        <w:pBdr/>
+        <w:spacing/>
+        <w:ind/>
+        <w:rPr/>
+      </w:pPr>
+      <w:r>
+        <w:t xml:space="preserve">                offset = 3</w:t>
+      </w:r>
+      <w:r/>
+    </w:p>
+    <w:p>
+      <w:pPr>
+        <w:pBdr/>
+        <w:spacing/>
+        <w:ind/>
+        <w:rPr/>
+      </w:pPr>
+      <w:r/>
+      <w:r/>
+    </w:p>
+    <w:p>
+      <w:pPr>
+        <w:pBdr/>
+        <w:spacing/>
+        <w:ind/>
+        <w:rPr/>
+      </w:pPr>
+      <w:r>
+        <w:t xml:space="preserve">            # Plotting the MPP as X marker</w:t>
+      </w:r>
+      <w:r/>
+    </w:p>
+    <w:p>
+      <w:pPr>
+        <w:pBdr/>
+        <w:spacing/>
+        <w:ind/>
+        <w:rPr/>
+      </w:pPr>
+      <w:r>
+        <w:t xml:space="preserve">            plt.plot(item[0], MPP_y, marker="x", markersize=25,</w:t>
+      </w:r>
+      <w:r/>
+    </w:p>
+    <w:p>
+      <w:pPr>
+        <w:pBdr/>
+        <w:spacing/>
+        <w:ind/>
+        <w:rPr/>
+      </w:pPr>
+      <w:r>
+        <w:t xml:space="preserve">                     markeredgewidth=2)</w:t>
+      </w:r>
+      <w:r/>
+    </w:p>
+    <w:p>
+      <w:pPr>
+        <w:pBdr/>
+        <w:spacing/>
+        <w:ind/>
+        <w:rPr/>
+      </w:pPr>
+      <w:r/>
+      <w:r/>
+    </w:p>
+    <w:p>
+      <w:pPr>
+        <w:pBdr/>
+        <w:spacing/>
+        <w:ind/>
+        <w:rPr/>
+      </w:pPr>
+      <w:r>
+        <w:t xml:space="preserve">            # Horizontal dashed line (from x=0 to x coordinate of MPP)</w:t>
+      </w:r>
+      <w:r/>
+    </w:p>
+    <w:p>
+      <w:pPr>
+        <w:pBdr/>
+        <w:spacing/>
+        <w:ind/>
+        <w:rPr/>
+      </w:pPr>
+      <w:r>
+        <w:t xml:space="preserve">            ax.plot([0, item[0]], [MPP_y, MPP_y], linestyle="--",</w:t>
+      </w:r>
+      <w:r/>
+    </w:p>
+    <w:p>
+      <w:pPr>
+        <w:pBdr/>
+        <w:spacing/>
+        <w:ind/>
+        <w:rPr/>
+      </w:pPr>
+      <w:r>
+        <w:t xml:space="preserve">                    linewidth=1)</w:t>
+      </w:r>
+      <w:r/>
+    </w:p>
+    <w:p>
+      <w:pPr>
+        <w:pBdr/>
+        <w:spacing/>
+        <w:ind/>
+        <w:rPr/>
+      </w:pPr>
+      <w:r/>
+      <w:r/>
+    </w:p>
+    <w:p>
+      <w:pPr>
+        <w:pBdr/>
+        <w:spacing/>
+        <w:ind/>
+        <w:rPr/>
+      </w:pPr>
+      <w:r>
+        <w:t xml:space="preserve">            # Vertical dashed line (from y coordinate of MPP to y=0)</w:t>
+      </w:r>
+      <w:r/>
+    </w:p>
+    <w:p>
+      <w:pPr>
+        <w:pBdr/>
+        <w:spacing/>
+        <w:ind/>
+        <w:rPr/>
+      </w:pPr>
+      <w:r>
+        <w:t xml:space="preserve">            ax.plot([item[0], item[0]], [0, MPP_y], linestyle="--",</w:t>
+      </w:r>
+      <w:r/>
+    </w:p>
+    <w:p>
+      <w:pPr>
+        <w:pBdr/>
+        <w:spacing/>
+        <w:ind/>
+        <w:rPr/>
+      </w:pPr>
+      <w:r>
+        <w:t xml:space="preserve">                    linewidth=1)</w:t>
+      </w:r>
+      <w:r/>
+    </w:p>
+    <w:p>
+      <w:pPr>
+        <w:pBdr/>
+        <w:spacing/>
+        <w:ind/>
+        <w:rPr/>
+      </w:pPr>
+      <w:r/>
+      <w:r/>
+    </w:p>
+    <w:p>
+      <w:pPr>
+        <w:pBdr/>
+        <w:spacing/>
+        <w:ind/>
+        <w:rPr/>
+      </w:pPr>
+      <w:r>
+        <w:t xml:space="preserve">            # Labelling the MPP</w:t>
+      </w:r>
+      <w:r/>
+    </w:p>
+    <w:p>
+      <w:pPr>
+        <w:pBdr/>
+        <w:spacing/>
+        <w:ind/>
+        <w:rPr/>
+      </w:pPr>
+      <w:r>
+        <w:t xml:space="preserve">            plt.text(item[0], (MPP_y - offset), f"MPP {key}%", fontsize=30,</w:t>
+      </w:r>
+      <w:r/>
+    </w:p>
+    <w:p>
+      <w:pPr>
+        <w:pBdr/>
+        <w:spacing/>
+        <w:ind/>
+        <w:rPr/>
+      </w:pPr>
+      <w:r>
+        <w:t xml:space="preserve">                     ha="left", va="bottom")</w:t>
+      </w:r>
+      <w:r/>
+    </w:p>
+    <w:p>
+      <w:pPr>
+        <w:pBdr/>
+        <w:spacing/>
+        <w:ind/>
+        <w:rPr/>
+      </w:pPr>
+      <w:r/>
+      <w:r/>
+    </w:p>
+    <w:p>
+      <w:pPr>
+        <w:pBdr/>
+        <w:spacing/>
+        <w:ind/>
+        <w:rPr/>
+      </w:pPr>
+      <w:r>
+        <w:t xml:space="preserve">    # Legend for the plots of different intensities</w:t>
+      </w:r>
+      <w:r/>
+    </w:p>
+    <w:p>
+      <w:pPr>
+        <w:pBdr/>
+        <w:spacing/>
+        <w:ind/>
+        <w:rPr/>
+      </w:pPr>
+      <w:r>
+        <w:t xml:space="preserve">    plt.legend(fontsize=24)</w:t>
+      </w:r>
+      <w:r/>
+    </w:p>
+    <w:p>
+      <w:pPr>
+        <w:pBdr/>
+        <w:spacing/>
+        <w:ind/>
+        <w:rPr/>
+      </w:pPr>
+      <w:r/>
+      <w:r/>
+    </w:p>
+    <w:p>
+      <w:pPr>
+        <w:pBdr/>
+        <w:spacing/>
+        <w:ind/>
+        <w:rPr/>
+      </w:pPr>
+      <w:r>
+        <w:t xml:space="preserve">    # Maximise the window</w:t>
+      </w:r>
+      <w:r/>
+    </w:p>
+    <w:p>
+      <w:pPr>
+        <w:pBdr/>
+        <w:spacing/>
+        <w:ind/>
+        <w:rPr/>
+      </w:pPr>
+      <w:r>
+        <w:t xml:space="preserve">    mng = plt.get_current_fig_manager()</w:t>
+      </w:r>
+      <w:r/>
+    </w:p>
+    <w:p>
+      <w:pPr>
+        <w:pBdr/>
+        <w:spacing/>
+        <w:ind/>
+        <w:rPr/>
+      </w:pPr>
+      <w:r>
+        <w:t xml:space="preserve">    screen_width = mng.window.winfo_screenwidth()</w:t>
+      </w:r>
+      <w:r/>
+    </w:p>
+    <w:p>
+      <w:pPr>
+        <w:pBdr/>
+        <w:spacing/>
+        <w:ind/>
+        <w:rPr/>
+      </w:pPr>
+      <w:r>
+        <w:t xml:space="preserve">    screen_height = mng.window.winfo_screenheight()</w:t>
+      </w:r>
+      <w:r/>
+    </w:p>
+    <w:p>
+      <w:pPr>
+        <w:pBdr/>
+        <w:spacing/>
+        <w:ind/>
+        <w:rPr/>
+      </w:pPr>
+      <w:r>
+        <w:t xml:space="preserve">    mng.window.geometry(f"{screen_width}x{screen_height}+0+0")</w:t>
+      </w:r>
+      <w:r/>
+    </w:p>
+    <w:p>
+      <w:pPr>
+        <w:pBdr/>
+        <w:spacing/>
+        <w:ind/>
+        <w:rPr/>
+      </w:pPr>
+      <w:r/>
+      <w:r/>
+    </w:p>
+    <w:p>
+      <w:pPr>
+        <w:pBdr/>
+        <w:spacing/>
+        <w:ind/>
+        <w:rPr/>
+      </w:pPr>
+      <w:r>
+        <w:t xml:space="preserve">    # plt.show()</w:t>
+      </w:r>
+      <w:r/>
+    </w:p>
+    <w:p>
+      <w:pPr>
+        <w:pBdr/>
+        <w:spacing/>
+        <w:ind/>
+        <w:rPr/>
+      </w:pPr>
+      <w:r/>
+      <w:r/>
+    </w:p>
+    <w:p>
+      <w:pPr>
+        <w:pBdr/>
+        <w:spacing/>
+        <w:ind/>
+        <w:rPr/>
+      </w:pPr>
+      <w:r>
+        <w:t xml:space="preserve"># Pandas dataframe for the csv file data</w:t>
+      </w:r>
+      <w:r/>
+    </w:p>
+    <w:p>
+      <w:pPr>
+        <w:pBdr/>
+        <w:spacing/>
+        <w:ind/>
+        <w:rPr/>
+      </w:pPr>
+      <w:r>
+        <w:t xml:space="preserve">data_df = read_csv_exception("CSV Data File.csv")</w:t>
+      </w:r>
+      <w:r/>
+    </w:p>
+    <w:p>
+      <w:pPr>
+        <w:pBdr/>
+        <w:spacing/>
+        <w:ind/>
+        <w:rPr/>
+      </w:pPr>
+      <w:r/>
+      <w:r/>
+    </w:p>
+    <w:p>
+      <w:pPr>
+        <w:pBdr/>
+        <w:spacing/>
+        <w:ind/>
+        <w:rPr/>
+      </w:pPr>
+      <w:r>
+        <w:t xml:space="preserve"># Column indexes in the dataframe that represent each of the light intensities</w:t>
+      </w:r>
+      <w:r/>
+    </w:p>
+    <w:p>
+      <w:pPr>
+        <w:pBdr/>
+        <w:spacing/>
+        <w:ind/>
+        <w:rPr/>
+      </w:pPr>
+      <w:r>
+        <w:t xml:space="preserve">intensity_all = {</w:t>
+      </w:r>
+      <w:r/>
+    </w:p>
+    <w:p>
+      <w:pPr>
+        <w:pBdr/>
+        <w:spacing/>
+        <w:ind/>
+        <w:rPr/>
+      </w:pPr>
+      <w:r>
+        <w:t xml:space="preserve">                    0: "Light intensity 1%",</w:t>
+      </w:r>
+      <w:r/>
+    </w:p>
+    <w:p>
+      <w:pPr>
+        <w:pBdr/>
+        <w:spacing/>
+        <w:ind/>
+        <w:rPr/>
+      </w:pPr>
+      <w:r>
+        <w:t xml:space="preserve">                    4: "Light intensity 3%",</w:t>
+      </w:r>
+      <w:r/>
+    </w:p>
+    <w:p>
+      <w:pPr>
+        <w:pBdr/>
+        <w:spacing/>
+        <w:ind/>
+        <w:rPr/>
+      </w:pPr>
+      <w:r>
+        <w:t xml:space="preserve">                    8: "Light intensity 10%",</w:t>
+      </w:r>
+      <w:r/>
+    </w:p>
+    <w:p>
+      <w:pPr>
+        <w:pBdr/>
+        <w:spacing/>
+        <w:ind/>
+        <w:rPr/>
+      </w:pPr>
+      <w:r>
+        <w:t xml:space="preserve">                    12: "Light intensity 16%",</w:t>
+      </w:r>
+      <w:r/>
+    </w:p>
+    <w:p>
+      <w:pPr>
+        <w:pBdr/>
+        <w:spacing/>
+        <w:ind/>
+        <w:rPr/>
+      </w:pPr>
+      <w:r>
+        <w:t xml:space="preserve">                    16: "Light intensity 25%",</w:t>
+      </w:r>
+      <w:r/>
+    </w:p>
+    <w:p>
+      <w:pPr>
+        <w:pBdr/>
+        <w:spacing/>
+        <w:ind/>
+        <w:rPr/>
+      </w:pPr>
+      <w:r>
+        <w:t xml:space="preserve">                    20: "Light intensity 32%",</w:t>
+      </w:r>
+      <w:r/>
+    </w:p>
+    <w:p>
+      <w:pPr>
+        <w:pBdr/>
+        <w:spacing/>
+        <w:ind/>
+        <w:rPr/>
+      </w:pPr>
+      <w:r>
+        <w:t xml:space="preserve">                    24: "Light intensity 40%",</w:t>
+      </w:r>
+      <w:r/>
+    </w:p>
+    <w:p>
+      <w:pPr>
+        <w:pBdr/>
+        <w:spacing/>
+        <w:ind/>
+        <w:rPr/>
+      </w:pPr>
+      <w:r>
+        <w:t xml:space="preserve">                    28: "Light intensity 50%",</w:t>
+      </w:r>
+      <w:r/>
+    </w:p>
+    <w:p>
+      <w:pPr>
+        <w:pBdr/>
+        <w:spacing/>
+        <w:ind/>
+        <w:rPr/>
+      </w:pPr>
+      <w:r>
+        <w:t xml:space="preserve">                    32: "Light intensity 63%",</w:t>
+      </w:r>
+      <w:r/>
+    </w:p>
+    <w:p>
+      <w:pPr>
+        <w:pBdr/>
+        <w:spacing/>
+        <w:ind/>
+        <w:rPr/>
+      </w:pPr>
+      <w:r>
+        <w:t xml:space="preserve">                    36: "Light intensity 79%",</w:t>
+      </w:r>
+      <w:r/>
+    </w:p>
+    <w:p>
+      <w:pPr>
+        <w:pBdr/>
+        <w:spacing/>
+        <w:ind/>
+        <w:rPr/>
+      </w:pPr>
+      <w:r>
+        <w:t xml:space="preserve">                    40: "Light intensity 93%",</w:t>
+      </w:r>
+      <w:r/>
+    </w:p>
+    <w:p>
+      <w:pPr>
+        <w:pBdr/>
+        <w:spacing/>
+        <w:ind/>
+        <w:rPr/>
+      </w:pPr>
+      <w:r>
+        <w:t xml:space="preserve">                    44: "Light intensity 100%",</w:t>
+      </w:r>
+      <w:r/>
+    </w:p>
+    <w:p>
+      <w:pPr>
+        <w:pBdr/>
+        <w:spacing/>
+        <w:ind/>
+        <w:rPr/>
+      </w:pPr>
+      <w:r>
+        <w:t xml:space="preserve">                }</w:t>
+      </w:r>
+      <w:r/>
+    </w:p>
+    <w:p>
+      <w:pPr>
+        <w:pBdr/>
+        <w:spacing/>
+        <w:ind/>
+        <w:rPr/>
+      </w:pPr>
+      <w:r/>
+      <w:r/>
+    </w:p>
+    <w:p>
+      <w:pPr>
+        <w:pBdr/>
+        <w:spacing/>
+        <w:ind/>
+        <w:rPr/>
+      </w:pPr>
+      <w:r>
+        <w:t xml:space="preserve"># Same as above but just for intensities 10%, 50% and 100%</w:t>
+      </w:r>
+      <w:r/>
+    </w:p>
+    <w:p>
+      <w:pPr>
+        <w:pBdr/>
+        <w:spacing/>
+        <w:ind/>
+        <w:rPr/>
+      </w:pPr>
+      <w:r>
+        <w:t xml:space="preserve">intensity_10_50_100 = {</w:t>
+      </w:r>
+      <w:r/>
+    </w:p>
+    <w:p>
+      <w:pPr>
+        <w:pBdr/>
+        <w:spacing/>
+        <w:ind/>
+        <w:rPr/>
+      </w:pPr>
+      <w:r>
+        <w:t xml:space="preserve">                        8: "Light intensity 10%",</w:t>
+      </w:r>
+      <w:r/>
+    </w:p>
+    <w:p>
+      <w:pPr>
+        <w:pBdr/>
+        <w:spacing/>
+        <w:ind/>
+        <w:rPr/>
+      </w:pPr>
+      <w:r>
+        <w:t xml:space="preserve">                        28: "Light intensity 50%",</w:t>
+      </w:r>
+      <w:r/>
+    </w:p>
+    <w:p>
+      <w:pPr>
+        <w:pBdr/>
+        <w:spacing/>
+        <w:ind/>
+        <w:rPr/>
+      </w:pPr>
+      <w:r>
+        <w:t xml:space="preserve">                        44: "Light intensity 100%",</w:t>
+      </w:r>
+      <w:r/>
+    </w:p>
+    <w:p>
+      <w:pPr>
+        <w:pBdr/>
+        <w:spacing/>
+        <w:ind/>
+        <w:rPr/>
+      </w:pPr>
+      <w:r>
+        <w:t xml:space="preserve">                      }</w:t>
+      </w:r>
+      <w:r/>
+    </w:p>
+    <w:p>
+      <w:pPr>
+        <w:pBdr/>
+        <w:spacing/>
+        <w:ind/>
+        <w:rPr/>
+      </w:pPr>
+      <w:r/>
+      <w:r/>
+    </w:p>
+    <w:p>
+      <w:pPr>
+        <w:pBdr/>
+        <w:spacing/>
+        <w:ind/>
+        <w:rPr/>
+      </w:pPr>
+      <w:r>
+        <w:t xml:space="preserve"># Maximum Power Point for 10%, 50% and 100%</w:t>
+      </w:r>
+      <w:r/>
+    </w:p>
+    <w:p>
+      <w:pPr>
+        <w:pBdr/>
+        <w:spacing/>
+        <w:ind/>
+        <w:rPr/>
+      </w:pPr>
+      <w:r>
+        <w:t xml:space="preserve">max_power_points = {</w:t>
+      </w:r>
+      <w:r/>
+    </w:p>
+    <w:p>
+      <w:pPr>
+        <w:pBdr/>
+        <w:spacing/>
+        <w:ind/>
+        <w:rPr/>
+      </w:pPr>
+      <w:r>
+        <w:t xml:space="preserve">            10: [0.85, -0.11],</w:t>
+      </w:r>
+      <w:r/>
+    </w:p>
+    <w:p>
+      <w:pPr>
+        <w:pBdr/>
+        <w:spacing/>
+        <w:ind/>
+        <w:rPr/>
+      </w:pPr>
+      <w:r>
+        <w:t xml:space="preserve">            50: [0.89, -0.51],</w:t>
+      </w:r>
+      <w:r/>
+    </w:p>
+    <w:p>
+      <w:pPr>
+        <w:pBdr/>
+        <w:spacing/>
+        <w:ind/>
+        <w:rPr/>
+      </w:pPr>
+      <w:r>
+        <w:t xml:space="preserve">            100: [0.89, -0.97]</w:t>
+      </w:r>
+      <w:r/>
+    </w:p>
+    <w:p>
+      <w:pPr>
+        <w:pBdr/>
+        <w:spacing/>
+        <w:ind/>
+        <w:rPr/>
+      </w:pPr>
+      <w:r>
+        <w:t xml:space="preserve">}</w:t>
+      </w:r>
+      <w:r/>
+    </w:p>
+    <w:p>
+      <w:pPr>
+        <w:pBdr/>
+        <w:spacing/>
+        <w:ind/>
+        <w:rPr/>
+      </w:pPr>
+      <w:r/>
+      <w:r/>
+    </w:p>
+    <w:p>
+      <w:pPr>
+        <w:pBdr/>
+        <w:spacing/>
+        <w:ind/>
+        <w:rPr/>
+      </w:pPr>
+      <w:r>
+        <w:t xml:space="preserve"># Area of solar cell in cm^2</w:t>
+      </w:r>
+      <w:r/>
+    </w:p>
+    <w:p>
+      <w:pPr>
+        <w:pBdr/>
+        <w:spacing/>
+        <w:ind/>
+        <w:rPr/>
+      </w:pPr>
+      <w:r>
+        <w:t xml:space="preserve">solar_cell_area = 0.045</w:t>
+      </w:r>
+      <w:r/>
+    </w:p>
+    <w:p>
+      <w:pPr>
+        <w:pBdr/>
+        <w:spacing/>
+        <w:ind/>
+        <w:rPr/>
+      </w:pPr>
+      <w:r/>
+      <w:r/>
+    </w:p>
+    <w:p>
+      <w:pPr>
+        <w:pBdr/>
+        <w:spacing/>
+        <w:ind/>
+        <w:rPr/>
+      </w:pPr>
+      <w:r>
+        <w:t xml:space="preserve"># JV Plots</w:t>
+      </w:r>
+      <w:r/>
+    </w:p>
+    <w:p>
+      <w:pPr>
+        <w:pBdr/>
+        <w:spacing/>
+        <w:ind/>
+        <w:rPr/>
+      </w:pPr>
+      <w:r>
+        <w:t xml:space="preserve">plot_intensities(data_df, solar_cell_area, intensity_all)</w:t>
+      </w:r>
+      <w:r/>
+    </w:p>
+    <w:p>
+      <w:pPr>
+        <w:pBdr/>
+        <w:spacing/>
+        <w:ind/>
+        <w:rPr/>
+      </w:pPr>
+      <w:r>
+        <w:t xml:space="preserve">plot_intensities(data_df, solar_cell_area, intensity_10_50_100,</w:t>
+      </w:r>
+      <w:r/>
+    </w:p>
+    <w:p>
+      <w:pPr>
+        <w:pBdr/>
+        <w:spacing/>
+        <w:ind/>
+        <w:rPr/>
+      </w:pPr>
+      <w:r>
+        <w:t xml:space="preserve">                 MPP=max_power_points)</w:t>
+      </w:r>
+      <w:r/>
+    </w:p>
+    <w:p>
+      <w:pPr>
+        <w:pBdr/>
+        <w:spacing/>
+        <w:ind/>
+        <w:rPr/>
+      </w:pPr>
+      <w:r/>
+      <w:r/>
+    </w:p>
+    <w:p>
+      <w:pPr>
+        <w:pBdr/>
+        <w:spacing/>
+        <w:ind/>
+        <w:rPr/>
+      </w:pPr>
+      <w:r>
+        <w:t xml:space="preserve"># Power-Voltage plot</w:t>
+      </w:r>
+      <w:r/>
+    </w:p>
+    <w:p>
+      <w:pPr>
+        <w:pBdr/>
+        <w:spacing/>
+        <w:ind/>
+        <w:rPr/>
+      </w:pPr>
+      <w:r>
+        <w:t xml:space="preserve">plot_intensities(data_df, solar_cell_area, intensity_10_50_100, power=True,</w:t>
+      </w:r>
+      <w:r/>
+    </w:p>
+    <w:p>
+      <w:pPr>
+        <w:pBdr/>
+        <w:spacing/>
+        <w:ind/>
+        <w:rPr/>
+      </w:pPr>
+      <w:r>
+        <w:t xml:space="preserve">                 MPP=max_power_points)</w:t>
+      </w:r>
+      <w:r/>
+    </w:p>
+    <w:p>
+      <w:pPr>
+        <w:pBdr/>
+        <w:spacing/>
+        <w:ind/>
+        <w:rPr/>
+      </w:pPr>
+      <w:r/>
+      <w:r/>
+    </w:p>
+    <w:p>
+      <w:pPr>
+        <w:pBdr/>
+        <w:spacing/>
+        <w:ind/>
+        <w:rPr/>
+      </w:pPr>
+      <w:r>
+        <w:t xml:space="preserve">plt.show()</w:t>
+      </w:r>
+      <w:r/>
+      <w:r>
+        <w:rPr>
+          <w:highlight w:val="none"/>
+        </w:rPr>
+      </w:r>
+      <w:r/>
+      <w:r/>
     </w:p>
     <w:sectPr>
       <w:footnotePr/>

</xml_diff>